<commit_message>
working on proposal changes
</commit_message>
<xml_diff>
--- a/LR/LR.docx
+++ b/LR/LR.docx
@@ -209,6 +209,14 @@
           <w:color w:val="auto"/>
           <w:sz w:val="36"/>
         </w:rPr>
+        <w:t xml:space="preserve">Generalized </w:t>
+      </w:r>
+      <w:r>
+        <w:rPr>
+          <w:rFonts w:ascii="Times New Roman" w:hAnsi="Times New Roman" w:cs="Times New Roman"/>
+          <w:color w:val="auto"/>
+          <w:sz w:val="36"/>
+        </w:rPr>
         <w:t>Abstractive Text Summarization Using Optimized Transformers</w:t>
       </w:r>
     </w:p>
@@ -352,19 +360,8 @@
           <w:sz w:val="26"/>
           <w:szCs w:val="26"/>
         </w:rPr>
-        <w:t xml:space="preserve">Mr. Torin </w:t>
-      </w:r>
-      <w:proofErr w:type="spellStart"/>
-      <w:r>
-        <w:rPr>
-          <w:rFonts w:ascii="Times New Roman" w:hAnsi="Times New Roman" w:cs="Times New Roman"/>
-          <w:color w:val="auto"/>
-          <w:sz w:val="26"/>
-          <w:szCs w:val="26"/>
-        </w:rPr>
-        <w:t>Wirasingha</w:t>
-      </w:r>
-      <w:proofErr w:type="spellEnd"/>
+        <w:t>Mr. Torin Wirasingha</w:t>
+      </w:r>
     </w:p>
     <w:p>
       <w:pPr>
@@ -1085,21 +1082,7 @@
                 <w:rStyle w:val="Hyperlink"/>
                 <w:noProof/>
               </w:rPr>
-              <w:t>Co</w:t>
-            </w:r>
-            <w:r>
-              <w:rPr>
-                <w:rStyle w:val="Hyperlink"/>
-                <w:noProof/>
-              </w:rPr>
-              <w:t>r</w:t>
-            </w:r>
-            <w:r>
-              <w:rPr>
-                <w:rStyle w:val="Hyperlink"/>
-                <w:noProof/>
-              </w:rPr>
-              <w:t>porate Advantage</w:t>
+              <w:t>Corporate Advantage</w:t>
             </w:r>
             <w:r>
               <w:rPr>
@@ -1834,6 +1817,13 @@
                 <w:noProof/>
               </w:rPr>
               <w:t>CHAPTER SUMMAR</w:t>
+            </w:r>
+            <w:r>
+              <w:rPr>
+                <w:rStyle w:val="Hyperlink"/>
+                <w:noProof/>
+              </w:rPr>
+              <w:t>Y</w:t>
             </w:r>
             <w:r>
               <w:rPr>
@@ -5051,6 +5041,14 @@
         </w:rPr>
         <w:t>.</w:t>
       </w:r>
+      <w:r>
+        <w:rPr>
+          <w:rFonts w:ascii="Times New Roman" w:hAnsi="Times New Roman" w:cs="Times New Roman"/>
+          <w:sz w:val="24"/>
+          <w:szCs w:val="24"/>
+        </w:rPr>
+        <w:t xml:space="preserve"> </w:t>
+      </w:r>
     </w:p>
     <w:p>
       <w:pPr>
@@ -5229,9 +5227,236 @@
           <w:b/>
         </w:rPr>
         <w:lastRenderedPageBreak/>
-        <w:t>3.4 Abstractive, Extractive and Hybrid Approach</w:t>
+        <w:t>3.4 Abstractive</w:t>
+      </w:r>
+      <w:r>
+        <w:rPr>
+          <w:b/>
+        </w:rPr>
+        <w:t xml:space="preserve"> and </w:t>
+      </w:r>
+      <w:r>
+        <w:rPr>
+          <w:b/>
+        </w:rPr>
+        <w:t>Extractive</w:t>
+      </w:r>
+      <w:r>
+        <w:rPr>
+          <w:b/>
+        </w:rPr>
+        <w:t xml:space="preserve"> </w:t>
       </w:r>
       <w:bookmarkEnd w:id="9"/>
+      <w:r>
+        <w:rPr>
+          <w:b/>
+        </w:rPr>
+        <w:t>Techniques</w:t>
+      </w:r>
+    </w:p>
+    <w:p>
+      <w:pPr>
+        <w:pStyle w:val="ListParagraph"/>
+        <w:spacing w:line="360" w:lineRule="auto"/>
+        <w:ind w:left="0"/>
+        <w:contextualSpacing w:val="0"/>
+        <w:jc w:val="both"/>
+        <w:rPr>
+          <w:rFonts w:ascii="Times New Roman" w:hAnsi="Times New Roman" w:cs="Times New Roman"/>
+          <w:sz w:val="24"/>
+          <w:szCs w:val="24"/>
+        </w:rPr>
+      </w:pPr>
+      <w:r>
+        <w:rPr>
+          <w:rFonts w:ascii="Times New Roman" w:hAnsi="Times New Roman" w:cs="Times New Roman"/>
+          <w:sz w:val="24"/>
+          <w:szCs w:val="24"/>
+        </w:rPr>
+        <w:t xml:space="preserve">Generally, text summarization is classified into two which are; abstractive text summarization and extractive text summarization, however the approach for creating a hybrid model for text summarization is possible </w:t>
+      </w:r>
+      <w:r>
+        <w:rPr>
+          <w:rFonts w:ascii="Times New Roman" w:hAnsi="Times New Roman" w:cs="Times New Roman"/>
+          <w:sz w:val="24"/>
+          <w:szCs w:val="24"/>
+        </w:rPr>
+        <w:fldChar w:fldCharType="begin"/>
+      </w:r>
+      <w:r>
+        <w:rPr>
+          <w:rFonts w:ascii="Times New Roman" w:hAnsi="Times New Roman" w:cs="Times New Roman"/>
+          <w:sz w:val="24"/>
+          <w:szCs w:val="24"/>
+        </w:rPr>
+        <w:instrText xml:space="preserve"> ADDIN ZOTERO_ITEM CSL_CITATION {"citationID":"HbfCtgie","properties":{"formattedCitation":"(Alsaqer and Sasi, 2017)","plainCitation":"(Alsaqer and Sasi, 2017)","noteIndex":0},"citationItems":[{"id":75,"uris":["http://zotero.org/users/local/70QdCwYM/items/5HHZ7HN5"],"itemData":{"id":75,"type":"paper-conference","container-title":"2017 International Conference on Networks &amp; Advances in Computational Technologies (NetACT)","DOI":"10.1109/NETACT.2017.8076790","event-place":"Thiruvanthapuram, India","event-title":"2017 International Conference on Networks &amp; Advances in Computational Technologies (NetACT)","ISBN":"978-1-5090-6590-5","page":"329-335","publisher":"IEEE","publisher-place":"Thiruvanthapuram, India","source":"DOI.org (Crossref)","title":"Movie review summarization and sentiment analysis using rapidminer","URL":"http://ieeexplore.ieee.org/document/8076790/","author":[{"family":"Alsaqer","given":"Alaa F."},{"family":"Sasi","given":"Sreela"}],"accessed":{"date-parts":[["2022",10,10]]},"issued":{"date-parts":[["2017",7]]}}}],"schema":"https://github.com/citation-style-language/schema/raw/master/csl-citation.json"} </w:instrText>
+      </w:r>
+      <w:r>
+        <w:rPr>
+          <w:rFonts w:ascii="Times New Roman" w:hAnsi="Times New Roman" w:cs="Times New Roman"/>
+          <w:sz w:val="24"/>
+          <w:szCs w:val="24"/>
+        </w:rPr>
+        <w:fldChar w:fldCharType="separate"/>
+      </w:r>
+      <w:r>
+        <w:rPr>
+          <w:rFonts w:ascii="Times New Roman" w:hAnsi="Times New Roman" w:cs="Times New Roman"/>
+          <w:sz w:val="24"/>
+        </w:rPr>
+        <w:t>(Alsaqer and Sasi, 2017)</w:t>
+      </w:r>
+      <w:r>
+        <w:rPr>
+          <w:rFonts w:ascii="Times New Roman" w:hAnsi="Times New Roman" w:cs="Times New Roman"/>
+          <w:sz w:val="24"/>
+          <w:szCs w:val="24"/>
+        </w:rPr>
+        <w:fldChar w:fldCharType="end"/>
+      </w:r>
+      <w:r>
+        <w:rPr>
+          <w:rFonts w:ascii="Times New Roman" w:hAnsi="Times New Roman" w:cs="Times New Roman"/>
+          <w:sz w:val="24"/>
+          <w:szCs w:val="24"/>
+        </w:rPr>
+        <w:t xml:space="preserve">. </w:t>
+      </w:r>
+      <w:r>
+        <w:rPr>
+          <w:rFonts w:ascii="Times New Roman" w:hAnsi="Times New Roman" w:cs="Times New Roman"/>
+          <w:sz w:val="24"/>
+          <w:szCs w:val="24"/>
+        </w:rPr>
+        <w:t>The abstractive text summarization technique aims to produce the sentences on its own and then uses them to provide a coherent summary. Therefore, the summary's content will vary from the original context yet still convey the same idea</w:t>
+      </w:r>
+      <w:r>
+        <w:rPr>
+          <w:rFonts w:ascii="Times New Roman" w:hAnsi="Times New Roman" w:cs="Times New Roman"/>
+          <w:sz w:val="24"/>
+          <w:szCs w:val="24"/>
+        </w:rPr>
+        <w:t xml:space="preserve"> </w:t>
+      </w:r>
+      <w:r>
+        <w:rPr>
+          <w:rFonts w:ascii="Times New Roman" w:hAnsi="Times New Roman" w:cs="Times New Roman"/>
+          <w:sz w:val="24"/>
+          <w:szCs w:val="24"/>
+        </w:rPr>
+        <w:fldChar w:fldCharType="begin"/>
+      </w:r>
+      <w:r>
+        <w:rPr>
+          <w:rFonts w:ascii="Times New Roman" w:hAnsi="Times New Roman" w:cs="Times New Roman"/>
+          <w:sz w:val="24"/>
+          <w:szCs w:val="24"/>
+        </w:rPr>
+        <w:instrText xml:space="preserve"> ADDIN ZOTERO_ITEM CSL_CITATION {"citationID":"6zGjTTyS","properties":{"formattedCitation":"(Mahajan et al., 2021)","plainCitation":"(Mahajan et al., 2021)","noteIndex":0},"citationItems":[{"id":57,"uris":["http://zotero.org/users/local/70QdCwYM/items/HWSBXZ5B"],"itemData":{"id":57,"type":"article-journal","abstract":"The aim of the project is to generate a text summary using the Encoder-Decoder model with the attention layer. The main aim of the model is to generate an abstractive summary with proper grammar and no repeated words. The interface of model and API is built using Django rest framework and Django Framework which are the web development frameworks of python. The main use case of the project is to generate the abstractive summary of the news articles.","container-title":"International Research Journal of Engineering and Technology (IRJET)","issue":"05th May 2021","language":"en","page":"1737-1740","title":"Text Summarization Using Deep Learning","volume":"08","author":[{"family":"Mahajan","given":"Riddhesh"},{"family":"Vast","given":"Adhishree"},{"family":"Mhaske","given":"Sharayu"},{"family":"Barahate","given":"Sachin"}],"issued":{"date-parts":[["2021"]]}}}],"schema":"https://github.com/citation-style-language/schema/raw/master/csl-citation.json"} </w:instrText>
+      </w:r>
+      <w:r>
+        <w:rPr>
+          <w:rFonts w:ascii="Times New Roman" w:hAnsi="Times New Roman" w:cs="Times New Roman"/>
+          <w:sz w:val="24"/>
+          <w:szCs w:val="24"/>
+        </w:rPr>
+        <w:fldChar w:fldCharType="separate"/>
+      </w:r>
+      <w:r>
+        <w:rPr>
+          <w:rFonts w:ascii="Times New Roman" w:hAnsi="Times New Roman" w:cs="Times New Roman"/>
+          <w:sz w:val="24"/>
+        </w:rPr>
+        <w:t>(Mahajan et al., 2021)</w:t>
+      </w:r>
+      <w:r>
+        <w:rPr>
+          <w:rFonts w:ascii="Times New Roman" w:hAnsi="Times New Roman" w:cs="Times New Roman"/>
+          <w:sz w:val="24"/>
+          <w:szCs w:val="24"/>
+        </w:rPr>
+        <w:fldChar w:fldCharType="end"/>
+      </w:r>
+      <w:r>
+        <w:rPr>
+          <w:rFonts w:ascii="Times New Roman" w:hAnsi="Times New Roman" w:cs="Times New Roman"/>
+          <w:sz w:val="24"/>
+          <w:szCs w:val="24"/>
+        </w:rPr>
+        <w:t>.</w:t>
+      </w:r>
+      <w:r>
+        <w:rPr>
+          <w:rFonts w:ascii="Times New Roman" w:hAnsi="Times New Roman" w:cs="Times New Roman"/>
+          <w:sz w:val="24"/>
+          <w:szCs w:val="24"/>
+        </w:rPr>
+        <w:t xml:space="preserve"> </w:t>
+      </w:r>
+      <w:r>
+        <w:rPr>
+          <w:rFonts w:ascii="Times New Roman" w:hAnsi="Times New Roman" w:cs="Times New Roman"/>
+          <w:sz w:val="24"/>
+          <w:szCs w:val="24"/>
+        </w:rPr>
+        <w:t>Additionally, it is well recognized that a strong abstractive summary encompasses the input's key details and is linguistically fluent</w:t>
+      </w:r>
+      <w:r>
+        <w:rPr>
+          <w:rFonts w:ascii="Times New Roman" w:hAnsi="Times New Roman" w:cs="Times New Roman"/>
+          <w:sz w:val="24"/>
+          <w:szCs w:val="24"/>
+        </w:rPr>
+        <w:t xml:space="preserve"> </w:t>
+      </w:r>
+      <w:r>
+        <w:rPr>
+          <w:rFonts w:ascii="Times New Roman" w:hAnsi="Times New Roman" w:cs="Times New Roman"/>
+          <w:sz w:val="24"/>
+          <w:szCs w:val="24"/>
+        </w:rPr>
+        <w:fldChar w:fldCharType="begin"/>
+      </w:r>
+      <w:r>
+        <w:rPr>
+          <w:rFonts w:ascii="Times New Roman" w:hAnsi="Times New Roman" w:cs="Times New Roman"/>
+          <w:sz w:val="24"/>
+          <w:szCs w:val="24"/>
+        </w:rPr>
+        <w:instrText xml:space="preserve"> ADDIN ZOTERO_ITEM CSL_CITATION {"citationID":"VPsq3cps","properties":{"formattedCitation":"(Zhang et al., 2020)","plainCitation":"(Zhang et al., 2020)","noteIndex":0},"citationItems":[{"id":89,"uris":["http://zotero.org/users/local/70QdCwYM/items/CYLZQQAZ"],"itemData":{"id":89,"type":"article","abstract":"Recent work pre-training Transformers with self-supervised objectives on large text corpora has shown great success when fine-tuned on downstream NLP tasks including text summarization. However, pre-training objectives tailored for abstractive text summarization have not been explored. Furthermore there is a lack of systematic evaluation across diverse domains. In this work, we propose pre-training large Transformer-based encoder-decoder models on massive text corpora with a new self-supervised objective. In PEGASUS, important sentences are removed/masked from an input document and are generated together as one output sequence from the remaining sentences, similar to an extractive summary. We evaluated our best PEGASUS model on 12 downstream summarization tasks spanning news, science, stories, instructions, emails, patents, and legislative bills. Experiments demonstrate it achieves state-of-the-art performance on all 12 downstream datasets measured by ROUGE scores. Our model also shows surprising performance on low-resource summarization, surpassing previous state-of-the-art results on 6 datasets with only 1000 examples. Finally we validated our results using human evaluation and show that our model summaries achieve human performance on multiple datasets.","note":"arXiv:1912.08777 [cs]","number":"arXiv:1912.08777","publisher":"arXiv","source":"arXiv.org","title":"PEGASUS: Pre-training with Extracted Gap-sentences for Abstractive Summarization","title-short":"PEGASUS","URL":"http://arxiv.org/abs/1912.08777","author":[{"family":"Zhang","given":"Jingqing"},{"family":"Zhao","given":"Yao"},{"family":"Saleh","given":"Mohammad"},{"family":"Liu","given":"Peter J."}],"accessed":{"date-parts":[["2022",10,18]]},"issued":{"date-parts":[["2020",7,10]]}}}],"schema":"https://github.com/citation-style-language/schema/raw/master/csl-citation.json"} </w:instrText>
+      </w:r>
+      <w:r>
+        <w:rPr>
+          <w:rFonts w:ascii="Times New Roman" w:hAnsi="Times New Roman" w:cs="Times New Roman"/>
+          <w:sz w:val="24"/>
+          <w:szCs w:val="24"/>
+        </w:rPr>
+        <w:fldChar w:fldCharType="separate"/>
+      </w:r>
+      <w:r>
+        <w:rPr>
+          <w:rFonts w:ascii="Times New Roman" w:hAnsi="Times New Roman" w:cs="Times New Roman"/>
+          <w:sz w:val="24"/>
+        </w:rPr>
+        <w:t>(Zhang et al., 2020)</w:t>
+      </w:r>
+      <w:r>
+        <w:rPr>
+          <w:rFonts w:ascii="Times New Roman" w:hAnsi="Times New Roman" w:cs="Times New Roman"/>
+          <w:sz w:val="24"/>
+          <w:szCs w:val="24"/>
+        </w:rPr>
+        <w:fldChar w:fldCharType="end"/>
+      </w:r>
+      <w:r>
+        <w:rPr>
+          <w:rFonts w:ascii="Times New Roman" w:hAnsi="Times New Roman" w:cs="Times New Roman"/>
+          <w:sz w:val="24"/>
+          <w:szCs w:val="24"/>
+        </w:rPr>
+        <w:t>.</w:t>
+      </w:r>
     </w:p>
     <w:p>
       <w:pPr>
@@ -5251,7 +5476,15 @@
           <w:sz w:val="24"/>
           <w:szCs w:val="24"/>
         </w:rPr>
-        <w:t xml:space="preserve">Generally, text summarization is classified into two which are; abstractive text summarization and extractive text summarization, however the approach for creating a hybrid model for text summarization is possible </w:t>
+        <w:t>The extractive text summarizing method focuses on picking out key phrases or groups of phrases from the original input content and combining them to produce a concise yet insightful text summary. It is determined which sentences should be included as parts of the summary based on the statistical and linguistic characteristics of the sentences</w:t>
+      </w:r>
+      <w:r>
+        <w:rPr>
+          <w:rFonts w:ascii="Times New Roman" w:hAnsi="Times New Roman" w:cs="Times New Roman"/>
+          <w:sz w:val="24"/>
+          <w:szCs w:val="24"/>
+        </w:rPr>
+        <w:t xml:space="preserve"> </w:t>
       </w:r>
       <w:r>
         <w:rPr>
@@ -5267,7 +5500,7 @@
           <w:sz w:val="24"/>
           <w:szCs w:val="24"/>
         </w:rPr>
-        <w:instrText xml:space="preserve"> ADDIN ZOTERO_ITEM CSL_CITATION {"citationID":"HbfCtgie","properties":{"formattedCitation":"(Alsaqer and Sasi, 2017)","plainCitation":"(Alsaqer and Sasi, 2017)","noteIndex":0},"citationItems":[{"id":75,"uris":["http://zotero.org/users/local/70QdCwYM/items/5HHZ7HN5"],"itemData":{"id":75,"type":"paper-conference","container-title":"2017 International Conference on Networks &amp; Advances in Computational Technologies (NetACT)","DOI":"10.1109/NETACT.2017.8076790","event-place":"Thiruvanthapuram, India","event-title":"2017 International Conference on Networks &amp; Advances in Computational Technologies (NetACT)","ISBN":"978-1-5090-6590-5","page":"329-335","publisher":"IEEE","publisher-place":"Thiruvanthapuram, India","source":"DOI.org (Crossref)","title":"Movie review summarization and sentiment analysis using rapidminer","URL":"http://ieeexplore.ieee.org/document/8076790/","author":[{"family":"Alsaqer","given":"Alaa F."},{"family":"Sasi","given":"Sreela"}],"accessed":{"date-parts":[["2022",10,10]]},"issued":{"date-parts":[["2017",7]]}}}],"schema":"https://github.com/citation-style-language/schema/raw/master/csl-citation.json"} </w:instrText>
+        <w:instrText xml:space="preserve"> ADDIN ZOTERO_ITEM CSL_CITATION {"citationID":"KIlYLgLT","properties":{"formattedCitation":"(Gupta and Lehal, 2010)","plainCitation":"(Gupta and Lehal, 2010)","noteIndex":0},"citationItems":[{"id":136,"uris":["http://zotero.org/users/local/70QdCwYM/items/DGKYS39M"],"itemData":{"id":136,"type":"article-journal","abstract":"Text Summarization is condensing the source text into a shorter version preserving its information content and overall meaning. It is very difficult for human beings to manually summarize large documents of text. Text Summarization methods can be classified into extractive and abstractive summarization. An extractive summarization method consists of selecting important sentences, paragraphs etc. from the original document and concatenating them into shorter form. The importance of sentences is decided based on statistical and linguistic features of sentences. An abstractive summarization method consists of understanding the original text and re-telling it in fewer words. It uses linguistic methods to examine and interpret the text and then to find the new concepts and expressions to best describe it by generating a new shorter text that conveys the most important information from the original text document. In this paper, a Survey of Text Summarization Extractive techniques has been presented.","container-title":"Journal of Emerging Technologies in Web Intelligence","DOI":"10.4304/jetwi.2.3.258-268","ISSN":"1798-0461","issue":"3","journalAbbreviation":"JETWI","language":"en","page":"258-268","source":"DOI.org (Crossref)","title":"A Survey of Text Summarization Extractive Techniques","volume":"2","author":[{"family":"Gupta","given":"Vishal"},{"family":"Lehal","given":"Gurpreet Singh"}],"issued":{"date-parts":[["2010",8,20]]}}}],"schema":"https://github.com/citation-style-language/schema/raw/master/csl-citation.json"} </w:instrText>
       </w:r>
       <w:r>
         <w:rPr>
@@ -5282,7 +5515,7 @@
           <w:rFonts w:ascii="Times New Roman" w:hAnsi="Times New Roman" w:cs="Times New Roman"/>
           <w:sz w:val="24"/>
         </w:rPr>
-        <w:t>(Alsaqer and Sasi, 2017)</w:t>
+        <w:t>(Gupta and Lehal, 2010)</w:t>
       </w:r>
       <w:r>
         <w:rPr>
@@ -5298,7 +5531,78 @@
           <w:sz w:val="24"/>
           <w:szCs w:val="24"/>
         </w:rPr>
-        <w:t xml:space="preserve">. </w:t>
+        <w:t>.</w:t>
+      </w:r>
+      <w:r>
+        <w:rPr>
+          <w:rFonts w:ascii="Times New Roman" w:hAnsi="Times New Roman" w:cs="Times New Roman"/>
+          <w:sz w:val="24"/>
+          <w:szCs w:val="24"/>
+        </w:rPr>
+        <w:t xml:space="preserve"> </w:t>
+      </w:r>
+      <w:r>
+        <w:rPr>
+          <w:rFonts w:ascii="Times New Roman" w:hAnsi="Times New Roman" w:cs="Times New Roman"/>
+          <w:sz w:val="24"/>
+          <w:szCs w:val="24"/>
+        </w:rPr>
+        <w:t>A hybrid system is one that combines various strategies to produce a single system. However, hybrid text summarizing systems do exist, for instance, using a combination of extractive and abstractive summarization can be utilized to generate a hybrid system that uses encoder-decoders</w:t>
+      </w:r>
+      <w:r>
+        <w:rPr>
+          <w:rFonts w:ascii="Times New Roman" w:hAnsi="Times New Roman" w:cs="Times New Roman"/>
+          <w:sz w:val="24"/>
+          <w:szCs w:val="24"/>
+        </w:rPr>
+        <w:t xml:space="preserve"> </w:t>
+      </w:r>
+      <w:r>
+        <w:rPr>
+          <w:rFonts w:ascii="Times New Roman" w:hAnsi="Times New Roman" w:cs="Times New Roman"/>
+          <w:sz w:val="24"/>
+          <w:szCs w:val="24"/>
+        </w:rPr>
+        <w:fldChar w:fldCharType="begin"/>
+      </w:r>
+      <w:r>
+        <w:rPr>
+          <w:rFonts w:ascii="Times New Roman" w:hAnsi="Times New Roman" w:cs="Times New Roman"/>
+          <w:sz w:val="24"/>
+          <w:szCs w:val="24"/>
+        </w:rPr>
+        <w:instrText xml:space="preserve"> ADDIN ZOTERO_ITEM CSL_CITATION {"citationID":"kMxpOc0p","properties":{"formattedCitation":"(Kirmani et al., 2019; Abolghasemi, Dadkhah and Tohidi, 2022)","plainCitation":"(Kirmani et al., 2019; Abolghasemi, Dadkhah and Tohidi, 2022)","noteIndex":0},"citationItems":[{"id":138,"uris":["http://zotero.org/users/local/70QdCwYM/items/BUFLA9JK"],"itemData":{"id":138,"type":"chapter","abstract":"Text summarization is the technique of shirking the original text document in such a way that its meaning is not altered. Summarization techniques have become important for information retrieval as large volumes of data are available on Internet and it is impossible for a human to extract relevant information from enormous amount of data in a time-bound situation. Thus, automatic text summarizer is a tool for reducing the information available on Internet by providing nonredundant and salient sentence extracted from a single or multiple text documents. Text summarization has two approaches: extractive and abstractive. Extractive approach generates the summary by selecting subsets of words, sentences, and phrases of text documents whereas abstractive approach understands the main idea of the document and then represents that idea in a natural language using natural language generation technique to create summaries. This paper represents a Survey of Automatic Hybrid Text Summarization.","container-title":"Soft Computing: Theories and Applications","event-place":"Singapore","ISBN":"9789811305887","language":"en","note":"collection-title: Advances in Intelligent Systems and Computing\nDOI: 10.1007/978-981-13-0589-4_7","page":"63-73","publisher":"Springer Singapore","publisher-place":"Singapore","source":"DOI.org (Crossref)","title":"Hybrid Text Summarization: A Survey","title-short":"Hybrid Text Summarization","URL":"http://link.springer.com/10.1007/978-981-13-0589-4_7","volume":"742","editor":[{"family":"Ray","given":"Kanad"},{"family":"Sharma","given":"Tarun K."},{"family":"Rawat","given":"Sanyog"},{"family":"Saini","given":"R. K."},{"family":"Bandyopadhyay","given":"Anirban"}],"author":[{"family":"Kirmani","given":"Mahira"},{"family":"Manzoor Hakak","given":"Nida"},{"family":"Mohd","given":"Mudasir"},{"family":"Mohd","given":"Mohsin"}],"accessed":{"date-parts":[["2022",11,1]]},"issued":{"date-parts":[["2019"]]}}},{"id":134,"uris":["http://zotero.org/users/local/70QdCwYM/items/J8AX5HYB"],"itemData":{"id":134,"type":"paper-conference","abstract":"Abstractive text summarization is the task of creating a summary from a document by merging facts from different sources and make a short description of them. In this procedure, the meaning and the content information should be kept. In this paper, a hybrid summarization system using deep recurrent neural network is proposed, which can create new sentences by information extracted from the text. The proposed model is the combination of extractive and abstractive summarization and has the encoder-decoder structure. The encoder extracts information from the source document and encodes this information in a compressed representation. The decoder takes the encoder’s output as input and generates a summary, which has an acceptable semantic and syntactic structure. Experimental results show that the proposed model could improve both the performance of abstractive summarization and the time of training. This model does the single-document multi-sentence summarization and does not have any dependency on language. Therefore, it can be used for other languages without any modification in future.","container-title":"2022 27th International Computer Conference, Computer Society of Iran (CSICC)","DOI":"10.1109/CSICC55295.2022.9780395","event-place":"Tehran, Iran, Islamic Republic of","event-title":"2022 27th International Computer Conference, Computer Society of Iran (CSICC)","ISBN":"978-1-66548-027-7","language":"en","page":"1-5","publisher":"IEEE","publisher-place":"Tehran, Iran, Islamic Republic of","source":"DOI.org (Crossref)","title":"HTS-DL: Hybrid Text Summarization System using Deep Learning","title-short":"HTS-DL","URL":"https://ieeexplore.ieee.org/document/9780395/","author":[{"family":"Abolghasemi","given":"Majid"},{"family":"Dadkhah","given":"Chitra"},{"family":"Tohidi","given":"Nasim"}],"accessed":{"date-parts":[["2022",10,26]]},"issued":{"date-parts":[["2022",2,23]]}}}],"schema":"https://github.com/citation-style-language/schema/raw/master/csl-citation.json"} </w:instrText>
+      </w:r>
+      <w:r>
+        <w:rPr>
+          <w:rFonts w:ascii="Times New Roman" w:hAnsi="Times New Roman" w:cs="Times New Roman"/>
+          <w:sz w:val="24"/>
+          <w:szCs w:val="24"/>
+        </w:rPr>
+        <w:fldChar w:fldCharType="separate"/>
+      </w:r>
+      <w:r>
+        <w:rPr>
+          <w:rFonts w:ascii="Times New Roman" w:hAnsi="Times New Roman" w:cs="Times New Roman"/>
+          <w:sz w:val="24"/>
+        </w:rPr>
+        <w:t>(Kirmani et al., 2019; Abolghasemi, Dadkhah and Tohidi, 2022)</w:t>
+      </w:r>
+      <w:r>
+        <w:rPr>
+          <w:rFonts w:ascii="Times New Roman" w:hAnsi="Times New Roman" w:cs="Times New Roman"/>
+          <w:sz w:val="24"/>
+          <w:szCs w:val="24"/>
+        </w:rPr>
+        <w:fldChar w:fldCharType="end"/>
+      </w:r>
+      <w:r>
+        <w:rPr>
+          <w:rFonts w:ascii="Times New Roman" w:hAnsi="Times New Roman" w:cs="Times New Roman"/>
+          <w:sz w:val="24"/>
+          <w:szCs w:val="24"/>
+        </w:rPr>
+        <w:t>.</w:t>
       </w:r>
     </w:p>
     <w:p>
@@ -5319,6 +5623,532 @@
         <w:pStyle w:val="ListParagraph"/>
         <w:spacing w:line="360" w:lineRule="auto"/>
         <w:ind w:left="0"/>
+        <w:jc w:val="center"/>
+        <w:rPr>
+          <w:rFonts w:ascii="Times New Roman" w:hAnsi="Times New Roman" w:cs="Times New Roman"/>
+          <w:i/>
+          <w:sz w:val="24"/>
+          <w:szCs w:val="24"/>
+        </w:rPr>
+      </w:pPr>
+      <w:r>
+        <w:rPr>
+          <w:rFonts w:ascii="Times New Roman" w:hAnsi="Times New Roman" w:cs="Times New Roman"/>
+          <w:i/>
+          <w:sz w:val="24"/>
+          <w:szCs w:val="24"/>
+        </w:rPr>
+        <w:t xml:space="preserve">Table 1: Comparison of Text Summarization </w:t>
+      </w:r>
+      <w:r>
+        <w:rPr>
+          <w:rFonts w:ascii="Times New Roman" w:hAnsi="Times New Roman" w:cs="Times New Roman"/>
+          <w:i/>
+          <w:sz w:val="24"/>
+          <w:szCs w:val="24"/>
+        </w:rPr>
+        <w:t>Techniques</w:t>
+      </w:r>
+    </w:p>
+    <w:tbl>
+      <w:tblPr>
+        <w:tblStyle w:val="TableGrid"/>
+        <w:tblW w:w="9355" w:type="dxa"/>
+        <w:tblLook w:val="04A0" w:firstRow="1" w:lastRow="0" w:firstColumn="1" w:lastColumn="0" w:noHBand="0" w:noVBand="1"/>
+      </w:tblPr>
+      <w:tblGrid>
+        <w:gridCol w:w="4585"/>
+        <w:gridCol w:w="4770"/>
+      </w:tblGrid>
+      <w:tr>
+        <w:tc>
+          <w:tcPr>
+            <w:tcW w:w="4585" w:type="dxa"/>
+            <w:shd w:val="clear" w:color="auto" w:fill="F2F2F2" w:themeFill="background1" w:themeFillShade="F2"/>
+          </w:tcPr>
+          <w:p>
+            <w:pPr>
+              <w:pStyle w:val="ListParagraph"/>
+              <w:spacing w:line="360" w:lineRule="auto"/>
+              <w:ind w:left="0"/>
+              <w:jc w:val="center"/>
+              <w:rPr>
+                <w:rFonts w:ascii="Times New Roman" w:hAnsi="Times New Roman" w:cs="Times New Roman"/>
+                <w:b/>
+                <w:sz w:val="24"/>
+                <w:szCs w:val="24"/>
+              </w:rPr>
+            </w:pPr>
+            <w:r>
+              <w:rPr>
+                <w:rFonts w:ascii="Times New Roman" w:hAnsi="Times New Roman" w:cs="Times New Roman"/>
+                <w:b/>
+                <w:sz w:val="24"/>
+                <w:szCs w:val="24"/>
+              </w:rPr>
+              <w:t>Abstractive</w:t>
+            </w:r>
+          </w:p>
+        </w:tc>
+        <w:tc>
+          <w:tcPr>
+            <w:tcW w:w="4770" w:type="dxa"/>
+            <w:shd w:val="clear" w:color="auto" w:fill="F2F2F2" w:themeFill="background1" w:themeFillShade="F2"/>
+          </w:tcPr>
+          <w:p>
+            <w:pPr>
+              <w:pStyle w:val="ListParagraph"/>
+              <w:spacing w:line="360" w:lineRule="auto"/>
+              <w:ind w:left="0"/>
+              <w:jc w:val="center"/>
+              <w:rPr>
+                <w:rFonts w:ascii="Times New Roman" w:hAnsi="Times New Roman" w:cs="Times New Roman"/>
+                <w:b/>
+                <w:sz w:val="24"/>
+                <w:szCs w:val="24"/>
+              </w:rPr>
+            </w:pPr>
+            <w:r>
+              <w:rPr>
+                <w:rFonts w:ascii="Times New Roman" w:hAnsi="Times New Roman" w:cs="Times New Roman"/>
+                <w:b/>
+                <w:sz w:val="24"/>
+                <w:szCs w:val="24"/>
+              </w:rPr>
+              <w:t>Extractive</w:t>
+            </w:r>
+          </w:p>
+        </w:tc>
+      </w:tr>
+      <w:tr>
+        <w:trPr>
+          <w:trHeight w:val="1277"/>
+        </w:trPr>
+        <w:tc>
+          <w:tcPr>
+            <w:tcW w:w="4585" w:type="dxa"/>
+            <w:shd w:val="clear" w:color="auto" w:fill="FFFFFF" w:themeFill="background1"/>
+          </w:tcPr>
+          <w:p>
+            <w:pPr>
+              <w:pStyle w:val="ListParagraph"/>
+              <w:spacing w:line="360" w:lineRule="auto"/>
+              <w:ind w:left="0"/>
+              <w:jc w:val="both"/>
+              <w:rPr>
+                <w:rFonts w:ascii="Times New Roman" w:hAnsi="Times New Roman" w:cs="Times New Roman"/>
+                <w:sz w:val="24"/>
+                <w:szCs w:val="24"/>
+              </w:rPr>
+            </w:pPr>
+            <w:r>
+              <w:rPr>
+                <w:rFonts w:ascii="Times New Roman" w:hAnsi="Times New Roman" w:cs="Times New Roman"/>
+                <w:sz w:val="24"/>
+                <w:szCs w:val="24"/>
+              </w:rPr>
+              <w:t xml:space="preserve">Paraphrases content like humans </w:t>
+            </w:r>
+            <w:r>
+              <w:rPr>
+                <w:rFonts w:ascii="Times New Roman" w:hAnsi="Times New Roman" w:cs="Times New Roman"/>
+                <w:sz w:val="24"/>
+                <w:szCs w:val="24"/>
+              </w:rPr>
+              <w:t>do, meaning it creates its own context</w:t>
+            </w:r>
+            <w:r>
+              <w:rPr>
+                <w:rFonts w:ascii="Times New Roman" w:hAnsi="Times New Roman" w:cs="Times New Roman"/>
+                <w:sz w:val="24"/>
+                <w:szCs w:val="24"/>
+              </w:rPr>
+              <w:t xml:space="preserve"> </w:t>
+            </w:r>
+            <w:r>
+              <w:rPr>
+                <w:rFonts w:ascii="Times New Roman" w:hAnsi="Times New Roman" w:cs="Times New Roman"/>
+                <w:sz w:val="24"/>
+                <w:szCs w:val="24"/>
+              </w:rPr>
+              <w:fldChar w:fldCharType="begin"/>
+            </w:r>
+            <w:r>
+              <w:rPr>
+                <w:rFonts w:ascii="Times New Roman" w:hAnsi="Times New Roman" w:cs="Times New Roman"/>
+                <w:sz w:val="24"/>
+                <w:szCs w:val="24"/>
+              </w:rPr>
+              <w:instrText xml:space="preserve"> ADDIN ZOTERO_ITEM CSL_CITATION {"citationID":"3LCUTinj","properties":{"formattedCitation":"(Mahajan et al., 2021)","plainCitation":"(Mahajan et al., 2021)","noteIndex":0},"citationItems":[{"id":57,"uris":["http://zotero.org/users/local/70QdCwYM/items/HWSBXZ5B"],"itemData":{"id":57,"type":"article-journal","abstract":"The aim of the project is to generate a text summary using the Encoder-Decoder model with the attention layer. The main aim of the model is to generate an abstractive summary with proper grammar and no repeated words. The interface of model and API is built using Django rest framework and Django Framework which are the web development frameworks of python. The main use case of the project is to generate the abstractive summary of the news articles.","container-title":"International Research Journal of Engineering and Technology (IRJET)","issue":"05th May 2021","language":"en","page":"1737-1740","title":"Text Summarization Using Deep Learning","volume":"08","author":[{"family":"Mahajan","given":"Riddhesh"},{"family":"Vast","given":"Adhishree"},{"family":"Mhaske","given":"Sharayu"},{"family":"Barahate","given":"Sachin"}],"issued":{"date-parts":[["2021"]]}}}],"schema":"https://github.com/citation-style-language/schema/raw/master/csl-citation.json"} </w:instrText>
+            </w:r>
+            <w:r>
+              <w:rPr>
+                <w:rFonts w:ascii="Times New Roman" w:hAnsi="Times New Roman" w:cs="Times New Roman"/>
+                <w:sz w:val="24"/>
+                <w:szCs w:val="24"/>
+              </w:rPr>
+              <w:fldChar w:fldCharType="separate"/>
+            </w:r>
+            <w:r>
+              <w:rPr>
+                <w:rFonts w:ascii="Times New Roman" w:hAnsi="Times New Roman" w:cs="Times New Roman"/>
+                <w:sz w:val="24"/>
+              </w:rPr>
+              <w:t>(Mahajan et al., 2021)</w:t>
+            </w:r>
+            <w:r>
+              <w:rPr>
+                <w:rFonts w:ascii="Times New Roman" w:hAnsi="Times New Roman" w:cs="Times New Roman"/>
+                <w:sz w:val="24"/>
+                <w:szCs w:val="24"/>
+              </w:rPr>
+              <w:fldChar w:fldCharType="end"/>
+            </w:r>
+          </w:p>
+        </w:tc>
+        <w:tc>
+          <w:tcPr>
+            <w:tcW w:w="4770" w:type="dxa"/>
+            <w:shd w:val="clear" w:color="auto" w:fill="FFFFFF" w:themeFill="background1"/>
+          </w:tcPr>
+          <w:p>
+            <w:pPr>
+              <w:pStyle w:val="ListParagraph"/>
+              <w:spacing w:line="360" w:lineRule="auto"/>
+              <w:ind w:left="0"/>
+              <w:jc w:val="both"/>
+              <w:rPr>
+                <w:rFonts w:ascii="Times New Roman" w:hAnsi="Times New Roman" w:cs="Times New Roman"/>
+                <w:sz w:val="24"/>
+                <w:szCs w:val="24"/>
+              </w:rPr>
+            </w:pPr>
+            <w:r>
+              <w:rPr>
+                <w:rFonts w:ascii="Times New Roman" w:hAnsi="Times New Roman" w:cs="Times New Roman"/>
+                <w:sz w:val="24"/>
+                <w:szCs w:val="24"/>
+              </w:rPr>
+              <w:t xml:space="preserve">Doesn’t create its own context but uses the best possible phrases from the original document </w:t>
+            </w:r>
+            <w:r>
+              <w:rPr>
+                <w:rFonts w:ascii="Times New Roman" w:hAnsi="Times New Roman" w:cs="Times New Roman"/>
+                <w:sz w:val="24"/>
+                <w:szCs w:val="24"/>
+              </w:rPr>
+              <w:fldChar w:fldCharType="begin"/>
+            </w:r>
+            <w:r>
+              <w:rPr>
+                <w:rFonts w:ascii="Times New Roman" w:hAnsi="Times New Roman" w:cs="Times New Roman"/>
+                <w:sz w:val="24"/>
+                <w:szCs w:val="24"/>
+              </w:rPr>
+              <w:instrText xml:space="preserve"> ADDIN ZOTERO_ITEM CSL_CITATION {"citationID":"gI99X2ML","properties":{"formattedCitation":"(Gupta and Lehal, 2010)","plainCitation":"(Gupta and Lehal, 2010)","noteIndex":0},"citationItems":[{"id":136,"uris":["http://zotero.org/users/local/70QdCwYM/items/DGKYS39M"],"itemData":{"id":136,"type":"article-journal","abstract":"Text Summarization is condensing the source text into a shorter version preserving its information content and overall meaning. It is very difficult for human beings to manually summarize large documents of text. Text Summarization methods can be classified into extractive and abstractive summarization. An extractive summarization method consists of selecting important sentences, paragraphs etc. from the original document and concatenating them into shorter form. The importance of sentences is decided based on statistical and linguistic features of sentences. An abstractive summarization method consists of understanding the original text and re-telling it in fewer words. It uses linguistic methods to examine and interpret the text and then to find the new concepts and expressions to best describe it by generating a new shorter text that conveys the most important information from the original text document. In this paper, a Survey of Text Summarization Extractive techniques has been presented.","container-title":"Journal of Emerging Technologies in Web Intelligence","DOI":"10.4304/jetwi.2.3.258-268","ISSN":"1798-0461","issue":"3","journalAbbreviation":"JETWI","language":"en","page":"258-268","source":"DOI.org (Crossref)","title":"A Survey of Text Summarization Extractive Techniques","volume":"2","author":[{"family":"Gupta","given":"Vishal"},{"family":"Lehal","given":"Gurpreet Singh"}],"issued":{"date-parts":[["2010",8,20]]}}}],"schema":"https://github.com/citation-style-language/schema/raw/master/csl-citation.json"} </w:instrText>
+            </w:r>
+            <w:r>
+              <w:rPr>
+                <w:rFonts w:ascii="Times New Roman" w:hAnsi="Times New Roman" w:cs="Times New Roman"/>
+                <w:sz w:val="24"/>
+                <w:szCs w:val="24"/>
+              </w:rPr>
+              <w:fldChar w:fldCharType="separate"/>
+            </w:r>
+            <w:r>
+              <w:rPr>
+                <w:rFonts w:ascii="Times New Roman" w:hAnsi="Times New Roman" w:cs="Times New Roman"/>
+                <w:sz w:val="24"/>
+              </w:rPr>
+              <w:t>(Gupta and Lehal, 2010)</w:t>
+            </w:r>
+            <w:r>
+              <w:rPr>
+                <w:rFonts w:ascii="Times New Roman" w:hAnsi="Times New Roman" w:cs="Times New Roman"/>
+                <w:sz w:val="24"/>
+                <w:szCs w:val="24"/>
+              </w:rPr>
+              <w:fldChar w:fldCharType="end"/>
+            </w:r>
+          </w:p>
+        </w:tc>
+      </w:tr>
+      <w:tr>
+        <w:tc>
+          <w:tcPr>
+            <w:tcW w:w="4585" w:type="dxa"/>
+            <w:shd w:val="clear" w:color="auto" w:fill="FFFFFF" w:themeFill="background1"/>
+          </w:tcPr>
+          <w:p>
+            <w:pPr>
+              <w:pStyle w:val="ListParagraph"/>
+              <w:spacing w:line="360" w:lineRule="auto"/>
+              <w:ind w:left="0"/>
+              <w:jc w:val="both"/>
+              <w:rPr>
+                <w:rFonts w:ascii="Times New Roman" w:hAnsi="Times New Roman" w:cs="Times New Roman"/>
+                <w:sz w:val="24"/>
+                <w:szCs w:val="24"/>
+              </w:rPr>
+            </w:pPr>
+            <w:r>
+              <w:rPr>
+                <w:rFonts w:ascii="Times New Roman" w:hAnsi="Times New Roman" w:cs="Times New Roman"/>
+                <w:sz w:val="24"/>
+                <w:szCs w:val="24"/>
+              </w:rPr>
+              <w:t>A vast number of datasets are available to experiment working in this domain</w:t>
+            </w:r>
+            <w:r>
+              <w:rPr>
+                <w:rFonts w:ascii="Times New Roman" w:hAnsi="Times New Roman" w:cs="Times New Roman"/>
+                <w:sz w:val="24"/>
+                <w:szCs w:val="24"/>
+              </w:rPr>
+              <w:t>.</w:t>
+            </w:r>
+          </w:p>
+        </w:tc>
+        <w:tc>
+          <w:tcPr>
+            <w:tcW w:w="4770" w:type="dxa"/>
+            <w:shd w:val="clear" w:color="auto" w:fill="FFFFFF" w:themeFill="background1"/>
+          </w:tcPr>
+          <w:p>
+            <w:pPr>
+              <w:pStyle w:val="ListParagraph"/>
+              <w:spacing w:line="360" w:lineRule="auto"/>
+              <w:ind w:left="0"/>
+              <w:jc w:val="both"/>
+              <w:rPr>
+                <w:rFonts w:ascii="Times New Roman" w:hAnsi="Times New Roman" w:cs="Times New Roman"/>
+                <w:sz w:val="24"/>
+                <w:szCs w:val="24"/>
+              </w:rPr>
+            </w:pPr>
+            <w:r>
+              <w:rPr>
+                <w:rFonts w:ascii="Times New Roman" w:hAnsi="Times New Roman" w:cs="Times New Roman"/>
+                <w:sz w:val="24"/>
+                <w:szCs w:val="24"/>
+              </w:rPr>
+              <w:t>Capable of visualizing sentence scores and investigating gradient-based ways to calculating the contribution of each input token to score prediction</w:t>
+            </w:r>
+            <w:r>
+              <w:rPr>
+                <w:rFonts w:ascii="Times New Roman" w:hAnsi="Times New Roman" w:cs="Times New Roman"/>
+                <w:sz w:val="24"/>
+                <w:szCs w:val="24"/>
+              </w:rPr>
+              <w:t xml:space="preserve"> </w:t>
+            </w:r>
+            <w:r>
+              <w:rPr>
+                <w:rFonts w:ascii="Times New Roman" w:hAnsi="Times New Roman" w:cs="Times New Roman"/>
+                <w:sz w:val="24"/>
+                <w:szCs w:val="24"/>
+              </w:rPr>
+              <w:fldChar w:fldCharType="begin"/>
+            </w:r>
+            <w:r>
+              <w:rPr>
+                <w:rFonts w:ascii="Times New Roman" w:hAnsi="Times New Roman" w:cs="Times New Roman"/>
+                <w:sz w:val="24"/>
+                <w:szCs w:val="24"/>
+              </w:rPr>
+              <w:instrText xml:space="preserve"> ADDIN ZOTERO_ITEM CSL_CITATION {"citationID":"BuT2rwoH","properties":{"formattedCitation":"(Pai, 2014)","plainCitation":"(Pai, 2014)","noteIndex":0},"citationItems":[{"id":140,"uris":["http://zotero.org/users/local/70QdCwYM/items/I9Z2BAXX"],"itemData":{"id":140,"type":"article-journal","abstract":"If the user has given the keywords then system matches these words in the document and selects the sentences containing those words. Selected sentences will be displayed.","container-title":"International Journal of Engineering Research","issue":"5","language":"en","page":"5","source":"Zotero","title":"Summarizer Using Abstractive and Extractive Method","volume":"3","author":[{"family":"Pai","given":"Anusha"}],"issued":{"date-parts":[["2014"]]}}}],"schema":"https://github.com/citation-style-language/schema/raw/master/csl-citation.json"} </w:instrText>
+            </w:r>
+            <w:r>
+              <w:rPr>
+                <w:rFonts w:ascii="Times New Roman" w:hAnsi="Times New Roman" w:cs="Times New Roman"/>
+                <w:sz w:val="24"/>
+                <w:szCs w:val="24"/>
+              </w:rPr>
+              <w:fldChar w:fldCharType="separate"/>
+            </w:r>
+            <w:r>
+              <w:rPr>
+                <w:rFonts w:ascii="Times New Roman" w:hAnsi="Times New Roman" w:cs="Times New Roman"/>
+                <w:sz w:val="24"/>
+              </w:rPr>
+              <w:t>(Pai, 2014)</w:t>
+            </w:r>
+            <w:r>
+              <w:rPr>
+                <w:rFonts w:ascii="Times New Roman" w:hAnsi="Times New Roman" w:cs="Times New Roman"/>
+                <w:sz w:val="24"/>
+                <w:szCs w:val="24"/>
+              </w:rPr>
+              <w:fldChar w:fldCharType="end"/>
+            </w:r>
+          </w:p>
+        </w:tc>
+      </w:tr>
+      <w:tr>
+        <w:trPr>
+          <w:trHeight w:val="1250"/>
+        </w:trPr>
+        <w:tc>
+          <w:tcPr>
+            <w:tcW w:w="4585" w:type="dxa"/>
+            <w:shd w:val="clear" w:color="auto" w:fill="FFFFFF" w:themeFill="background1"/>
+          </w:tcPr>
+          <w:p>
+            <w:pPr>
+              <w:pStyle w:val="ListParagraph"/>
+              <w:spacing w:line="360" w:lineRule="auto"/>
+              <w:ind w:left="0"/>
+              <w:jc w:val="both"/>
+              <w:rPr>
+                <w:rFonts w:ascii="Times New Roman" w:hAnsi="Times New Roman" w:cs="Times New Roman"/>
+                <w:sz w:val="24"/>
+                <w:szCs w:val="24"/>
+              </w:rPr>
+            </w:pPr>
+            <w:r>
+              <w:rPr>
+                <w:rFonts w:ascii="Times New Roman" w:hAnsi="Times New Roman" w:cs="Times New Roman"/>
+                <w:sz w:val="24"/>
+                <w:szCs w:val="24"/>
+              </w:rPr>
+              <w:t>There is a probability of creating information which may be faulty or that gives a different in meaning compared to the original text.</w:t>
+            </w:r>
+          </w:p>
+        </w:tc>
+        <w:tc>
+          <w:tcPr>
+            <w:tcW w:w="4770" w:type="dxa"/>
+            <w:shd w:val="clear" w:color="auto" w:fill="FFFFFF" w:themeFill="background1"/>
+          </w:tcPr>
+          <w:p>
+            <w:pPr>
+              <w:pStyle w:val="ListParagraph"/>
+              <w:spacing w:line="360" w:lineRule="auto"/>
+              <w:ind w:left="0"/>
+              <w:jc w:val="both"/>
+              <w:rPr>
+                <w:rFonts w:ascii="Times New Roman" w:hAnsi="Times New Roman" w:cs="Times New Roman"/>
+                <w:sz w:val="24"/>
+                <w:szCs w:val="24"/>
+              </w:rPr>
+            </w:pPr>
+            <w:r>
+              <w:rPr>
+                <w:rFonts w:ascii="Times New Roman" w:hAnsi="Times New Roman" w:cs="Times New Roman"/>
+                <w:sz w:val="24"/>
+                <w:szCs w:val="24"/>
+              </w:rPr>
+              <w:t>There is a possibility that the combined sentences made from the extracted sentences will contain errors.</w:t>
+            </w:r>
+          </w:p>
+        </w:tc>
+      </w:tr>
+    </w:tbl>
+    <w:p>
+      <w:pPr>
+        <w:pStyle w:val="Heading2"/>
+        <w:spacing w:line="360" w:lineRule="auto"/>
+        <w:rPr>
+          <w:b/>
+        </w:rPr>
+      </w:pPr>
+      <w:bookmarkStart w:id="10" w:name="_Toc117709673"/>
+      <w:r>
+        <w:rPr>
+          <w:b/>
+        </w:rPr>
+        <w:lastRenderedPageBreak/>
+        <w:t>3.5 NLP with Deep Learning</w:t>
+      </w:r>
+      <w:bookmarkEnd w:id="10"/>
+    </w:p>
+    <w:p>
+      <w:pPr>
+        <w:pStyle w:val="Heading2"/>
+        <w:spacing w:after="160" w:line="360" w:lineRule="auto"/>
+        <w:rPr>
+          <w:rFonts w:eastAsiaTheme="minorEastAsia" w:cs="Times New Roman"/>
+          <w:color w:val="auto"/>
+          <w:sz w:val="24"/>
+          <w:szCs w:val="24"/>
+        </w:rPr>
+      </w:pPr>
+      <w:bookmarkStart w:id="11" w:name="_Toc117709674"/>
+      <w:r>
+        <w:rPr>
+          <w:rFonts w:eastAsiaTheme="minorEastAsia" w:cs="Times New Roman"/>
+          <w:color w:val="auto"/>
+          <w:sz w:val="24"/>
+          <w:szCs w:val="24"/>
+        </w:rPr>
+        <w:t>NLP is a method for computers to intelligently and effectively analyze, comprehend, and derive meaning from human language, as opposed to other approaches that only focus on the interactions between human language and computers. Deep learning techniques are increasingly being used in the field of AI compared to traditional machine learning approaches due to their success rates in handling difficult high computing learning tasks</w:t>
+      </w:r>
+      <w:r>
+        <w:rPr>
+          <w:rFonts w:eastAsiaTheme="minorEastAsia" w:cs="Times New Roman"/>
+          <w:color w:val="auto"/>
+          <w:sz w:val="24"/>
+          <w:szCs w:val="24"/>
+        </w:rPr>
+        <w:t xml:space="preserve"> </w:t>
+      </w:r>
+      <w:r>
+        <w:rPr>
+          <w:rFonts w:eastAsiaTheme="minorEastAsia" w:cs="Times New Roman"/>
+          <w:color w:val="auto"/>
+          <w:sz w:val="24"/>
+          <w:szCs w:val="24"/>
+        </w:rPr>
+        <w:fldChar w:fldCharType="begin"/>
+      </w:r>
+      <w:r>
+        <w:rPr>
+          <w:rFonts w:eastAsiaTheme="minorEastAsia" w:cs="Times New Roman"/>
+          <w:color w:val="auto"/>
+          <w:sz w:val="24"/>
+          <w:szCs w:val="24"/>
+        </w:rPr>
+        <w:instrText xml:space="preserve"> ADDIN ZOTERO_ITEM CSL_CITATION {"citationID":"RXOe1npA","properties":{"formattedCitation":"(Lopez and Kalita, 2017; Mahajan et al., 2021)","plainCitation":"(Lopez and Kalita, 2017; Mahajan et al., 2021)","noteIndex":0},"citationItems":[{"id":142,"uris":["http://zotero.org/users/local/70QdCwYM/items/QUZIY7A6"],"itemData":{"id":142,"type":"article","abstract":"Convolutional Neural Network (CNNs) are typically associated with Computer Vision. CNNs are responsible for major breakthroughs in Image Classification and are the core of most Computer Vision systems today. More recently CNNs have been applied to problems in Natural Language Processing and gotten some interesting results. In this paper, we will try to explain the basics of CNNs, its different variations and how they have been applied to NLP.","note":"arXiv:1703.03091 [cs]","number":"arXiv:1703.03091","publisher":"arXiv","source":"arXiv.org","title":"Deep Learning applied to NLP","URL":"http://arxiv.org/abs/1703.03091","author":[{"family":"Lopez","given":"Marc Moreno"},{"family":"Kalita","given":"Jugal"}],"accessed":{"date-parts":[["2022",11,2]]},"issued":{"date-parts":[["2017",3,8]]}}},{"id":57,"uris":["http://zotero.org/users/local/70QdCwYM/items/HWSBXZ5B"],"itemData":{"id":57,"type":"article-journal","abstract":"The aim of the project is to generate a text summary using the Encoder-Decoder model with the attention layer. The main aim of the model is to generate an abstractive summary with proper grammar and no repeated words. The interface of model and API is built using Django rest framework and Django Framework which are the web development frameworks of python. The main use case of the project is to generate the abstractive summary of the news articles.","container-title":"International Research Journal of Engineering and Technology (IRJET)","issue":"05th May 2021","language":"en","page":"1737-1740","title":"Text Summarization Using Deep Learning","volume":"08","author":[{"family":"Mahajan","given":"Riddhesh"},{"family":"Vast","given":"Adhishree"},{"family":"Mhaske","given":"Sharayu"},{"family":"Barahate","given":"Sachin"}],"issued":{"date-parts":[["2021"]]}}}],"schema":"https://github.com/citation-style-language/schema/raw/master/csl-citation.json"} </w:instrText>
+      </w:r>
+      <w:r>
+        <w:rPr>
+          <w:rFonts w:eastAsiaTheme="minorEastAsia" w:cs="Times New Roman"/>
+          <w:color w:val="auto"/>
+          <w:sz w:val="24"/>
+          <w:szCs w:val="24"/>
+        </w:rPr>
+        <w:fldChar w:fldCharType="separate"/>
+      </w:r>
+      <w:r>
+        <w:rPr>
+          <w:rFonts w:cs="Times New Roman"/>
+          <w:color w:val="auto"/>
+          <w:sz w:val="24"/>
+        </w:rPr>
+        <w:t>(Lopez and Kalita, 2017; Mahajan et al., 2021)</w:t>
+      </w:r>
+      <w:r>
+        <w:rPr>
+          <w:rFonts w:eastAsiaTheme="minorEastAsia" w:cs="Times New Roman"/>
+          <w:color w:val="auto"/>
+          <w:sz w:val="24"/>
+          <w:szCs w:val="24"/>
+        </w:rPr>
+        <w:fldChar w:fldCharType="end"/>
+      </w:r>
+      <w:r>
+        <w:rPr>
+          <w:rFonts w:eastAsiaTheme="minorEastAsia" w:cs="Times New Roman"/>
+          <w:color w:val="auto"/>
+          <w:sz w:val="24"/>
+          <w:szCs w:val="24"/>
+        </w:rPr>
+        <w:t>.</w:t>
+      </w:r>
+    </w:p>
+    <w:p>
+      <w:pPr>
+        <w:spacing w:line="360" w:lineRule="auto"/>
         <w:jc w:val="both"/>
         <w:rPr>
           <w:rFonts w:ascii="Times New Roman" w:hAnsi="Times New Roman" w:cs="Times New Roman"/>
@@ -5332,17 +6162,7 @@
           <w:sz w:val="24"/>
           <w:szCs w:val="24"/>
         </w:rPr>
-        <w:t>The abstractive text summarization technique aims to produce the sentences on its own and then uses them to provide a coherent summary. Therefore, the summary's content will vary from the ori</w:t>
-      </w:r>
-      <w:bookmarkStart w:id="10" w:name="_GoBack"/>
-      <w:bookmarkEnd w:id="10"/>
-      <w:r>
-        <w:rPr>
-          <w:rFonts w:ascii="Times New Roman" w:hAnsi="Times New Roman" w:cs="Times New Roman"/>
-          <w:sz w:val="24"/>
-          <w:szCs w:val="24"/>
-        </w:rPr>
-        <w:t>ginal context yet still convey the same idea</w:t>
+        <w:t>In today's NLP, machine learning is prominent, but for the most part it only involves numerically optimizing the weights of characteristics and representations that have been created by humans. Deep learning aims to investigate how computers can utilize data to create features and representations suitable for challenging interpretation tasks</w:t>
       </w:r>
       <w:r>
         <w:rPr>
@@ -5366,7 +6186,7 @@
           <w:sz w:val="24"/>
           <w:szCs w:val="24"/>
         </w:rPr>
-        <w:instrText xml:space="preserve"> ADDIN ZOTERO_ITEM CSL_CITATION {"citationID":"6zGjTTyS","properties":{"formattedCitation":"(Mahajan et al., 2021)","plainCitation":"(Mahajan et al., 2021)","noteIndex":0},"citationItems":[{"id":57,"uris":["http://zotero.org/users/local/70QdCwYM/items/HWSBXZ5B"],"itemData":{"id":57,"type":"article-journal","abstract":"The aim of the project is to generate a text summary using the Encoder-Decoder model with the attention layer. The main aim of the model is to generate an abstractive summary with proper grammar and no repeated words. The interface of model and API is built using Django rest framework and Django Framework which are the web development frameworks of python. The main use case of the project is to generate the abstractive summary of the news articles.","container-title":"International Research Journal of Engineering and Technology (IRJET)","issue":"05th May 2021","language":"en","page":"1737-1740","title":"Text Summarization Using Deep Learning","volume":"08","author":[{"family":"Mahajan","given":"Riddhesh"},{"family":"Vast","given":"Adhishree"},{"family":"Mhaske","given":"Sharayu"},{"family":"Barahate","given":"Sachin"}],"issued":{"date-parts":[["2021"]]}}}],"schema":"https://github.com/citation-style-language/schema/raw/master/csl-citation.json"} </w:instrText>
+        <w:instrText xml:space="preserve"> ADDIN ZOTERO_ITEM CSL_CITATION {"citationID":"pUNeMebZ","properties":{"formattedCitation":"(Socher, Bengio and Manning, 2012)","plainCitation":"(Socher, Bengio and Manning, 2012)","noteIndex":0},"citationItems":[{"id":145,"uris":["http://zotero.org/users/local/70QdCwYM/items/BPVA6WBM"],"itemData":{"id":145,"type":"paper-conference","container-title":"Proceedings of the 50th Annual Meeting of the Association for Computational Linguistics: Tutorial Abstracts","event-place":"Jeju Island, Korea","page":"5","publisher":"Association for Computational Linguistics","publisher-place":"Jeju Island, Korea","source":"ACLWeb","title":"Deep Learning for NLP (without Magic)","URL":"https://aclanthology.org/P12-4005","author":[{"family":"Socher","given":"Richard"},{"family":"Bengio","given":"Yoshua"},{"family":"Manning","given":"Christopher D."}],"accessed":{"date-parts":[["2022",11,2]]},"issued":{"date-parts":[["2012",7]]}}}],"schema":"https://github.com/citation-style-language/schema/raw/master/csl-citation.json"} </w:instrText>
       </w:r>
       <w:r>
         <w:rPr>
@@ -5381,7 +6201,7 @@
           <w:rFonts w:ascii="Times New Roman" w:hAnsi="Times New Roman" w:cs="Times New Roman"/>
           <w:sz w:val="24"/>
         </w:rPr>
-        <w:t>(Mahajan et al., 2021)</w:t>
+        <w:t>(Socher, Bengio and Manning, 2012)</w:t>
       </w:r>
       <w:r>
         <w:rPr>
@@ -5399,6 +6219,41 @@
         </w:rPr>
         <w:t>.</w:t>
       </w:r>
+    </w:p>
+    <w:p>
+      <w:pPr>
+        <w:pStyle w:val="Heading2"/>
+        <w:spacing w:line="360" w:lineRule="auto"/>
+        <w:rPr>
+          <w:b/>
+        </w:rPr>
+      </w:pPr>
+      <w:r>
+        <w:rPr>
+          <w:b/>
+        </w:rPr>
+        <w:t>3.6 Transformers</w:t>
+      </w:r>
+      <w:bookmarkEnd w:id="11"/>
+    </w:p>
+    <w:p>
+      <w:pPr>
+        <w:spacing w:line="360" w:lineRule="auto"/>
+        <w:jc w:val="both"/>
+        <w:rPr>
+          <w:rFonts w:ascii="Times New Roman" w:hAnsi="Times New Roman" w:cs="Times New Roman"/>
+          <w:sz w:val="24"/>
+          <w:szCs w:val="24"/>
+        </w:rPr>
+      </w:pPr>
+      <w:r>
+        <w:rPr>
+          <w:rFonts w:ascii="Times New Roman" w:hAnsi="Times New Roman" w:cs="Times New Roman"/>
+          <w:sz w:val="24"/>
+          <w:szCs w:val="24"/>
+        </w:rPr>
+        <w:t>Open-source library Transformers contains modern transformer architectures that have been thoroughly developed and are integrated by a common API. Pretraining has enabled the efficient use of this capacity for a wide range of activities, and these designs have permitted the construction of higher-capacity models. Transformers are designed to be easy for practitioners, expandable for researchers, and quick and reliable in industrial deployments</w:t>
+      </w:r>
       <w:r>
         <w:rPr>
           <w:rFonts w:ascii="Times New Roman" w:hAnsi="Times New Roman" w:cs="Times New Roman"/>
@@ -5406,6 +6261,134 @@
           <w:szCs w:val="24"/>
         </w:rPr>
         <w:t xml:space="preserve"> </w:t>
+      </w:r>
+      <w:r>
+        <w:rPr>
+          <w:rFonts w:ascii="Times New Roman" w:hAnsi="Times New Roman" w:cs="Times New Roman"/>
+          <w:sz w:val="24"/>
+          <w:szCs w:val="24"/>
+        </w:rPr>
+        <w:fldChar w:fldCharType="begin"/>
+      </w:r>
+      <w:r>
+        <w:rPr>
+          <w:rFonts w:ascii="Times New Roman" w:hAnsi="Times New Roman" w:cs="Times New Roman"/>
+          <w:sz w:val="24"/>
+          <w:szCs w:val="24"/>
+        </w:rPr>
+        <w:instrText xml:space="preserve"> ADDIN ZOTERO_ITEM CSL_CITATION {"citationID":"Bz0S0Mjv","properties":{"formattedCitation":"(Wolf et al., 2020)","plainCitation":"(Wolf et al., 2020)","noteIndex":0},"citationItems":[{"id":84,"uris":["http://zotero.org/users/local/70QdCwYM/items/HIFIWS5K"],"itemData":{"id":84,"type":"paper-conference","container-title":"Proceedings of the 2020 Conference on Empirical Methods in Natural Language Processing: System Demonstrations","DOI":"10.18653/v1/2020.emnlp-demos.6","event-place":"Online","event-title":"Proceedings of the 2020 Conference on Empirical Methods in Natural Language Processing: System Demonstrations","language":"en","page":"38-45","publisher":"Association for Computational Linguistics","publisher-place":"Online","source":"DOI.org (Crossref)","title":"Transformers: State-of-the-Art Natural Language Processing","title-short":"Transformers","URL":"https://www.aclweb.org/anthology/2020.emnlp-demos.6","author":[{"family":"Wolf","given":"Thomas"},{"family":"Debut","given":"Lysandre"},{"family":"Sanh","given":"Victor"},{"family":"Chaumond","given":"Julien"},{"family":"Delangue","given":"Clement"},{"family":"Moi","given":"Anthony"},{"family":"Cistac","given":"Pierric"},{"family":"Rault","given":"Tim"},{"family":"Louf","given":"Remi"},{"family":"Funtowicz","given":"Morgan"},{"family":"Davison","given":"Joe"},{"family":"Shleifer","given":"Sam"},{"family":"Platen","given":"Patrick","non-dropping-particle":"von"},{"family":"Ma","given":"Clara"},{"family":"Jernite","given":"Yacine"},{"family":"Plu","given":"Julien"},{"family":"Xu","given":"Canwen"},{"family":"Le Scao","given":"Teven"},{"family":"Gugger","given":"Sylvain"},{"family":"Drame","given":"Mariama"},{"family":"Lhoest","given":"Quentin"},{"family":"Rush","given":"Alexander"}],"accessed":{"date-parts":[["2022",10,10]]},"issued":{"date-parts":[["2020"]]}}}],"schema":"https://github.com/citation-style-language/schema/raw/master/csl-citation.json"} </w:instrText>
+      </w:r>
+      <w:r>
+        <w:rPr>
+          <w:rFonts w:ascii="Times New Roman" w:hAnsi="Times New Roman" w:cs="Times New Roman"/>
+          <w:sz w:val="24"/>
+          <w:szCs w:val="24"/>
+        </w:rPr>
+        <w:fldChar w:fldCharType="separate"/>
+      </w:r>
+      <w:r>
+        <w:rPr>
+          <w:rFonts w:ascii="Times New Roman" w:hAnsi="Times New Roman" w:cs="Times New Roman"/>
+          <w:sz w:val="24"/>
+        </w:rPr>
+        <w:t>(Wolf et al., 2020)</w:t>
+      </w:r>
+      <w:r>
+        <w:rPr>
+          <w:rFonts w:ascii="Times New Roman" w:hAnsi="Times New Roman" w:cs="Times New Roman"/>
+          <w:sz w:val="24"/>
+          <w:szCs w:val="24"/>
+        </w:rPr>
+        <w:fldChar w:fldCharType="end"/>
+      </w:r>
+      <w:r>
+        <w:rPr>
+          <w:rFonts w:ascii="Times New Roman" w:hAnsi="Times New Roman" w:cs="Times New Roman"/>
+          <w:sz w:val="24"/>
+          <w:szCs w:val="24"/>
+        </w:rPr>
+        <w:t>.</w:t>
+      </w:r>
+    </w:p>
+    <w:p>
+      <w:pPr>
+        <w:spacing w:line="360" w:lineRule="auto"/>
+        <w:jc w:val="both"/>
+      </w:pPr>
+      <w:r>
+        <w:rPr>
+          <w:rFonts w:ascii="Times New Roman" w:hAnsi="Times New Roman" w:cs="Times New Roman"/>
+          <w:sz w:val="24"/>
+          <w:szCs w:val="24"/>
+        </w:rPr>
+        <w:t>It has been demonstrated that the modern generation of pre-trained language models based on transformers is rather competent at identifying syntactic signals like noun modifiers, possessive pronouns, prepositions, or co-referents, as well as semantic cues like entities and relations</w:t>
+      </w:r>
+      <w:r>
+        <w:rPr>
+          <w:rFonts w:ascii="Times New Roman" w:hAnsi="Times New Roman" w:cs="Times New Roman"/>
+          <w:sz w:val="24"/>
+          <w:szCs w:val="24"/>
+        </w:rPr>
+        <w:t xml:space="preserve"> </w:t>
+      </w:r>
+      <w:r>
+        <w:rPr>
+          <w:rFonts w:ascii="Times New Roman" w:hAnsi="Times New Roman" w:cs="Times New Roman"/>
+          <w:sz w:val="24"/>
+          <w:szCs w:val="24"/>
+        </w:rPr>
+        <w:fldChar w:fldCharType="begin"/>
+      </w:r>
+      <w:r>
+        <w:rPr>
+          <w:rFonts w:ascii="Times New Roman" w:hAnsi="Times New Roman" w:cs="Times New Roman"/>
+          <w:sz w:val="24"/>
+          <w:szCs w:val="24"/>
+        </w:rPr>
+        <w:instrText xml:space="preserve"> ADDIN ZOTERO_ITEM CSL_CITATION {"citationID":"Ot7JdOyZ","properties":{"formattedCitation":"(Brasoveanu and Andonie, 2020)","plainCitation":"(Brasoveanu and Andonie, 2020)","noteIndex":0},"citationItems":[{"id":155,"uris":["http://zotero.org/users/local/70QdCwYM/items/7IPKET9X"],"itemData":{"id":155,"type":"paper-conference","abstract":"The introduction of Transformer neural networks has changed the landscape of Natural Language Processing during the last three years. While models inspired by it have managed to lead the boards for a variety of tasks, some of the mechanisms through which these performances were achieved are not necessarily well-understood. Our survey is focused mostly on explaining Transformer architectures through visualizations. Since visualization enables some degree of explainability, we have examined the various Transformer facets that can be explored through visual analytics. The ﬁeld is still at a nascent stage and is expected to witness dynamic growth in the near future, since the results are already interesting and promising. Currently, some of the visualizations are relatively close to their original models, whereas others are model-agnostic. The visualizations designed to explore the Transformer architectures enable some additional features, like exploration of all neuronal cells or attention maps, therefore providing an advantage for this particular task. We conclude by proposing a set of requirements for future Transformer visualization frameworks.","container-title":"2020 24th International Conference Information Visualisation (IV)","DOI":"10.1109/IV51561.2020.00051","event-place":"Melbourne, Australia","event-title":"2020 24th International Conference Information Visualisation (IV)","ISBN":"978-1-72819-134-8","language":"en","page":"270-279","publisher":"IEEE","publisher-place":"Melbourne, Australia","source":"DOI.org (Crossref)","title":"Visualizing Transformers for NLP: A Brief Survey","title-short":"Visualizing Transformers for NLP","URL":"https://ieeexplore.ieee.org/document/9373074/","author":[{"family":"Brasoveanu","given":"Adrian M. P."},{"family":"Andonie","given":"Razvan"}],"accessed":{"date-parts":[["2022",11,2]]},"issued":{"date-parts":[["2020",9]]}}}],"schema":"https://github.com/citation-style-language/schema/raw/master/csl-citation.json"} </w:instrText>
+      </w:r>
+      <w:r>
+        <w:rPr>
+          <w:rFonts w:ascii="Times New Roman" w:hAnsi="Times New Roman" w:cs="Times New Roman"/>
+          <w:sz w:val="24"/>
+          <w:szCs w:val="24"/>
+        </w:rPr>
+        <w:fldChar w:fldCharType="separate"/>
+      </w:r>
+      <w:r>
+        <w:rPr>
+          <w:rFonts w:ascii="Times New Roman" w:hAnsi="Times New Roman" w:cs="Times New Roman"/>
+          <w:sz w:val="24"/>
+        </w:rPr>
+        <w:t>(Brasoveanu and Andonie, 2020)</w:t>
+      </w:r>
+      <w:r>
+        <w:rPr>
+          <w:rFonts w:ascii="Times New Roman" w:hAnsi="Times New Roman" w:cs="Times New Roman"/>
+          <w:sz w:val="24"/>
+          <w:szCs w:val="24"/>
+        </w:rPr>
+        <w:fldChar w:fldCharType="end"/>
+      </w:r>
+      <w:r>
+        <w:rPr>
+          <w:rFonts w:ascii="Times New Roman" w:hAnsi="Times New Roman" w:cs="Times New Roman"/>
+          <w:sz w:val="24"/>
+          <w:szCs w:val="24"/>
+        </w:rPr>
+        <w:t>.</w:t>
+      </w:r>
+    </w:p>
+    <w:p>
+      <w:bookmarkStart w:id="12" w:name="_GoBack"/>
+      <w:bookmarkEnd w:id="12"/>
+      <w:r>
+        <w:t># talk about few transformer architectures</w:t>
+      </w:r>
+    </w:p>
+    <w:p>
+      <w:r>
+        <w:t># use the table mentioned in a research paper</w:t>
       </w:r>
     </w:p>
     <w:p>
@@ -5420,53 +6403,6 @@
           <w:szCs w:val="24"/>
         </w:rPr>
       </w:pPr>
-      <w:r>
-        <w:rPr>
-          <w:rFonts w:ascii="Times New Roman" w:hAnsi="Times New Roman" w:cs="Times New Roman"/>
-          <w:sz w:val="24"/>
-          <w:szCs w:val="24"/>
-        </w:rPr>
-        <w:t>// Extractive summarization context</w:t>
-      </w:r>
-    </w:p>
-    <w:p>
-      <w:pPr>
-        <w:pStyle w:val="ListParagraph"/>
-        <w:spacing w:line="360" w:lineRule="auto"/>
-        <w:ind w:left="0"/>
-        <w:jc w:val="both"/>
-        <w:rPr>
-          <w:rFonts w:ascii="Times New Roman" w:hAnsi="Times New Roman" w:cs="Times New Roman"/>
-          <w:sz w:val="24"/>
-          <w:szCs w:val="24"/>
-        </w:rPr>
-      </w:pPr>
-      <w:r>
-        <w:rPr>
-          <w:rFonts w:ascii="Times New Roman" w:hAnsi="Times New Roman" w:cs="Times New Roman"/>
-          <w:sz w:val="24"/>
-          <w:szCs w:val="24"/>
-        </w:rPr>
-        <w:t xml:space="preserve">// </w:t>
-      </w:r>
-      <w:proofErr w:type="spellStart"/>
-      <w:r>
-        <w:rPr>
-          <w:rFonts w:ascii="Times New Roman" w:hAnsi="Times New Roman" w:cs="Times New Roman"/>
-          <w:sz w:val="24"/>
-          <w:szCs w:val="24"/>
-        </w:rPr>
-        <w:t>Hybird</w:t>
-      </w:r>
-      <w:proofErr w:type="spellEnd"/>
-      <w:r>
-        <w:rPr>
-          <w:rFonts w:ascii="Times New Roman" w:hAnsi="Times New Roman" w:cs="Times New Roman"/>
-          <w:sz w:val="24"/>
-          <w:szCs w:val="24"/>
-        </w:rPr>
-        <w:t xml:space="preserve"> summarization context</w:t>
-      </w:r>
     </w:p>
     <w:p>
       <w:pPr>
@@ -5476,84 +6412,74 @@
           <w:b/>
         </w:rPr>
       </w:pPr>
-      <w:bookmarkStart w:id="11" w:name="_Toc117709673"/>
+      <w:bookmarkStart w:id="13" w:name="_Toc117709675"/>
       <w:r>
         <w:rPr>
           <w:b/>
         </w:rPr>
-        <w:t>3.5 NLP with Deep Learning</w:t>
-      </w:r>
-      <w:bookmarkEnd w:id="11"/>
-    </w:p>
-    <w:p>
-      <w:pPr>
-        <w:spacing w:line="360" w:lineRule="auto"/>
-        <w:jc w:val="both"/>
-        <w:rPr>
-          <w:rFonts w:ascii="Times New Roman" w:hAnsi="Times New Roman" w:cs="Times New Roman"/>
-          <w:sz w:val="24"/>
-          <w:szCs w:val="24"/>
-        </w:rPr>
-      </w:pPr>
+        <w:t>3.7 Hyperparameter Tuning</w:t>
+      </w:r>
+      <w:bookmarkEnd w:id="13"/>
+    </w:p>
+    <w:p>
+      <w:r>
+        <w:t># abou</w:t>
+      </w:r>
+      <w:r>
+        <w:t>t</w:t>
+      </w:r>
+      <w:r>
+        <w:t xml:space="preserve"> hyper parameter tuning</w:t>
+      </w:r>
+      <w:r>
+        <w:t xml:space="preserve"> and how its important</w:t>
+      </w:r>
+    </w:p>
+    <w:p>
+      <w:r>
+        <w:t># hyperparameter to be tuned which parameters has the most contribution towards the model performance</w:t>
+      </w:r>
+    </w:p>
+    <w:p>
+      <w:r>
+        <w:t># hyperparameter framework</w:t>
+      </w:r>
     </w:p>
     <w:p>
       <w:pPr>
         <w:pStyle w:val="Heading2"/>
-        <w:spacing w:line="360" w:lineRule="auto"/>
         <w:rPr>
           <w:b/>
         </w:rPr>
       </w:pPr>
-      <w:bookmarkStart w:id="12" w:name="_Toc117709674"/>
       <w:r>
         <w:rPr>
           <w:b/>
         </w:rPr>
-        <w:t>3.6 Transformers</w:t>
-      </w:r>
-      <w:bookmarkEnd w:id="12"/>
-    </w:p>
-    <w:p>
-      <w:pPr>
-        <w:pStyle w:val="ListParagraph"/>
-        <w:spacing w:line="360" w:lineRule="auto"/>
-        <w:ind w:left="0"/>
-        <w:jc w:val="both"/>
-        <w:rPr>
-          <w:rFonts w:ascii="Times New Roman" w:hAnsi="Times New Roman" w:cs="Times New Roman"/>
-          <w:sz w:val="24"/>
-          <w:szCs w:val="24"/>
-        </w:rPr>
-      </w:pPr>
-    </w:p>
-    <w:p>
-      <w:pPr>
-        <w:pStyle w:val="Heading2"/>
-        <w:spacing w:line="360" w:lineRule="auto"/>
-        <w:rPr>
-          <w:b/>
-        </w:rPr>
-      </w:pPr>
-      <w:bookmarkStart w:id="13" w:name="_Toc117709675"/>
-      <w:r>
-        <w:rPr>
-          <w:b/>
-        </w:rPr>
-        <w:t>3.7 Hyperparameter Tuning</w:t>
-      </w:r>
-      <w:bookmarkEnd w:id="13"/>
-    </w:p>
-    <w:p>
-      <w:pPr>
-        <w:spacing w:line="360" w:lineRule="auto"/>
-        <w:jc w:val="both"/>
-        <w:rPr>
-          <w:rFonts w:ascii="Times New Roman" w:hAnsi="Times New Roman" w:cs="Times New Roman"/>
-          <w:sz w:val="24"/>
-          <w:szCs w:val="24"/>
-        </w:rPr>
-      </w:pPr>
-    </w:p>
+        <w:lastRenderedPageBreak/>
+        <w:t>3.8 Generalization</w:t>
+      </w:r>
+    </w:p>
+    <w:p/>
+    <w:p>
+      <w:r>
+        <w:t># about generalization</w:t>
+      </w:r>
+    </w:p>
+    <w:p>
+      <w:r>
+        <w:t># how is it important</w:t>
+      </w:r>
+    </w:p>
+    <w:p>
+      <w:r>
+        <w:t xml:space="preserve">3.9 </w:t>
+      </w:r>
+      <w:r>
+        <w:t>Proposed architecture for the generalized text summarization system</w:t>
+      </w:r>
+    </w:p>
+    <w:p/>
     <w:p/>
     <w:p>
       <w:pPr>
@@ -5624,7 +6550,6 @@
       </w:pPr>
       <w:bookmarkStart w:id="17" w:name="_Toc117709679"/>
       <w:r>
-        <w:lastRenderedPageBreak/>
         <w:t>CHAPTER SUMMAR</w:t>
       </w:r>
       <w:bookmarkEnd w:id="17"/>
@@ -5657,6 +6582,758 @@
     <w:p>
       <w:pPr>
         <w:pStyle w:val="Bibliography"/>
+        <w:rPr>
+          <w:rFonts w:ascii="Times New Roman" w:hAnsi="Times New Roman" w:cs="Times New Roman"/>
+          <w:sz w:val="24"/>
+        </w:rPr>
+      </w:pPr>
+      <w:r>
+        <w:fldChar w:fldCharType="begin"/>
+      </w:r>
+      <w:r>
+        <w:instrText xml:space="preserve"> ADDIN ZOTERO_BIBL {"uncited":[],"omitted":[],"custom":[]} CSL_BIBLIOGRAPHY </w:instrText>
+      </w:r>
+      <w:r>
+        <w:fldChar w:fldCharType="separate"/>
+      </w:r>
+      <w:proofErr w:type="spellStart"/>
+      <w:r>
+        <w:rPr>
+          <w:rFonts w:ascii="Times New Roman" w:hAnsi="Times New Roman" w:cs="Times New Roman"/>
+          <w:sz w:val="24"/>
+        </w:rPr>
+        <w:t>Abolghasemi</w:t>
+      </w:r>
+      <w:proofErr w:type="spellEnd"/>
+      <w:r>
+        <w:rPr>
+          <w:rFonts w:ascii="Times New Roman" w:hAnsi="Times New Roman" w:cs="Times New Roman"/>
+          <w:sz w:val="24"/>
+        </w:rPr>
+        <w:t xml:space="preserve">, M., Dadkhah, C. and Tohidi, N. (2022). HTS-DL: Hybrid Text Summarization System using Deep Learning. </w:t>
+      </w:r>
+      <w:r>
+        <w:rPr>
+          <w:rFonts w:ascii="Times New Roman" w:hAnsi="Times New Roman" w:cs="Times New Roman"/>
+          <w:i/>
+          <w:iCs/>
+          <w:sz w:val="24"/>
+        </w:rPr>
+        <w:t>2022 27th International Computer Conference, Computer Society of Iran (CSICC)</w:t>
+      </w:r>
+      <w:r>
+        <w:rPr>
+          <w:rFonts w:ascii="Times New Roman" w:hAnsi="Times New Roman" w:cs="Times New Roman"/>
+          <w:sz w:val="24"/>
+        </w:rPr>
+        <w:t>. 23 February 2022. Tehran, Iran, Islamic Republic of: IEEE, 1–5. Available from https://doi.org/10.1109/CSICC55295.2022.9780395 [Accessed 26 October 2022].</w:t>
+      </w:r>
+    </w:p>
+    <w:p>
+      <w:pPr>
+        <w:pStyle w:val="Bibliography"/>
+        <w:rPr>
+          <w:rFonts w:ascii="Times New Roman" w:hAnsi="Times New Roman" w:cs="Times New Roman"/>
+          <w:sz w:val="24"/>
+        </w:rPr>
+      </w:pPr>
+      <w:proofErr w:type="spellStart"/>
+      <w:r>
+        <w:rPr>
+          <w:rFonts w:ascii="Times New Roman" w:hAnsi="Times New Roman" w:cs="Times New Roman"/>
+          <w:sz w:val="24"/>
+        </w:rPr>
+        <w:t>Alsaqer</w:t>
+      </w:r>
+      <w:proofErr w:type="spellEnd"/>
+      <w:r>
+        <w:rPr>
+          <w:rFonts w:ascii="Times New Roman" w:hAnsi="Times New Roman" w:cs="Times New Roman"/>
+          <w:sz w:val="24"/>
+        </w:rPr>
+        <w:t xml:space="preserve">, A.F. and </w:t>
+      </w:r>
+      <w:proofErr w:type="spellStart"/>
+      <w:r>
+        <w:rPr>
+          <w:rFonts w:ascii="Times New Roman" w:hAnsi="Times New Roman" w:cs="Times New Roman"/>
+          <w:sz w:val="24"/>
+        </w:rPr>
+        <w:t>Sasi</w:t>
+      </w:r>
+      <w:proofErr w:type="spellEnd"/>
+      <w:r>
+        <w:rPr>
+          <w:rFonts w:ascii="Times New Roman" w:hAnsi="Times New Roman" w:cs="Times New Roman"/>
+          <w:sz w:val="24"/>
+        </w:rPr>
+        <w:t xml:space="preserve">, S. (2017). Movie review summarization and sentiment analysis using </w:t>
+      </w:r>
+      <w:proofErr w:type="spellStart"/>
+      <w:r>
+        <w:rPr>
+          <w:rFonts w:ascii="Times New Roman" w:hAnsi="Times New Roman" w:cs="Times New Roman"/>
+          <w:sz w:val="24"/>
+        </w:rPr>
+        <w:t>rapidminer</w:t>
+      </w:r>
+      <w:proofErr w:type="spellEnd"/>
+      <w:r>
+        <w:rPr>
+          <w:rFonts w:ascii="Times New Roman" w:hAnsi="Times New Roman" w:cs="Times New Roman"/>
+          <w:sz w:val="24"/>
+        </w:rPr>
+        <w:t xml:space="preserve">. </w:t>
+      </w:r>
+      <w:r>
+        <w:rPr>
+          <w:rFonts w:ascii="Times New Roman" w:hAnsi="Times New Roman" w:cs="Times New Roman"/>
+          <w:i/>
+          <w:iCs/>
+          <w:sz w:val="24"/>
+        </w:rPr>
+        <w:t>2017 International Conference on Networks &amp; Advances in Computational Technologies (</w:t>
+      </w:r>
+      <w:proofErr w:type="spellStart"/>
+      <w:r>
+        <w:rPr>
+          <w:rFonts w:ascii="Times New Roman" w:hAnsi="Times New Roman" w:cs="Times New Roman"/>
+          <w:i/>
+          <w:iCs/>
+          <w:sz w:val="24"/>
+        </w:rPr>
+        <w:t>NetACT</w:t>
+      </w:r>
+      <w:proofErr w:type="spellEnd"/>
+      <w:r>
+        <w:rPr>
+          <w:rFonts w:ascii="Times New Roman" w:hAnsi="Times New Roman" w:cs="Times New Roman"/>
+          <w:i/>
+          <w:iCs/>
+          <w:sz w:val="24"/>
+        </w:rPr>
+        <w:t>)</w:t>
+      </w:r>
+      <w:r>
+        <w:rPr>
+          <w:rFonts w:ascii="Times New Roman" w:hAnsi="Times New Roman" w:cs="Times New Roman"/>
+          <w:sz w:val="24"/>
+        </w:rPr>
+        <w:t xml:space="preserve">. July 2017. </w:t>
+      </w:r>
+      <w:proofErr w:type="spellStart"/>
+      <w:r>
+        <w:rPr>
+          <w:rFonts w:ascii="Times New Roman" w:hAnsi="Times New Roman" w:cs="Times New Roman"/>
+          <w:sz w:val="24"/>
+        </w:rPr>
+        <w:t>Thiruvanthapuram</w:t>
+      </w:r>
+      <w:proofErr w:type="spellEnd"/>
+      <w:r>
+        <w:rPr>
+          <w:rFonts w:ascii="Times New Roman" w:hAnsi="Times New Roman" w:cs="Times New Roman"/>
+          <w:sz w:val="24"/>
+        </w:rPr>
+        <w:t>, India: IEEE, 329–335. Available from https://doi.org/10.1109/NETACT.2017.8076790 [Accessed 10 October 2022].</w:t>
+      </w:r>
+    </w:p>
+    <w:p>
+      <w:pPr>
+        <w:pStyle w:val="Bibliography"/>
+        <w:rPr>
+          <w:rFonts w:ascii="Times New Roman" w:hAnsi="Times New Roman" w:cs="Times New Roman"/>
+          <w:sz w:val="24"/>
+        </w:rPr>
+      </w:pPr>
+      <w:proofErr w:type="spellStart"/>
+      <w:r>
+        <w:rPr>
+          <w:rFonts w:ascii="Times New Roman" w:hAnsi="Times New Roman" w:cs="Times New Roman"/>
+          <w:sz w:val="24"/>
+        </w:rPr>
+        <w:t>Boorugu</w:t>
+      </w:r>
+      <w:proofErr w:type="spellEnd"/>
+      <w:r>
+        <w:rPr>
+          <w:rFonts w:ascii="Times New Roman" w:hAnsi="Times New Roman" w:cs="Times New Roman"/>
+          <w:sz w:val="24"/>
+        </w:rPr>
+        <w:t xml:space="preserve">, R., Ramesh, G. and Madhavi, K. (2019). Summarizing Product Reviews Using </w:t>
+      </w:r>
+      <w:proofErr w:type="spellStart"/>
+      <w:r>
+        <w:rPr>
+          <w:rFonts w:ascii="Times New Roman" w:hAnsi="Times New Roman" w:cs="Times New Roman"/>
+          <w:sz w:val="24"/>
+        </w:rPr>
+        <w:t>Nlp</w:t>
+      </w:r>
+      <w:proofErr w:type="spellEnd"/>
+      <w:r>
+        <w:rPr>
+          <w:rFonts w:ascii="Times New Roman" w:hAnsi="Times New Roman" w:cs="Times New Roman"/>
+          <w:sz w:val="24"/>
+        </w:rPr>
+        <w:t xml:space="preserve"> Based Text Summarization. </w:t>
+      </w:r>
+      <w:r>
+        <w:rPr>
+          <w:rFonts w:ascii="Times New Roman" w:hAnsi="Times New Roman" w:cs="Times New Roman"/>
+          <w:i/>
+          <w:iCs/>
+          <w:sz w:val="24"/>
+        </w:rPr>
+        <w:t>International Journal of Scientific &amp; Technology Research Volume</w:t>
+      </w:r>
+      <w:r>
+        <w:rPr>
+          <w:rFonts w:ascii="Times New Roman" w:hAnsi="Times New Roman" w:cs="Times New Roman"/>
+          <w:sz w:val="24"/>
+        </w:rPr>
+        <w:t>, 8 (10), 1127–1133.</w:t>
+      </w:r>
+    </w:p>
+    <w:p>
+      <w:pPr>
+        <w:pStyle w:val="Bibliography"/>
+        <w:rPr>
+          <w:rFonts w:ascii="Times New Roman" w:hAnsi="Times New Roman" w:cs="Times New Roman"/>
+          <w:sz w:val="24"/>
+        </w:rPr>
+      </w:pPr>
+      <w:r>
+        <w:rPr>
+          <w:rFonts w:ascii="Times New Roman" w:hAnsi="Times New Roman" w:cs="Times New Roman"/>
+          <w:sz w:val="24"/>
+        </w:rPr>
+        <w:t xml:space="preserve">Brasoveanu, A.M.P. and Andonie, R. (2020). Visualizing Transformers for NLP: A Brief Survey. </w:t>
+      </w:r>
+      <w:r>
+        <w:rPr>
+          <w:rFonts w:ascii="Times New Roman" w:hAnsi="Times New Roman" w:cs="Times New Roman"/>
+          <w:i/>
+          <w:iCs/>
+          <w:sz w:val="24"/>
+        </w:rPr>
+        <w:t xml:space="preserve">2020 24th International Conference Information </w:t>
+      </w:r>
+      <w:proofErr w:type="spellStart"/>
+      <w:r>
+        <w:rPr>
+          <w:rFonts w:ascii="Times New Roman" w:hAnsi="Times New Roman" w:cs="Times New Roman"/>
+          <w:i/>
+          <w:iCs/>
+          <w:sz w:val="24"/>
+        </w:rPr>
+        <w:t>Visualisation</w:t>
+      </w:r>
+      <w:proofErr w:type="spellEnd"/>
+      <w:r>
+        <w:rPr>
+          <w:rFonts w:ascii="Times New Roman" w:hAnsi="Times New Roman" w:cs="Times New Roman"/>
+          <w:i/>
+          <w:iCs/>
+          <w:sz w:val="24"/>
+        </w:rPr>
+        <w:t xml:space="preserve"> (IV)</w:t>
+      </w:r>
+      <w:r>
+        <w:rPr>
+          <w:rFonts w:ascii="Times New Roman" w:hAnsi="Times New Roman" w:cs="Times New Roman"/>
+          <w:sz w:val="24"/>
+        </w:rPr>
+        <w:t>. September 2020. Melbourne, Australia: IEEE, 270–279. Available from https://doi.org/10.1109/IV51561.2020.00051 [Accessed 2 November 2022].</w:t>
+      </w:r>
+    </w:p>
+    <w:p>
+      <w:pPr>
+        <w:pStyle w:val="Bibliography"/>
+        <w:rPr>
+          <w:rFonts w:ascii="Times New Roman" w:hAnsi="Times New Roman" w:cs="Times New Roman"/>
+          <w:sz w:val="24"/>
+        </w:rPr>
+      </w:pPr>
+      <w:proofErr w:type="spellStart"/>
+      <w:r>
+        <w:rPr>
+          <w:rFonts w:ascii="Times New Roman" w:hAnsi="Times New Roman" w:cs="Times New Roman"/>
+          <w:sz w:val="24"/>
+        </w:rPr>
+        <w:t>Etemad</w:t>
+      </w:r>
+      <w:proofErr w:type="spellEnd"/>
+      <w:r>
+        <w:rPr>
+          <w:rFonts w:ascii="Times New Roman" w:hAnsi="Times New Roman" w:cs="Times New Roman"/>
+          <w:sz w:val="24"/>
+        </w:rPr>
+        <w:t xml:space="preserve">, A.G., Abidi, A.I. and Chhabra, M. (2021). A Review on Abstractive Text Summarization Using Deep Learning. </w:t>
+      </w:r>
+      <w:r>
+        <w:rPr>
+          <w:rFonts w:ascii="Times New Roman" w:hAnsi="Times New Roman" w:cs="Times New Roman"/>
+          <w:i/>
+          <w:iCs/>
+          <w:sz w:val="24"/>
+        </w:rPr>
+        <w:t>2021 9th International Conference on Reliability, Infocom Technologies and Optimization (Trends and Future Directions) (ICRITO)</w:t>
+      </w:r>
+      <w:r>
+        <w:rPr>
+          <w:rFonts w:ascii="Times New Roman" w:hAnsi="Times New Roman" w:cs="Times New Roman"/>
+          <w:sz w:val="24"/>
+        </w:rPr>
+        <w:t>. 3 September 2021. Noida, India: IEEE, 1–6. Available from https://doi.org/10.1109/ICRITO51393.2021.9596500 [Accessed 10 October 2022].</w:t>
+      </w:r>
+    </w:p>
+    <w:p>
+      <w:pPr>
+        <w:pStyle w:val="Bibliography"/>
+        <w:rPr>
+          <w:rFonts w:ascii="Times New Roman" w:hAnsi="Times New Roman" w:cs="Times New Roman"/>
+          <w:sz w:val="24"/>
+        </w:rPr>
+      </w:pPr>
+      <w:r>
+        <w:rPr>
+          <w:rFonts w:ascii="Times New Roman" w:hAnsi="Times New Roman" w:cs="Times New Roman"/>
+          <w:sz w:val="24"/>
+        </w:rPr>
+        <w:t xml:space="preserve">Gupta, V. and Lehal, G.S. (2010). A Survey of Text Summarization Extractive Techniques. </w:t>
+      </w:r>
+      <w:r>
+        <w:rPr>
+          <w:rFonts w:ascii="Times New Roman" w:hAnsi="Times New Roman" w:cs="Times New Roman"/>
+          <w:i/>
+          <w:iCs/>
+          <w:sz w:val="24"/>
+        </w:rPr>
+        <w:t>Journal of Emerging Technologies in Web Intelligence</w:t>
+      </w:r>
+      <w:r>
+        <w:rPr>
+          <w:rFonts w:ascii="Times New Roman" w:hAnsi="Times New Roman" w:cs="Times New Roman"/>
+          <w:sz w:val="24"/>
+        </w:rPr>
+        <w:t>, 2 (3), 258–268. Available from https://doi.org/10.4304/jetwi.2.3.258-268.</w:t>
+      </w:r>
+    </w:p>
+    <w:p>
+      <w:pPr>
+        <w:pStyle w:val="Bibliography"/>
+        <w:rPr>
+          <w:rFonts w:ascii="Times New Roman" w:hAnsi="Times New Roman" w:cs="Times New Roman"/>
+          <w:sz w:val="24"/>
+        </w:rPr>
+      </w:pPr>
+      <w:r>
+        <w:rPr>
+          <w:rFonts w:ascii="Times New Roman" w:hAnsi="Times New Roman" w:cs="Times New Roman"/>
+          <w:sz w:val="24"/>
+        </w:rPr>
+        <w:t xml:space="preserve">Khan, A. et al. (2020). Movie Review Summarization Using Supervised Learning and Graph-Based Ranking Algorithm. </w:t>
+      </w:r>
+      <w:r>
+        <w:rPr>
+          <w:rFonts w:ascii="Times New Roman" w:hAnsi="Times New Roman" w:cs="Times New Roman"/>
+          <w:i/>
+          <w:iCs/>
+          <w:sz w:val="24"/>
+        </w:rPr>
+        <w:t>Computational Intelligence and Neuroscience</w:t>
+      </w:r>
+      <w:r>
+        <w:rPr>
+          <w:rFonts w:ascii="Times New Roman" w:hAnsi="Times New Roman" w:cs="Times New Roman"/>
+          <w:sz w:val="24"/>
+        </w:rPr>
+        <w:t>, 2020, 7526580. Available from https://doi.org/10.1155/2020/7526580.</w:t>
+      </w:r>
+    </w:p>
+    <w:p>
+      <w:pPr>
+        <w:pStyle w:val="Bibliography"/>
+        <w:rPr>
+          <w:rFonts w:ascii="Times New Roman" w:hAnsi="Times New Roman" w:cs="Times New Roman"/>
+          <w:sz w:val="24"/>
+        </w:rPr>
+      </w:pPr>
+      <w:proofErr w:type="spellStart"/>
+      <w:r>
+        <w:rPr>
+          <w:rFonts w:ascii="Times New Roman" w:hAnsi="Times New Roman" w:cs="Times New Roman"/>
+          <w:sz w:val="24"/>
+        </w:rPr>
+        <w:t>Kirmani</w:t>
+      </w:r>
+      <w:proofErr w:type="spellEnd"/>
+      <w:r>
+        <w:rPr>
+          <w:rFonts w:ascii="Times New Roman" w:hAnsi="Times New Roman" w:cs="Times New Roman"/>
+          <w:sz w:val="24"/>
+        </w:rPr>
+        <w:t xml:space="preserve">, M. et al. (2019). Hybrid Text Summarization: A Survey. In: Ray, K. Sharma, T.K. Rawat, S. et al. (eds.). </w:t>
+      </w:r>
+      <w:r>
+        <w:rPr>
+          <w:rFonts w:ascii="Times New Roman" w:hAnsi="Times New Roman" w:cs="Times New Roman"/>
+          <w:i/>
+          <w:iCs/>
+          <w:sz w:val="24"/>
+        </w:rPr>
+        <w:t>Soft Computing: Theories and Applications</w:t>
+      </w:r>
+      <w:r>
+        <w:rPr>
+          <w:rFonts w:ascii="Times New Roman" w:hAnsi="Times New Roman" w:cs="Times New Roman"/>
+          <w:sz w:val="24"/>
+        </w:rPr>
+        <w:t>. Advances in Intelligent Systems and Computing. Singapore: Springer Singapore, 63–73. Available from https://doi.org/10.1007/978-981-13-0589-4_7 [Accessed 1 November 2022].</w:t>
+      </w:r>
+    </w:p>
+    <w:p>
+      <w:pPr>
+        <w:pStyle w:val="Bibliography"/>
+        <w:rPr>
+          <w:rFonts w:ascii="Times New Roman" w:hAnsi="Times New Roman" w:cs="Times New Roman"/>
+          <w:sz w:val="24"/>
+        </w:rPr>
+      </w:pPr>
+      <w:proofErr w:type="spellStart"/>
+      <w:r>
+        <w:rPr>
+          <w:rFonts w:ascii="Times New Roman" w:hAnsi="Times New Roman" w:cs="Times New Roman"/>
+          <w:sz w:val="24"/>
+        </w:rPr>
+        <w:t>Lackermair</w:t>
+      </w:r>
+      <w:proofErr w:type="spellEnd"/>
+      <w:r>
+        <w:rPr>
+          <w:rFonts w:ascii="Times New Roman" w:hAnsi="Times New Roman" w:cs="Times New Roman"/>
+          <w:sz w:val="24"/>
+        </w:rPr>
+        <w:t xml:space="preserve">, G., </w:t>
+      </w:r>
+      <w:proofErr w:type="spellStart"/>
+      <w:r>
+        <w:rPr>
+          <w:rFonts w:ascii="Times New Roman" w:hAnsi="Times New Roman" w:cs="Times New Roman"/>
+          <w:sz w:val="24"/>
+        </w:rPr>
+        <w:t>Kailer</w:t>
+      </w:r>
+      <w:proofErr w:type="spellEnd"/>
+      <w:r>
+        <w:rPr>
+          <w:rFonts w:ascii="Times New Roman" w:hAnsi="Times New Roman" w:cs="Times New Roman"/>
+          <w:sz w:val="24"/>
+        </w:rPr>
+        <w:t xml:space="preserve">, D. and </w:t>
+      </w:r>
+      <w:proofErr w:type="spellStart"/>
+      <w:r>
+        <w:rPr>
+          <w:rFonts w:ascii="Times New Roman" w:hAnsi="Times New Roman" w:cs="Times New Roman"/>
+          <w:sz w:val="24"/>
+        </w:rPr>
+        <w:t>Kanmaz</w:t>
+      </w:r>
+      <w:proofErr w:type="spellEnd"/>
+      <w:r>
+        <w:rPr>
+          <w:rFonts w:ascii="Times New Roman" w:hAnsi="Times New Roman" w:cs="Times New Roman"/>
+          <w:sz w:val="24"/>
+        </w:rPr>
+        <w:t xml:space="preserve">, K. (2013). Importance of Online Product Reviews from a Consumer’s Perspective. </w:t>
+      </w:r>
+      <w:r>
+        <w:rPr>
+          <w:rFonts w:ascii="Times New Roman" w:hAnsi="Times New Roman" w:cs="Times New Roman"/>
+          <w:i/>
+          <w:iCs/>
+          <w:sz w:val="24"/>
+        </w:rPr>
+        <w:t>Advances in Economics and Business</w:t>
+      </w:r>
+      <w:r>
+        <w:rPr>
+          <w:rFonts w:ascii="Times New Roman" w:hAnsi="Times New Roman" w:cs="Times New Roman"/>
+          <w:sz w:val="24"/>
+        </w:rPr>
+        <w:t>, 1 (1), 1–5. Available from https://doi.org/10.13189/aeb.2013.010101.</w:t>
+      </w:r>
+    </w:p>
+    <w:p>
+      <w:pPr>
+        <w:pStyle w:val="Bibliography"/>
+        <w:rPr>
+          <w:rFonts w:ascii="Times New Roman" w:hAnsi="Times New Roman" w:cs="Times New Roman"/>
+          <w:sz w:val="24"/>
+        </w:rPr>
+      </w:pPr>
+      <w:r>
+        <w:rPr>
+          <w:rFonts w:ascii="Times New Roman" w:hAnsi="Times New Roman" w:cs="Times New Roman"/>
+          <w:sz w:val="24"/>
+        </w:rPr>
+        <w:lastRenderedPageBreak/>
+        <w:t>Lopez, M.M. and Kalita, J. (2017). Deep Learning applied to NLP. Available from http://arxiv.org/abs/1703.03091 [Accessed 2 November 2022].</w:t>
+      </w:r>
+    </w:p>
+    <w:p>
+      <w:pPr>
+        <w:pStyle w:val="Bibliography"/>
+        <w:rPr>
+          <w:rFonts w:ascii="Times New Roman" w:hAnsi="Times New Roman" w:cs="Times New Roman"/>
+          <w:sz w:val="24"/>
+        </w:rPr>
+      </w:pPr>
+      <w:r>
+        <w:rPr>
+          <w:rFonts w:ascii="Times New Roman" w:hAnsi="Times New Roman" w:cs="Times New Roman"/>
+          <w:sz w:val="24"/>
+        </w:rPr>
+        <w:t xml:space="preserve">Mahajan, R. et al. (2021). Text Summarization Using Deep Learning. </w:t>
+      </w:r>
+      <w:r>
+        <w:rPr>
+          <w:rFonts w:ascii="Times New Roman" w:hAnsi="Times New Roman" w:cs="Times New Roman"/>
+          <w:i/>
+          <w:iCs/>
+          <w:sz w:val="24"/>
+        </w:rPr>
+        <w:t>International Research Journal of Engineering and Technology (IRJET)</w:t>
+      </w:r>
+      <w:r>
+        <w:rPr>
+          <w:rFonts w:ascii="Times New Roman" w:hAnsi="Times New Roman" w:cs="Times New Roman"/>
+          <w:sz w:val="24"/>
+        </w:rPr>
+        <w:t>, 08 (05th May 2021), 1737–1740.</w:t>
+      </w:r>
+    </w:p>
+    <w:p>
+      <w:pPr>
+        <w:pStyle w:val="Bibliography"/>
+        <w:rPr>
+          <w:rFonts w:ascii="Times New Roman" w:hAnsi="Times New Roman" w:cs="Times New Roman"/>
+          <w:sz w:val="24"/>
+        </w:rPr>
+      </w:pPr>
+      <w:r>
+        <w:rPr>
+          <w:rFonts w:ascii="Times New Roman" w:hAnsi="Times New Roman" w:cs="Times New Roman"/>
+          <w:sz w:val="24"/>
+        </w:rPr>
+        <w:t xml:space="preserve">Mukherjee, R. et al. (2020). Read what you need: Controllable Aspect-based Opinion Summarization of Tourist Reviews. </w:t>
+      </w:r>
+      <w:r>
+        <w:rPr>
+          <w:rFonts w:ascii="Times New Roman" w:hAnsi="Times New Roman" w:cs="Times New Roman"/>
+          <w:i/>
+          <w:iCs/>
+          <w:sz w:val="24"/>
+        </w:rPr>
+        <w:t>Proceedings of the 43rd International ACM SIGIR Conference on Research and Development in Information Retrieval</w:t>
+      </w:r>
+      <w:r>
+        <w:rPr>
+          <w:rFonts w:ascii="Times New Roman" w:hAnsi="Times New Roman" w:cs="Times New Roman"/>
+          <w:sz w:val="24"/>
+        </w:rPr>
+        <w:t>. 25 July 2020. 1825–1828. Available from https://doi.org/10.1145/3397271.3401269 [Accessed 10 October 2022].</w:t>
+      </w:r>
+    </w:p>
+    <w:p>
+      <w:pPr>
+        <w:pStyle w:val="Bibliography"/>
+        <w:rPr>
+          <w:rFonts w:ascii="Times New Roman" w:hAnsi="Times New Roman" w:cs="Times New Roman"/>
+          <w:sz w:val="24"/>
+        </w:rPr>
+      </w:pPr>
+      <w:r>
+        <w:rPr>
+          <w:rFonts w:ascii="Times New Roman" w:hAnsi="Times New Roman" w:cs="Times New Roman"/>
+          <w:sz w:val="24"/>
+        </w:rPr>
+        <w:t xml:space="preserve">Pai, A. (2014). Summarizer Using Abstractive and Extractive Method. </w:t>
+      </w:r>
+      <w:r>
+        <w:rPr>
+          <w:rFonts w:ascii="Times New Roman" w:hAnsi="Times New Roman" w:cs="Times New Roman"/>
+          <w:i/>
+          <w:iCs/>
+          <w:sz w:val="24"/>
+        </w:rPr>
+        <w:t>International Journal of Engineering Research</w:t>
+      </w:r>
+      <w:r>
+        <w:rPr>
+          <w:rFonts w:ascii="Times New Roman" w:hAnsi="Times New Roman" w:cs="Times New Roman"/>
+          <w:sz w:val="24"/>
+        </w:rPr>
+        <w:t>, 3 (5), 5.</w:t>
+      </w:r>
+    </w:p>
+    <w:p>
+      <w:pPr>
+        <w:pStyle w:val="Bibliography"/>
+        <w:rPr>
+          <w:rFonts w:ascii="Times New Roman" w:hAnsi="Times New Roman" w:cs="Times New Roman"/>
+          <w:sz w:val="24"/>
+        </w:rPr>
+      </w:pPr>
+      <w:proofErr w:type="spellStart"/>
+      <w:r>
+        <w:rPr>
+          <w:rFonts w:ascii="Times New Roman" w:hAnsi="Times New Roman" w:cs="Times New Roman"/>
+          <w:sz w:val="24"/>
+        </w:rPr>
+        <w:t>Pizam</w:t>
+      </w:r>
+      <w:proofErr w:type="spellEnd"/>
+      <w:r>
+        <w:rPr>
+          <w:rFonts w:ascii="Times New Roman" w:hAnsi="Times New Roman" w:cs="Times New Roman"/>
+          <w:sz w:val="24"/>
+        </w:rPr>
+        <w:t xml:space="preserve">, A. and Ellis, T. (1999). Customer satisfaction and its measurement in hospitality enterprises. </w:t>
+      </w:r>
+      <w:r>
+        <w:rPr>
+          <w:rFonts w:ascii="Times New Roman" w:hAnsi="Times New Roman" w:cs="Times New Roman"/>
+          <w:i/>
+          <w:iCs/>
+          <w:sz w:val="24"/>
+        </w:rPr>
+        <w:t>International Journal of Contemporary Hospitality Management</w:t>
+      </w:r>
+      <w:r>
+        <w:rPr>
+          <w:rFonts w:ascii="Times New Roman" w:hAnsi="Times New Roman" w:cs="Times New Roman"/>
+          <w:sz w:val="24"/>
+        </w:rPr>
+        <w:t>, 11 (7), 326–339. Available from https://doi.org/10.1108/09596119910293231.</w:t>
+      </w:r>
+    </w:p>
+    <w:p>
+      <w:pPr>
+        <w:pStyle w:val="Bibliography"/>
+        <w:rPr>
+          <w:rFonts w:ascii="Times New Roman" w:hAnsi="Times New Roman" w:cs="Times New Roman"/>
+          <w:sz w:val="24"/>
+        </w:rPr>
+      </w:pPr>
+      <w:r>
+        <w:rPr>
+          <w:rFonts w:ascii="Times New Roman" w:hAnsi="Times New Roman" w:cs="Times New Roman"/>
+          <w:sz w:val="24"/>
+        </w:rPr>
+        <w:t>Shi, T. et al. (2020). Neural Abstractive Text Summarization with Sequence-to-Sequence Models. Available from http://arxiv.org/abs/1812.02303 [Accessed 10 October 2022].</w:t>
+      </w:r>
+    </w:p>
+    <w:p>
+      <w:pPr>
+        <w:pStyle w:val="Bibliography"/>
+        <w:rPr>
+          <w:rFonts w:ascii="Times New Roman" w:hAnsi="Times New Roman" w:cs="Times New Roman"/>
+          <w:sz w:val="24"/>
+        </w:rPr>
+      </w:pPr>
+      <w:r>
+        <w:rPr>
+          <w:rFonts w:ascii="Times New Roman" w:hAnsi="Times New Roman" w:cs="Times New Roman"/>
+          <w:sz w:val="24"/>
+        </w:rPr>
+        <w:t xml:space="preserve">Socher, R., Bengio, Y. and Manning, C.D. (2012). Deep Learning for NLP (without Magic). </w:t>
+      </w:r>
+      <w:r>
+        <w:rPr>
+          <w:rFonts w:ascii="Times New Roman" w:hAnsi="Times New Roman" w:cs="Times New Roman"/>
+          <w:i/>
+          <w:iCs/>
+          <w:sz w:val="24"/>
+        </w:rPr>
+        <w:t>Proceedings of the 50th Annual Meeting of the Association for Computational Linguistics: Tutorial Abstracts</w:t>
+      </w:r>
+      <w:r>
+        <w:rPr>
+          <w:rFonts w:ascii="Times New Roman" w:hAnsi="Times New Roman" w:cs="Times New Roman"/>
+          <w:sz w:val="24"/>
+        </w:rPr>
+        <w:t xml:space="preserve">. July 2012. </w:t>
+      </w:r>
+      <w:proofErr w:type="spellStart"/>
+      <w:r>
+        <w:rPr>
+          <w:rFonts w:ascii="Times New Roman" w:hAnsi="Times New Roman" w:cs="Times New Roman"/>
+          <w:sz w:val="24"/>
+        </w:rPr>
+        <w:t>Jeju</w:t>
+      </w:r>
+      <w:proofErr w:type="spellEnd"/>
+      <w:r>
+        <w:rPr>
+          <w:rFonts w:ascii="Times New Roman" w:hAnsi="Times New Roman" w:cs="Times New Roman"/>
+          <w:sz w:val="24"/>
+        </w:rPr>
+        <w:t xml:space="preserve"> Island, Korea: Association for Computational Linguistics, 5. Available from https://aclanthology.org/P12-4005 [Accessed 2 November 2022].</w:t>
+      </w:r>
+    </w:p>
+    <w:p>
+      <w:pPr>
+        <w:pStyle w:val="Bibliography"/>
+        <w:rPr>
+          <w:rFonts w:ascii="Times New Roman" w:hAnsi="Times New Roman" w:cs="Times New Roman"/>
+          <w:sz w:val="24"/>
+        </w:rPr>
+      </w:pPr>
+      <w:r>
+        <w:rPr>
+          <w:rFonts w:ascii="Times New Roman" w:hAnsi="Times New Roman" w:cs="Times New Roman"/>
+          <w:sz w:val="24"/>
+        </w:rPr>
+        <w:t xml:space="preserve">Wolf, T. et al. (2020). Transformers: State-of-the-Art Natural Language Processing. </w:t>
+      </w:r>
+      <w:r>
+        <w:rPr>
+          <w:rFonts w:ascii="Times New Roman" w:hAnsi="Times New Roman" w:cs="Times New Roman"/>
+          <w:i/>
+          <w:iCs/>
+          <w:sz w:val="24"/>
+        </w:rPr>
+        <w:t>Proceedings of the 2020 Conference on Empirical Methods in Natural Language Processing: System Demonstrations</w:t>
+      </w:r>
+      <w:r>
+        <w:rPr>
+          <w:rFonts w:ascii="Times New Roman" w:hAnsi="Times New Roman" w:cs="Times New Roman"/>
+          <w:sz w:val="24"/>
+        </w:rPr>
+        <w:t>. 2020. Online: Association for Computational Linguistics, 38–45. Available from https://doi.org/10.18653/v1/2020.emnlp-demos.6 [Accessed 10 October 2022].</w:t>
+      </w:r>
+    </w:p>
+    <w:p>
+      <w:pPr>
+        <w:pStyle w:val="Bibliography"/>
+        <w:rPr>
+          <w:rFonts w:ascii="Times New Roman" w:hAnsi="Times New Roman" w:cs="Times New Roman"/>
+          <w:sz w:val="24"/>
+        </w:rPr>
+      </w:pPr>
+      <w:r>
+        <w:rPr>
+          <w:rFonts w:ascii="Times New Roman" w:hAnsi="Times New Roman" w:cs="Times New Roman"/>
+          <w:sz w:val="24"/>
+        </w:rPr>
+        <w:t>Zhang, J. et al. (2020). PEGASUS: Pre-training with Extracted Gap-sentences for Abstractive Summarization. Available from http://arxiv.org/abs/1912.08777 [Accessed 18 October 2022].</w:t>
+      </w:r>
+    </w:p>
+    <w:p>
+      <w:pPr>
         <w:spacing w:line="360" w:lineRule="auto"/>
         <w:jc w:val="both"/>
         <w:rPr>
@@ -5671,53 +7348,11 @@
           <w:sz w:val="24"/>
           <w:szCs w:val="24"/>
         </w:rPr>
-        <w:fldChar w:fldCharType="begin"/>
-      </w:r>
-      <w:r>
-        <w:rPr>
-          <w:rFonts w:ascii="Times New Roman" w:hAnsi="Times New Roman" w:cs="Times New Roman"/>
-          <w:sz w:val="24"/>
-          <w:szCs w:val="24"/>
-        </w:rPr>
-        <w:instrText xml:space="preserve"> ADDIN ZOTERO_BIBL {"uncited":[],"omitted":[],"custom":[]} CSL_BIBLIOGRAPHY </w:instrText>
-      </w:r>
-      <w:r>
-        <w:rPr>
-          <w:rFonts w:ascii="Times New Roman" w:hAnsi="Times New Roman" w:cs="Times New Roman"/>
-          <w:sz w:val="24"/>
-          <w:szCs w:val="24"/>
-        </w:rPr>
-        <w:fldChar w:fldCharType="separate"/>
-      </w:r>
-      <w:r>
-        <w:rPr>
-          <w:rFonts w:ascii="Times New Roman" w:hAnsi="Times New Roman" w:cs="Times New Roman"/>
-          <w:sz w:val="24"/>
-          <w:szCs w:val="24"/>
-        </w:rPr>
-        <w:t xml:space="preserve">Alsaqer, A.F. and Sasi, S. (2017). Movie review summarization and sentiment analysis using rapidminer. </w:t>
-      </w:r>
-      <w:r>
-        <w:rPr>
-          <w:rFonts w:ascii="Times New Roman" w:hAnsi="Times New Roman" w:cs="Times New Roman"/>
-          <w:iCs/>
-          <w:sz w:val="24"/>
-          <w:szCs w:val="24"/>
-        </w:rPr>
-        <w:t>2017 International Conference on Networks &amp; Advances in Computational Technologies (NetACT)</w:t>
-      </w:r>
-      <w:r>
-        <w:rPr>
-          <w:rFonts w:ascii="Times New Roman" w:hAnsi="Times New Roman" w:cs="Times New Roman"/>
-          <w:sz w:val="24"/>
-          <w:szCs w:val="24"/>
-        </w:rPr>
-        <w:t>. July 2017. Thiruvanthapuram, India: IEEE, 329–335. Available from https://doi.org/10.1109/NETACT.2017.8076790 [Accessed 10 October 2022].</w:t>
-      </w:r>
-    </w:p>
-    <w:p>
-      <w:pPr>
-        <w:pStyle w:val="Bibliography"/>
+        <w:fldChar w:fldCharType="end"/>
+      </w:r>
+    </w:p>
+    <w:p>
+      <w:pPr>
         <w:spacing w:line="360" w:lineRule="auto"/>
         <w:jc w:val="both"/>
         <w:rPr>
@@ -5726,35 +7361,9 @@
           <w:szCs w:val="24"/>
         </w:rPr>
       </w:pPr>
-      <w:r>
-        <w:rPr>
-          <w:rFonts w:ascii="Times New Roman" w:hAnsi="Times New Roman" w:cs="Times New Roman"/>
-          <w:sz w:val="24"/>
-          <w:szCs w:val="24"/>
-        </w:rPr>
-        <w:t xml:space="preserve">Boorugu, R., Ramesh, G. and Madhavi, K. (2019). Summarizing Product Reviews Using Nlp Based Text Summarization. </w:t>
-      </w:r>
-      <w:r>
-        <w:rPr>
-          <w:rFonts w:ascii="Times New Roman" w:hAnsi="Times New Roman" w:cs="Times New Roman"/>
-          <w:iCs/>
-          <w:sz w:val="24"/>
-          <w:szCs w:val="24"/>
-        </w:rPr>
-        <w:t>International Journal of Scientific &amp; Technology Research Volume</w:t>
-      </w:r>
-      <w:r>
-        <w:rPr>
-          <w:rFonts w:ascii="Times New Roman" w:hAnsi="Times New Roman" w:cs="Times New Roman"/>
-          <w:sz w:val="24"/>
-          <w:szCs w:val="24"/>
-        </w:rPr>
-        <w:t>, 8 (10), 1127–1133.</w:t>
-      </w:r>
-    </w:p>
-    <w:p>
-      <w:pPr>
-        <w:pStyle w:val="Bibliography"/>
+    </w:p>
+    <w:p>
+      <w:pPr>
         <w:spacing w:line="360" w:lineRule="auto"/>
         <w:jc w:val="both"/>
         <w:rPr>
@@ -5763,35 +7372,9 @@
           <w:szCs w:val="24"/>
         </w:rPr>
       </w:pPr>
-      <w:r>
-        <w:rPr>
-          <w:rFonts w:ascii="Times New Roman" w:hAnsi="Times New Roman" w:cs="Times New Roman"/>
-          <w:sz w:val="24"/>
-          <w:szCs w:val="24"/>
-        </w:rPr>
-        <w:t xml:space="preserve">Etemad, A.G., Abidi, A.I. and Chhabra, M. (2021). A Review on Abstractive Text Summarization Using Deep Learning. </w:t>
-      </w:r>
-      <w:r>
-        <w:rPr>
-          <w:rFonts w:ascii="Times New Roman" w:hAnsi="Times New Roman" w:cs="Times New Roman"/>
-          <w:iCs/>
-          <w:sz w:val="24"/>
-          <w:szCs w:val="24"/>
-        </w:rPr>
-        <w:t>2021 9th International Conference on Reliability, Infocom Technologies and Optimization (Trends and Future Directions) (ICRITO)</w:t>
-      </w:r>
-      <w:r>
-        <w:rPr>
-          <w:rFonts w:ascii="Times New Roman" w:hAnsi="Times New Roman" w:cs="Times New Roman"/>
-          <w:sz w:val="24"/>
-          <w:szCs w:val="24"/>
-        </w:rPr>
-        <w:t>. 3 September 2021. Noida, India: IEEE, 1–6. Available from https://doi.org/10.1109/ICRITO51393.2021.9596500 [Accessed 10 October 2022].</w:t>
-      </w:r>
-    </w:p>
-    <w:p>
-      <w:pPr>
-        <w:pStyle w:val="Bibliography"/>
+    </w:p>
+    <w:p>
+      <w:pPr>
         <w:spacing w:line="360" w:lineRule="auto"/>
         <w:jc w:val="both"/>
         <w:rPr>
@@ -5800,35 +7383,9 @@
           <w:szCs w:val="24"/>
         </w:rPr>
       </w:pPr>
-      <w:r>
-        <w:rPr>
-          <w:rFonts w:ascii="Times New Roman" w:hAnsi="Times New Roman" w:cs="Times New Roman"/>
-          <w:sz w:val="24"/>
-          <w:szCs w:val="24"/>
-        </w:rPr>
-        <w:t xml:space="preserve">Khan, A. et al. (2020). Movie Review Summarization Using Supervised Learning and Graph-Based Ranking Algorithm. </w:t>
-      </w:r>
-      <w:r>
-        <w:rPr>
-          <w:rFonts w:ascii="Times New Roman" w:hAnsi="Times New Roman" w:cs="Times New Roman"/>
-          <w:iCs/>
-          <w:sz w:val="24"/>
-          <w:szCs w:val="24"/>
-        </w:rPr>
-        <w:t>Computational Intelligence and Neuroscience</w:t>
-      </w:r>
-      <w:r>
-        <w:rPr>
-          <w:rFonts w:ascii="Times New Roman" w:hAnsi="Times New Roman" w:cs="Times New Roman"/>
-          <w:sz w:val="24"/>
-          <w:szCs w:val="24"/>
-        </w:rPr>
-        <w:t>, 2020, 7526580. Available from https://doi.org/10.1155/2020/7526580.</w:t>
-      </w:r>
-    </w:p>
-    <w:p>
-      <w:pPr>
-        <w:pStyle w:val="Bibliography"/>
+    </w:p>
+    <w:p>
+      <w:pPr>
         <w:spacing w:line="360" w:lineRule="auto"/>
         <w:jc w:val="both"/>
         <w:rPr>
@@ -5837,163 +7394,42 @@
           <w:szCs w:val="24"/>
         </w:rPr>
       </w:pPr>
-      <w:r>
-        <w:rPr>
-          <w:rFonts w:ascii="Times New Roman" w:hAnsi="Times New Roman" w:cs="Times New Roman"/>
-          <w:sz w:val="24"/>
-          <w:szCs w:val="24"/>
-        </w:rPr>
-        <w:t xml:space="preserve">Lackermair, G., Kailer, D. and Kanmaz, K. (2013). Importance of Online Product Reviews from a Consumer’s Perspective. </w:t>
-      </w:r>
-      <w:r>
-        <w:rPr>
-          <w:rFonts w:ascii="Times New Roman" w:hAnsi="Times New Roman" w:cs="Times New Roman"/>
-          <w:iCs/>
-          <w:sz w:val="24"/>
-          <w:szCs w:val="24"/>
-        </w:rPr>
-        <w:t>Advances in Economics and Business</w:t>
-      </w:r>
-      <w:r>
-        <w:rPr>
-          <w:rFonts w:ascii="Times New Roman" w:hAnsi="Times New Roman" w:cs="Times New Roman"/>
-          <w:sz w:val="24"/>
-          <w:szCs w:val="24"/>
-        </w:rPr>
-        <w:t>, 1 (1), 1–5. Available from https://doi.org/10.13189/aeb.2013.010101.</w:t>
-      </w:r>
-    </w:p>
-    <w:p>
-      <w:pPr>
-        <w:pStyle w:val="Bibliography"/>
+    </w:p>
+    <w:p>
+      <w:pPr>
         <w:spacing w:line="360" w:lineRule="auto"/>
         <w:jc w:val="both"/>
         <w:rPr>
           <w:rFonts w:ascii="Times New Roman" w:hAnsi="Times New Roman" w:cs="Times New Roman"/>
-          <w:sz w:val="24"/>
-          <w:szCs w:val="24"/>
-        </w:rPr>
-      </w:pPr>
-      <w:r>
-        <w:rPr>
-          <w:rFonts w:ascii="Times New Roman" w:hAnsi="Times New Roman" w:cs="Times New Roman"/>
-          <w:sz w:val="24"/>
-          <w:szCs w:val="24"/>
-        </w:rPr>
-        <w:t xml:space="preserve">Mahajan, R. et al. (2021). Text Summarization Using Deep Learning. </w:t>
-      </w:r>
-      <w:r>
-        <w:rPr>
-          <w:rFonts w:ascii="Times New Roman" w:hAnsi="Times New Roman" w:cs="Times New Roman"/>
-          <w:iCs/>
-          <w:sz w:val="24"/>
-          <w:szCs w:val="24"/>
-        </w:rPr>
-        <w:t>International Research Journal of Engineering and Technology (IRJET)</w:t>
-      </w:r>
-      <w:r>
-        <w:rPr>
-          <w:rFonts w:ascii="Times New Roman" w:hAnsi="Times New Roman" w:cs="Times New Roman"/>
-          <w:sz w:val="24"/>
-          <w:szCs w:val="24"/>
-        </w:rPr>
-        <w:t>, 08 (05th May 2021), 1737–1740.</w:t>
-      </w:r>
-    </w:p>
-    <w:p>
-      <w:pPr>
-        <w:pStyle w:val="Bibliography"/>
+        </w:rPr>
+      </w:pPr>
+    </w:p>
+    <w:p>
+      <w:pPr>
         <w:spacing w:line="360" w:lineRule="auto"/>
         <w:jc w:val="both"/>
         <w:rPr>
           <w:rFonts w:ascii="Times New Roman" w:hAnsi="Times New Roman" w:cs="Times New Roman"/>
-          <w:sz w:val="24"/>
-          <w:szCs w:val="24"/>
-        </w:rPr>
-      </w:pPr>
-      <w:r>
-        <w:rPr>
-          <w:rFonts w:ascii="Times New Roman" w:hAnsi="Times New Roman" w:cs="Times New Roman"/>
-          <w:sz w:val="24"/>
-          <w:szCs w:val="24"/>
-        </w:rPr>
-        <w:t xml:space="preserve">Mukherjee, R. et al. (2020). Read what you need: Controllable Aspect-based Opinion Summarization of Tourist Reviews. </w:t>
-      </w:r>
-      <w:r>
-        <w:rPr>
-          <w:rFonts w:ascii="Times New Roman" w:hAnsi="Times New Roman" w:cs="Times New Roman"/>
-          <w:iCs/>
-          <w:sz w:val="24"/>
-          <w:szCs w:val="24"/>
-        </w:rPr>
-        <w:t>Proceedings of the 43rd International ACM SIGIR Conference on Research and Development in Information Retrieval</w:t>
-      </w:r>
-      <w:r>
-        <w:rPr>
-          <w:rFonts w:ascii="Times New Roman" w:hAnsi="Times New Roman" w:cs="Times New Roman"/>
-          <w:sz w:val="24"/>
-          <w:szCs w:val="24"/>
-        </w:rPr>
-        <w:t>. 25 July 2020. 1825–1828. Available from https://doi.org/10.1145/3397271.3401269 [Accessed 10 October 2022].</w:t>
-      </w:r>
-    </w:p>
-    <w:p>
-      <w:pPr>
-        <w:pStyle w:val="Bibliography"/>
+        </w:rPr>
+      </w:pPr>
+    </w:p>
+    <w:p>
+      <w:pPr>
         <w:spacing w:line="360" w:lineRule="auto"/>
         <w:jc w:val="both"/>
         <w:rPr>
           <w:rFonts w:ascii="Times New Roman" w:hAnsi="Times New Roman" w:cs="Times New Roman"/>
-          <w:sz w:val="24"/>
-          <w:szCs w:val="24"/>
-        </w:rPr>
-      </w:pPr>
-      <w:r>
-        <w:rPr>
-          <w:rFonts w:ascii="Times New Roman" w:hAnsi="Times New Roman" w:cs="Times New Roman"/>
-          <w:sz w:val="24"/>
-          <w:szCs w:val="24"/>
-        </w:rPr>
-        <w:lastRenderedPageBreak/>
-        <w:t xml:space="preserve">Pizam, A. and Ellis, T. (1999). Customer satisfaction and its measurement in hospitality enterprises. </w:t>
-      </w:r>
-      <w:r>
-        <w:rPr>
-          <w:rFonts w:ascii="Times New Roman" w:hAnsi="Times New Roman" w:cs="Times New Roman"/>
-          <w:iCs/>
-          <w:sz w:val="24"/>
-          <w:szCs w:val="24"/>
-        </w:rPr>
-        <w:t>International Journal of Contemporary Hospitality Management</w:t>
-      </w:r>
-      <w:r>
-        <w:rPr>
-          <w:rFonts w:ascii="Times New Roman" w:hAnsi="Times New Roman" w:cs="Times New Roman"/>
-          <w:sz w:val="24"/>
-          <w:szCs w:val="24"/>
-        </w:rPr>
-        <w:t>, 11 (7), 326–339. Available from https://doi.org/10.1108/09596119910293231.</w:t>
-      </w:r>
-    </w:p>
-    <w:p>
-      <w:pPr>
-        <w:pStyle w:val="Bibliography"/>
+        </w:rPr>
+      </w:pPr>
+    </w:p>
+    <w:p>
+      <w:pPr>
         <w:spacing w:line="360" w:lineRule="auto"/>
         <w:jc w:val="both"/>
         <w:rPr>
           <w:rFonts w:ascii="Times New Roman" w:hAnsi="Times New Roman" w:cs="Times New Roman"/>
-          <w:sz w:val="24"/>
-          <w:szCs w:val="24"/>
-        </w:rPr>
-      </w:pPr>
-      <w:r>
-        <w:rPr>
-          <w:rFonts w:ascii="Times New Roman" w:hAnsi="Times New Roman" w:cs="Times New Roman"/>
-          <w:sz w:val="24"/>
-          <w:szCs w:val="24"/>
-        </w:rPr>
-        <w:t>Shi, T. et al. (2020). Neural Abstractive Text Summarization with Sequence-to-Sequence Models. Available from http://arxiv.org/abs/1812.02303 [Accessed 10 October 2022].</w:t>
-      </w:r>
+        </w:rPr>
+      </w:pPr>
     </w:p>
     <w:p>
       <w:pPr>
@@ -6003,14 +7439,6 @@
           <w:rFonts w:ascii="Times New Roman" w:hAnsi="Times New Roman" w:cs="Times New Roman"/>
         </w:rPr>
       </w:pPr>
-      <w:r>
-        <w:rPr>
-          <w:rFonts w:ascii="Times New Roman" w:hAnsi="Times New Roman" w:cs="Times New Roman"/>
-          <w:sz w:val="24"/>
-          <w:szCs w:val="24"/>
-        </w:rPr>
-        <w:fldChar w:fldCharType="end"/>
-      </w:r>
     </w:p>
     <w:p>
       <w:pPr>
@@ -6059,87 +7487,6 @@
     </w:p>
     <w:p>
       <w:pPr>
-        <w:spacing w:line="360" w:lineRule="auto"/>
-        <w:jc w:val="both"/>
-        <w:rPr>
-          <w:rFonts w:ascii="Times New Roman" w:hAnsi="Times New Roman" w:cs="Times New Roman"/>
-        </w:rPr>
-      </w:pPr>
-    </w:p>
-    <w:p>
-      <w:pPr>
-        <w:spacing w:line="360" w:lineRule="auto"/>
-        <w:jc w:val="both"/>
-        <w:rPr>
-          <w:rFonts w:ascii="Times New Roman" w:hAnsi="Times New Roman" w:cs="Times New Roman"/>
-        </w:rPr>
-      </w:pPr>
-    </w:p>
-    <w:p>
-      <w:pPr>
-        <w:spacing w:line="360" w:lineRule="auto"/>
-        <w:jc w:val="both"/>
-        <w:rPr>
-          <w:rFonts w:ascii="Times New Roman" w:hAnsi="Times New Roman" w:cs="Times New Roman"/>
-        </w:rPr>
-      </w:pPr>
-    </w:p>
-    <w:p>
-      <w:pPr>
-        <w:spacing w:line="360" w:lineRule="auto"/>
-        <w:jc w:val="both"/>
-        <w:rPr>
-          <w:rFonts w:ascii="Times New Roman" w:hAnsi="Times New Roman" w:cs="Times New Roman"/>
-        </w:rPr>
-      </w:pPr>
-    </w:p>
-    <w:p>
-      <w:pPr>
-        <w:spacing w:line="360" w:lineRule="auto"/>
-        <w:jc w:val="both"/>
-        <w:rPr>
-          <w:rFonts w:ascii="Times New Roman" w:hAnsi="Times New Roman" w:cs="Times New Roman"/>
-        </w:rPr>
-      </w:pPr>
-    </w:p>
-    <w:p>
-      <w:pPr>
-        <w:spacing w:line="360" w:lineRule="auto"/>
-        <w:jc w:val="both"/>
-        <w:rPr>
-          <w:rFonts w:ascii="Times New Roman" w:hAnsi="Times New Roman" w:cs="Times New Roman"/>
-        </w:rPr>
-      </w:pPr>
-    </w:p>
-    <w:p>
-      <w:pPr>
-        <w:spacing w:line="360" w:lineRule="auto"/>
-        <w:jc w:val="both"/>
-        <w:rPr>
-          <w:rFonts w:ascii="Times New Roman" w:hAnsi="Times New Roman" w:cs="Times New Roman"/>
-        </w:rPr>
-      </w:pPr>
-    </w:p>
-    <w:p>
-      <w:pPr>
-        <w:spacing w:line="360" w:lineRule="auto"/>
-        <w:jc w:val="both"/>
-        <w:rPr>
-          <w:rFonts w:ascii="Times New Roman" w:hAnsi="Times New Roman" w:cs="Times New Roman"/>
-        </w:rPr>
-      </w:pPr>
-    </w:p>
-    <w:p>
-      <w:pPr>
-        <w:spacing w:line="360" w:lineRule="auto"/>
-        <w:jc w:val="both"/>
-        <w:rPr>
-          <w:rFonts w:ascii="Times New Roman" w:hAnsi="Times New Roman" w:cs="Times New Roman"/>
-        </w:rPr>
-      </w:pPr>
-    </w:p>
-    <w:p>
-      <w:pPr>
         <w:pStyle w:val="Heading1"/>
         <w:rPr>
           <w:rFonts w:cs="Times New Roman"/>
@@ -6148,16 +7495,71 @@
           <w:szCs w:val="24"/>
         </w:rPr>
       </w:pPr>
-      <w:bookmarkStart w:id="19" w:name="ConceptMap"/>
-      <w:bookmarkStart w:id="20" w:name="_Toc117709681"/>
+      <w:bookmarkStart w:id="19" w:name="_Toc117709681"/>
+      <w:bookmarkStart w:id="20" w:name="ConceptMap"/>
       <w:r>
         <w:t>APPENDIX A – CONCEPT MAP</w:t>
       </w:r>
-      <w:bookmarkEnd w:id="20"/>
-    </w:p>
-    <w:bookmarkEnd w:id="19"/>
+      <w:bookmarkEnd w:id="19"/>
+    </w:p>
+    <w:bookmarkEnd w:id="20"/>
     <w:p/>
-    <w:p/>
+    <w:p>
+      <w:r>
+        <w:rPr>
+          <w:noProof/>
+        </w:rPr>
+        <w:lastRenderedPageBreak/>
+        <w:drawing>
+          <wp:inline distT="0" distB="0" distL="0" distR="0" wp14:anchorId="07D99793" wp14:editId="454DF85E">
+            <wp:extent cx="5943600" cy="4867275"/>
+            <wp:effectExtent l="0" t="0" r="0" b="9525"/>
+            <wp:docPr id="3" name="Picture 3"/>
+            <wp:cNvGraphicFramePr>
+              <a:graphicFrameLocks xmlns:a="http://schemas.openxmlformats.org/drawingml/2006/main" noChangeAspect="1"/>
+            </wp:cNvGraphicFramePr>
+            <a:graphic xmlns:a="http://schemas.openxmlformats.org/drawingml/2006/main">
+              <a:graphicData uri="http://schemas.openxmlformats.org/drawingml/2006/picture">
+                <pic:pic xmlns:pic="http://schemas.openxmlformats.org/drawingml/2006/picture">
+                  <pic:nvPicPr>
+                    <pic:cNvPr id="0" name="Picture 2"/>
+                    <pic:cNvPicPr>
+                      <a:picLocks noChangeAspect="1" noChangeArrowheads="1"/>
+                    </pic:cNvPicPr>
+                  </pic:nvPicPr>
+                  <pic:blipFill>
+                    <a:blip r:embed="rId16" cstate="print">
+                      <a:extLst>
+                        <a:ext uri="{28A0092B-C50C-407E-A947-70E740481C1C}">
+                          <a14:useLocalDpi xmlns:a14="http://schemas.microsoft.com/office/drawing/2010/main" val="0"/>
+                        </a:ext>
+                      </a:extLst>
+                    </a:blip>
+                    <a:srcRect/>
+                    <a:stretch>
+                      <a:fillRect/>
+                    </a:stretch>
+                  </pic:blipFill>
+                  <pic:spPr bwMode="auto">
+                    <a:xfrm>
+                      <a:off x="0" y="0"/>
+                      <a:ext cx="5943600" cy="4867275"/>
+                    </a:xfrm>
+                    <a:prstGeom prst="rect">
+                      <a:avLst/>
+                    </a:prstGeom>
+                    <a:noFill/>
+                    <a:ln>
+                      <a:noFill/>
+                    </a:ln>
+                  </pic:spPr>
+                </pic:pic>
+              </a:graphicData>
+            </a:graphic>
+          </wp:inline>
+        </w:drawing>
+      </w:r>
+    </w:p>
     <w:sectPr>
       <w:pgSz w:w="12240" w:h="15840"/>
       <w:pgMar w:top="1440" w:right="1440" w:bottom="1440" w:left="1440" w:header="720" w:footer="720" w:gutter="0"/>
@@ -6513,7 +7915,7 @@
         <w:sz w:val="24"/>
         <w:szCs w:val="24"/>
       </w:rPr>
-      <w:t xml:space="preserve">Abstractive Text Summarization Using Optimized Transformers            </w:t>
+      <w:t xml:space="preserve">Generalized </w:t>
     </w:r>
     <w:r>
       <w:rPr>
@@ -6522,8 +7924,44 @@
         <w:sz w:val="24"/>
         <w:szCs w:val="24"/>
       </w:rPr>
+      <w:t xml:space="preserve">Abstractive Text Summarization Using Optimized Transformers       </w:t>
+    </w:r>
+    <w:r>
+      <w:rPr>
+        <w:rFonts w:ascii="Times New Roman" w:hAnsi="Times New Roman" w:cs="Times New Roman"/>
+        <w:color w:val="404040" w:themeColor="text1" w:themeTint="BF"/>
+        <w:sz w:val="24"/>
+        <w:szCs w:val="24"/>
+      </w:rPr>
+      <w:t xml:space="preserve">             </w:t>
+    </w:r>
+    <w:r>
+      <w:rPr>
+        <w:rFonts w:ascii="Times New Roman" w:hAnsi="Times New Roman" w:cs="Times New Roman"/>
+        <w:color w:val="404040" w:themeColor="text1" w:themeTint="BF"/>
+        <w:sz w:val="24"/>
+        <w:szCs w:val="24"/>
+      </w:rPr>
+      <w:t xml:space="preserve">     </w:t>
+    </w:r>
+    <w:r>
+      <w:rPr>
+        <w:rFonts w:ascii="Times New Roman" w:hAnsi="Times New Roman" w:cs="Times New Roman"/>
+        <w:color w:val="404040" w:themeColor="text1" w:themeTint="BF"/>
+        <w:sz w:val="24"/>
+        <w:szCs w:val="24"/>
+      </w:rPr>
       <w:tab/>
-      <w:t xml:space="preserve">  Project Proposal</w:t>
+      <w:t xml:space="preserve">  </w:t>
+    </w:r>
+    <w:r>
+      <w:rPr>
+        <w:rFonts w:ascii="Times New Roman" w:hAnsi="Times New Roman" w:cs="Times New Roman"/>
+        <w:color w:val="404040" w:themeColor="text1" w:themeTint="BF"/>
+        <w:sz w:val="24"/>
+        <w:szCs w:val="24"/>
+      </w:rPr>
+      <w:t>LR</w:t>
     </w:r>
   </w:p>
 </w:hdr>
@@ -6598,7 +8036,25 @@
         <w:sz w:val="24"/>
         <w:szCs w:val="24"/>
       </w:rPr>
-      <w:t>Abstractive Text Summarization Using Optimized Transformers                          Project Proposal</w:t>
+      <w:t xml:space="preserve">Generalized </w:t>
+    </w:r>
+    <w:r>
+      <w:rPr>
+        <w:rFonts w:ascii="Times New Roman" w:hAnsi="Times New Roman" w:cs="Times New Roman"/>
+        <w:color w:val="404040" w:themeColor="text1" w:themeTint="BF"/>
+        <w:sz w:val="24"/>
+        <w:szCs w:val="24"/>
+      </w:rPr>
+      <w:t xml:space="preserve">Abstractive Text Summarization Using Optimized Transformers                     </w:t>
+    </w:r>
+    <w:r>
+      <w:rPr>
+        <w:rFonts w:ascii="Times New Roman" w:hAnsi="Times New Roman" w:cs="Times New Roman"/>
+        <w:color w:val="404040" w:themeColor="text1" w:themeTint="BF"/>
+        <w:sz w:val="24"/>
+        <w:szCs w:val="24"/>
+      </w:rPr>
+      <w:t xml:space="preserve">      LR</w:t>
     </w:r>
   </w:p>
 </w:hdr>
@@ -6622,7 +8078,43 @@
         <w:sz w:val="24"/>
         <w:szCs w:val="24"/>
       </w:rPr>
-      <w:t>Abstractive Text Summarization Using Optimized Transformers                          Project Proposal</w:t>
+      <w:t xml:space="preserve">Generalized </w:t>
+    </w:r>
+    <w:r>
+      <w:rPr>
+        <w:rFonts w:ascii="Times New Roman" w:hAnsi="Times New Roman" w:cs="Times New Roman"/>
+        <w:color w:val="404040" w:themeColor="text1" w:themeTint="BF"/>
+        <w:sz w:val="24"/>
+        <w:szCs w:val="24"/>
+      </w:rPr>
+      <w:t xml:space="preserve">Abstractive Text Summarization Using Optimized Transformers                     </w:t>
+    </w:r>
+    <w:r>
+      <w:rPr>
+        <w:rFonts w:ascii="Times New Roman" w:hAnsi="Times New Roman" w:cs="Times New Roman"/>
+        <w:color w:val="404040" w:themeColor="text1" w:themeTint="BF"/>
+        <w:sz w:val="24"/>
+        <w:szCs w:val="24"/>
+      </w:rPr>
+      <w:t xml:space="preserve"> </w:t>
+    </w:r>
+    <w:r>
+      <w:rPr>
+        <w:rFonts w:ascii="Times New Roman" w:hAnsi="Times New Roman" w:cs="Times New Roman"/>
+        <w:color w:val="404040" w:themeColor="text1" w:themeTint="BF"/>
+        <w:sz w:val="24"/>
+        <w:szCs w:val="24"/>
+      </w:rPr>
+      <w:t xml:space="preserve">     </w:t>
+    </w:r>
+    <w:r>
+      <w:rPr>
+        <w:rFonts w:ascii="Times New Roman" w:hAnsi="Times New Roman" w:cs="Times New Roman"/>
+        <w:color w:val="404040" w:themeColor="text1" w:themeTint="BF"/>
+        <w:sz w:val="24"/>
+        <w:szCs w:val="24"/>
+      </w:rPr>
+      <w:t>LR</w:t>
     </w:r>
   </w:p>
 </w:hdr>
@@ -10220,7 +11712,7 @@
 </file>
 
 <file path=customXml/itemProps1.xml><?xml version="1.0" encoding="utf-8"?>
-<ds:datastoreItem xmlns:ds="http://schemas.openxmlformats.org/officeDocument/2006/customXml" ds:itemID="{30352BF9-1D09-434F-AE87-432BFF50BE4C}">
+<ds:datastoreItem xmlns:ds="http://schemas.openxmlformats.org/officeDocument/2006/customXml" ds:itemID="{172DA3CF-0FD9-4511-9382-80A4400B530A}">
   <ds:schemaRefs>
     <ds:schemaRef ds:uri="http://schemas.openxmlformats.org/officeDocument/2006/bibliography"/>
   </ds:schemaRefs>

</xml_diff>

<commit_message>
updated the Transformers section in the LR section
</commit_message>
<xml_diff>
--- a/LR/LR.docx
+++ b/LR/LR.docx
@@ -6081,16 +6081,7 @@
           <w:sz w:val="24"/>
           <w:szCs w:val="24"/>
         </w:rPr>
-        <w:t>NLP is a method for computers to intelligently and effectively analyze, comprehend, and derive meaning from human language, as opposed to other approaches that only focus on the interactions between human language and computers. Deep learning techniques are increasingly being used in the field of AI compared to traditional machine learning approaches due to their success rates in handling difficult high computing learning tasks</w:t>
-      </w:r>
-      <w:r>
-        <w:rPr>
-          <w:rFonts w:eastAsiaTheme="minorEastAsia" w:cs="Times New Roman"/>
-          <w:color w:val="auto"/>
-          <w:sz w:val="24"/>
-          <w:szCs w:val="24"/>
-        </w:rPr>
-        <w:t xml:space="preserve"> </w:t>
+        <w:t xml:space="preserve">NLP is a method for computers to intelligently and effectively analyze, comprehend, and derive meaning from human language, as opposed to other approaches that only focus on the interactions between human language and computers. Deep learning techniques are increasingly being used in the field of AI compared to traditional machine learning approaches due to their success rates in handling difficult high computing learning tasks </w:t>
       </w:r>
       <w:r>
         <w:rPr>
@@ -6360,7 +6351,19 @@
           <w:rFonts w:ascii="Times New Roman" w:hAnsi="Times New Roman" w:cs="Times New Roman"/>
           <w:sz w:val="24"/>
         </w:rPr>
-        <w:t>(Brasoveanu and Andonie, 2020)</w:t>
+        <w:t xml:space="preserve">(Brasoveanu and </w:t>
+      </w:r>
+      <w:proofErr w:type="spellStart"/>
+      <w:r>
+        <w:t>Andonie</w:t>
+      </w:r>
+      <w:proofErr w:type="spellEnd"/>
+      <w:r>
+        <w:rPr>
+          <w:rFonts w:ascii="Times New Roman" w:hAnsi="Times New Roman" w:cs="Times New Roman"/>
+          <w:sz w:val="24"/>
+        </w:rPr>
+        <w:t>, 2020)</w:t>
       </w:r>
       <w:r>
         <w:rPr>
@@ -6380,15 +6383,240 @@
       </w:r>
     </w:p>
     <w:p>
-      <w:bookmarkStart w:id="12" w:name="_GoBack"/>
-      <w:bookmarkEnd w:id="12"/>
-      <w:r>
-        <w:t># talk about few transformer architectures</w:t>
+      <w:pPr>
+        <w:spacing w:line="360" w:lineRule="auto"/>
+        <w:jc w:val="both"/>
+        <w:rPr>
+          <w:rFonts w:ascii="Times New Roman" w:hAnsi="Times New Roman" w:cs="Times New Roman"/>
+          <w:sz w:val="24"/>
+          <w:szCs w:val="24"/>
+        </w:rPr>
+      </w:pPr>
+      <w:r>
+        <w:rPr>
+          <w:rFonts w:ascii="Times New Roman" w:hAnsi="Times New Roman" w:cs="Times New Roman"/>
+          <w:sz w:val="24"/>
+          <w:szCs w:val="24"/>
+        </w:rPr>
+        <w:t>Hugging Face Hub offers a variety of transformer designs, including BERT, GPT2, T5, PEGASUS, and many others. The figure below represents the daily average for unique downloads of the pretrained transformer model architectures</w:t>
+      </w:r>
+      <w:r>
+        <w:rPr>
+          <w:rFonts w:ascii="Times New Roman" w:hAnsi="Times New Roman" w:cs="Times New Roman"/>
+          <w:sz w:val="24"/>
+          <w:szCs w:val="24"/>
+        </w:rPr>
+        <w:t xml:space="preserve"> between Oct 2019 to May 2020 </w:t>
+      </w:r>
+      <w:r>
+        <w:rPr>
+          <w:rFonts w:ascii="Times New Roman" w:hAnsi="Times New Roman" w:cs="Times New Roman"/>
+          <w:sz w:val="24"/>
+          <w:szCs w:val="24"/>
+        </w:rPr>
+        <w:fldChar w:fldCharType="begin"/>
+      </w:r>
+      <w:r>
+        <w:rPr>
+          <w:rFonts w:ascii="Times New Roman" w:hAnsi="Times New Roman" w:cs="Times New Roman"/>
+          <w:sz w:val="24"/>
+          <w:szCs w:val="24"/>
+        </w:rPr>
+        <w:instrText xml:space="preserve"> ADDIN ZOTERO_ITEM CSL_CITATION {"citationID":"2QZCgwxX","properties":{"formattedCitation":"(Wolf et al., 2020)","plainCitation":"(Wolf et al., 2020)","noteIndex":0},"citationItems":[{"id":84,"uris":["http://zotero.org/users/local/70QdCwYM/items/HIFIWS5K"],"itemData":{"id":84,"type":"paper-conference","container-title":"Proceedings of the 2020 Conference on Empirical Methods in Natural Language Processing: System Demonstrations","DOI":"10.18653/v1/2020.emnlp-demos.6","event-place":"Online","event-title":"Proceedings of the 2020 Conference on Empirical Methods in Natural Language Processing: System Demonstrations","language":"en","page":"38-45","publisher":"Association for Computational Linguistics","publisher-place":"Online","source":"DOI.org (Crossref)","title":"Transformers: State-of-the-Art Natural Language Processing","title-short":"Transformers","URL":"https://www.aclweb.org/anthology/2020.emnlp-demos.6","author":[{"family":"Wolf","given":"Thomas"},{"family":"Debut","given":"Lysandre"},{"family":"Sanh","given":"Victor"},{"family":"Chaumond","given":"Julien"},{"family":"Delangue","given":"Clement"},{"family":"Moi","given":"Anthony"},{"family":"Cistac","given":"Pierric"},{"family":"Rault","given":"Tim"},{"family":"Louf","given":"Remi"},{"family":"Funtowicz","given":"Morgan"},{"family":"Davison","given":"Joe"},{"family":"Shleifer","given":"Sam"},{"family":"Platen","given":"Patrick","non-dropping-particle":"von"},{"family":"Ma","given":"Clara"},{"family":"Jernite","given":"Yacine"},{"family":"Plu","given":"Julien"},{"family":"Xu","given":"Canwen"},{"family":"Le Scao","given":"Teven"},{"family":"Gugger","given":"Sylvain"},{"family":"Drame","given":"Mariama"},{"family":"Lhoest","given":"Quentin"},{"family":"Rush","given":"Alexander"}],"accessed":{"date-parts":[["2022",10,10]]},"issued":{"date-parts":[["2020"]]}}}],"schema":"https://github.com/citation-style-language/schema/raw/master/csl-citation.json"} </w:instrText>
+      </w:r>
+      <w:r>
+        <w:rPr>
+          <w:rFonts w:ascii="Times New Roman" w:hAnsi="Times New Roman" w:cs="Times New Roman"/>
+          <w:sz w:val="24"/>
+          <w:szCs w:val="24"/>
+        </w:rPr>
+        <w:fldChar w:fldCharType="separate"/>
+      </w:r>
+      <w:r>
+        <w:rPr>
+          <w:rFonts w:ascii="Times New Roman" w:hAnsi="Times New Roman" w:cs="Times New Roman"/>
+          <w:sz w:val="24"/>
+        </w:rPr>
+        <w:t>(Wolf et al., 2020)</w:t>
+      </w:r>
+      <w:r>
+        <w:rPr>
+          <w:rFonts w:ascii="Times New Roman" w:hAnsi="Times New Roman" w:cs="Times New Roman"/>
+          <w:sz w:val="24"/>
+          <w:szCs w:val="24"/>
+        </w:rPr>
+        <w:fldChar w:fldCharType="end"/>
+      </w:r>
+      <w:r>
+        <w:rPr>
+          <w:rFonts w:ascii="Times New Roman" w:hAnsi="Times New Roman" w:cs="Times New Roman"/>
+          <w:sz w:val="24"/>
+          <w:szCs w:val="24"/>
+        </w:rPr>
+        <w:t>.</w:t>
+      </w:r>
+      <w:r>
+        <w:rPr>
+          <w:rFonts w:ascii="Times New Roman" w:hAnsi="Times New Roman" w:cs="Times New Roman"/>
+          <w:sz w:val="24"/>
+          <w:szCs w:val="24"/>
+        </w:rPr>
+        <w:t xml:space="preserve"> </w:t>
       </w:r>
     </w:p>
     <w:p>
-      <w:r>
-        <w:t># use the table mentioned in a research paper</w:t>
+      <w:pPr>
+        <w:spacing w:line="360" w:lineRule="auto"/>
+        <w:jc w:val="both"/>
+        <w:rPr>
+          <w:rFonts w:ascii="Times New Roman" w:hAnsi="Times New Roman" w:cs="Times New Roman"/>
+          <w:sz w:val="24"/>
+          <w:szCs w:val="24"/>
+        </w:rPr>
+      </w:pPr>
+    </w:p>
+    <w:p>
+      <w:pPr>
+        <w:spacing w:line="360" w:lineRule="auto"/>
+        <w:jc w:val="both"/>
+        <w:rPr>
+          <w:rFonts w:ascii="Times New Roman" w:hAnsi="Times New Roman" w:cs="Times New Roman"/>
+          <w:sz w:val="24"/>
+          <w:szCs w:val="24"/>
+        </w:rPr>
+      </w:pPr>
+    </w:p>
+    <w:p>
+      <w:pPr>
+        <w:spacing w:line="360" w:lineRule="auto"/>
+        <w:jc w:val="both"/>
+        <w:rPr>
+          <w:rFonts w:ascii="Times New Roman" w:hAnsi="Times New Roman" w:cs="Times New Roman"/>
+          <w:sz w:val="24"/>
+          <w:szCs w:val="24"/>
+        </w:rPr>
+      </w:pPr>
+    </w:p>
+    <w:p>
+      <w:pPr>
+        <w:spacing w:line="360" w:lineRule="auto"/>
+        <w:jc w:val="both"/>
+        <w:rPr>
+          <w:rFonts w:ascii="Times New Roman" w:hAnsi="Times New Roman" w:cs="Times New Roman"/>
+          <w:sz w:val="24"/>
+          <w:szCs w:val="24"/>
+        </w:rPr>
+      </w:pPr>
+    </w:p>
+    <w:p>
+      <w:pPr>
+        <w:spacing w:line="360" w:lineRule="auto"/>
+        <w:jc w:val="center"/>
+        <w:rPr>
+          <w:rFonts w:ascii="Times New Roman" w:hAnsi="Times New Roman" w:cs="Times New Roman"/>
+          <w:i/>
+          <w:sz w:val="24"/>
+          <w:szCs w:val="24"/>
+        </w:rPr>
+      </w:pPr>
+      <w:r>
+        <w:rPr>
+          <w:rFonts w:ascii="Times New Roman" w:hAnsi="Times New Roman" w:cs="Times New Roman"/>
+          <w:i/>
+          <w:sz w:val="24"/>
+          <w:szCs w:val="24"/>
+        </w:rPr>
+        <w:lastRenderedPageBreak/>
+        <w:t xml:space="preserve">Figure 3.1 </w:t>
+      </w:r>
+      <w:r>
+        <w:rPr>
+          <w:rFonts w:ascii="Times New Roman" w:hAnsi="Times New Roman" w:cs="Times New Roman"/>
+          <w:i/>
+          <w:sz w:val="24"/>
+          <w:szCs w:val="24"/>
+        </w:rPr>
+        <w:t>–</w:t>
+      </w:r>
+      <w:r>
+        <w:rPr>
+          <w:rFonts w:ascii="Times New Roman" w:hAnsi="Times New Roman" w:cs="Times New Roman"/>
+          <w:i/>
+          <w:sz w:val="24"/>
+          <w:szCs w:val="24"/>
+        </w:rPr>
+        <w:t xml:space="preserve"> </w:t>
+      </w:r>
+      <w:r>
+        <w:rPr>
+          <w:rFonts w:ascii="Times New Roman" w:hAnsi="Times New Roman" w:cs="Times New Roman"/>
+          <w:i/>
+          <w:sz w:val="24"/>
+          <w:szCs w:val="24"/>
+        </w:rPr>
+        <w:t>Transformer Architecture Downloads Rate</w:t>
+      </w:r>
+      <w:r>
+        <w:rPr>
+          <w:rFonts w:ascii="Times New Roman" w:hAnsi="Times New Roman" w:cs="Times New Roman"/>
+          <w:i/>
+          <w:sz w:val="24"/>
+          <w:szCs w:val="24"/>
+        </w:rPr>
+        <w:t xml:space="preserve"> </w:t>
+      </w:r>
+      <w:r>
+        <w:rPr>
+          <w:rFonts w:ascii="Times New Roman" w:hAnsi="Times New Roman" w:cs="Times New Roman"/>
+          <w:i/>
+          <w:sz w:val="24"/>
+          <w:szCs w:val="24"/>
+        </w:rPr>
+        <w:fldChar w:fldCharType="begin"/>
+      </w:r>
+      <w:r>
+        <w:rPr>
+          <w:rFonts w:ascii="Times New Roman" w:hAnsi="Times New Roman" w:cs="Times New Roman"/>
+          <w:i/>
+          <w:sz w:val="24"/>
+          <w:szCs w:val="24"/>
+        </w:rPr>
+        <w:instrText xml:space="preserve"> ADDIN ZOTERO_ITEM CSL_CITATION {"citationID":"2QZCgwxX","properties":{"formattedCitation":"(Wolf et al., 2020)","plainCitation":"(Wolf et al., 2020)","noteIndex":0},"citationItems":[{"id":84,"uris":["http://zotero.org/users/local/70QdCwYM/items/HIFIWS5K"],"itemData":{"id":84,"type":"paper-conference","container-title":"Proceedings of the 2020 Conference on Empirical Methods in Natural Language Processing: System Demonstrations","DOI":"10.18653/v1/2020.emnlp-demos.6","event-place":"Online","event-title":"Proceedings of the 2020 Conference on Empirical Methods in Natural Language Processing: System Demonstrations","language":"en","page":"38-45","publisher":"Association for Computational Linguistics","publisher-place":"Online","source":"DOI.org (Crossref)","title":"Transformers: State-of-the-Art Natural Language Processing","title-short":"Transformers","URL":"https://www.aclweb.org/anthology/2020.emnlp-demos.6","author":[{"family":"Wolf","given":"Thomas"},{"family":"Debut","given":"Lysandre"},{"family":"Sanh","given":"Victor"},{"family":"Chaumond","given":"Julien"},{"family":"Delangue","given":"Clement"},{"family":"Moi","given":"Anthony"},{"family":"Cistac","given":"Pierric"},{"family":"Rault","given":"Tim"},{"family":"Louf","given":"Remi"},{"family":"Funtowicz","given":"Morgan"},{"family":"Davison","given":"Joe"},{"family":"Shleifer","given":"Sam"},{"family":"Platen","given":"Patrick","non-dropping-particle":"von"},{"family":"Ma","given":"Clara"},{"family":"Jernite","given":"Yacine"},{"family":"Plu","given":"Julien"},{"family":"Xu","given":"Canwen"},{"family":"Le Scao","given":"Teven"},{"family":"Gugger","given":"Sylvain"},{"family":"Drame","given":"Mariama"},{"family":"Lhoest","given":"Quentin"},{"family":"Rush","given":"Alexander"}],"accessed":{"date-parts":[["2022",10,10]]},"issued":{"date-parts":[["2020"]]}}}],"schema":"https://github.com/citation-style-language/schema/raw/master/csl-citation.json"} </w:instrText>
+      </w:r>
+      <w:r>
+        <w:rPr>
+          <w:rFonts w:ascii="Times New Roman" w:hAnsi="Times New Roman" w:cs="Times New Roman"/>
+          <w:i/>
+          <w:sz w:val="24"/>
+          <w:szCs w:val="24"/>
+        </w:rPr>
+        <w:fldChar w:fldCharType="separate"/>
+      </w:r>
+      <w:r>
+        <w:rPr>
+          <w:rFonts w:ascii="Times New Roman" w:hAnsi="Times New Roman" w:cs="Times New Roman"/>
+          <w:i/>
+          <w:sz w:val="24"/>
+        </w:rPr>
+        <w:t>(Wolf et al., 2020)</w:t>
+      </w:r>
+      <w:r>
+        <w:rPr>
+          <w:rFonts w:ascii="Times New Roman" w:hAnsi="Times New Roman" w:cs="Times New Roman"/>
+          <w:i/>
+          <w:sz w:val="24"/>
+          <w:szCs w:val="24"/>
+        </w:rPr>
+        <w:fldChar w:fldCharType="end"/>
+      </w:r>
+      <w:r>
+        <w:rPr>
+          <w:rFonts w:ascii="Times New Roman" w:hAnsi="Times New Roman" w:cs="Times New Roman"/>
+          <w:i/>
+          <w:sz w:val="24"/>
+          <w:szCs w:val="24"/>
+        </w:rPr>
+        <w:t>.</w:t>
       </w:r>
     </w:p>
     <w:p>
@@ -6403,9 +6631,2287 @@
           <w:szCs w:val="24"/>
         </w:rPr>
       </w:pPr>
+      <w:r>
+        <w:rPr>
+          <w:rFonts w:ascii="Times New Roman" w:hAnsi="Times New Roman" w:cs="Times New Roman"/>
+          <w:noProof/>
+          <w:sz w:val="24"/>
+          <w:szCs w:val="24"/>
+        </w:rPr>
+        <w:drawing>
+          <wp:inline distT="0" distB="0" distL="0" distR="0" wp14:anchorId="4F200C90" wp14:editId="008F8811">
+            <wp:extent cx="5934075" cy="1343025"/>
+            <wp:effectExtent l="0" t="0" r="9525" b="9525"/>
+            <wp:docPr id="1" name="Picture 1"/>
+            <wp:cNvGraphicFramePr>
+              <a:graphicFrameLocks xmlns:a="http://schemas.openxmlformats.org/drawingml/2006/main" noChangeAspect="1"/>
+            </wp:cNvGraphicFramePr>
+            <a:graphic xmlns:a="http://schemas.openxmlformats.org/drawingml/2006/main">
+              <a:graphicData uri="http://schemas.openxmlformats.org/drawingml/2006/picture">
+                <pic:pic xmlns:pic="http://schemas.openxmlformats.org/drawingml/2006/picture">
+                  <pic:nvPicPr>
+                    <pic:cNvPr id="0" name="Picture 1"/>
+                    <pic:cNvPicPr>
+                      <a:picLocks noChangeAspect="1" noChangeArrowheads="1"/>
+                    </pic:cNvPicPr>
+                  </pic:nvPicPr>
+                  <pic:blipFill>
+                    <a:blip r:embed="rId13" cstate="print">
+                      <a:extLst>
+                        <a:ext uri="{28A0092B-C50C-407E-A947-70E740481C1C}">
+                          <a14:useLocalDpi xmlns:a14="http://schemas.microsoft.com/office/drawing/2010/main" val="0"/>
+                        </a:ext>
+                      </a:extLst>
+                    </a:blip>
+                    <a:srcRect/>
+                    <a:stretch>
+                      <a:fillRect/>
+                    </a:stretch>
+                  </pic:blipFill>
+                  <pic:spPr bwMode="auto">
+                    <a:xfrm>
+                      <a:off x="0" y="0"/>
+                      <a:ext cx="5934075" cy="1343025"/>
+                    </a:xfrm>
+                    <a:prstGeom prst="rect">
+                      <a:avLst/>
+                    </a:prstGeom>
+                    <a:noFill/>
+                    <a:ln>
+                      <a:noFill/>
+                    </a:ln>
+                  </pic:spPr>
+                </pic:pic>
+              </a:graphicData>
+            </a:graphic>
+          </wp:inline>
+        </w:drawing>
+      </w:r>
     </w:p>
     <w:p>
       <w:pPr>
+        <w:pStyle w:val="ListParagraph"/>
+        <w:spacing w:line="360" w:lineRule="auto"/>
+        <w:ind w:left="0"/>
+        <w:jc w:val="both"/>
+        <w:rPr>
+          <w:rFonts w:ascii="Times New Roman" w:hAnsi="Times New Roman" w:cs="Times New Roman"/>
+          <w:sz w:val="24"/>
+          <w:szCs w:val="24"/>
+        </w:rPr>
+      </w:pPr>
+      <w:r>
+        <w:rPr>
+          <w:rFonts w:ascii="Times New Roman" w:hAnsi="Times New Roman" w:cs="Times New Roman"/>
+          <w:sz w:val="24"/>
+          <w:szCs w:val="24"/>
+        </w:rPr>
+        <w:fldChar w:fldCharType="begin"/>
+      </w:r>
+      <w:r>
+        <w:rPr>
+          <w:rFonts w:ascii="Times New Roman" w:hAnsi="Times New Roman" w:cs="Times New Roman"/>
+          <w:sz w:val="24"/>
+          <w:szCs w:val="24"/>
+        </w:rPr>
+        <w:instrText xml:space="preserve"> ADDIN ZOTERO_ITEM CSL_CITATION {"citationID":"b7kPhWci","properties":{"formattedCitation":"(Etemad, Abidi and Chhabra, 2021)","plainCitation":"(Etemad, Abidi and Chhabra, 2021)","noteIndex":0},"citationItems":[{"id":53,"uris":["http://zotero.org/users/local/70QdCwYM/items/8ZSE9ESV"],"itemData":{"id":53,"type":"paper-conference","container-title":"2021 9th International Conference on Reliability, Infocom Technologies and Optimization (Trends and Future Directions) (ICRITO)","DOI":"10.1109/ICRITO51393.2021.9596500","event-place":"Noida, India","event-title":"2021 9th International Conference on Reliability, Infocom Technologies and Optimization (Trends and Future Directions) (ICRITO)","ISBN":"978-1-66541-703-7","page":"1-6","publisher":"IEEE","publisher-place":"Noida, India","source":"DOI.org (Crossref)","title":"A Review on Abstractive Text Summarization Using Deep Learning","URL":"https://ieeexplore.ieee.org/document/9596500/","author":[{"family":"Etemad","given":"Abdul Ghafoor"},{"family":"Abidi","given":"Ali Imam"},{"family":"Chhabra","given":"Megha"}],"accessed":{"date-parts":[["2022",10,10]]},"issued":{"date-parts":[["2021",9,3]]}}}],"schema":"https://github.com/citation-style-language/schema/raw/master/csl-citation.json"} </w:instrText>
+      </w:r>
+      <w:r>
+        <w:rPr>
+          <w:rFonts w:ascii="Times New Roman" w:hAnsi="Times New Roman" w:cs="Times New Roman"/>
+          <w:sz w:val="24"/>
+          <w:szCs w:val="24"/>
+        </w:rPr>
+        <w:fldChar w:fldCharType="separate"/>
+      </w:r>
+      <w:r>
+        <w:rPr>
+          <w:rFonts w:ascii="Times New Roman" w:hAnsi="Times New Roman" w:cs="Times New Roman"/>
+          <w:sz w:val="24"/>
+        </w:rPr>
+        <w:t>(Etemad, Abidi and Chhabra, 2021)</w:t>
+      </w:r>
+      <w:r>
+        <w:rPr>
+          <w:rFonts w:ascii="Times New Roman" w:hAnsi="Times New Roman" w:cs="Times New Roman"/>
+          <w:sz w:val="24"/>
+          <w:szCs w:val="24"/>
+        </w:rPr>
+        <w:fldChar w:fldCharType="end"/>
+      </w:r>
+      <w:r>
+        <w:rPr>
+          <w:rFonts w:ascii="Times New Roman" w:hAnsi="Times New Roman" w:cs="Times New Roman"/>
+          <w:sz w:val="24"/>
+          <w:szCs w:val="24"/>
+        </w:rPr>
+        <w:t xml:space="preserve"> research compares various other researchers approaches taken in order to perform abstractive text summarization, these techniques includes the use of transformers and other neural network approaches such as CNN and LSTM RNN networks. The research comparison table below only includes the approaches of transformers used taken abstractive text summariz</w:t>
+      </w:r>
+      <w:bookmarkStart w:id="12" w:name="_GoBack"/>
+      <w:bookmarkEnd w:id="12"/>
+      <w:r>
+        <w:rPr>
+          <w:rFonts w:ascii="Times New Roman" w:hAnsi="Times New Roman" w:cs="Times New Roman"/>
+          <w:sz w:val="24"/>
+          <w:szCs w:val="24"/>
+        </w:rPr>
+        <w:t>ation.</w:t>
+      </w:r>
+    </w:p>
+    <w:p>
+      <w:pPr>
+        <w:pStyle w:val="ListParagraph"/>
+        <w:spacing w:line="360" w:lineRule="auto"/>
+        <w:ind w:left="0"/>
+        <w:jc w:val="center"/>
+        <w:rPr>
+          <w:rFonts w:ascii="Times New Roman" w:hAnsi="Times New Roman" w:cs="Times New Roman"/>
+          <w:i/>
+          <w:sz w:val="24"/>
+          <w:szCs w:val="24"/>
+        </w:rPr>
+      </w:pPr>
+      <w:r>
+        <w:rPr>
+          <w:rFonts w:ascii="Times New Roman" w:hAnsi="Times New Roman" w:cs="Times New Roman"/>
+          <w:i/>
+          <w:sz w:val="24"/>
+          <w:szCs w:val="24"/>
+        </w:rPr>
+        <w:t xml:space="preserve">Table 3.1 – </w:t>
+      </w:r>
+      <w:r>
+        <w:rPr>
+          <w:rFonts w:ascii="Times New Roman" w:hAnsi="Times New Roman" w:cs="Times New Roman"/>
+          <w:i/>
+          <w:sz w:val="24"/>
+          <w:szCs w:val="24"/>
+        </w:rPr>
+        <w:t>Comparison</w:t>
+      </w:r>
+      <w:r>
+        <w:rPr>
+          <w:rFonts w:ascii="Times New Roman" w:hAnsi="Times New Roman" w:cs="Times New Roman"/>
+          <w:i/>
+          <w:sz w:val="24"/>
+          <w:szCs w:val="24"/>
+        </w:rPr>
+        <w:t xml:space="preserve"> table for abstractive text summarization</w:t>
+      </w:r>
+      <w:r>
+        <w:rPr>
+          <w:rFonts w:ascii="Times New Roman" w:hAnsi="Times New Roman" w:cs="Times New Roman"/>
+          <w:i/>
+          <w:sz w:val="24"/>
+          <w:szCs w:val="24"/>
+        </w:rPr>
+        <w:t xml:space="preserve"> using transformers</w:t>
+      </w:r>
+      <w:r>
+        <w:rPr>
+          <w:rFonts w:ascii="Times New Roman" w:hAnsi="Times New Roman" w:cs="Times New Roman"/>
+          <w:i/>
+          <w:sz w:val="24"/>
+          <w:szCs w:val="24"/>
+        </w:rPr>
+        <w:t xml:space="preserve"> </w:t>
+      </w:r>
+      <w:r>
+        <w:rPr>
+          <w:rFonts w:ascii="Times New Roman" w:hAnsi="Times New Roman" w:cs="Times New Roman"/>
+          <w:i/>
+          <w:sz w:val="24"/>
+          <w:szCs w:val="24"/>
+        </w:rPr>
+        <w:fldChar w:fldCharType="begin"/>
+      </w:r>
+      <w:r>
+        <w:rPr>
+          <w:rFonts w:ascii="Times New Roman" w:hAnsi="Times New Roman" w:cs="Times New Roman"/>
+          <w:i/>
+          <w:sz w:val="24"/>
+          <w:szCs w:val="24"/>
+        </w:rPr>
+        <w:instrText xml:space="preserve"> ADDIN ZOTERO_ITEM CSL_CITATION {"citationID":"b7kPhWci","properties":{"formattedCitation":"(Etemad, Abidi and Chhabra, 2021)","plainCitation":"(Etemad, Abidi and Chhabra, 2021)","noteIndex":0},"citationItems":[{"id":53,"uris":["http://zotero.org/users/local/70QdCwYM/items/8ZSE9ESV"],"itemData":{"id":53,"type":"paper-conference","container-title":"2021 9th International Conference on Reliability, Infocom Technologies and Optimization (Trends and Future Directions) (ICRITO)","DOI":"10.1109/ICRITO51393.2021.9596500","event-place":"Noida, India","event-title":"2021 9th International Conference on Reliability, Infocom Technologies and Optimization (Trends and Future Directions) (ICRITO)","ISBN":"978-1-66541-703-7","page":"1-6","publisher":"IEEE","publisher-place":"Noida, India","source":"DOI.org (Crossref)","title":"A Review on Abstractive Text Summarization Using Deep Learning","URL":"https://ieeexplore.ieee.org/document/9596500/","author":[{"family":"Etemad","given":"Abdul Ghafoor"},{"family":"Abidi","given":"Ali Imam"},{"family":"Chhabra","given":"Megha"}],"accessed":{"date-parts":[["2022",10,10]]},"issued":{"date-parts":[["2021",9,3]]}}}],"schema":"https://github.com/citation-style-language/schema/raw/master/csl-citation.json"} </w:instrText>
+      </w:r>
+      <w:r>
+        <w:rPr>
+          <w:rFonts w:ascii="Times New Roman" w:hAnsi="Times New Roman" w:cs="Times New Roman"/>
+          <w:i/>
+          <w:sz w:val="24"/>
+          <w:szCs w:val="24"/>
+        </w:rPr>
+        <w:fldChar w:fldCharType="separate"/>
+      </w:r>
+      <w:r>
+        <w:rPr>
+          <w:rFonts w:ascii="Times New Roman" w:hAnsi="Times New Roman" w:cs="Times New Roman"/>
+          <w:i/>
+          <w:sz w:val="24"/>
+        </w:rPr>
+        <w:t>(Etemad, Abidi and Chhabra, 2021)</w:t>
+      </w:r>
+      <w:r>
+        <w:rPr>
+          <w:rFonts w:ascii="Times New Roman" w:hAnsi="Times New Roman" w:cs="Times New Roman"/>
+          <w:i/>
+          <w:sz w:val="24"/>
+          <w:szCs w:val="24"/>
+        </w:rPr>
+        <w:fldChar w:fldCharType="end"/>
+      </w:r>
+      <w:r>
+        <w:rPr>
+          <w:rFonts w:ascii="Times New Roman" w:hAnsi="Times New Roman" w:cs="Times New Roman"/>
+          <w:i/>
+          <w:sz w:val="24"/>
+          <w:szCs w:val="24"/>
+        </w:rPr>
+        <w:t>.</w:t>
+      </w:r>
+    </w:p>
+    <w:tbl>
+      <w:tblPr>
+        <w:tblStyle w:val="TableGrid"/>
+        <w:tblW w:w="9445" w:type="dxa"/>
+        <w:tblLook w:val="04A0" w:firstRow="1" w:lastRow="0" w:firstColumn="1" w:lastColumn="0" w:noHBand="0" w:noVBand="1"/>
+      </w:tblPr>
+      <w:tblGrid>
+        <w:gridCol w:w="1435"/>
+        <w:gridCol w:w="720"/>
+        <w:gridCol w:w="2160"/>
+        <w:gridCol w:w="1027"/>
+        <w:gridCol w:w="1043"/>
+        <w:gridCol w:w="1080"/>
+        <w:gridCol w:w="1980"/>
+      </w:tblGrid>
+      <w:tr>
+        <w:tc>
+          <w:tcPr>
+            <w:tcW w:w="1435" w:type="dxa"/>
+            <w:shd w:val="clear" w:color="auto" w:fill="F2F2F2" w:themeFill="background1" w:themeFillShade="F2"/>
+          </w:tcPr>
+          <w:p>
+            <w:pPr>
+              <w:pStyle w:val="ListParagraph"/>
+              <w:spacing w:line="360" w:lineRule="auto"/>
+              <w:ind w:left="0"/>
+              <w:jc w:val="both"/>
+              <w:rPr>
+                <w:rFonts w:ascii="Times New Roman" w:hAnsi="Times New Roman" w:cs="Times New Roman"/>
+                <w:sz w:val="24"/>
+                <w:szCs w:val="24"/>
+              </w:rPr>
+            </w:pPr>
+            <w:r>
+              <w:rPr>
+                <w:rFonts w:ascii="Times New Roman" w:hAnsi="Times New Roman" w:cs="Times New Roman"/>
+                <w:sz w:val="24"/>
+                <w:szCs w:val="24"/>
+              </w:rPr>
+              <w:t>Researcher</w:t>
+            </w:r>
+          </w:p>
+        </w:tc>
+        <w:tc>
+          <w:tcPr>
+            <w:tcW w:w="720" w:type="dxa"/>
+            <w:shd w:val="clear" w:color="auto" w:fill="F2F2F2" w:themeFill="background1" w:themeFillShade="F2"/>
+          </w:tcPr>
+          <w:p>
+            <w:pPr>
+              <w:pStyle w:val="ListParagraph"/>
+              <w:spacing w:line="360" w:lineRule="auto"/>
+              <w:ind w:left="0"/>
+              <w:jc w:val="both"/>
+              <w:rPr>
+                <w:rFonts w:ascii="Times New Roman" w:hAnsi="Times New Roman" w:cs="Times New Roman"/>
+                <w:sz w:val="24"/>
+                <w:szCs w:val="24"/>
+              </w:rPr>
+            </w:pPr>
+            <w:r>
+              <w:rPr>
+                <w:rFonts w:ascii="Times New Roman" w:hAnsi="Times New Roman" w:cs="Times New Roman"/>
+                <w:sz w:val="24"/>
+                <w:szCs w:val="24"/>
+              </w:rPr>
+              <w:t>Year</w:t>
+            </w:r>
+          </w:p>
+        </w:tc>
+        <w:tc>
+          <w:tcPr>
+            <w:tcW w:w="2160" w:type="dxa"/>
+            <w:shd w:val="clear" w:color="auto" w:fill="F2F2F2" w:themeFill="background1" w:themeFillShade="F2"/>
+          </w:tcPr>
+          <w:p>
+            <w:pPr>
+              <w:pStyle w:val="ListParagraph"/>
+              <w:spacing w:line="360" w:lineRule="auto"/>
+              <w:ind w:left="0"/>
+              <w:jc w:val="both"/>
+              <w:rPr>
+                <w:rFonts w:ascii="Times New Roman" w:hAnsi="Times New Roman" w:cs="Times New Roman"/>
+                <w:sz w:val="24"/>
+                <w:szCs w:val="24"/>
+              </w:rPr>
+            </w:pPr>
+            <w:r>
+              <w:rPr>
+                <w:rFonts w:ascii="Times New Roman" w:hAnsi="Times New Roman" w:cs="Times New Roman"/>
+                <w:sz w:val="24"/>
+                <w:szCs w:val="24"/>
+              </w:rPr>
+              <w:t>Type of model</w:t>
+            </w:r>
+          </w:p>
+        </w:tc>
+        <w:tc>
+          <w:tcPr>
+            <w:tcW w:w="1027" w:type="dxa"/>
+            <w:shd w:val="clear" w:color="auto" w:fill="F2F2F2" w:themeFill="background1" w:themeFillShade="F2"/>
+          </w:tcPr>
+          <w:p>
+            <w:pPr>
+              <w:pStyle w:val="ListParagraph"/>
+              <w:spacing w:line="360" w:lineRule="auto"/>
+              <w:ind w:left="0"/>
+              <w:jc w:val="both"/>
+              <w:rPr>
+                <w:rFonts w:ascii="Times New Roman" w:hAnsi="Times New Roman" w:cs="Times New Roman"/>
+                <w:sz w:val="24"/>
+                <w:szCs w:val="24"/>
+              </w:rPr>
+            </w:pPr>
+            <w:r>
+              <w:rPr>
+                <w:rFonts w:ascii="Times New Roman" w:hAnsi="Times New Roman" w:cs="Times New Roman"/>
+                <w:sz w:val="24"/>
+                <w:szCs w:val="24"/>
+              </w:rPr>
+              <w:t>Rouge 1</w:t>
+            </w:r>
+          </w:p>
+        </w:tc>
+        <w:tc>
+          <w:tcPr>
+            <w:tcW w:w="1043" w:type="dxa"/>
+            <w:shd w:val="clear" w:color="auto" w:fill="F2F2F2" w:themeFill="background1" w:themeFillShade="F2"/>
+          </w:tcPr>
+          <w:p>
+            <w:pPr>
+              <w:pStyle w:val="ListParagraph"/>
+              <w:spacing w:line="360" w:lineRule="auto"/>
+              <w:ind w:left="0"/>
+              <w:jc w:val="both"/>
+              <w:rPr>
+                <w:rFonts w:ascii="Times New Roman" w:hAnsi="Times New Roman" w:cs="Times New Roman"/>
+                <w:sz w:val="24"/>
+                <w:szCs w:val="24"/>
+              </w:rPr>
+            </w:pPr>
+            <w:r>
+              <w:rPr>
+                <w:rFonts w:ascii="Times New Roman" w:hAnsi="Times New Roman" w:cs="Times New Roman"/>
+                <w:sz w:val="24"/>
+                <w:szCs w:val="24"/>
+              </w:rPr>
+              <w:t>Rouge 2</w:t>
+            </w:r>
+          </w:p>
+        </w:tc>
+        <w:tc>
+          <w:tcPr>
+            <w:tcW w:w="1080" w:type="dxa"/>
+            <w:shd w:val="clear" w:color="auto" w:fill="F2F2F2" w:themeFill="background1" w:themeFillShade="F2"/>
+          </w:tcPr>
+          <w:p>
+            <w:pPr>
+              <w:pStyle w:val="ListParagraph"/>
+              <w:spacing w:line="360" w:lineRule="auto"/>
+              <w:ind w:left="0"/>
+              <w:jc w:val="both"/>
+              <w:rPr>
+                <w:rFonts w:ascii="Times New Roman" w:hAnsi="Times New Roman" w:cs="Times New Roman"/>
+                <w:sz w:val="24"/>
+                <w:szCs w:val="24"/>
+              </w:rPr>
+            </w:pPr>
+            <w:r>
+              <w:rPr>
+                <w:rFonts w:ascii="Times New Roman" w:hAnsi="Times New Roman" w:cs="Times New Roman"/>
+                <w:sz w:val="24"/>
+                <w:szCs w:val="24"/>
+              </w:rPr>
+              <w:t>Rouge L</w:t>
+            </w:r>
+          </w:p>
+        </w:tc>
+        <w:tc>
+          <w:tcPr>
+            <w:tcW w:w="1980" w:type="dxa"/>
+            <w:shd w:val="clear" w:color="auto" w:fill="F2F2F2" w:themeFill="background1" w:themeFillShade="F2"/>
+          </w:tcPr>
+          <w:p>
+            <w:pPr>
+              <w:pStyle w:val="ListParagraph"/>
+              <w:spacing w:line="360" w:lineRule="auto"/>
+              <w:ind w:left="0"/>
+              <w:jc w:val="both"/>
+              <w:rPr>
+                <w:rFonts w:ascii="Times New Roman" w:hAnsi="Times New Roman" w:cs="Times New Roman"/>
+                <w:sz w:val="24"/>
+                <w:szCs w:val="24"/>
+              </w:rPr>
+            </w:pPr>
+            <w:r>
+              <w:rPr>
+                <w:rFonts w:ascii="Times New Roman" w:hAnsi="Times New Roman" w:cs="Times New Roman"/>
+                <w:sz w:val="24"/>
+                <w:szCs w:val="24"/>
+              </w:rPr>
+              <w:t>Dataset</w:t>
+            </w:r>
+          </w:p>
+        </w:tc>
+      </w:tr>
+      <w:tr>
+        <w:tc>
+          <w:tcPr>
+            <w:tcW w:w="1435" w:type="dxa"/>
+          </w:tcPr>
+          <w:p>
+            <w:pPr>
+              <w:pStyle w:val="ListParagraph"/>
+              <w:spacing w:line="360" w:lineRule="auto"/>
+              <w:ind w:left="0"/>
+              <w:jc w:val="both"/>
+              <w:rPr>
+                <w:rFonts w:ascii="Times New Roman" w:hAnsi="Times New Roman" w:cs="Times New Roman"/>
+                <w:sz w:val="24"/>
+                <w:szCs w:val="24"/>
+              </w:rPr>
+            </w:pPr>
+            <w:r>
+              <w:rPr>
+                <w:rFonts w:ascii="Times New Roman" w:hAnsi="Times New Roman" w:cs="Times New Roman"/>
+                <w:sz w:val="24"/>
+                <w:szCs w:val="24"/>
+              </w:rPr>
+              <w:t>Haoyu Zhang et al.</w:t>
+            </w:r>
+          </w:p>
+        </w:tc>
+        <w:tc>
+          <w:tcPr>
+            <w:tcW w:w="720" w:type="dxa"/>
+          </w:tcPr>
+          <w:p>
+            <w:pPr>
+              <w:pStyle w:val="ListParagraph"/>
+              <w:spacing w:line="360" w:lineRule="auto"/>
+              <w:ind w:left="0"/>
+              <w:jc w:val="both"/>
+              <w:rPr>
+                <w:rFonts w:ascii="Times New Roman" w:hAnsi="Times New Roman" w:cs="Times New Roman"/>
+                <w:sz w:val="24"/>
+                <w:szCs w:val="24"/>
+              </w:rPr>
+            </w:pPr>
+            <w:r>
+              <w:rPr>
+                <w:rFonts w:ascii="Times New Roman" w:hAnsi="Times New Roman" w:cs="Times New Roman"/>
+                <w:sz w:val="24"/>
+                <w:szCs w:val="24"/>
+              </w:rPr>
+              <w:t>2019</w:t>
+            </w:r>
+          </w:p>
+        </w:tc>
+        <w:tc>
+          <w:tcPr>
+            <w:tcW w:w="2160" w:type="dxa"/>
+          </w:tcPr>
+          <w:p>
+            <w:pPr>
+              <w:pStyle w:val="ListParagraph"/>
+              <w:spacing w:line="360" w:lineRule="auto"/>
+              <w:ind w:left="0"/>
+              <w:jc w:val="both"/>
+              <w:rPr>
+                <w:rFonts w:ascii="Times New Roman" w:hAnsi="Times New Roman" w:cs="Times New Roman"/>
+                <w:sz w:val="24"/>
+                <w:szCs w:val="24"/>
+              </w:rPr>
+            </w:pPr>
+            <w:r>
+              <w:rPr>
+                <w:rFonts w:ascii="Times New Roman" w:hAnsi="Times New Roman" w:cs="Times New Roman"/>
+                <w:sz w:val="24"/>
+                <w:szCs w:val="24"/>
+              </w:rPr>
+              <w:t>Transformer with BERT</w:t>
+            </w:r>
+          </w:p>
+        </w:tc>
+        <w:tc>
+          <w:tcPr>
+            <w:tcW w:w="1027" w:type="dxa"/>
+          </w:tcPr>
+          <w:p>
+            <w:pPr>
+              <w:pStyle w:val="ListParagraph"/>
+              <w:spacing w:line="360" w:lineRule="auto"/>
+              <w:ind w:left="0"/>
+              <w:jc w:val="both"/>
+              <w:rPr>
+                <w:rFonts w:ascii="Times New Roman" w:hAnsi="Times New Roman" w:cs="Times New Roman"/>
+                <w:sz w:val="24"/>
+                <w:szCs w:val="24"/>
+              </w:rPr>
+            </w:pPr>
+            <w:r>
+              <w:rPr>
+                <w:rFonts w:ascii="Times New Roman" w:hAnsi="Times New Roman" w:cs="Times New Roman"/>
+                <w:sz w:val="24"/>
+                <w:szCs w:val="24"/>
+              </w:rPr>
+              <w:t>41.71</w:t>
+            </w:r>
+          </w:p>
+        </w:tc>
+        <w:tc>
+          <w:tcPr>
+            <w:tcW w:w="1043" w:type="dxa"/>
+          </w:tcPr>
+          <w:p>
+            <w:pPr>
+              <w:pStyle w:val="ListParagraph"/>
+              <w:spacing w:line="360" w:lineRule="auto"/>
+              <w:ind w:left="0"/>
+              <w:jc w:val="both"/>
+              <w:rPr>
+                <w:rFonts w:ascii="Times New Roman" w:hAnsi="Times New Roman" w:cs="Times New Roman"/>
+                <w:sz w:val="24"/>
+                <w:szCs w:val="24"/>
+              </w:rPr>
+            </w:pPr>
+            <w:r>
+              <w:rPr>
+                <w:rFonts w:ascii="Times New Roman" w:hAnsi="Times New Roman" w:cs="Times New Roman"/>
+                <w:sz w:val="24"/>
+                <w:szCs w:val="24"/>
+              </w:rPr>
+              <w:t>19.49</w:t>
+            </w:r>
+          </w:p>
+        </w:tc>
+        <w:tc>
+          <w:tcPr>
+            <w:tcW w:w="1080" w:type="dxa"/>
+          </w:tcPr>
+          <w:p>
+            <w:pPr>
+              <w:pStyle w:val="ListParagraph"/>
+              <w:spacing w:line="360" w:lineRule="auto"/>
+              <w:ind w:left="0"/>
+              <w:jc w:val="both"/>
+              <w:rPr>
+                <w:rFonts w:ascii="Times New Roman" w:hAnsi="Times New Roman" w:cs="Times New Roman"/>
+                <w:sz w:val="24"/>
+                <w:szCs w:val="24"/>
+              </w:rPr>
+            </w:pPr>
+            <w:r>
+              <w:rPr>
+                <w:rFonts w:ascii="Times New Roman" w:hAnsi="Times New Roman" w:cs="Times New Roman"/>
+                <w:sz w:val="24"/>
+                <w:szCs w:val="24"/>
+              </w:rPr>
+              <w:t>38.79</w:t>
+            </w:r>
+          </w:p>
+        </w:tc>
+        <w:tc>
+          <w:tcPr>
+            <w:tcW w:w="1980" w:type="dxa"/>
+          </w:tcPr>
+          <w:p>
+            <w:pPr>
+              <w:pStyle w:val="ListParagraph"/>
+              <w:spacing w:line="360" w:lineRule="auto"/>
+              <w:ind w:left="0"/>
+              <w:jc w:val="both"/>
+              <w:rPr>
+                <w:rFonts w:ascii="Times New Roman" w:hAnsi="Times New Roman" w:cs="Times New Roman"/>
+                <w:sz w:val="24"/>
+                <w:szCs w:val="24"/>
+              </w:rPr>
+            </w:pPr>
+            <w:r>
+              <w:rPr>
+                <w:rFonts w:ascii="Times New Roman" w:hAnsi="Times New Roman" w:cs="Times New Roman"/>
+                <w:sz w:val="24"/>
+                <w:szCs w:val="24"/>
+              </w:rPr>
+              <w:t>CNN-Daily Mail</w:t>
+            </w:r>
+          </w:p>
+        </w:tc>
+      </w:tr>
+      <w:tr>
+        <w:tc>
+          <w:tcPr>
+            <w:tcW w:w="1435" w:type="dxa"/>
+          </w:tcPr>
+          <w:p>
+            <w:pPr>
+              <w:pStyle w:val="ListParagraph"/>
+              <w:spacing w:line="360" w:lineRule="auto"/>
+              <w:ind w:left="0"/>
+              <w:jc w:val="both"/>
+              <w:rPr>
+                <w:rFonts w:ascii="Times New Roman" w:hAnsi="Times New Roman" w:cs="Times New Roman"/>
+                <w:sz w:val="24"/>
+                <w:szCs w:val="24"/>
+              </w:rPr>
+            </w:pPr>
+            <w:r>
+              <w:rPr>
+                <w:rFonts w:ascii="Times New Roman" w:hAnsi="Times New Roman" w:cs="Times New Roman"/>
+                <w:sz w:val="24"/>
+                <w:szCs w:val="24"/>
+              </w:rPr>
+              <w:t>Andrew Hoang et al</w:t>
+            </w:r>
+          </w:p>
+        </w:tc>
+        <w:tc>
+          <w:tcPr>
+            <w:tcW w:w="720" w:type="dxa"/>
+          </w:tcPr>
+          <w:p>
+            <w:pPr>
+              <w:pStyle w:val="ListParagraph"/>
+              <w:spacing w:line="360" w:lineRule="auto"/>
+              <w:ind w:left="0"/>
+              <w:jc w:val="both"/>
+              <w:rPr>
+                <w:rFonts w:ascii="Times New Roman" w:hAnsi="Times New Roman" w:cs="Times New Roman"/>
+                <w:sz w:val="24"/>
+                <w:szCs w:val="24"/>
+              </w:rPr>
+            </w:pPr>
+            <w:r>
+              <w:rPr>
+                <w:rFonts w:ascii="Times New Roman" w:hAnsi="Times New Roman" w:cs="Times New Roman"/>
+                <w:sz w:val="24"/>
+                <w:szCs w:val="24"/>
+              </w:rPr>
+              <w:t>2019</w:t>
+            </w:r>
+          </w:p>
+        </w:tc>
+        <w:tc>
+          <w:tcPr>
+            <w:tcW w:w="2160" w:type="dxa"/>
+          </w:tcPr>
+          <w:p>
+            <w:pPr>
+              <w:pStyle w:val="ListParagraph"/>
+              <w:spacing w:line="360" w:lineRule="auto"/>
+              <w:ind w:left="0"/>
+              <w:jc w:val="both"/>
+              <w:rPr>
+                <w:rFonts w:ascii="Times New Roman" w:hAnsi="Times New Roman" w:cs="Times New Roman"/>
+                <w:sz w:val="24"/>
+                <w:szCs w:val="24"/>
+              </w:rPr>
+            </w:pPr>
+            <w:r>
+              <w:rPr>
+                <w:rFonts w:ascii="Times New Roman" w:hAnsi="Times New Roman" w:cs="Times New Roman"/>
+                <w:sz w:val="24"/>
+                <w:szCs w:val="24"/>
+              </w:rPr>
+              <w:t>Transformer</w:t>
+            </w:r>
+          </w:p>
+        </w:tc>
+        <w:tc>
+          <w:tcPr>
+            <w:tcW w:w="1027" w:type="dxa"/>
+          </w:tcPr>
+          <w:p>
+            <w:pPr>
+              <w:autoSpaceDE w:val="0"/>
+              <w:autoSpaceDN w:val="0"/>
+              <w:adjustRightInd w:val="0"/>
+              <w:spacing w:line="360" w:lineRule="auto"/>
+              <w:jc w:val="both"/>
+              <w:rPr>
+                <w:rFonts w:ascii="Times New Roman" w:hAnsi="Times New Roman" w:cs="Times New Roman"/>
+                <w:sz w:val="24"/>
+                <w:szCs w:val="24"/>
+              </w:rPr>
+            </w:pPr>
+            <w:r>
+              <w:rPr>
+                <w:rFonts w:ascii="Times New Roman" w:hAnsi="Times New Roman" w:cs="Times New Roman"/>
+                <w:sz w:val="24"/>
+                <w:szCs w:val="24"/>
+              </w:rPr>
+              <w:t>39.01</w:t>
+            </w:r>
+          </w:p>
+          <w:p>
+            <w:pPr>
+              <w:autoSpaceDE w:val="0"/>
+              <w:autoSpaceDN w:val="0"/>
+              <w:adjustRightInd w:val="0"/>
+              <w:spacing w:line="360" w:lineRule="auto"/>
+              <w:jc w:val="both"/>
+              <w:rPr>
+                <w:rFonts w:ascii="Times New Roman" w:hAnsi="Times New Roman" w:cs="Times New Roman"/>
+                <w:sz w:val="24"/>
+                <w:szCs w:val="24"/>
+              </w:rPr>
+            </w:pPr>
+            <w:r>
+              <w:rPr>
+                <w:rFonts w:ascii="Times New Roman" w:hAnsi="Times New Roman" w:cs="Times New Roman"/>
+                <w:sz w:val="24"/>
+                <w:szCs w:val="24"/>
+              </w:rPr>
+              <w:t>36.73</w:t>
+            </w:r>
+          </w:p>
+          <w:p>
+            <w:pPr>
+              <w:pStyle w:val="ListParagraph"/>
+              <w:spacing w:line="360" w:lineRule="auto"/>
+              <w:ind w:left="0"/>
+              <w:jc w:val="both"/>
+              <w:rPr>
+                <w:rFonts w:ascii="Times New Roman" w:hAnsi="Times New Roman" w:cs="Times New Roman"/>
+                <w:sz w:val="24"/>
+                <w:szCs w:val="24"/>
+              </w:rPr>
+            </w:pPr>
+            <w:r>
+              <w:rPr>
+                <w:rFonts w:ascii="Times New Roman" w:hAnsi="Times New Roman" w:cs="Times New Roman"/>
+                <w:sz w:val="24"/>
+                <w:szCs w:val="24"/>
+              </w:rPr>
+              <w:t>40.87</w:t>
+            </w:r>
+          </w:p>
+        </w:tc>
+        <w:tc>
+          <w:tcPr>
+            <w:tcW w:w="1043" w:type="dxa"/>
+          </w:tcPr>
+          <w:p>
+            <w:pPr>
+              <w:autoSpaceDE w:val="0"/>
+              <w:autoSpaceDN w:val="0"/>
+              <w:adjustRightInd w:val="0"/>
+              <w:spacing w:line="360" w:lineRule="auto"/>
+              <w:jc w:val="both"/>
+              <w:rPr>
+                <w:rFonts w:ascii="Times New Roman" w:hAnsi="Times New Roman" w:cs="Times New Roman"/>
+                <w:sz w:val="24"/>
+                <w:szCs w:val="24"/>
+              </w:rPr>
+            </w:pPr>
+            <w:r>
+              <w:rPr>
+                <w:rFonts w:ascii="Times New Roman" w:hAnsi="Times New Roman" w:cs="Times New Roman"/>
+                <w:sz w:val="24"/>
+                <w:szCs w:val="24"/>
+              </w:rPr>
+              <w:t>17.87</w:t>
+            </w:r>
+          </w:p>
+          <w:p>
+            <w:pPr>
+              <w:autoSpaceDE w:val="0"/>
+              <w:autoSpaceDN w:val="0"/>
+              <w:adjustRightInd w:val="0"/>
+              <w:spacing w:line="360" w:lineRule="auto"/>
+              <w:jc w:val="both"/>
+              <w:rPr>
+                <w:rFonts w:ascii="Times New Roman" w:hAnsi="Times New Roman" w:cs="Times New Roman"/>
+                <w:sz w:val="24"/>
+                <w:szCs w:val="24"/>
+              </w:rPr>
+            </w:pPr>
+            <w:r>
+              <w:rPr>
+                <w:rFonts w:ascii="Times New Roman" w:hAnsi="Times New Roman" w:cs="Times New Roman"/>
+                <w:sz w:val="24"/>
+                <w:szCs w:val="24"/>
+              </w:rPr>
+              <w:t>14.93</w:t>
+            </w:r>
+          </w:p>
+          <w:p>
+            <w:pPr>
+              <w:pStyle w:val="ListParagraph"/>
+              <w:spacing w:line="360" w:lineRule="auto"/>
+              <w:ind w:left="0"/>
+              <w:jc w:val="both"/>
+              <w:rPr>
+                <w:rFonts w:ascii="Times New Roman" w:hAnsi="Times New Roman" w:cs="Times New Roman"/>
+                <w:sz w:val="24"/>
+                <w:szCs w:val="24"/>
+              </w:rPr>
+            </w:pPr>
+            <w:r>
+              <w:rPr>
+                <w:rFonts w:ascii="Times New Roman" w:hAnsi="Times New Roman" w:cs="Times New Roman"/>
+                <w:sz w:val="24"/>
+                <w:szCs w:val="24"/>
+              </w:rPr>
+              <w:t>28.59</w:t>
+            </w:r>
+          </w:p>
+        </w:tc>
+        <w:tc>
+          <w:tcPr>
+            <w:tcW w:w="1080" w:type="dxa"/>
+          </w:tcPr>
+          <w:p>
+            <w:pPr>
+              <w:autoSpaceDE w:val="0"/>
+              <w:autoSpaceDN w:val="0"/>
+              <w:adjustRightInd w:val="0"/>
+              <w:spacing w:line="360" w:lineRule="auto"/>
+              <w:jc w:val="both"/>
+              <w:rPr>
+                <w:rFonts w:ascii="Times New Roman" w:hAnsi="Times New Roman" w:cs="Times New Roman"/>
+                <w:sz w:val="24"/>
+                <w:szCs w:val="24"/>
+              </w:rPr>
+            </w:pPr>
+            <w:r>
+              <w:rPr>
+                <w:rFonts w:ascii="Times New Roman" w:hAnsi="Times New Roman" w:cs="Times New Roman"/>
+                <w:sz w:val="24"/>
+                <w:szCs w:val="24"/>
+              </w:rPr>
+              <w:t>36.17</w:t>
+            </w:r>
+          </w:p>
+          <w:p>
+            <w:pPr>
+              <w:autoSpaceDE w:val="0"/>
+              <w:autoSpaceDN w:val="0"/>
+              <w:adjustRightInd w:val="0"/>
+              <w:spacing w:line="360" w:lineRule="auto"/>
+              <w:jc w:val="both"/>
+              <w:rPr>
+                <w:rFonts w:ascii="Times New Roman" w:hAnsi="Times New Roman" w:cs="Times New Roman"/>
+                <w:sz w:val="24"/>
+                <w:szCs w:val="24"/>
+              </w:rPr>
+            </w:pPr>
+            <w:r>
+              <w:rPr>
+                <w:rFonts w:ascii="Times New Roman" w:hAnsi="Times New Roman" w:cs="Times New Roman"/>
+                <w:sz w:val="24"/>
+                <w:szCs w:val="24"/>
+              </w:rPr>
+              <w:t>29.66</w:t>
+            </w:r>
+          </w:p>
+          <w:p>
+            <w:pPr>
+              <w:pStyle w:val="ListParagraph"/>
+              <w:spacing w:line="360" w:lineRule="auto"/>
+              <w:ind w:left="0"/>
+              <w:jc w:val="both"/>
+              <w:rPr>
+                <w:rFonts w:ascii="Times New Roman" w:hAnsi="Times New Roman" w:cs="Times New Roman"/>
+                <w:sz w:val="24"/>
+                <w:szCs w:val="24"/>
+              </w:rPr>
+            </w:pPr>
+            <w:r>
+              <w:rPr>
+                <w:rFonts w:ascii="Times New Roman" w:hAnsi="Times New Roman" w:cs="Times New Roman"/>
+                <w:sz w:val="24"/>
+                <w:szCs w:val="24"/>
+              </w:rPr>
+              <w:t>37.62</w:t>
+            </w:r>
+          </w:p>
+        </w:tc>
+        <w:tc>
+          <w:tcPr>
+            <w:tcW w:w="1980" w:type="dxa"/>
+          </w:tcPr>
+          <w:p>
+            <w:pPr>
+              <w:autoSpaceDE w:val="0"/>
+              <w:autoSpaceDN w:val="0"/>
+              <w:adjustRightInd w:val="0"/>
+              <w:spacing w:line="360" w:lineRule="auto"/>
+              <w:jc w:val="both"/>
+              <w:rPr>
+                <w:rFonts w:ascii="Times New Roman" w:hAnsi="Times New Roman" w:cs="Times New Roman"/>
+                <w:sz w:val="24"/>
+                <w:szCs w:val="24"/>
+              </w:rPr>
+            </w:pPr>
+            <w:r>
+              <w:rPr>
+                <w:rFonts w:ascii="Times New Roman" w:hAnsi="Times New Roman" w:cs="Times New Roman"/>
+                <w:sz w:val="24"/>
+                <w:szCs w:val="24"/>
+              </w:rPr>
+              <w:t>CNN Daily Mail</w:t>
+            </w:r>
+          </w:p>
+          <w:p>
+            <w:pPr>
+              <w:autoSpaceDE w:val="0"/>
+              <w:autoSpaceDN w:val="0"/>
+              <w:adjustRightInd w:val="0"/>
+              <w:spacing w:line="360" w:lineRule="auto"/>
+              <w:jc w:val="both"/>
+              <w:rPr>
+                <w:rFonts w:ascii="Times New Roman" w:hAnsi="Times New Roman" w:cs="Times New Roman"/>
+                <w:sz w:val="24"/>
+                <w:szCs w:val="24"/>
+              </w:rPr>
+            </w:pPr>
+            <w:r>
+              <w:rPr>
+                <w:rFonts w:ascii="Times New Roman" w:hAnsi="Times New Roman" w:cs="Times New Roman"/>
+                <w:sz w:val="24"/>
+                <w:szCs w:val="24"/>
+              </w:rPr>
+              <w:t>Xsum</w:t>
+            </w:r>
+          </w:p>
+          <w:p>
+            <w:pPr>
+              <w:pStyle w:val="ListParagraph"/>
+              <w:spacing w:line="360" w:lineRule="auto"/>
+              <w:ind w:left="0"/>
+              <w:jc w:val="both"/>
+              <w:rPr>
+                <w:rFonts w:ascii="Times New Roman" w:hAnsi="Times New Roman" w:cs="Times New Roman"/>
+                <w:sz w:val="24"/>
+                <w:szCs w:val="24"/>
+              </w:rPr>
+            </w:pPr>
+            <w:r>
+              <w:rPr>
+                <w:rFonts w:ascii="Times New Roman" w:hAnsi="Times New Roman" w:cs="Times New Roman"/>
+                <w:sz w:val="24"/>
+                <w:szCs w:val="24"/>
+              </w:rPr>
+              <w:t>Newsroom</w:t>
+            </w:r>
+          </w:p>
+        </w:tc>
+      </w:tr>
+      <w:tr>
+        <w:tc>
+          <w:tcPr>
+            <w:tcW w:w="1435" w:type="dxa"/>
+          </w:tcPr>
+          <w:p>
+            <w:pPr>
+              <w:pStyle w:val="ListParagraph"/>
+              <w:spacing w:line="360" w:lineRule="auto"/>
+              <w:ind w:left="0"/>
+              <w:jc w:val="both"/>
+              <w:rPr>
+                <w:rFonts w:ascii="Times New Roman" w:hAnsi="Times New Roman" w:cs="Times New Roman"/>
+                <w:sz w:val="24"/>
+                <w:szCs w:val="24"/>
+              </w:rPr>
+            </w:pPr>
+            <w:r>
+              <w:rPr>
+                <w:rFonts w:ascii="Times New Roman" w:hAnsi="Times New Roman" w:cs="Times New Roman"/>
+                <w:sz w:val="24"/>
+                <w:szCs w:val="24"/>
+              </w:rPr>
+              <w:t>Kaiqiang Song et al.</w:t>
+            </w:r>
+          </w:p>
+        </w:tc>
+        <w:tc>
+          <w:tcPr>
+            <w:tcW w:w="720" w:type="dxa"/>
+          </w:tcPr>
+          <w:p>
+            <w:pPr>
+              <w:pStyle w:val="ListParagraph"/>
+              <w:spacing w:line="360" w:lineRule="auto"/>
+              <w:ind w:left="0"/>
+              <w:jc w:val="both"/>
+              <w:rPr>
+                <w:rFonts w:ascii="Times New Roman" w:hAnsi="Times New Roman" w:cs="Times New Roman"/>
+                <w:sz w:val="24"/>
+                <w:szCs w:val="24"/>
+              </w:rPr>
+            </w:pPr>
+            <w:r>
+              <w:rPr>
+                <w:rFonts w:ascii="Times New Roman" w:hAnsi="Times New Roman" w:cs="Times New Roman"/>
+                <w:sz w:val="24"/>
+                <w:szCs w:val="24"/>
+              </w:rPr>
+              <w:t>2019</w:t>
+            </w:r>
+          </w:p>
+        </w:tc>
+        <w:tc>
+          <w:tcPr>
+            <w:tcW w:w="2160" w:type="dxa"/>
+          </w:tcPr>
+          <w:p>
+            <w:pPr>
+              <w:pStyle w:val="ListParagraph"/>
+              <w:spacing w:line="360" w:lineRule="auto"/>
+              <w:ind w:left="0"/>
+              <w:jc w:val="both"/>
+              <w:rPr>
+                <w:rFonts w:ascii="Times New Roman" w:hAnsi="Times New Roman" w:cs="Times New Roman"/>
+                <w:sz w:val="24"/>
+                <w:szCs w:val="24"/>
+              </w:rPr>
+            </w:pPr>
+            <w:r>
+              <w:rPr>
+                <w:rFonts w:ascii="Times New Roman" w:hAnsi="Times New Roman" w:cs="Times New Roman"/>
+                <w:sz w:val="24"/>
+                <w:szCs w:val="24"/>
+              </w:rPr>
+              <w:t>Transformer</w:t>
+            </w:r>
+          </w:p>
+        </w:tc>
+        <w:tc>
+          <w:tcPr>
+            <w:tcW w:w="1027" w:type="dxa"/>
+          </w:tcPr>
+          <w:p>
+            <w:pPr>
+              <w:autoSpaceDE w:val="0"/>
+              <w:autoSpaceDN w:val="0"/>
+              <w:adjustRightInd w:val="0"/>
+              <w:spacing w:line="360" w:lineRule="auto"/>
+              <w:jc w:val="both"/>
+              <w:rPr>
+                <w:rFonts w:ascii="Times New Roman" w:hAnsi="Times New Roman" w:cs="Times New Roman"/>
+                <w:sz w:val="24"/>
+                <w:szCs w:val="24"/>
+              </w:rPr>
+            </w:pPr>
+            <w:r>
+              <w:rPr>
+                <w:rFonts w:ascii="Times New Roman" w:hAnsi="Times New Roman" w:cs="Times New Roman"/>
+                <w:sz w:val="24"/>
+                <w:szCs w:val="24"/>
+              </w:rPr>
+              <w:t>40.89</w:t>
+            </w:r>
+          </w:p>
+          <w:p>
+            <w:pPr>
+              <w:autoSpaceDE w:val="0"/>
+              <w:autoSpaceDN w:val="0"/>
+              <w:adjustRightInd w:val="0"/>
+              <w:spacing w:line="360" w:lineRule="auto"/>
+              <w:jc w:val="both"/>
+              <w:rPr>
+                <w:rFonts w:ascii="Times New Roman" w:hAnsi="Times New Roman" w:cs="Times New Roman"/>
+                <w:sz w:val="24"/>
+                <w:szCs w:val="24"/>
+              </w:rPr>
+            </w:pPr>
+            <w:r>
+              <w:rPr>
+                <w:rFonts w:ascii="Times New Roman" w:hAnsi="Times New Roman" w:cs="Times New Roman"/>
+                <w:sz w:val="24"/>
+                <w:szCs w:val="24"/>
+              </w:rPr>
+              <w:t>45.93</w:t>
+            </w:r>
+          </w:p>
+        </w:tc>
+        <w:tc>
+          <w:tcPr>
+            <w:tcW w:w="1043" w:type="dxa"/>
+          </w:tcPr>
+          <w:p>
+            <w:pPr>
+              <w:autoSpaceDE w:val="0"/>
+              <w:autoSpaceDN w:val="0"/>
+              <w:adjustRightInd w:val="0"/>
+              <w:spacing w:line="360" w:lineRule="auto"/>
+              <w:jc w:val="both"/>
+              <w:rPr>
+                <w:rFonts w:ascii="Times New Roman" w:hAnsi="Times New Roman" w:cs="Times New Roman"/>
+                <w:sz w:val="24"/>
+                <w:szCs w:val="24"/>
+              </w:rPr>
+            </w:pPr>
+            <w:r>
+              <w:rPr>
+                <w:rFonts w:ascii="Times New Roman" w:hAnsi="Times New Roman" w:cs="Times New Roman"/>
+                <w:sz w:val="24"/>
+                <w:szCs w:val="24"/>
+              </w:rPr>
+              <w:t>19.11</w:t>
+            </w:r>
+          </w:p>
+          <w:p>
+            <w:pPr>
+              <w:autoSpaceDE w:val="0"/>
+              <w:autoSpaceDN w:val="0"/>
+              <w:adjustRightInd w:val="0"/>
+              <w:spacing w:line="360" w:lineRule="auto"/>
+              <w:jc w:val="both"/>
+              <w:rPr>
+                <w:rFonts w:ascii="Times New Roman" w:hAnsi="Times New Roman" w:cs="Times New Roman"/>
+                <w:sz w:val="24"/>
+                <w:szCs w:val="24"/>
+              </w:rPr>
+            </w:pPr>
+            <w:r>
+              <w:rPr>
+                <w:rFonts w:ascii="Times New Roman" w:hAnsi="Times New Roman" w:cs="Times New Roman"/>
+                <w:sz w:val="24"/>
+                <w:szCs w:val="24"/>
+              </w:rPr>
+              <w:t>24.14</w:t>
+            </w:r>
+          </w:p>
+        </w:tc>
+        <w:tc>
+          <w:tcPr>
+            <w:tcW w:w="1080" w:type="dxa"/>
+          </w:tcPr>
+          <w:p>
+            <w:pPr>
+              <w:autoSpaceDE w:val="0"/>
+              <w:autoSpaceDN w:val="0"/>
+              <w:adjustRightInd w:val="0"/>
+              <w:spacing w:line="360" w:lineRule="auto"/>
+              <w:jc w:val="both"/>
+              <w:rPr>
+                <w:rFonts w:ascii="Times New Roman" w:hAnsi="Times New Roman" w:cs="Times New Roman"/>
+                <w:sz w:val="24"/>
+                <w:szCs w:val="24"/>
+              </w:rPr>
+            </w:pPr>
+            <w:r>
+              <w:rPr>
+                <w:rFonts w:ascii="Times New Roman" w:hAnsi="Times New Roman" w:cs="Times New Roman"/>
+                <w:sz w:val="24"/>
+                <w:szCs w:val="24"/>
+              </w:rPr>
+              <w:t>37.60</w:t>
+            </w:r>
+          </w:p>
+          <w:p>
+            <w:pPr>
+              <w:autoSpaceDE w:val="0"/>
+              <w:autoSpaceDN w:val="0"/>
+              <w:adjustRightInd w:val="0"/>
+              <w:spacing w:line="360" w:lineRule="auto"/>
+              <w:jc w:val="both"/>
+              <w:rPr>
+                <w:rFonts w:ascii="Times New Roman" w:hAnsi="Times New Roman" w:cs="Times New Roman"/>
+                <w:sz w:val="24"/>
+                <w:szCs w:val="24"/>
+              </w:rPr>
+            </w:pPr>
+            <w:r>
+              <w:rPr>
+                <w:rFonts w:ascii="Times New Roman" w:hAnsi="Times New Roman" w:cs="Times New Roman"/>
+                <w:sz w:val="24"/>
+                <w:szCs w:val="24"/>
+              </w:rPr>
+              <w:t>42.51</w:t>
+            </w:r>
+          </w:p>
+        </w:tc>
+        <w:tc>
+          <w:tcPr>
+            <w:tcW w:w="1980" w:type="dxa"/>
+          </w:tcPr>
+          <w:p>
+            <w:pPr>
+              <w:autoSpaceDE w:val="0"/>
+              <w:autoSpaceDN w:val="0"/>
+              <w:adjustRightInd w:val="0"/>
+              <w:spacing w:line="360" w:lineRule="auto"/>
+              <w:jc w:val="both"/>
+              <w:rPr>
+                <w:rFonts w:ascii="Times New Roman" w:hAnsi="Times New Roman" w:cs="Times New Roman"/>
+                <w:sz w:val="24"/>
+                <w:szCs w:val="24"/>
+              </w:rPr>
+            </w:pPr>
+            <w:r>
+              <w:rPr>
+                <w:rFonts w:ascii="Times New Roman" w:hAnsi="Times New Roman" w:cs="Times New Roman"/>
+                <w:sz w:val="24"/>
+                <w:szCs w:val="24"/>
+              </w:rPr>
+              <w:t>Gigaword,</w:t>
+            </w:r>
+          </w:p>
+          <w:p>
+            <w:pPr>
+              <w:autoSpaceDE w:val="0"/>
+              <w:autoSpaceDN w:val="0"/>
+              <w:adjustRightInd w:val="0"/>
+              <w:spacing w:line="360" w:lineRule="auto"/>
+              <w:jc w:val="both"/>
+              <w:rPr>
+                <w:rFonts w:ascii="Times New Roman" w:hAnsi="Times New Roman" w:cs="Times New Roman"/>
+                <w:sz w:val="24"/>
+                <w:szCs w:val="24"/>
+              </w:rPr>
+            </w:pPr>
+            <w:r>
+              <w:rPr>
+                <w:rFonts w:ascii="Times New Roman" w:hAnsi="Times New Roman" w:cs="Times New Roman"/>
+                <w:sz w:val="24"/>
+                <w:szCs w:val="24"/>
+              </w:rPr>
+              <w:t>Newsroom</w:t>
+            </w:r>
+          </w:p>
+        </w:tc>
+      </w:tr>
+      <w:tr>
+        <w:tc>
+          <w:tcPr>
+            <w:tcW w:w="1435" w:type="dxa"/>
+          </w:tcPr>
+          <w:p>
+            <w:pPr>
+              <w:pStyle w:val="ListParagraph"/>
+              <w:spacing w:line="360" w:lineRule="auto"/>
+              <w:ind w:left="0"/>
+              <w:jc w:val="both"/>
+              <w:rPr>
+                <w:rFonts w:ascii="Times New Roman" w:hAnsi="Times New Roman" w:cs="Times New Roman"/>
+                <w:sz w:val="24"/>
+                <w:szCs w:val="24"/>
+              </w:rPr>
+            </w:pPr>
+            <w:r>
+              <w:rPr>
+                <w:rFonts w:ascii="Times New Roman" w:hAnsi="Times New Roman" w:cs="Times New Roman"/>
+                <w:sz w:val="24"/>
+                <w:szCs w:val="24"/>
+              </w:rPr>
+              <w:t>Mike Lewis et al.</w:t>
+            </w:r>
+          </w:p>
+        </w:tc>
+        <w:tc>
+          <w:tcPr>
+            <w:tcW w:w="720" w:type="dxa"/>
+          </w:tcPr>
+          <w:p>
+            <w:pPr>
+              <w:pStyle w:val="ListParagraph"/>
+              <w:spacing w:line="360" w:lineRule="auto"/>
+              <w:ind w:left="0"/>
+              <w:jc w:val="both"/>
+              <w:rPr>
+                <w:rFonts w:ascii="Times New Roman" w:hAnsi="Times New Roman" w:cs="Times New Roman"/>
+                <w:sz w:val="24"/>
+                <w:szCs w:val="24"/>
+              </w:rPr>
+            </w:pPr>
+            <w:r>
+              <w:rPr>
+                <w:rFonts w:ascii="Times New Roman" w:hAnsi="Times New Roman" w:cs="Times New Roman"/>
+                <w:sz w:val="24"/>
+                <w:szCs w:val="24"/>
+              </w:rPr>
+              <w:t>2019</w:t>
+            </w:r>
+          </w:p>
+        </w:tc>
+        <w:tc>
+          <w:tcPr>
+            <w:tcW w:w="2160" w:type="dxa"/>
+          </w:tcPr>
+          <w:p>
+            <w:pPr>
+              <w:pStyle w:val="ListParagraph"/>
+              <w:spacing w:line="360" w:lineRule="auto"/>
+              <w:ind w:left="0"/>
+              <w:jc w:val="both"/>
+              <w:rPr>
+                <w:rFonts w:ascii="Times New Roman" w:hAnsi="Times New Roman" w:cs="Times New Roman"/>
+                <w:sz w:val="24"/>
+                <w:szCs w:val="24"/>
+              </w:rPr>
+            </w:pPr>
+            <w:r>
+              <w:rPr>
+                <w:rFonts w:ascii="Times New Roman" w:hAnsi="Times New Roman" w:cs="Times New Roman"/>
+                <w:sz w:val="24"/>
+                <w:szCs w:val="24"/>
+              </w:rPr>
+              <w:t>BART</w:t>
+            </w:r>
+          </w:p>
+        </w:tc>
+        <w:tc>
+          <w:tcPr>
+            <w:tcW w:w="1027" w:type="dxa"/>
+          </w:tcPr>
+          <w:p>
+            <w:pPr>
+              <w:autoSpaceDE w:val="0"/>
+              <w:autoSpaceDN w:val="0"/>
+              <w:adjustRightInd w:val="0"/>
+              <w:spacing w:line="360" w:lineRule="auto"/>
+              <w:jc w:val="both"/>
+              <w:rPr>
+                <w:rFonts w:ascii="Times New Roman" w:hAnsi="Times New Roman" w:cs="Times New Roman"/>
+                <w:sz w:val="24"/>
+                <w:szCs w:val="24"/>
+              </w:rPr>
+            </w:pPr>
+            <w:r>
+              <w:rPr>
+                <w:rFonts w:ascii="Times New Roman" w:hAnsi="Times New Roman" w:cs="Times New Roman"/>
+                <w:sz w:val="24"/>
+                <w:szCs w:val="24"/>
+              </w:rPr>
+              <w:t>44.16</w:t>
+            </w:r>
+          </w:p>
+          <w:p>
+            <w:pPr>
+              <w:autoSpaceDE w:val="0"/>
+              <w:autoSpaceDN w:val="0"/>
+              <w:adjustRightInd w:val="0"/>
+              <w:spacing w:line="360" w:lineRule="auto"/>
+              <w:jc w:val="both"/>
+              <w:rPr>
+                <w:rFonts w:ascii="Times New Roman" w:hAnsi="Times New Roman" w:cs="Times New Roman"/>
+                <w:sz w:val="24"/>
+                <w:szCs w:val="24"/>
+              </w:rPr>
+            </w:pPr>
+            <w:r>
+              <w:rPr>
+                <w:rFonts w:ascii="Times New Roman" w:hAnsi="Times New Roman" w:cs="Times New Roman"/>
+                <w:sz w:val="24"/>
+                <w:szCs w:val="24"/>
+              </w:rPr>
+              <w:t>45.14</w:t>
+            </w:r>
+          </w:p>
+        </w:tc>
+        <w:tc>
+          <w:tcPr>
+            <w:tcW w:w="1043" w:type="dxa"/>
+          </w:tcPr>
+          <w:p>
+            <w:pPr>
+              <w:autoSpaceDE w:val="0"/>
+              <w:autoSpaceDN w:val="0"/>
+              <w:adjustRightInd w:val="0"/>
+              <w:spacing w:line="360" w:lineRule="auto"/>
+              <w:jc w:val="both"/>
+              <w:rPr>
+                <w:rFonts w:ascii="Times New Roman" w:hAnsi="Times New Roman" w:cs="Times New Roman"/>
+                <w:sz w:val="24"/>
+                <w:szCs w:val="24"/>
+              </w:rPr>
+            </w:pPr>
+            <w:r>
+              <w:rPr>
+                <w:rFonts w:ascii="Times New Roman" w:hAnsi="Times New Roman" w:cs="Times New Roman"/>
+                <w:sz w:val="24"/>
+                <w:szCs w:val="24"/>
+              </w:rPr>
+              <w:t>21.28</w:t>
+            </w:r>
+          </w:p>
+          <w:p>
+            <w:pPr>
+              <w:autoSpaceDE w:val="0"/>
+              <w:autoSpaceDN w:val="0"/>
+              <w:adjustRightInd w:val="0"/>
+              <w:spacing w:line="360" w:lineRule="auto"/>
+              <w:jc w:val="both"/>
+              <w:rPr>
+                <w:rFonts w:ascii="Times New Roman" w:hAnsi="Times New Roman" w:cs="Times New Roman"/>
+                <w:sz w:val="24"/>
+                <w:szCs w:val="24"/>
+              </w:rPr>
+            </w:pPr>
+            <w:r>
+              <w:rPr>
+                <w:rFonts w:ascii="Times New Roman" w:hAnsi="Times New Roman" w:cs="Times New Roman"/>
+                <w:sz w:val="24"/>
+                <w:szCs w:val="24"/>
+              </w:rPr>
+              <w:t>22.27</w:t>
+            </w:r>
+          </w:p>
+        </w:tc>
+        <w:tc>
+          <w:tcPr>
+            <w:tcW w:w="1080" w:type="dxa"/>
+          </w:tcPr>
+          <w:p>
+            <w:pPr>
+              <w:autoSpaceDE w:val="0"/>
+              <w:autoSpaceDN w:val="0"/>
+              <w:adjustRightInd w:val="0"/>
+              <w:spacing w:line="360" w:lineRule="auto"/>
+              <w:jc w:val="both"/>
+              <w:rPr>
+                <w:rFonts w:ascii="Times New Roman" w:hAnsi="Times New Roman" w:cs="Times New Roman"/>
+                <w:sz w:val="24"/>
+                <w:szCs w:val="24"/>
+              </w:rPr>
+            </w:pPr>
+            <w:r>
+              <w:rPr>
+                <w:rFonts w:ascii="Times New Roman" w:hAnsi="Times New Roman" w:cs="Times New Roman"/>
+                <w:sz w:val="24"/>
+                <w:szCs w:val="24"/>
+              </w:rPr>
+              <w:t>40.90</w:t>
+            </w:r>
+          </w:p>
+          <w:p>
+            <w:pPr>
+              <w:autoSpaceDE w:val="0"/>
+              <w:autoSpaceDN w:val="0"/>
+              <w:adjustRightInd w:val="0"/>
+              <w:spacing w:line="360" w:lineRule="auto"/>
+              <w:jc w:val="both"/>
+              <w:rPr>
+                <w:rFonts w:ascii="Times New Roman" w:hAnsi="Times New Roman" w:cs="Times New Roman"/>
+                <w:sz w:val="24"/>
+                <w:szCs w:val="24"/>
+              </w:rPr>
+            </w:pPr>
+            <w:r>
+              <w:rPr>
+                <w:rFonts w:ascii="Times New Roman" w:hAnsi="Times New Roman" w:cs="Times New Roman"/>
+                <w:sz w:val="24"/>
+                <w:szCs w:val="24"/>
+              </w:rPr>
+              <w:t>37.25</w:t>
+            </w:r>
+          </w:p>
+        </w:tc>
+        <w:tc>
+          <w:tcPr>
+            <w:tcW w:w="1980" w:type="dxa"/>
+          </w:tcPr>
+          <w:p>
+            <w:pPr>
+              <w:autoSpaceDE w:val="0"/>
+              <w:autoSpaceDN w:val="0"/>
+              <w:adjustRightInd w:val="0"/>
+              <w:spacing w:line="360" w:lineRule="auto"/>
+              <w:jc w:val="both"/>
+              <w:rPr>
+                <w:rFonts w:ascii="Times New Roman" w:hAnsi="Times New Roman" w:cs="Times New Roman"/>
+                <w:sz w:val="24"/>
+                <w:szCs w:val="24"/>
+              </w:rPr>
+            </w:pPr>
+            <w:r>
+              <w:rPr>
+                <w:rFonts w:ascii="Times New Roman" w:hAnsi="Times New Roman" w:cs="Times New Roman"/>
+                <w:sz w:val="24"/>
+                <w:szCs w:val="24"/>
+              </w:rPr>
+              <w:t>CNN Daily Mail</w:t>
+            </w:r>
+          </w:p>
+          <w:p>
+            <w:pPr>
+              <w:autoSpaceDE w:val="0"/>
+              <w:autoSpaceDN w:val="0"/>
+              <w:adjustRightInd w:val="0"/>
+              <w:spacing w:line="360" w:lineRule="auto"/>
+              <w:jc w:val="both"/>
+              <w:rPr>
+                <w:rFonts w:ascii="Times New Roman" w:hAnsi="Times New Roman" w:cs="Times New Roman"/>
+                <w:sz w:val="24"/>
+                <w:szCs w:val="24"/>
+              </w:rPr>
+            </w:pPr>
+            <w:r>
+              <w:rPr>
+                <w:rFonts w:ascii="Times New Roman" w:hAnsi="Times New Roman" w:cs="Times New Roman"/>
+                <w:sz w:val="24"/>
+                <w:szCs w:val="24"/>
+              </w:rPr>
+              <w:t>Xsum</w:t>
+            </w:r>
+          </w:p>
+        </w:tc>
+      </w:tr>
+      <w:tr>
+        <w:tc>
+          <w:tcPr>
+            <w:tcW w:w="1435" w:type="dxa"/>
+          </w:tcPr>
+          <w:p>
+            <w:pPr>
+              <w:pStyle w:val="ListParagraph"/>
+              <w:spacing w:line="360" w:lineRule="auto"/>
+              <w:ind w:left="0"/>
+              <w:jc w:val="both"/>
+              <w:rPr>
+                <w:rFonts w:ascii="Times New Roman" w:hAnsi="Times New Roman" w:cs="Times New Roman"/>
+                <w:sz w:val="24"/>
+                <w:szCs w:val="24"/>
+              </w:rPr>
+            </w:pPr>
+            <w:r>
+              <w:rPr>
+                <w:rFonts w:ascii="Times New Roman" w:hAnsi="Times New Roman" w:cs="Times New Roman"/>
+                <w:sz w:val="24"/>
+                <w:szCs w:val="24"/>
+              </w:rPr>
+              <w:t>Itsumi Saito et al.</w:t>
+            </w:r>
+          </w:p>
+        </w:tc>
+        <w:tc>
+          <w:tcPr>
+            <w:tcW w:w="720" w:type="dxa"/>
+          </w:tcPr>
+          <w:p>
+            <w:pPr>
+              <w:pStyle w:val="ListParagraph"/>
+              <w:spacing w:line="360" w:lineRule="auto"/>
+              <w:ind w:left="0"/>
+              <w:jc w:val="both"/>
+              <w:rPr>
+                <w:rFonts w:ascii="Times New Roman" w:hAnsi="Times New Roman" w:cs="Times New Roman"/>
+                <w:sz w:val="24"/>
+                <w:szCs w:val="24"/>
+              </w:rPr>
+            </w:pPr>
+            <w:r>
+              <w:rPr>
+                <w:rFonts w:ascii="Times New Roman" w:hAnsi="Times New Roman" w:cs="Times New Roman"/>
+                <w:sz w:val="24"/>
+                <w:szCs w:val="24"/>
+              </w:rPr>
+              <w:t>2020</w:t>
+            </w:r>
+          </w:p>
+        </w:tc>
+        <w:tc>
+          <w:tcPr>
+            <w:tcW w:w="2160" w:type="dxa"/>
+          </w:tcPr>
+          <w:p>
+            <w:pPr>
+              <w:pStyle w:val="ListParagraph"/>
+              <w:spacing w:line="360" w:lineRule="auto"/>
+              <w:ind w:left="0"/>
+              <w:jc w:val="both"/>
+              <w:rPr>
+                <w:rFonts w:ascii="Times New Roman" w:hAnsi="Times New Roman" w:cs="Times New Roman"/>
+                <w:sz w:val="24"/>
+                <w:szCs w:val="24"/>
+              </w:rPr>
+            </w:pPr>
+            <w:r>
+              <w:rPr>
+                <w:rFonts w:ascii="Times New Roman" w:hAnsi="Times New Roman" w:cs="Times New Roman"/>
+                <w:sz w:val="24"/>
+                <w:szCs w:val="24"/>
+              </w:rPr>
+              <w:t>RoBERTa Base</w:t>
+            </w:r>
+          </w:p>
+        </w:tc>
+        <w:tc>
+          <w:tcPr>
+            <w:tcW w:w="1027" w:type="dxa"/>
+          </w:tcPr>
+          <w:p>
+            <w:pPr>
+              <w:autoSpaceDE w:val="0"/>
+              <w:autoSpaceDN w:val="0"/>
+              <w:adjustRightInd w:val="0"/>
+              <w:spacing w:line="360" w:lineRule="auto"/>
+              <w:jc w:val="both"/>
+              <w:rPr>
+                <w:rFonts w:ascii="Times New Roman" w:hAnsi="Times New Roman" w:cs="Times New Roman"/>
+                <w:sz w:val="24"/>
+                <w:szCs w:val="24"/>
+              </w:rPr>
+            </w:pPr>
+            <w:r>
+              <w:rPr>
+                <w:rFonts w:ascii="Times New Roman" w:hAnsi="Times New Roman" w:cs="Times New Roman"/>
+                <w:sz w:val="24"/>
+                <w:szCs w:val="24"/>
+              </w:rPr>
+              <w:t>45.80</w:t>
+            </w:r>
+          </w:p>
+          <w:p>
+            <w:pPr>
+              <w:autoSpaceDE w:val="0"/>
+              <w:autoSpaceDN w:val="0"/>
+              <w:adjustRightInd w:val="0"/>
+              <w:spacing w:line="360" w:lineRule="auto"/>
+              <w:jc w:val="both"/>
+              <w:rPr>
+                <w:rFonts w:ascii="Times New Roman" w:hAnsi="Times New Roman" w:cs="Times New Roman"/>
+                <w:sz w:val="24"/>
+                <w:szCs w:val="24"/>
+              </w:rPr>
+            </w:pPr>
+            <w:r>
+              <w:rPr>
+                <w:rFonts w:ascii="Times New Roman" w:hAnsi="Times New Roman" w:cs="Times New Roman"/>
+                <w:sz w:val="24"/>
+                <w:szCs w:val="24"/>
+              </w:rPr>
+              <w:t>45.42</w:t>
+            </w:r>
+          </w:p>
+        </w:tc>
+        <w:tc>
+          <w:tcPr>
+            <w:tcW w:w="1043" w:type="dxa"/>
+          </w:tcPr>
+          <w:p>
+            <w:pPr>
+              <w:autoSpaceDE w:val="0"/>
+              <w:autoSpaceDN w:val="0"/>
+              <w:adjustRightInd w:val="0"/>
+              <w:spacing w:line="360" w:lineRule="auto"/>
+              <w:jc w:val="both"/>
+              <w:rPr>
+                <w:rFonts w:ascii="Times New Roman" w:hAnsi="Times New Roman" w:cs="Times New Roman"/>
+                <w:sz w:val="24"/>
+                <w:szCs w:val="24"/>
+              </w:rPr>
+            </w:pPr>
+            <w:r>
+              <w:rPr>
+                <w:rFonts w:ascii="Times New Roman" w:hAnsi="Times New Roman" w:cs="Times New Roman"/>
+                <w:sz w:val="24"/>
+                <w:szCs w:val="24"/>
+              </w:rPr>
+              <w:t>22.53</w:t>
+            </w:r>
+          </w:p>
+          <w:p>
+            <w:pPr>
+              <w:autoSpaceDE w:val="0"/>
+              <w:autoSpaceDN w:val="0"/>
+              <w:adjustRightInd w:val="0"/>
+              <w:spacing w:line="360" w:lineRule="auto"/>
+              <w:jc w:val="both"/>
+              <w:rPr>
+                <w:rFonts w:ascii="Times New Roman" w:hAnsi="Times New Roman" w:cs="Times New Roman"/>
+                <w:sz w:val="24"/>
+                <w:szCs w:val="24"/>
+              </w:rPr>
+            </w:pPr>
+            <w:r>
+              <w:rPr>
+                <w:rFonts w:ascii="Times New Roman" w:hAnsi="Times New Roman" w:cs="Times New Roman"/>
+                <w:sz w:val="24"/>
+                <w:szCs w:val="24"/>
+              </w:rPr>
+              <w:t>22.13</w:t>
+            </w:r>
+          </w:p>
+        </w:tc>
+        <w:tc>
+          <w:tcPr>
+            <w:tcW w:w="1080" w:type="dxa"/>
+          </w:tcPr>
+          <w:p>
+            <w:pPr>
+              <w:autoSpaceDE w:val="0"/>
+              <w:autoSpaceDN w:val="0"/>
+              <w:adjustRightInd w:val="0"/>
+              <w:spacing w:line="360" w:lineRule="auto"/>
+              <w:jc w:val="both"/>
+              <w:rPr>
+                <w:rFonts w:ascii="Times New Roman" w:hAnsi="Times New Roman" w:cs="Times New Roman"/>
+                <w:sz w:val="24"/>
+                <w:szCs w:val="24"/>
+              </w:rPr>
+            </w:pPr>
+            <w:r>
+              <w:rPr>
+                <w:rFonts w:ascii="Times New Roman" w:hAnsi="Times New Roman" w:cs="Times New Roman"/>
+                <w:sz w:val="24"/>
+                <w:szCs w:val="24"/>
+              </w:rPr>
+              <w:t>42.48</w:t>
+            </w:r>
+          </w:p>
+          <w:p>
+            <w:pPr>
+              <w:autoSpaceDE w:val="0"/>
+              <w:autoSpaceDN w:val="0"/>
+              <w:adjustRightInd w:val="0"/>
+              <w:spacing w:line="360" w:lineRule="auto"/>
+              <w:jc w:val="both"/>
+              <w:rPr>
+                <w:rFonts w:ascii="Times New Roman" w:hAnsi="Times New Roman" w:cs="Times New Roman"/>
+                <w:sz w:val="24"/>
+                <w:szCs w:val="24"/>
+              </w:rPr>
+            </w:pPr>
+            <w:r>
+              <w:rPr>
+                <w:rFonts w:ascii="Times New Roman" w:hAnsi="Times New Roman" w:cs="Times New Roman"/>
+                <w:sz w:val="24"/>
+                <w:szCs w:val="24"/>
+              </w:rPr>
+              <w:t>36.92</w:t>
+            </w:r>
+          </w:p>
+        </w:tc>
+        <w:tc>
+          <w:tcPr>
+            <w:tcW w:w="1980" w:type="dxa"/>
+          </w:tcPr>
+          <w:p>
+            <w:pPr>
+              <w:autoSpaceDE w:val="0"/>
+              <w:autoSpaceDN w:val="0"/>
+              <w:adjustRightInd w:val="0"/>
+              <w:spacing w:line="360" w:lineRule="auto"/>
+              <w:jc w:val="both"/>
+              <w:rPr>
+                <w:rFonts w:ascii="Times New Roman" w:hAnsi="Times New Roman" w:cs="Times New Roman"/>
+                <w:sz w:val="24"/>
+                <w:szCs w:val="24"/>
+              </w:rPr>
+            </w:pPr>
+            <w:r>
+              <w:rPr>
+                <w:rFonts w:ascii="Times New Roman" w:hAnsi="Times New Roman" w:cs="Times New Roman"/>
+                <w:sz w:val="24"/>
+                <w:szCs w:val="24"/>
+              </w:rPr>
+              <w:t>CNN Daily Mail</w:t>
+            </w:r>
+          </w:p>
+          <w:p>
+            <w:pPr>
+              <w:autoSpaceDE w:val="0"/>
+              <w:autoSpaceDN w:val="0"/>
+              <w:adjustRightInd w:val="0"/>
+              <w:spacing w:line="360" w:lineRule="auto"/>
+              <w:jc w:val="both"/>
+              <w:rPr>
+                <w:rFonts w:ascii="Times New Roman" w:hAnsi="Times New Roman" w:cs="Times New Roman"/>
+                <w:sz w:val="24"/>
+                <w:szCs w:val="24"/>
+              </w:rPr>
+            </w:pPr>
+            <w:r>
+              <w:rPr>
+                <w:rFonts w:ascii="Times New Roman" w:hAnsi="Times New Roman" w:cs="Times New Roman"/>
+                <w:sz w:val="24"/>
+                <w:szCs w:val="24"/>
+              </w:rPr>
+              <w:t>Xsum</w:t>
+            </w:r>
+          </w:p>
+        </w:tc>
+      </w:tr>
+      <w:tr>
+        <w:tc>
+          <w:tcPr>
+            <w:tcW w:w="1435" w:type="dxa"/>
+          </w:tcPr>
+          <w:p>
+            <w:pPr>
+              <w:pStyle w:val="ListParagraph"/>
+              <w:spacing w:line="360" w:lineRule="auto"/>
+              <w:ind w:left="0"/>
+              <w:jc w:val="both"/>
+              <w:rPr>
+                <w:rFonts w:ascii="Times New Roman" w:hAnsi="Times New Roman" w:cs="Times New Roman"/>
+                <w:sz w:val="24"/>
+                <w:szCs w:val="24"/>
+              </w:rPr>
+            </w:pPr>
+            <w:r>
+              <w:rPr>
+                <w:rFonts w:ascii="Times New Roman" w:hAnsi="Times New Roman" w:cs="Times New Roman"/>
+                <w:sz w:val="24"/>
+                <w:szCs w:val="24"/>
+              </w:rPr>
+              <w:t>Beliz Gunel et al.</w:t>
+            </w:r>
+          </w:p>
+        </w:tc>
+        <w:tc>
+          <w:tcPr>
+            <w:tcW w:w="720" w:type="dxa"/>
+          </w:tcPr>
+          <w:p>
+            <w:pPr>
+              <w:pStyle w:val="ListParagraph"/>
+              <w:spacing w:line="360" w:lineRule="auto"/>
+              <w:ind w:left="0"/>
+              <w:jc w:val="both"/>
+              <w:rPr>
+                <w:rFonts w:ascii="Times New Roman" w:hAnsi="Times New Roman" w:cs="Times New Roman"/>
+                <w:sz w:val="24"/>
+                <w:szCs w:val="24"/>
+              </w:rPr>
+            </w:pPr>
+            <w:r>
+              <w:rPr>
+                <w:rFonts w:ascii="Times New Roman" w:hAnsi="Times New Roman" w:cs="Times New Roman"/>
+                <w:sz w:val="24"/>
+                <w:szCs w:val="24"/>
+              </w:rPr>
+              <w:t>2020</w:t>
+            </w:r>
+          </w:p>
+        </w:tc>
+        <w:tc>
+          <w:tcPr>
+            <w:tcW w:w="2160" w:type="dxa"/>
+          </w:tcPr>
+          <w:p>
+            <w:pPr>
+              <w:pStyle w:val="ListParagraph"/>
+              <w:spacing w:line="360" w:lineRule="auto"/>
+              <w:ind w:left="0"/>
+              <w:jc w:val="both"/>
+              <w:rPr>
+                <w:rFonts w:ascii="Times New Roman" w:hAnsi="Times New Roman" w:cs="Times New Roman"/>
+                <w:sz w:val="24"/>
+                <w:szCs w:val="24"/>
+              </w:rPr>
+            </w:pPr>
+            <w:r>
+              <w:rPr>
+                <w:rFonts w:ascii="Times New Roman" w:hAnsi="Times New Roman" w:cs="Times New Roman"/>
+                <w:sz w:val="24"/>
+                <w:szCs w:val="24"/>
+              </w:rPr>
+              <w:t>Transformer XL</w:t>
+            </w:r>
+          </w:p>
+        </w:tc>
+        <w:tc>
+          <w:tcPr>
+            <w:tcW w:w="1027" w:type="dxa"/>
+          </w:tcPr>
+          <w:p>
+            <w:pPr>
+              <w:autoSpaceDE w:val="0"/>
+              <w:autoSpaceDN w:val="0"/>
+              <w:adjustRightInd w:val="0"/>
+              <w:spacing w:line="360" w:lineRule="auto"/>
+              <w:jc w:val="both"/>
+              <w:rPr>
+                <w:rFonts w:ascii="Times New Roman" w:hAnsi="Times New Roman" w:cs="Times New Roman"/>
+                <w:sz w:val="24"/>
+                <w:szCs w:val="24"/>
+              </w:rPr>
+            </w:pPr>
+            <w:r>
+              <w:rPr>
+                <w:rFonts w:ascii="Times New Roman" w:hAnsi="Times New Roman" w:cs="Times New Roman"/>
+                <w:sz w:val="24"/>
+                <w:szCs w:val="24"/>
+              </w:rPr>
+              <w:t>34.273</w:t>
+            </w:r>
+          </w:p>
+        </w:tc>
+        <w:tc>
+          <w:tcPr>
+            <w:tcW w:w="1043" w:type="dxa"/>
+          </w:tcPr>
+          <w:p>
+            <w:pPr>
+              <w:autoSpaceDE w:val="0"/>
+              <w:autoSpaceDN w:val="0"/>
+              <w:adjustRightInd w:val="0"/>
+              <w:spacing w:line="360" w:lineRule="auto"/>
+              <w:jc w:val="both"/>
+              <w:rPr>
+                <w:rFonts w:ascii="Times New Roman" w:hAnsi="Times New Roman" w:cs="Times New Roman"/>
+                <w:sz w:val="24"/>
+                <w:szCs w:val="24"/>
+              </w:rPr>
+            </w:pPr>
+            <w:r>
+              <w:rPr>
+                <w:rFonts w:ascii="Times New Roman" w:hAnsi="Times New Roman" w:cs="Times New Roman"/>
+                <w:sz w:val="24"/>
+                <w:szCs w:val="24"/>
+              </w:rPr>
+              <w:t>13.018</w:t>
+            </w:r>
+          </w:p>
+        </w:tc>
+        <w:tc>
+          <w:tcPr>
+            <w:tcW w:w="1080" w:type="dxa"/>
+          </w:tcPr>
+          <w:p>
+            <w:pPr>
+              <w:autoSpaceDE w:val="0"/>
+              <w:autoSpaceDN w:val="0"/>
+              <w:adjustRightInd w:val="0"/>
+              <w:spacing w:line="360" w:lineRule="auto"/>
+              <w:jc w:val="both"/>
+              <w:rPr>
+                <w:rFonts w:ascii="Times New Roman" w:hAnsi="Times New Roman" w:cs="Times New Roman"/>
+                <w:sz w:val="24"/>
+                <w:szCs w:val="24"/>
+              </w:rPr>
+            </w:pPr>
+            <w:r>
+              <w:rPr>
+                <w:rFonts w:ascii="Times New Roman" w:hAnsi="Times New Roman" w:cs="Times New Roman"/>
+                <w:sz w:val="24"/>
+                <w:szCs w:val="24"/>
+              </w:rPr>
+              <w:t>32.048</w:t>
+            </w:r>
+          </w:p>
+        </w:tc>
+        <w:tc>
+          <w:tcPr>
+            <w:tcW w:w="1980" w:type="dxa"/>
+          </w:tcPr>
+          <w:p>
+            <w:pPr>
+              <w:autoSpaceDE w:val="0"/>
+              <w:autoSpaceDN w:val="0"/>
+              <w:adjustRightInd w:val="0"/>
+              <w:spacing w:line="360" w:lineRule="auto"/>
+              <w:jc w:val="both"/>
+              <w:rPr>
+                <w:rFonts w:ascii="Times New Roman" w:hAnsi="Times New Roman" w:cs="Times New Roman"/>
+                <w:sz w:val="24"/>
+                <w:szCs w:val="24"/>
+              </w:rPr>
+            </w:pPr>
+            <w:r>
+              <w:rPr>
+                <w:rFonts w:ascii="Times New Roman" w:hAnsi="Times New Roman" w:cs="Times New Roman"/>
+                <w:sz w:val="24"/>
+                <w:szCs w:val="24"/>
+              </w:rPr>
+              <w:t>CNN Daily Mail</w:t>
+            </w:r>
+          </w:p>
+        </w:tc>
+      </w:tr>
+      <w:tr>
+        <w:tc>
+          <w:tcPr>
+            <w:tcW w:w="1435" w:type="dxa"/>
+          </w:tcPr>
+          <w:p>
+            <w:pPr>
+              <w:pStyle w:val="ListParagraph"/>
+              <w:spacing w:line="360" w:lineRule="auto"/>
+              <w:ind w:left="0"/>
+              <w:jc w:val="both"/>
+              <w:rPr>
+                <w:rFonts w:ascii="Times New Roman" w:hAnsi="Times New Roman" w:cs="Times New Roman"/>
+                <w:sz w:val="24"/>
+                <w:szCs w:val="24"/>
+              </w:rPr>
+            </w:pPr>
+            <w:r>
+              <w:rPr>
+                <w:rFonts w:ascii="Times New Roman" w:hAnsi="Times New Roman" w:cs="Times New Roman"/>
+                <w:sz w:val="24"/>
+                <w:szCs w:val="24"/>
+              </w:rPr>
+              <w:t xml:space="preserve">Colin </w:t>
+            </w:r>
+            <w:proofErr w:type="spellStart"/>
+            <w:r>
+              <w:rPr>
+                <w:rFonts w:ascii="Times New Roman" w:hAnsi="Times New Roman" w:cs="Times New Roman"/>
+                <w:sz w:val="24"/>
+                <w:szCs w:val="24"/>
+              </w:rPr>
+              <w:t>Raffel</w:t>
+            </w:r>
+            <w:proofErr w:type="spellEnd"/>
+            <w:r>
+              <w:rPr>
+                <w:rFonts w:ascii="Times New Roman" w:hAnsi="Times New Roman" w:cs="Times New Roman"/>
+                <w:sz w:val="24"/>
+                <w:szCs w:val="24"/>
+              </w:rPr>
+              <w:t xml:space="preserve"> et al.</w:t>
+            </w:r>
+          </w:p>
+        </w:tc>
+        <w:tc>
+          <w:tcPr>
+            <w:tcW w:w="720" w:type="dxa"/>
+          </w:tcPr>
+          <w:p>
+            <w:pPr>
+              <w:pStyle w:val="ListParagraph"/>
+              <w:spacing w:line="360" w:lineRule="auto"/>
+              <w:ind w:left="0"/>
+              <w:jc w:val="both"/>
+              <w:rPr>
+                <w:rFonts w:ascii="Times New Roman" w:hAnsi="Times New Roman" w:cs="Times New Roman"/>
+                <w:sz w:val="24"/>
+                <w:szCs w:val="24"/>
+              </w:rPr>
+            </w:pPr>
+            <w:r>
+              <w:rPr>
+                <w:rFonts w:ascii="Times New Roman" w:hAnsi="Times New Roman" w:cs="Times New Roman"/>
+                <w:sz w:val="24"/>
+                <w:szCs w:val="24"/>
+              </w:rPr>
+              <w:t>-</w:t>
+            </w:r>
+          </w:p>
+        </w:tc>
+        <w:tc>
+          <w:tcPr>
+            <w:tcW w:w="2160" w:type="dxa"/>
+          </w:tcPr>
+          <w:p>
+            <w:pPr>
+              <w:pStyle w:val="ListParagraph"/>
+              <w:spacing w:line="360" w:lineRule="auto"/>
+              <w:ind w:left="0"/>
+              <w:jc w:val="both"/>
+              <w:rPr>
+                <w:rFonts w:ascii="Times New Roman" w:hAnsi="Times New Roman" w:cs="Times New Roman"/>
+                <w:sz w:val="24"/>
+                <w:szCs w:val="24"/>
+              </w:rPr>
+            </w:pPr>
+            <w:r>
+              <w:rPr>
+                <w:rFonts w:ascii="Times New Roman" w:hAnsi="Times New Roman" w:cs="Times New Roman"/>
+                <w:sz w:val="24"/>
+                <w:szCs w:val="24"/>
+              </w:rPr>
+              <w:t>T5</w:t>
+            </w:r>
+          </w:p>
+        </w:tc>
+        <w:tc>
+          <w:tcPr>
+            <w:tcW w:w="1027" w:type="dxa"/>
+          </w:tcPr>
+          <w:p>
+            <w:pPr>
+              <w:autoSpaceDE w:val="0"/>
+              <w:autoSpaceDN w:val="0"/>
+              <w:adjustRightInd w:val="0"/>
+              <w:spacing w:line="360" w:lineRule="auto"/>
+              <w:jc w:val="both"/>
+              <w:rPr>
+                <w:rFonts w:ascii="Times New Roman" w:hAnsi="Times New Roman" w:cs="Times New Roman"/>
+                <w:sz w:val="24"/>
+                <w:szCs w:val="24"/>
+              </w:rPr>
+            </w:pPr>
+            <w:r>
+              <w:rPr>
+                <w:rFonts w:ascii="Times New Roman" w:hAnsi="Times New Roman" w:cs="Times New Roman"/>
+                <w:sz w:val="24"/>
+                <w:szCs w:val="24"/>
+              </w:rPr>
+              <w:t>43</w:t>
+            </w:r>
+            <w:r>
+              <w:rPr>
+                <w:rFonts w:ascii="Times New Roman" w:hAnsi="Times New Roman" w:cs="Times New Roman"/>
+                <w:i/>
+                <w:iCs/>
+                <w:sz w:val="24"/>
+                <w:szCs w:val="24"/>
+              </w:rPr>
+              <w:t>.</w:t>
+            </w:r>
+            <w:r>
+              <w:rPr>
+                <w:rFonts w:ascii="Times New Roman" w:hAnsi="Times New Roman" w:cs="Times New Roman"/>
+                <w:sz w:val="24"/>
+                <w:szCs w:val="24"/>
+              </w:rPr>
+              <w:t>52</w:t>
+            </w:r>
+          </w:p>
+        </w:tc>
+        <w:tc>
+          <w:tcPr>
+            <w:tcW w:w="1043" w:type="dxa"/>
+          </w:tcPr>
+          <w:p>
+            <w:pPr>
+              <w:autoSpaceDE w:val="0"/>
+              <w:autoSpaceDN w:val="0"/>
+              <w:adjustRightInd w:val="0"/>
+              <w:spacing w:line="360" w:lineRule="auto"/>
+              <w:jc w:val="both"/>
+              <w:rPr>
+                <w:rFonts w:ascii="Times New Roman" w:hAnsi="Times New Roman" w:cs="Times New Roman"/>
+                <w:sz w:val="24"/>
+                <w:szCs w:val="24"/>
+              </w:rPr>
+            </w:pPr>
+            <w:r>
+              <w:rPr>
+                <w:rFonts w:ascii="Times New Roman" w:hAnsi="Times New Roman" w:cs="Times New Roman"/>
+                <w:sz w:val="24"/>
+                <w:szCs w:val="24"/>
+              </w:rPr>
+              <w:t>21</w:t>
+            </w:r>
+            <w:r>
+              <w:rPr>
+                <w:rFonts w:ascii="Times New Roman" w:hAnsi="Times New Roman" w:cs="Times New Roman"/>
+                <w:i/>
+                <w:iCs/>
+                <w:sz w:val="24"/>
+                <w:szCs w:val="24"/>
+              </w:rPr>
+              <w:t>.</w:t>
+            </w:r>
+            <w:r>
+              <w:rPr>
+                <w:rFonts w:ascii="Times New Roman" w:hAnsi="Times New Roman" w:cs="Times New Roman"/>
+                <w:sz w:val="24"/>
+                <w:szCs w:val="24"/>
+              </w:rPr>
+              <w:t>55</w:t>
+            </w:r>
+          </w:p>
+        </w:tc>
+        <w:tc>
+          <w:tcPr>
+            <w:tcW w:w="1080" w:type="dxa"/>
+          </w:tcPr>
+          <w:p>
+            <w:pPr>
+              <w:autoSpaceDE w:val="0"/>
+              <w:autoSpaceDN w:val="0"/>
+              <w:adjustRightInd w:val="0"/>
+              <w:spacing w:line="360" w:lineRule="auto"/>
+              <w:jc w:val="both"/>
+              <w:rPr>
+                <w:rFonts w:ascii="Times New Roman" w:hAnsi="Times New Roman" w:cs="Times New Roman"/>
+                <w:sz w:val="24"/>
+                <w:szCs w:val="24"/>
+              </w:rPr>
+            </w:pPr>
+            <w:r>
+              <w:rPr>
+                <w:rFonts w:ascii="Times New Roman" w:hAnsi="Times New Roman" w:cs="Times New Roman"/>
+                <w:sz w:val="24"/>
+                <w:szCs w:val="24"/>
+              </w:rPr>
+              <w:t>40</w:t>
+            </w:r>
+            <w:r>
+              <w:rPr>
+                <w:rFonts w:ascii="Times New Roman" w:hAnsi="Times New Roman" w:cs="Times New Roman"/>
+                <w:i/>
+                <w:iCs/>
+                <w:sz w:val="24"/>
+                <w:szCs w:val="24"/>
+              </w:rPr>
+              <w:t>.</w:t>
+            </w:r>
+            <w:r>
+              <w:rPr>
+                <w:rFonts w:ascii="Times New Roman" w:hAnsi="Times New Roman" w:cs="Times New Roman"/>
+                <w:sz w:val="24"/>
+                <w:szCs w:val="24"/>
+              </w:rPr>
+              <w:t>69</w:t>
+            </w:r>
+          </w:p>
+        </w:tc>
+        <w:tc>
+          <w:tcPr>
+            <w:tcW w:w="1980" w:type="dxa"/>
+          </w:tcPr>
+          <w:p>
+            <w:pPr>
+              <w:autoSpaceDE w:val="0"/>
+              <w:autoSpaceDN w:val="0"/>
+              <w:adjustRightInd w:val="0"/>
+              <w:spacing w:line="360" w:lineRule="auto"/>
+              <w:jc w:val="both"/>
+              <w:rPr>
+                <w:rFonts w:ascii="Times New Roman" w:hAnsi="Times New Roman" w:cs="Times New Roman"/>
+                <w:sz w:val="24"/>
+                <w:szCs w:val="24"/>
+              </w:rPr>
+            </w:pPr>
+            <w:r>
+              <w:rPr>
+                <w:rFonts w:ascii="Times New Roman" w:hAnsi="Times New Roman" w:cs="Times New Roman"/>
+                <w:sz w:val="24"/>
+                <w:szCs w:val="24"/>
+              </w:rPr>
+              <w:t>CNN Daily Mail</w:t>
+            </w:r>
+          </w:p>
+        </w:tc>
+      </w:tr>
+    </w:tbl>
+    <w:p>
+      <w:pPr>
+        <w:pStyle w:val="ListParagraph"/>
+        <w:spacing w:line="360" w:lineRule="auto"/>
+        <w:ind w:left="0"/>
+        <w:jc w:val="both"/>
+        <w:rPr>
+          <w:rFonts w:ascii="Times New Roman" w:hAnsi="Times New Roman" w:cs="Times New Roman"/>
+          <w:sz w:val="24"/>
+          <w:szCs w:val="24"/>
+        </w:rPr>
+      </w:pPr>
+    </w:p>
+    <w:p>
+      <w:pPr>
         <w:pStyle w:val="Heading2"/>
         <w:spacing w:line="360" w:lineRule="auto"/>
         <w:rPr>
@@ -6417,6 +8923,7 @@
         <w:rPr>
           <w:b/>
         </w:rPr>
+        <w:lastRenderedPageBreak/>
         <w:t>3.7 Hyperparameter Tuning</w:t>
       </w:r>
       <w:bookmarkEnd w:id="13"/>
@@ -6456,7 +8963,6 @@
         <w:rPr>
           <w:b/>
         </w:rPr>
-        <w:lastRenderedPageBreak/>
         <w:t>3.8 Generalization</w:t>
       </w:r>
     </w:p>
@@ -6537,9 +9043,9 @@
           <w:numId w:val="15"/>
         </w:numPr>
         <w:sectPr>
-          <w:headerReference w:type="default" r:id="rId13"/>
-          <w:headerReference w:type="first" r:id="rId14"/>
-          <w:footerReference w:type="first" r:id="rId15"/>
+          <w:headerReference w:type="default" r:id="rId14"/>
+          <w:headerReference w:type="first" r:id="rId15"/>
+          <w:footerReference w:type="first" r:id="rId16"/>
           <w:pgSz w:w="12240" w:h="15840"/>
           <w:pgMar w:top="1440" w:right="1440" w:bottom="1440" w:left="1440" w:header="720" w:footer="720" w:gutter="0"/>
           <w:pgNumType w:start="1"/>
@@ -6610,7 +9116,39 @@
           <w:rFonts w:ascii="Times New Roman" w:hAnsi="Times New Roman" w:cs="Times New Roman"/>
           <w:sz w:val="24"/>
         </w:rPr>
-        <w:t xml:space="preserve">, M., Dadkhah, C. and Tohidi, N. (2022). HTS-DL: Hybrid Text Summarization System using Deep Learning. </w:t>
+        <w:t xml:space="preserve">, M., </w:t>
+      </w:r>
+      <w:proofErr w:type="spellStart"/>
+      <w:r>
+        <w:rPr>
+          <w:rFonts w:ascii="Times New Roman" w:hAnsi="Times New Roman" w:cs="Times New Roman"/>
+          <w:sz w:val="24"/>
+        </w:rPr>
+        <w:t>Dadkhah</w:t>
+      </w:r>
+      <w:proofErr w:type="spellEnd"/>
+      <w:r>
+        <w:rPr>
+          <w:rFonts w:ascii="Times New Roman" w:hAnsi="Times New Roman" w:cs="Times New Roman"/>
+          <w:sz w:val="24"/>
+        </w:rPr>
+        <w:t xml:space="preserve">, C. and </w:t>
+      </w:r>
+      <w:proofErr w:type="spellStart"/>
+      <w:r>
+        <w:rPr>
+          <w:rFonts w:ascii="Times New Roman" w:hAnsi="Times New Roman" w:cs="Times New Roman"/>
+          <w:sz w:val="24"/>
+        </w:rPr>
+        <w:t>Tohidi</w:t>
+      </w:r>
+      <w:proofErr w:type="spellEnd"/>
+      <w:r>
+        <w:rPr>
+          <w:rFonts w:ascii="Times New Roman" w:hAnsi="Times New Roman" w:cs="Times New Roman"/>
+          <w:sz w:val="24"/>
+        </w:rPr>
+        <w:t xml:space="preserve">, N. (2022). HTS-DL: Hybrid Text Summarization System using Deep Learning. </w:t>
       </w:r>
       <w:r>
         <w:rPr>
@@ -6808,7 +9346,23 @@
           <w:rFonts w:ascii="Times New Roman" w:hAnsi="Times New Roman" w:cs="Times New Roman"/>
           <w:sz w:val="24"/>
         </w:rPr>
-        <w:t xml:space="preserve">Brasoveanu, A.M.P. and Andonie, R. (2020). Visualizing Transformers for NLP: A Brief Survey. </w:t>
+        <w:t xml:space="preserve">Brasoveanu, A.M.P. and </w:t>
+      </w:r>
+      <w:proofErr w:type="spellStart"/>
+      <w:r>
+        <w:rPr>
+          <w:rFonts w:ascii="Times New Roman" w:hAnsi="Times New Roman" w:cs="Times New Roman"/>
+          <w:sz w:val="24"/>
+        </w:rPr>
+        <w:t>Andonie</w:t>
+      </w:r>
+      <w:proofErr w:type="spellEnd"/>
+      <w:r>
+        <w:rPr>
+          <w:rFonts w:ascii="Times New Roman" w:hAnsi="Times New Roman" w:cs="Times New Roman"/>
+          <w:sz w:val="24"/>
+        </w:rPr>
+        <w:t xml:space="preserve">, R. (2020). Visualizing Transformers for NLP: A Brief Survey. </w:t>
       </w:r>
       <w:r>
         <w:rPr>
@@ -6855,21 +9409,12 @@
           <w:sz w:val="24"/>
         </w:rPr>
       </w:pPr>
-      <w:proofErr w:type="spellStart"/>
-      <w:r>
-        <w:rPr>
-          <w:rFonts w:ascii="Times New Roman" w:hAnsi="Times New Roman" w:cs="Times New Roman"/>
-          <w:sz w:val="24"/>
-        </w:rPr>
-        <w:t>Etemad</w:t>
-      </w:r>
-      <w:proofErr w:type="spellEnd"/>
-      <w:r>
-        <w:rPr>
-          <w:rFonts w:ascii="Times New Roman" w:hAnsi="Times New Roman" w:cs="Times New Roman"/>
-          <w:sz w:val="24"/>
-        </w:rPr>
-        <w:t xml:space="preserve">, A.G., Abidi, A.I. and Chhabra, M. (2021). A Review on Abstractive Text Summarization Using Deep Learning. </w:t>
+      <w:r>
+        <w:rPr>
+          <w:rFonts w:ascii="Times New Roman" w:hAnsi="Times New Roman" w:cs="Times New Roman"/>
+          <w:sz w:val="24"/>
+        </w:rPr>
+        <w:t xml:space="preserve">Etemad, A.G., Abidi, A.I. and Chhabra, M. (2021). A Review on Abstractive Text Summarization Using Deep Learning. </w:t>
       </w:r>
       <w:r>
         <w:rPr>
@@ -6901,7 +9446,23 @@
           <w:rFonts w:ascii="Times New Roman" w:hAnsi="Times New Roman" w:cs="Times New Roman"/>
           <w:sz w:val="24"/>
         </w:rPr>
-        <w:t xml:space="preserve">Gupta, V. and Lehal, G.S. (2010). A Survey of Text Summarization Extractive Techniques. </w:t>
+        <w:t xml:space="preserve">Gupta, V. and </w:t>
+      </w:r>
+      <w:proofErr w:type="spellStart"/>
+      <w:r>
+        <w:rPr>
+          <w:rFonts w:ascii="Times New Roman" w:hAnsi="Times New Roman" w:cs="Times New Roman"/>
+          <w:sz w:val="24"/>
+        </w:rPr>
+        <w:t>Lehal</w:t>
+      </w:r>
+      <w:proofErr w:type="spellEnd"/>
+      <w:r>
+        <w:rPr>
+          <w:rFonts w:ascii="Times New Roman" w:hAnsi="Times New Roman" w:cs="Times New Roman"/>
+          <w:sz w:val="24"/>
+        </w:rPr>
+        <w:t xml:space="preserve">, G.S. (2010). A Survey of Text Summarization Extractive Techniques. </w:t>
       </w:r>
       <w:r>
         <w:rPr>
@@ -7080,7 +9641,23 @@
           <w:sz w:val="24"/>
         </w:rPr>
         <w:lastRenderedPageBreak/>
-        <w:t>Lopez, M.M. and Kalita, J. (2017). Deep Learning applied to NLP. Available from http://arxiv.org/abs/1703.03091 [Accessed 2 November 2022].</w:t>
+        <w:t xml:space="preserve">Lopez, M.M. and </w:t>
+      </w:r>
+      <w:proofErr w:type="spellStart"/>
+      <w:r>
+        <w:rPr>
+          <w:rFonts w:ascii="Times New Roman" w:hAnsi="Times New Roman" w:cs="Times New Roman"/>
+          <w:sz w:val="24"/>
+        </w:rPr>
+        <w:t>Kalita</w:t>
+      </w:r>
+      <w:proofErr w:type="spellEnd"/>
+      <w:r>
+        <w:rPr>
+          <w:rFonts w:ascii="Times New Roman" w:hAnsi="Times New Roman" w:cs="Times New Roman"/>
+          <w:sz w:val="24"/>
+        </w:rPr>
+        <w:t>, J. (2017). Deep Learning applied to NLP. Available from http://arxiv.org/abs/1703.03091 [Accessed 2 November 2022].</w:t>
       </w:r>
     </w:p>
     <w:p>
@@ -7244,12 +9821,37 @@
           <w:sz w:val="24"/>
         </w:rPr>
       </w:pPr>
-      <w:r>
-        <w:rPr>
-          <w:rFonts w:ascii="Times New Roman" w:hAnsi="Times New Roman" w:cs="Times New Roman"/>
-          <w:sz w:val="24"/>
-        </w:rPr>
-        <w:t xml:space="preserve">Socher, R., Bengio, Y. and Manning, C.D. (2012). Deep Learning for NLP (without Magic). </w:t>
+      <w:proofErr w:type="spellStart"/>
+      <w:r>
+        <w:rPr>
+          <w:rFonts w:ascii="Times New Roman" w:hAnsi="Times New Roman" w:cs="Times New Roman"/>
+          <w:sz w:val="24"/>
+        </w:rPr>
+        <w:t>Socher</w:t>
+      </w:r>
+      <w:proofErr w:type="spellEnd"/>
+      <w:r>
+        <w:rPr>
+          <w:rFonts w:ascii="Times New Roman" w:hAnsi="Times New Roman" w:cs="Times New Roman"/>
+          <w:sz w:val="24"/>
+        </w:rPr>
+        <w:t xml:space="preserve">, R., </w:t>
+      </w:r>
+      <w:proofErr w:type="spellStart"/>
+      <w:r>
+        <w:rPr>
+          <w:rFonts w:ascii="Times New Roman" w:hAnsi="Times New Roman" w:cs="Times New Roman"/>
+          <w:sz w:val="24"/>
+        </w:rPr>
+        <w:t>Bengio</w:t>
+      </w:r>
+      <w:proofErr w:type="spellEnd"/>
+      <w:r>
+        <w:rPr>
+          <w:rFonts w:ascii="Times New Roman" w:hAnsi="Times New Roman" w:cs="Times New Roman"/>
+          <w:sz w:val="24"/>
+        </w:rPr>
+        <w:t xml:space="preserve">, Y. and Manning, C.D. (2012). Deep Learning for NLP (without Magic). </w:t>
       </w:r>
       <w:r>
         <w:rPr>
@@ -7528,7 +10130,7 @@
                     </pic:cNvPicPr>
                   </pic:nvPicPr>
                   <pic:blipFill>
-                    <a:blip r:embed="rId16" cstate="print">
+                    <a:blip r:embed="rId17" cstate="print">
                       <a:extLst>
                         <a:ext uri="{28A0092B-C50C-407E-A947-70E740481C1C}">
                           <a14:useLocalDpi xmlns:a14="http://schemas.microsoft.com/office/drawing/2010/main" val="0"/>
@@ -11712,7 +14314,7 @@
 </file>
 
 <file path=customXml/itemProps1.xml><?xml version="1.0" encoding="utf-8"?>
-<ds:datastoreItem xmlns:ds="http://schemas.openxmlformats.org/officeDocument/2006/customXml" ds:itemID="{172DA3CF-0FD9-4511-9382-80A4400B530A}">
+<ds:datastoreItem xmlns:ds="http://schemas.openxmlformats.org/officeDocument/2006/customXml" ds:itemID="{E467E42E-4AA0-404B-8DC7-CAD0ADC29831}">
   <ds:schemaRefs>
     <ds:schemaRef ds:uri="http://schemas.openxmlformats.org/officeDocument/2006/bibliography"/>
   </ds:schemaRefs>

</xml_diff>

<commit_message>
updated the technological review in the LR
</commit_message>
<xml_diff>
--- a/LR/LR.docx
+++ b/LR/LR.docx
@@ -4227,29 +4227,7 @@
                 <w:szCs w:val="24"/>
                 <w:shd w:val="clear" w:color="auto" w:fill="FFFFFF"/>
               </w:rPr>
-              <w:t xml:space="preserve">Recall-Oriented Understudy for </w:t>
-            </w:r>
-            <w:proofErr w:type="spellStart"/>
-            <w:r>
-              <w:rPr>
-                <w:rFonts w:ascii="Times New Roman" w:hAnsi="Times New Roman" w:cs="Times New Roman"/>
-                <w:bCs/>
-                <w:sz w:val="24"/>
-                <w:szCs w:val="24"/>
-                <w:shd w:val="clear" w:color="auto" w:fill="FFFFFF"/>
-              </w:rPr>
-              <w:t>Gisting</w:t>
-            </w:r>
-            <w:proofErr w:type="spellEnd"/>
-            <w:r>
-              <w:rPr>
-                <w:rFonts w:ascii="Times New Roman" w:hAnsi="Times New Roman" w:cs="Times New Roman"/>
-                <w:bCs/>
-                <w:sz w:val="24"/>
-                <w:szCs w:val="24"/>
-                <w:shd w:val="clear" w:color="auto" w:fill="FFFFFF"/>
-              </w:rPr>
-              <w:t xml:space="preserve"> Evaluation</w:t>
+              <w:t>Recall-Oriented Understudy for Gisting Evaluation</w:t>
             </w:r>
             <w:r>
               <w:rPr>
@@ -7009,43 +6987,7 @@
           <w:sz w:val="24"/>
           <w:szCs w:val="24"/>
         </w:rPr>
-        <w:t>(</w:t>
-      </w:r>
-      <w:proofErr w:type="spellStart"/>
-      <w:r>
-        <w:rPr>
-          <w:rFonts w:ascii="Times New Roman" w:hAnsi="Times New Roman" w:cs="Times New Roman"/>
-          <w:sz w:val="24"/>
-          <w:szCs w:val="24"/>
-        </w:rPr>
-        <w:t>Brasoveanu</w:t>
-      </w:r>
-      <w:proofErr w:type="spellEnd"/>
-      <w:r>
-        <w:rPr>
-          <w:rFonts w:ascii="Times New Roman" w:hAnsi="Times New Roman" w:cs="Times New Roman"/>
-          <w:sz w:val="24"/>
-          <w:szCs w:val="24"/>
-        </w:rPr>
-        <w:t xml:space="preserve"> and </w:t>
-      </w:r>
-      <w:proofErr w:type="spellStart"/>
-      <w:r>
-        <w:rPr>
-          <w:rFonts w:ascii="Times New Roman" w:hAnsi="Times New Roman" w:cs="Times New Roman"/>
-          <w:sz w:val="24"/>
-          <w:szCs w:val="24"/>
-        </w:rPr>
-        <w:t>Andonie</w:t>
-      </w:r>
-      <w:proofErr w:type="spellEnd"/>
-      <w:r>
-        <w:rPr>
-          <w:rFonts w:ascii="Times New Roman" w:hAnsi="Times New Roman" w:cs="Times New Roman"/>
-          <w:sz w:val="24"/>
-          <w:szCs w:val="24"/>
-        </w:rPr>
-        <w:t>, 2020)</w:t>
+        <w:t>(Brasoveanu and Andonie, 2020)</w:t>
       </w:r>
       <w:r>
         <w:rPr>
@@ -8291,7 +8233,6 @@
                 <w:szCs w:val="24"/>
               </w:rPr>
             </w:pPr>
-            <w:proofErr w:type="spellStart"/>
             <w:r>
               <w:rPr>
                 <w:rFonts w:ascii="Times New Roman" w:hAnsi="Times New Roman" w:cs="Times New Roman"/>
@@ -8300,7 +8241,6 @@
               </w:rPr>
               <w:t>Xsum</w:t>
             </w:r>
-            <w:proofErr w:type="spellEnd"/>
           </w:p>
           <w:p>
             <w:pPr>
@@ -8578,23 +8518,13 @@
                 <w:szCs w:val="24"/>
               </w:rPr>
             </w:pPr>
-            <w:proofErr w:type="spellStart"/>
-            <w:r>
-              <w:rPr>
-                <w:rFonts w:ascii="Times New Roman" w:hAnsi="Times New Roman" w:cs="Times New Roman"/>
-                <w:sz w:val="24"/>
-                <w:szCs w:val="24"/>
-              </w:rPr>
-              <w:t>Gigaword</w:t>
-            </w:r>
-            <w:proofErr w:type="spellEnd"/>
-            <w:r>
-              <w:rPr>
-                <w:rFonts w:ascii="Times New Roman" w:hAnsi="Times New Roman" w:cs="Times New Roman"/>
-                <w:sz w:val="24"/>
-                <w:szCs w:val="24"/>
-              </w:rPr>
-              <w:t>,</w:t>
+            <w:r>
+              <w:rPr>
+                <w:rFonts w:ascii="Times New Roman" w:hAnsi="Times New Roman" w:cs="Times New Roman"/>
+                <w:sz w:val="24"/>
+                <w:szCs w:val="24"/>
+              </w:rPr>
+              <w:t>Gigaword,</w:t>
             </w:r>
           </w:p>
           <w:p>
@@ -8886,7 +8816,6 @@
                 <w:szCs w:val="24"/>
               </w:rPr>
             </w:pPr>
-            <w:proofErr w:type="spellStart"/>
             <w:r>
               <w:rPr>
                 <w:rFonts w:ascii="Times New Roman" w:hAnsi="Times New Roman" w:cs="Times New Roman"/>
@@ -8895,7 +8824,6 @@
               </w:rPr>
               <w:t>Xsum</w:t>
             </w:r>
-            <w:proofErr w:type="spellEnd"/>
           </w:p>
         </w:tc>
       </w:tr>
@@ -9184,7 +9112,6 @@
                 <w:szCs w:val="24"/>
               </w:rPr>
             </w:pPr>
-            <w:proofErr w:type="spellStart"/>
             <w:r>
               <w:rPr>
                 <w:rFonts w:ascii="Times New Roman" w:hAnsi="Times New Roman" w:cs="Times New Roman"/>
@@ -9193,7 +9120,6 @@
               </w:rPr>
               <w:t>Xsum</w:t>
             </w:r>
-            <w:proofErr w:type="spellEnd"/>
           </w:p>
         </w:tc>
       </w:tr>
@@ -10863,8 +10789,6 @@
         </w:rPr>
         <w:t xml:space="preserve"> tuning to improve the method and obtain a better outcome.</w:t>
       </w:r>
-      <w:bookmarkStart w:id="16" w:name="_GoBack"/>
-      <w:bookmarkEnd w:id="16"/>
     </w:p>
     <w:p>
       <w:pPr>
@@ -10873,15 +10797,1107 @@
           <w:ilvl w:val="0"/>
           <w:numId w:val="15"/>
         </w:numPr>
-      </w:pPr>
-      <w:bookmarkStart w:id="17" w:name="_Toc118908194"/>
+        <w:spacing w:line="360" w:lineRule="auto"/>
+      </w:pPr>
+      <w:bookmarkStart w:id="16" w:name="_Toc118908194"/>
       <w:r>
         <w:t>TECHNOLOGICAL REVIEW</w:t>
       </w:r>
+      <w:bookmarkEnd w:id="16"/>
+    </w:p>
+    <w:p>
+      <w:pPr>
+        <w:spacing w:line="360" w:lineRule="auto"/>
+        <w:jc w:val="both"/>
+        <w:rPr>
+          <w:rFonts w:ascii="Times New Roman" w:hAnsi="Times New Roman" w:cs="Times New Roman"/>
+          <w:sz w:val="24"/>
+          <w:szCs w:val="24"/>
+        </w:rPr>
+      </w:pPr>
+      <w:r>
+        <w:rPr>
+          <w:rFonts w:ascii="Times New Roman" w:hAnsi="Times New Roman" w:cs="Times New Roman"/>
+          <w:sz w:val="24"/>
+          <w:szCs w:val="24"/>
+        </w:rPr>
+        <w:t>There are many applications for text summarization systems today, especially when researching papers. Users may choose from a variety of contexts, such as research paper materials, customer reviews, etc., much more easily by using summaries to comprehend the context and pinpoint the key concepts. Text summarization tools assist researchers in frequently writing an abstract of their findings. With this technique, text summaries may be extracted or abstracted. In contrast to extractive text summarizing, the abstractive text summarization approach creates its own context, which is a far more logical or human-like written language, and can help with problem solving</w:t>
+      </w:r>
+      <w:r>
+        <w:rPr>
+          <w:rFonts w:ascii="Times New Roman" w:hAnsi="Times New Roman" w:cs="Times New Roman"/>
+          <w:sz w:val="24"/>
+          <w:szCs w:val="24"/>
+        </w:rPr>
+        <w:t xml:space="preserve"> </w:t>
+      </w:r>
+      <w:r>
+        <w:rPr>
+          <w:rFonts w:ascii="Times New Roman" w:hAnsi="Times New Roman" w:cs="Times New Roman"/>
+          <w:sz w:val="24"/>
+          <w:szCs w:val="24"/>
+        </w:rPr>
+        <w:fldChar w:fldCharType="begin"/>
+      </w:r>
+      <w:r>
+        <w:rPr>
+          <w:rFonts w:ascii="Times New Roman" w:hAnsi="Times New Roman" w:cs="Times New Roman"/>
+          <w:sz w:val="24"/>
+          <w:szCs w:val="24"/>
+        </w:rPr>
+        <w:instrText xml:space="preserve"> ADDIN ZOTERO_ITEM CSL_CITATION {"citationID":"1qOgqweC","properties":{"formattedCitation":"(Barna and Heickal, 2022)","plainCitation":"(Barna and Heickal, 2022)","noteIndex":0},"citationItems":[{"id":164,"uris":["http://zotero.org/users/local/70QdCwYM/items/957SSKMX"],"itemData":{"id":164,"type":"article-journal","abstract":"Abstractive text summarization is one of the most interesting problems in the research field of Natural Language Processing. Recent advances in sequence to sequence model have made it possible to apply new approaches for abstractive text summarization and perform significantly. But most of the existing systems suffer from some drawbacks like word repetition, producing inaccurate or irrelevant information etc. In this work we propose a novel architecture incorporating advanced word embedding layer and topical feature with a pointer generator network to generate more topic oriented summaries in a logically sequenced way. Adding a word embedding layer with the model can capture semantic features of words in the input sequence more accurately. Also our proposed system with incorporated topical features ensures that the summaries focus on the most important parts of the source document. We applied our model to the CNN/Daily Mail dataset and outperformed the baseline model by all the ROUGE scores.","container-title":"Dhaka University Journal of Applied Science and Engineering","DOI":"10.3329/dujase.v6i2.59217","ISSN":"2218-7413","issue":"2","journalAbbreviation":"Dhaka Uni. J. of Applied Sci. and Eng.","language":"en","page":"39-48","source":"DOI.org (Crossref)","title":"An Automatic Abstractive Text Summarization System","volume":"6","author":[{"family":"Barna","given":"Nasid Habib"},{"family":"Heickal","given":"Hasnain"}],"issued":{"date-parts":[["2022",6,15]]}}}],"schema":"https://github.com/citation-style-language/schema/raw/master/csl-citation.json"} </w:instrText>
+      </w:r>
+      <w:r>
+        <w:rPr>
+          <w:rFonts w:ascii="Times New Roman" w:hAnsi="Times New Roman" w:cs="Times New Roman"/>
+          <w:sz w:val="24"/>
+          <w:szCs w:val="24"/>
+        </w:rPr>
+        <w:fldChar w:fldCharType="separate"/>
+      </w:r>
+      <w:r>
+        <w:rPr>
+          <w:rFonts w:ascii="Times New Roman" w:hAnsi="Times New Roman" w:cs="Times New Roman"/>
+          <w:sz w:val="24"/>
+        </w:rPr>
+        <w:t>(Barna and Heickal, 2022)</w:t>
+      </w:r>
+      <w:r>
+        <w:rPr>
+          <w:rFonts w:ascii="Times New Roman" w:hAnsi="Times New Roman" w:cs="Times New Roman"/>
+          <w:sz w:val="24"/>
+          <w:szCs w:val="24"/>
+        </w:rPr>
+        <w:fldChar w:fldCharType="end"/>
+      </w:r>
+      <w:r>
+        <w:rPr>
+          <w:rFonts w:ascii="Times New Roman" w:hAnsi="Times New Roman" w:cs="Times New Roman"/>
+          <w:sz w:val="24"/>
+          <w:szCs w:val="24"/>
+        </w:rPr>
+        <w:t>.</w:t>
+      </w:r>
+      <w:r>
+        <w:rPr>
+          <w:rFonts w:ascii="Times New Roman" w:hAnsi="Times New Roman" w:cs="Times New Roman"/>
+          <w:sz w:val="24"/>
+          <w:szCs w:val="24"/>
+        </w:rPr>
+        <w:t xml:space="preserve"> </w:t>
+      </w:r>
+      <w:r>
+        <w:rPr>
+          <w:rFonts w:ascii="Times New Roman" w:hAnsi="Times New Roman" w:cs="Times New Roman"/>
+          <w:sz w:val="24"/>
+          <w:szCs w:val="24"/>
+        </w:rPr>
+        <w:t xml:space="preserve">Text summarizers may be quite helpful in highlighting the key elements of reviews by providing a </w:t>
+      </w:r>
+      <w:r>
+        <w:rPr>
+          <w:rFonts w:ascii="Times New Roman" w:hAnsi="Times New Roman" w:cs="Times New Roman"/>
+          <w:sz w:val="24"/>
+          <w:szCs w:val="24"/>
+        </w:rPr>
+        <w:t>summary of user reviews, which can sometimes be very extensive and descriptive.</w:t>
+      </w:r>
+    </w:p>
+    <w:p>
+      <w:pPr>
+        <w:spacing w:line="360" w:lineRule="auto"/>
+        <w:jc w:val="both"/>
+        <w:rPr>
+          <w:rFonts w:ascii="Times New Roman" w:hAnsi="Times New Roman" w:cs="Times New Roman"/>
+          <w:sz w:val="24"/>
+          <w:szCs w:val="24"/>
+        </w:rPr>
+      </w:pPr>
+      <w:r>
+        <w:rPr>
+          <w:rFonts w:ascii="Times New Roman" w:hAnsi="Times New Roman" w:cs="Times New Roman"/>
+          <w:sz w:val="24"/>
+          <w:szCs w:val="24"/>
+        </w:rPr>
+        <w:tab/>
+      </w:r>
+      <w:r>
+        <w:rPr>
+          <w:rFonts w:ascii="Times New Roman" w:hAnsi="Times New Roman" w:cs="Times New Roman"/>
+          <w:sz w:val="24"/>
+          <w:szCs w:val="24"/>
+        </w:rPr>
+        <w:t>Traditional machine learning and deep learning approaches has been widely used fo</w:t>
+      </w:r>
+      <w:r>
+        <w:rPr>
+          <w:rFonts w:ascii="Times New Roman" w:hAnsi="Times New Roman" w:cs="Times New Roman"/>
+          <w:sz w:val="24"/>
+          <w:szCs w:val="24"/>
+        </w:rPr>
+        <w:t xml:space="preserve">r text summarization for the domain of movies </w:t>
+      </w:r>
+      <w:r>
+        <w:rPr>
+          <w:rFonts w:ascii="Times New Roman" w:hAnsi="Times New Roman" w:cs="Times New Roman"/>
+          <w:sz w:val="24"/>
+          <w:szCs w:val="24"/>
+        </w:rPr>
+        <w:t xml:space="preserve">reviews, however advanced deep learning approaches such as Transformers has not been explored for the domain of movie reviews but yet been used in other case scenarios. Even though traditional machine learning and deep learning approaches </w:t>
+      </w:r>
+      <w:r>
+        <w:rPr>
+          <w:rFonts w:ascii="Times New Roman" w:hAnsi="Times New Roman" w:cs="Times New Roman"/>
+          <w:sz w:val="24"/>
+          <w:szCs w:val="24"/>
+        </w:rPr>
+        <w:t>performed well</w:t>
+      </w:r>
+      <w:r>
+        <w:rPr>
+          <w:rFonts w:ascii="Times New Roman" w:hAnsi="Times New Roman" w:cs="Times New Roman"/>
+          <w:sz w:val="24"/>
+          <w:szCs w:val="24"/>
+        </w:rPr>
+        <w:t xml:space="preserve">, there was </w:t>
+      </w:r>
+      <w:r>
+        <w:rPr>
+          <w:rFonts w:ascii="Times New Roman" w:hAnsi="Times New Roman" w:cs="Times New Roman"/>
+          <w:sz w:val="24"/>
+          <w:szCs w:val="24"/>
+        </w:rPr>
+        <w:t xml:space="preserve">a </w:t>
+      </w:r>
+      <w:r>
+        <w:rPr>
+          <w:rFonts w:ascii="Times New Roman" w:hAnsi="Times New Roman" w:cs="Times New Roman"/>
+          <w:sz w:val="24"/>
+          <w:szCs w:val="24"/>
+        </w:rPr>
+        <w:t>limitation to push the boundaries with new approaches.</w:t>
+      </w:r>
+      <w:r>
+        <w:rPr>
+          <w:rFonts w:ascii="Times New Roman" w:hAnsi="Times New Roman" w:cs="Times New Roman"/>
+          <w:sz w:val="24"/>
+          <w:szCs w:val="24"/>
+        </w:rPr>
+        <w:t xml:space="preserve"> That’s where </w:t>
+      </w:r>
+      <w:r>
+        <w:rPr>
+          <w:rFonts w:ascii="Times New Roman" w:hAnsi="Times New Roman" w:cs="Times New Roman"/>
+          <w:sz w:val="24"/>
+          <w:szCs w:val="24"/>
+        </w:rPr>
+        <w:lastRenderedPageBreak/>
+        <w:t>transformer optimized was considered via repeated hyperparameter tuning with exposure to new data and making this generalized to any domain.</w:t>
+      </w:r>
+    </w:p>
+    <w:p>
+      <w:pPr>
+        <w:pStyle w:val="Heading2"/>
+        <w:numPr>
+          <w:ilvl w:val="1"/>
+          <w:numId w:val="15"/>
+        </w:numPr>
+        <w:spacing w:line="360" w:lineRule="auto"/>
+        <w:rPr>
+          <w:b/>
+        </w:rPr>
+      </w:pPr>
+      <w:r>
+        <w:rPr>
+          <w:b/>
+        </w:rPr>
+        <w:t>Machine Learning text summarization techniques.</w:t>
+      </w:r>
+    </w:p>
+    <w:p>
+      <w:pPr>
+        <w:pStyle w:val="Heading2"/>
+        <w:spacing w:line="360" w:lineRule="auto"/>
+        <w:rPr>
+          <w:rFonts w:eastAsiaTheme="minorEastAsia" w:cs="Times New Roman"/>
+          <w:color w:val="auto"/>
+          <w:sz w:val="24"/>
+          <w:szCs w:val="24"/>
+        </w:rPr>
+      </w:pPr>
+      <w:r>
+        <w:rPr>
+          <w:rFonts w:eastAsiaTheme="minorEastAsia" w:cs="Times New Roman"/>
+          <w:color w:val="auto"/>
+          <w:sz w:val="24"/>
+          <w:szCs w:val="24"/>
+        </w:rPr>
+        <w:t>Researchers in the fields of movies and e-commerce have explored a variety of well-known strategies for abstractive text summarization. Algorithms including Naive Bayes, SVM, and a hybrid of the two have all been investigated</w:t>
+      </w:r>
+      <w:r>
+        <w:rPr>
+          <w:rFonts w:eastAsiaTheme="minorEastAsia" w:cs="Times New Roman"/>
+          <w:color w:val="auto"/>
+          <w:sz w:val="24"/>
+          <w:szCs w:val="24"/>
+        </w:rPr>
+        <w:t xml:space="preserve"> </w:t>
+      </w:r>
+      <w:r>
+        <w:rPr>
+          <w:rFonts w:eastAsiaTheme="minorEastAsia" w:cs="Times New Roman"/>
+          <w:color w:val="auto"/>
+          <w:sz w:val="24"/>
+          <w:szCs w:val="24"/>
+        </w:rPr>
+        <w:fldChar w:fldCharType="begin"/>
+      </w:r>
+      <w:r>
+        <w:rPr>
+          <w:rFonts w:eastAsiaTheme="minorEastAsia" w:cs="Times New Roman"/>
+          <w:color w:val="auto"/>
+          <w:sz w:val="24"/>
+          <w:szCs w:val="24"/>
+        </w:rPr>
+        <w:instrText xml:space="preserve"> ADDIN ZOTERO_ITEM CSL_CITATION {"citationID":"CYayEQ0r","properties":{"formattedCitation":"(Boorugu, Ramesh and Madhavi, 2019)","plainCitation":"(Boorugu, Ramesh and Madhavi, 2019)","noteIndex":0},"citationItems":[{"id":8,"uris":["http://zotero.org/users/local/70QdCwYM/items/EJJHXUCW"],"itemData":{"id":8,"type":"article-journal","container-title":"International Journal of Scientific &amp; Technology Research Volume","ISSN":"2277-8616","issue":"10","page":"1127-1133","title":"Summarizing Product Reviews Using Nlp Based Text Summarization","volume":"8","author":[{"family":"Boorugu","given":"Ravali"},{"family":"Ramesh","given":"Gajula"},{"family":"Madhavi","given":"Karanam"}],"issued":{"date-parts":[["2019"]]}}}],"schema":"https://github.com/citation-style-language/schema/raw/master/csl-citation.json"} </w:instrText>
+      </w:r>
+      <w:r>
+        <w:rPr>
+          <w:rFonts w:eastAsiaTheme="minorEastAsia" w:cs="Times New Roman"/>
+          <w:color w:val="auto"/>
+          <w:sz w:val="24"/>
+          <w:szCs w:val="24"/>
+        </w:rPr>
+        <w:fldChar w:fldCharType="separate"/>
+      </w:r>
+      <w:r>
+        <w:rPr>
+          <w:rFonts w:cs="Times New Roman"/>
+          <w:color w:val="auto"/>
+          <w:sz w:val="24"/>
+        </w:rPr>
+        <w:t>(Boorugu, Ramesh and Madhavi, 2019)</w:t>
+      </w:r>
+      <w:r>
+        <w:rPr>
+          <w:rFonts w:eastAsiaTheme="minorEastAsia" w:cs="Times New Roman"/>
+          <w:color w:val="auto"/>
+          <w:sz w:val="24"/>
+          <w:szCs w:val="24"/>
+        </w:rPr>
+        <w:fldChar w:fldCharType="end"/>
+      </w:r>
+      <w:r>
+        <w:rPr>
+          <w:rFonts w:eastAsiaTheme="minorEastAsia" w:cs="Times New Roman"/>
+          <w:color w:val="auto"/>
+          <w:sz w:val="24"/>
+          <w:szCs w:val="24"/>
+        </w:rPr>
+        <w:t xml:space="preserve">. </w:t>
+      </w:r>
+    </w:p>
+    <w:p>
+      <w:pPr>
+        <w:pStyle w:val="Heading2"/>
+        <w:spacing w:line="360" w:lineRule="auto"/>
+        <w:ind w:firstLine="720"/>
+        <w:rPr>
+          <w:rFonts w:eastAsiaTheme="minorEastAsia" w:cs="Times New Roman"/>
+          <w:color w:val="auto"/>
+          <w:sz w:val="24"/>
+          <w:szCs w:val="24"/>
+        </w:rPr>
+      </w:pPr>
+      <w:r>
+        <w:rPr>
+          <w:rFonts w:eastAsiaTheme="minorEastAsia" w:cs="Times New Roman"/>
+          <w:color w:val="auto"/>
+          <w:sz w:val="24"/>
+          <w:szCs w:val="24"/>
+        </w:rPr>
+        <w:t>When they were initially published, these methodologies were given a lot of significance, but as time has progressed on, new technologies and techniques have emerged that can utilize deep learning techniques like RNN, CNN, etc. to perform better.</w:t>
+      </w:r>
+    </w:p>
+    <w:p>
+      <w:pPr>
+        <w:pStyle w:val="Heading2"/>
+        <w:spacing w:line="360" w:lineRule="auto"/>
+        <w:rPr>
+          <w:b/>
+        </w:rPr>
+      </w:pPr>
+      <w:r>
+        <w:rPr>
+          <w:b/>
+        </w:rPr>
+        <w:t>5.2 Deep Learning text summarization techniques.</w:t>
+      </w:r>
+    </w:p>
+    <w:p>
+      <w:pPr>
+        <w:spacing w:line="360" w:lineRule="auto"/>
+        <w:jc w:val="both"/>
+        <w:rPr>
+          <w:rFonts w:ascii="Times New Roman" w:hAnsi="Times New Roman" w:cs="Times New Roman"/>
+          <w:sz w:val="24"/>
+          <w:szCs w:val="24"/>
+        </w:rPr>
+      </w:pPr>
+      <w:r>
+        <w:rPr>
+          <w:rFonts w:ascii="Times New Roman" w:hAnsi="Times New Roman" w:cs="Times New Roman"/>
+          <w:sz w:val="24"/>
+          <w:szCs w:val="24"/>
+        </w:rPr>
+        <w:t>Numerous studies have been conducted on deep learning methods for abstractive text summarization</w:t>
+      </w:r>
+      <w:r>
+        <w:rPr>
+          <w:rFonts w:ascii="Times New Roman" w:hAnsi="Times New Roman" w:cs="Times New Roman"/>
+          <w:sz w:val="24"/>
+          <w:szCs w:val="24"/>
+        </w:rPr>
+        <w:t>, such as with the usage of CNN, LSTM-CNN, Convolutional Seq2Seq, Sequence to Sequence RNN</w:t>
+      </w:r>
+      <w:r>
+        <w:rPr>
+          <w:rFonts w:ascii="Times New Roman" w:hAnsi="Times New Roman" w:cs="Times New Roman"/>
+          <w:sz w:val="24"/>
+          <w:szCs w:val="24"/>
+        </w:rPr>
+        <w:t>, Convolutional Sequence to Sequence</w:t>
+      </w:r>
+      <w:r>
+        <w:rPr>
+          <w:rFonts w:ascii="Times New Roman" w:hAnsi="Times New Roman" w:cs="Times New Roman"/>
+          <w:sz w:val="24"/>
+          <w:szCs w:val="24"/>
+        </w:rPr>
+        <w:t>, Transformers, T5, BART, BERT</w:t>
+      </w:r>
+      <w:r>
+        <w:rPr>
+          <w:rFonts w:ascii="Times New Roman" w:hAnsi="Times New Roman" w:cs="Times New Roman"/>
+          <w:sz w:val="24"/>
+          <w:szCs w:val="24"/>
+        </w:rPr>
+        <w:t xml:space="preserve"> etc.… which were trained on a general dataset such as from Gigaword</w:t>
+      </w:r>
+      <w:r>
+        <w:rPr>
+          <w:rFonts w:ascii="Times New Roman" w:hAnsi="Times New Roman" w:cs="Times New Roman"/>
+          <w:sz w:val="24"/>
+          <w:szCs w:val="24"/>
+        </w:rPr>
+        <w:t xml:space="preserve">, DUC 2002, DUC 2004, CNN Daily Mail, DUC, Xsum, Newsroom such datasets, in order to get an evaluation comparison on which outperforms the rest and eventually the T5 Transformer outperformed the rest of the other techniques in the case of abstractive text summarization </w:t>
+      </w:r>
+      <w:r>
+        <w:rPr>
+          <w:rFonts w:ascii="Times New Roman" w:hAnsi="Times New Roman" w:cs="Times New Roman"/>
+          <w:sz w:val="24"/>
+          <w:szCs w:val="24"/>
+        </w:rPr>
+        <w:fldChar w:fldCharType="begin"/>
+      </w:r>
+      <w:r>
+        <w:rPr>
+          <w:rFonts w:ascii="Times New Roman" w:hAnsi="Times New Roman" w:cs="Times New Roman"/>
+          <w:sz w:val="24"/>
+          <w:szCs w:val="24"/>
+        </w:rPr>
+        <w:instrText xml:space="preserve"> ADDIN ZOTERO_ITEM CSL_CITATION {"citationID":"P8cJbfFl","properties":{"formattedCitation":"(Etemad, Abidi and Chhabra, 2021)","plainCitation":"(Etemad, Abidi and Chhabra, 2021)","noteIndex":0},"citationItems":[{"id":53,"uris":["http://zotero.org/users/local/70QdCwYM/items/8ZSE9ESV"],"itemData":{"id":53,"type":"paper-conference","container-title":"2021 9th International Conference on Reliability, Infocom Technologies and Optimization (Trends and Future Directions) (ICRITO)","DOI":"10.1109/ICRITO51393.2021.9596500","event-place":"Noida, India","event-title":"2021 9th International Conference on Reliability, Infocom Technologies and Optimization (Trends and Future Directions) (ICRITO)","ISBN":"978-1-66541-703-7","page":"1-6","publisher":"IEEE","publisher-place":"Noida, India","source":"DOI.org (Crossref)","title":"A Review on Abstractive Text Summarization Using Deep Learning","URL":"https://ieeexplore.ieee.org/document/9596500/","author":[{"family":"Etemad","given":"Abdul Ghafoor"},{"family":"Abidi","given":"Ali Imam"},{"family":"Chhabra","given":"Megha"}],"accessed":{"date-parts":[["2022",10,10]]},"issued":{"date-parts":[["2021",9,3]]}}}],"schema":"https://github.com/citation-style-language/schema/raw/master/csl-citation.json"} </w:instrText>
+      </w:r>
+      <w:r>
+        <w:rPr>
+          <w:rFonts w:ascii="Times New Roman" w:hAnsi="Times New Roman" w:cs="Times New Roman"/>
+          <w:sz w:val="24"/>
+          <w:szCs w:val="24"/>
+        </w:rPr>
+        <w:fldChar w:fldCharType="separate"/>
+      </w:r>
+      <w:r>
+        <w:rPr>
+          <w:rFonts w:ascii="Times New Roman" w:hAnsi="Times New Roman" w:cs="Times New Roman"/>
+          <w:sz w:val="24"/>
+        </w:rPr>
+        <w:t>(Etemad, Abidi and Chhabra, 2021)</w:t>
+      </w:r>
+      <w:r>
+        <w:rPr>
+          <w:rFonts w:ascii="Times New Roman" w:hAnsi="Times New Roman" w:cs="Times New Roman"/>
+          <w:sz w:val="24"/>
+          <w:szCs w:val="24"/>
+        </w:rPr>
+        <w:fldChar w:fldCharType="end"/>
+      </w:r>
+      <w:r>
+        <w:rPr>
+          <w:rFonts w:ascii="Times New Roman" w:hAnsi="Times New Roman" w:cs="Times New Roman"/>
+          <w:sz w:val="24"/>
+          <w:szCs w:val="24"/>
+        </w:rPr>
+        <w:t>.</w:t>
+      </w:r>
+    </w:p>
+    <w:p>
+      <w:pPr>
+        <w:spacing w:line="360" w:lineRule="auto"/>
+        <w:ind w:firstLine="720"/>
+        <w:jc w:val="both"/>
+        <w:rPr>
+          <w:rFonts w:ascii="Times New Roman" w:hAnsi="Times New Roman" w:cs="Times New Roman"/>
+          <w:sz w:val="24"/>
+          <w:szCs w:val="24"/>
+        </w:rPr>
+      </w:pPr>
+      <w:r>
+        <w:rPr>
+          <w:rFonts w:ascii="Times New Roman" w:hAnsi="Times New Roman" w:cs="Times New Roman"/>
+          <w:sz w:val="24"/>
+          <w:szCs w:val="24"/>
+        </w:rPr>
+        <w:t xml:space="preserve">Out of which transformers are the advanced deep learning approach for text summarization </w:t>
+      </w:r>
+      <w:r>
+        <w:rPr>
+          <w:rFonts w:ascii="Times New Roman" w:hAnsi="Times New Roman" w:cs="Times New Roman"/>
+          <w:sz w:val="24"/>
+          <w:szCs w:val="24"/>
+        </w:rPr>
+        <w:t xml:space="preserve">which is an encoder-decoder model with attention layer which helps it to generate better results than a traditional simple RNN architecture </w:t>
+      </w:r>
+      <w:r>
+        <w:rPr>
+          <w:rFonts w:ascii="Times New Roman" w:hAnsi="Times New Roman" w:cs="Times New Roman"/>
+          <w:sz w:val="24"/>
+          <w:szCs w:val="24"/>
+        </w:rPr>
+        <w:fldChar w:fldCharType="begin"/>
+      </w:r>
+      <w:r>
+        <w:rPr>
+          <w:rFonts w:ascii="Times New Roman" w:hAnsi="Times New Roman" w:cs="Times New Roman"/>
+          <w:sz w:val="24"/>
+          <w:szCs w:val="24"/>
+        </w:rPr>
+        <w:instrText xml:space="preserve"> ADDIN ZOTERO_ITEM CSL_CITATION {"citationID":"gcgtkRN5","properties":{"formattedCitation":"(Mahajan et al., 2021)","plainCitation":"(Mahajan et al., 2021)","noteIndex":0},"citationItems":[{"id":57,"uris":["http://zotero.org/users/local/70QdCwYM/items/HWSBXZ5B"],"itemData":{"id":57,"type":"article-journal","abstract":"The aim of the project is to generate a text summary using the Encoder-Decoder model with the attention layer. The main aim of the model is to generate an abstractive summary with proper grammar and no repeated words. The interface of model and API is built using Django rest framework and Django Framework which are the web development frameworks of python. The main use case of the project is to generate the abstractive summary of the news articles.","container-title":"International Research Journal of Engineering and Technology (IRJET)","issue":"05th May 2021","language":"en","page":"1737-1740","title":"Text Summarization Using Deep Learning","volume":"08","author":[{"family":"Mahajan","given":"Riddhesh"},{"family":"Vast","given":"Adhishree"},{"family":"Mhaske","given":"Sharayu"},{"family":"Barahate","given":"Sachin"}],"issued":{"date-parts":[["2021"]]}}}],"schema":"https://github.com/citation-style-language/schema/raw/master/csl-citation.json"} </w:instrText>
+      </w:r>
+      <w:r>
+        <w:rPr>
+          <w:rFonts w:ascii="Times New Roman" w:hAnsi="Times New Roman" w:cs="Times New Roman"/>
+          <w:sz w:val="24"/>
+          <w:szCs w:val="24"/>
+        </w:rPr>
+        <w:fldChar w:fldCharType="separate"/>
+      </w:r>
+      <w:r>
+        <w:rPr>
+          <w:rFonts w:ascii="Times New Roman" w:hAnsi="Times New Roman" w:cs="Times New Roman"/>
+          <w:sz w:val="24"/>
+        </w:rPr>
+        <w:t>(Mahajan et al., 2021)</w:t>
+      </w:r>
+      <w:r>
+        <w:rPr>
+          <w:rFonts w:ascii="Times New Roman" w:hAnsi="Times New Roman" w:cs="Times New Roman"/>
+          <w:sz w:val="24"/>
+          <w:szCs w:val="24"/>
+        </w:rPr>
+        <w:fldChar w:fldCharType="end"/>
+      </w:r>
+      <w:r>
+        <w:rPr>
+          <w:rFonts w:ascii="Times New Roman" w:hAnsi="Times New Roman" w:cs="Times New Roman"/>
+          <w:sz w:val="24"/>
+          <w:szCs w:val="24"/>
+        </w:rPr>
+        <w:t>.</w:t>
+      </w:r>
+    </w:p>
+    <w:p>
+      <w:pPr>
+        <w:pStyle w:val="Heading2"/>
+        <w:spacing w:line="360" w:lineRule="auto"/>
+        <w:rPr>
+          <w:b/>
+        </w:rPr>
+      </w:pPr>
+      <w:r>
+        <w:rPr>
+          <w:b/>
+        </w:rPr>
+        <w:t>5.</w:t>
+      </w:r>
+      <w:r>
+        <w:rPr>
+          <w:b/>
+        </w:rPr>
+        <w:t>3</w:t>
+      </w:r>
+      <w:r>
+        <w:rPr>
+          <w:b/>
+        </w:rPr>
+        <w:t xml:space="preserve"> Available Datasets for generalized text summarization.</w:t>
+      </w:r>
+    </w:p>
+    <w:p>
+      <w:pPr>
+        <w:spacing w:line="360" w:lineRule="auto"/>
+        <w:jc w:val="both"/>
+        <w:rPr>
+          <w:rFonts w:ascii="Times New Roman" w:hAnsi="Times New Roman" w:cs="Times New Roman"/>
+          <w:sz w:val="24"/>
+          <w:szCs w:val="24"/>
+        </w:rPr>
+      </w:pPr>
+      <w:r>
+        <w:rPr>
+          <w:rFonts w:ascii="Times New Roman" w:hAnsi="Times New Roman" w:cs="Times New Roman"/>
+          <w:sz w:val="24"/>
+          <w:szCs w:val="24"/>
+        </w:rPr>
+        <w:t>There are two datasets that the author will be exploring throughout the development of this project. One of which is the Amazon movie reviews dataset from Stanford University Education, which contains data within the span period of more than 10 years including 8 million review data records</w:t>
+      </w:r>
+      <w:r>
+        <w:rPr>
+          <w:rFonts w:ascii="Times New Roman" w:hAnsi="Times New Roman" w:cs="Times New Roman"/>
+          <w:sz w:val="24"/>
+          <w:szCs w:val="24"/>
+        </w:rPr>
+        <w:t xml:space="preserve"> </w:t>
+      </w:r>
+      <w:r>
+        <w:rPr>
+          <w:rFonts w:ascii="Times New Roman" w:hAnsi="Times New Roman" w:cs="Times New Roman"/>
+          <w:sz w:val="24"/>
+          <w:szCs w:val="24"/>
+        </w:rPr>
+        <w:fldChar w:fldCharType="begin"/>
+      </w:r>
+      <w:r>
+        <w:rPr>
+          <w:rFonts w:ascii="Times New Roman" w:hAnsi="Times New Roman" w:cs="Times New Roman"/>
+          <w:sz w:val="24"/>
+          <w:szCs w:val="24"/>
+        </w:rPr>
+        <w:instrText xml:space="preserve"> ADDIN ZOTERO_ITEM CSL_CITATION {"citationID":"g87af4q1","properties":{"formattedCitation":"(McAuley and Leskovec, 2013)","plainCitation":"(McAuley and Leskovec, 2013)","noteIndex":0},"citationItems":[{"id":176,"uris":["http://zotero.org/users/local/70QdCwYM/items/9NU44F8Q"],"itemData":{"id":176,"type":"paper-conference","abstract":"Recommending products to consumers means not only understanding their tastes, but also understanding their level of experience. For example, it would be a mistake to recommend the iconic ﬁlm Seven Samurai simply because a user enjoys other action movies; rather, we might conclude that they will eventually enjoy it—once they are ready. The same is true for beers, wines, gourmet foods—or any products where users have acquired tastes: the ‘best’ products may not be the most ‘accessible’. Thus our goal in this paper is to recommend products that a user will enjoy now, while acknowledging that their tastes may have changed over time, and may change again in the future. We model how tastes change due to the very act of consuming more products—in other words, as users become more experienced. We develop a latent factor recommendation system that explicitly accounts for each user’s level of experience. We ﬁnd that such a model not only leads to better recommendations, but also allows us to study the role of user experience and expertise on a novel dataset of ﬁfteen million beer, wine, food, and movie reviews.","container-title":"Proceedings of the 22nd international conference on World Wide Web - WWW '13","DOI":"10.1145/2488388.2488466","event-place":"Rio de Janeiro, Brazil","event-title":"the 22nd international conference","ISBN":"978-1-4503-2035-1","language":"en","page":"897-908","publisher":"ACM Press","publisher-place":"Rio de Janeiro, Brazil","source":"DOI.org (Crossref)","title":"From amateurs to connoisseurs: modeling the evolution of user expertise through online reviews","title-short":"From amateurs to connoisseurs","URL":"http://dl.acm.org/citation.cfm?doid=2488388.2488466","author":[{"family":"McAuley","given":"Julian John"},{"family":"Leskovec","given":"Jure"}],"accessed":{"date-parts":[["2022",11,19]]},"issued":{"date-parts":[["2013"]]}}}],"schema":"https://github.com/citation-style-language/schema/raw/master/csl-citation.json"} </w:instrText>
+      </w:r>
+      <w:r>
+        <w:rPr>
+          <w:rFonts w:ascii="Times New Roman" w:hAnsi="Times New Roman" w:cs="Times New Roman"/>
+          <w:sz w:val="24"/>
+          <w:szCs w:val="24"/>
+        </w:rPr>
+        <w:fldChar w:fldCharType="separate"/>
+      </w:r>
+      <w:r>
+        <w:rPr>
+          <w:rFonts w:ascii="Times New Roman" w:hAnsi="Times New Roman" w:cs="Times New Roman"/>
+          <w:sz w:val="24"/>
+        </w:rPr>
+        <w:t>(McAuley and Leskovec, 2013)</w:t>
+      </w:r>
+      <w:r>
+        <w:rPr>
+          <w:rFonts w:ascii="Times New Roman" w:hAnsi="Times New Roman" w:cs="Times New Roman"/>
+          <w:sz w:val="24"/>
+          <w:szCs w:val="24"/>
+        </w:rPr>
+        <w:fldChar w:fldCharType="end"/>
+      </w:r>
+      <w:r>
+        <w:rPr>
+          <w:rFonts w:ascii="Times New Roman" w:hAnsi="Times New Roman" w:cs="Times New Roman"/>
+          <w:sz w:val="24"/>
+          <w:szCs w:val="24"/>
+        </w:rPr>
+        <w:t>.</w:t>
+      </w:r>
+      <w:r>
+        <w:rPr>
+          <w:rFonts w:ascii="Times New Roman" w:hAnsi="Times New Roman" w:cs="Times New Roman"/>
+          <w:sz w:val="24"/>
+          <w:szCs w:val="24"/>
+        </w:rPr>
+        <w:t xml:space="preserve"> </w:t>
+      </w:r>
+    </w:p>
+    <w:p>
+      <w:pPr>
+        <w:spacing w:line="360" w:lineRule="auto"/>
+        <w:ind w:firstLine="720"/>
+        <w:jc w:val="both"/>
+        <w:rPr>
+          <w:rFonts w:ascii="Times New Roman" w:hAnsi="Times New Roman" w:cs="Times New Roman"/>
+          <w:sz w:val="24"/>
+          <w:szCs w:val="24"/>
+        </w:rPr>
+      </w:pPr>
+      <w:r>
+        <w:rPr>
+          <w:rFonts w:ascii="Times New Roman" w:hAnsi="Times New Roman" w:cs="Times New Roman"/>
+          <w:sz w:val="24"/>
+          <w:szCs w:val="24"/>
+        </w:rPr>
+        <w:t xml:space="preserve">This dataset will be used to test out the solution for the problem domain which is abstractive text summarization for movies. Given that the author is able to create the solution for the domain of movies then, the author then plans to generalize the solution using another dataset named as </w:t>
+      </w:r>
+      <w:r>
+        <w:rPr>
+          <w:rFonts w:ascii="Times New Roman" w:hAnsi="Times New Roman" w:cs="Times New Roman"/>
+          <w:sz w:val="24"/>
+          <w:szCs w:val="24"/>
+        </w:rPr>
+        <w:lastRenderedPageBreak/>
+        <w:t>Gigaword which is from TensorFlow datasets which was used previously f</w:t>
+      </w:r>
+      <w:r>
+        <w:rPr>
+          <w:rFonts w:ascii="Times New Roman" w:hAnsi="Times New Roman" w:cs="Times New Roman"/>
+          <w:sz w:val="24"/>
+          <w:szCs w:val="24"/>
+        </w:rPr>
+        <w:t xml:space="preserve">or creating generalized content for text summarization </w:t>
+      </w:r>
+      <w:r>
+        <w:rPr>
+          <w:rFonts w:ascii="Times New Roman" w:hAnsi="Times New Roman" w:cs="Times New Roman"/>
+          <w:sz w:val="24"/>
+          <w:szCs w:val="24"/>
+        </w:rPr>
+        <w:fldChar w:fldCharType="begin"/>
+      </w:r>
+      <w:r>
+        <w:rPr>
+          <w:rFonts w:ascii="Times New Roman" w:hAnsi="Times New Roman" w:cs="Times New Roman"/>
+          <w:sz w:val="24"/>
+          <w:szCs w:val="24"/>
+        </w:rPr>
+        <w:instrText xml:space="preserve"> ADDIN ZOTERO_ITEM CSL_CITATION {"citationID":"uhSjd6Gs","properties":{"formattedCitation":"(Kouris, Alexandridis and Stafylopatis, 2019)","plainCitation":"(Kouris, Alexandridis and Stafylopatis, 2019)","noteIndex":0},"citationItems":[{"id":94,"uris":["http://zotero.org/users/local/70QdCwYM/items/BDTRGLIK"],"itemData":{"id":94,"type":"paper-conference","abstract":"This work proposes a novel framework for enhancing abstractive text summarization based on the combination of deep learning techniques along with semantic data transformations. Initially, a theoretical model for semantic-based text generalization is introduced and used in conjunction with a deep encoder-decoder architecture in order to produce a summary in generalized form. Subsequently, a methodology is proposed which transforms the aforementioned generalized summary into human-readable form, retaining at the same time important informational aspects of the original text and addressing the problem of out-of-vocabulary or rare words. The overall approach is evaluated on two popular datasets with encouraging results.","container-title":"Proceedings of the 57th Annual Meeting of the Association for Computational Linguistics","DOI":"10.18653/v1/P19-1501","event-place":"Florence, Italy","event-title":"Proceedings of the 57th Annual Meeting of the Association for Computational Linguistics","language":"en","page":"5082-5092","publisher":"Association for Computational Linguistics","publisher-place":"Florence, Italy","source":"DOI.org (Crossref)","title":"Abstractive Text Summarization Based on Deep Learning and Semantic Content Generalization","URL":"https://www.aclweb.org/anthology/P19-1501","author":[{"family":"Kouris","given":"Panagiotis"},{"family":"Alexandridis","given":"Georgios"},{"family":"Stafylopatis","given":"Andreas"}],"accessed":{"date-parts":[["2022",10,24]]},"issued":{"date-parts":[["2019"]]}}}],"schema":"https://github.com/citation-style-language/schema/raw/master/csl-citation.json"} </w:instrText>
+      </w:r>
+      <w:r>
+        <w:rPr>
+          <w:rFonts w:ascii="Times New Roman" w:hAnsi="Times New Roman" w:cs="Times New Roman"/>
+          <w:sz w:val="24"/>
+          <w:szCs w:val="24"/>
+        </w:rPr>
+        <w:fldChar w:fldCharType="separate"/>
+      </w:r>
+      <w:r>
+        <w:rPr>
+          <w:rFonts w:ascii="Times New Roman" w:hAnsi="Times New Roman" w:cs="Times New Roman"/>
+          <w:sz w:val="24"/>
+        </w:rPr>
+        <w:t>(Kouris, Alexandridis and Stafylopatis, 2019)</w:t>
+      </w:r>
+      <w:r>
+        <w:rPr>
+          <w:rFonts w:ascii="Times New Roman" w:hAnsi="Times New Roman" w:cs="Times New Roman"/>
+          <w:sz w:val="24"/>
+          <w:szCs w:val="24"/>
+        </w:rPr>
+        <w:fldChar w:fldCharType="end"/>
+      </w:r>
+      <w:r>
+        <w:rPr>
+          <w:rFonts w:ascii="Times New Roman" w:hAnsi="Times New Roman" w:cs="Times New Roman"/>
+          <w:sz w:val="24"/>
+          <w:szCs w:val="24"/>
+        </w:rPr>
+        <w:t>.</w:t>
+      </w:r>
+    </w:p>
+    <w:p>
+      <w:pPr>
+        <w:pStyle w:val="Heading2"/>
+        <w:spacing w:line="360" w:lineRule="auto"/>
+        <w:rPr>
+          <w:b/>
+        </w:rPr>
+      </w:pPr>
+      <w:r>
+        <w:rPr>
+          <w:b/>
+        </w:rPr>
+        <w:t>5.</w:t>
+      </w:r>
+      <w:r>
+        <w:rPr>
+          <w:b/>
+        </w:rPr>
+        <w:t>4</w:t>
+      </w:r>
+      <w:r>
+        <w:rPr>
+          <w:b/>
+        </w:rPr>
+        <w:t xml:space="preserve"> Preprocessing techniques used in text summarization.</w:t>
+      </w:r>
+    </w:p>
+    <w:p>
+      <w:pPr>
+        <w:spacing w:line="360" w:lineRule="auto"/>
+        <w:jc w:val="both"/>
+        <w:rPr>
+          <w:rFonts w:ascii="Times New Roman" w:hAnsi="Times New Roman" w:cs="Times New Roman"/>
+          <w:sz w:val="24"/>
+          <w:szCs w:val="24"/>
+        </w:rPr>
+      </w:pPr>
+      <w:r>
+        <w:rPr>
+          <w:rFonts w:ascii="Times New Roman" w:hAnsi="Times New Roman" w:cs="Times New Roman"/>
+          <w:sz w:val="24"/>
+          <w:szCs w:val="24"/>
+        </w:rPr>
+        <w:t>Text preprocessing is very important when it comes to dealing with text related data</w:t>
+      </w:r>
+      <w:r>
+        <w:rPr>
+          <w:rFonts w:ascii="Times New Roman" w:hAnsi="Times New Roman" w:cs="Times New Roman"/>
+          <w:sz w:val="24"/>
+          <w:szCs w:val="24"/>
+        </w:rPr>
+        <w:t xml:space="preserve">. </w:t>
+      </w:r>
+      <w:r>
+        <w:rPr>
+          <w:rFonts w:ascii="Times New Roman" w:hAnsi="Times New Roman" w:cs="Times New Roman"/>
+          <w:sz w:val="24"/>
+          <w:szCs w:val="24"/>
+        </w:rPr>
+        <w:t>In earlier studies, a variety of text preprocessing approaches were utilized for text summarization</w:t>
+      </w:r>
+      <w:r>
+        <w:rPr>
+          <w:rFonts w:ascii="Times New Roman" w:hAnsi="Times New Roman" w:cs="Times New Roman"/>
+          <w:sz w:val="24"/>
+          <w:szCs w:val="24"/>
+        </w:rPr>
+        <w:t xml:space="preserve">. </w:t>
+      </w:r>
+    </w:p>
+    <w:p>
+      <w:pPr>
+        <w:spacing w:line="360" w:lineRule="auto"/>
+        <w:ind w:firstLine="720"/>
+        <w:jc w:val="both"/>
+        <w:rPr>
+          <w:rFonts w:ascii="Times New Roman" w:hAnsi="Times New Roman" w:cs="Times New Roman"/>
+          <w:sz w:val="24"/>
+          <w:szCs w:val="24"/>
+        </w:rPr>
+      </w:pPr>
+      <w:r>
+        <w:rPr>
+          <w:rFonts w:ascii="Times New Roman" w:hAnsi="Times New Roman" w:cs="Times New Roman"/>
+          <w:sz w:val="24"/>
+          <w:szCs w:val="24"/>
+        </w:rPr>
+        <w:t>Sentence segmentation is a fundamental step in NLP applications including IR, machine translation, semantic role labeling, and summarization. It is the process of identifying boundaries within a document that divides the document's text into sentences, typically from a strong point of punctuation like (full stop, explanation mark, question mark, etc.)</w:t>
+      </w:r>
+      <w:r>
+        <w:rPr>
+          <w:rFonts w:ascii="Times New Roman" w:hAnsi="Times New Roman" w:cs="Times New Roman"/>
+          <w:sz w:val="24"/>
+          <w:szCs w:val="24"/>
+        </w:rPr>
+        <w:t xml:space="preserve">, </w:t>
+      </w:r>
+      <w:r>
+        <w:rPr>
+          <w:rFonts w:ascii="Times New Roman" w:hAnsi="Times New Roman" w:cs="Times New Roman"/>
+          <w:sz w:val="24"/>
+          <w:szCs w:val="24"/>
+        </w:rPr>
+        <w:t xml:space="preserve">Tokenization and stop words removal will then be performed. Tokenization will be carried out by the tokenizer program to split the sentences into distinct words by splitting them at whitespaces such as blanks, tabs, and any strong punctuation. Stop word removal is also used to remove frequently used words in the document such as "I," "an," and "a" because these words carry little meaning and are best removed from </w:t>
+      </w:r>
+      <w:r>
+        <w:rPr>
+          <w:rFonts w:ascii="Times New Roman" w:hAnsi="Times New Roman" w:cs="Times New Roman"/>
+          <w:sz w:val="24"/>
+          <w:szCs w:val="24"/>
+        </w:rPr>
+        <w:t>the document</w:t>
+      </w:r>
+      <w:r>
+        <w:rPr>
+          <w:rFonts w:ascii="Times New Roman" w:hAnsi="Times New Roman" w:cs="Times New Roman"/>
+          <w:sz w:val="24"/>
+          <w:szCs w:val="24"/>
+        </w:rPr>
+        <w:t xml:space="preserve"> </w:t>
+      </w:r>
+      <w:r>
+        <w:rPr>
+          <w:rFonts w:ascii="Times New Roman" w:hAnsi="Times New Roman" w:cs="Times New Roman"/>
+          <w:sz w:val="24"/>
+          <w:szCs w:val="24"/>
+        </w:rPr>
+        <w:fldChar w:fldCharType="begin"/>
+      </w:r>
+      <w:r>
+        <w:rPr>
+          <w:rFonts w:ascii="Times New Roman" w:hAnsi="Times New Roman" w:cs="Times New Roman"/>
+          <w:sz w:val="24"/>
+          <w:szCs w:val="24"/>
+        </w:rPr>
+        <w:instrText xml:space="preserve"> ADDIN ZOTERO_ITEM CSL_CITATION {"citationID":"nOSvIb5T","properties":{"formattedCitation":"(Khan et al., 2020)","plainCitation":"(Khan et al., 2020)","noteIndex":0},"citationItems":[{"id":37,"uris":["http://zotero.org/users/local/70QdCwYM/items/HAQI68WZ"],"itemData":{"id":37,"type":"article-journal","abstract":"With the growing information on web, online movie review is becoming a significant information resource for Internet users. However, online users post thousands of movie reviews on daily basis and it is hard for them to manually summarize the reviews. Movie review mining and summarization is one of the challenging tasks in natural language processing. Therefore, an automatic approach is desirable to summarize the lengthy movie reviews, and it will allow users to quickly recognize the positive and negative aspects of a movie. This study employs a feature extraction technique called bag of words (BoW) to extract features from movie reviews and represent the reviews as a vector space model or feature vector. The next phase uses Na&amp;#xef;ve Bayes machine learning algorithm to classify the movie reviews (represented as feature vector) into positive and negative. Next, an undirected weighted graph is constructed from the pairwise semantic similarities between classified review sentences in such a way that the graph nodes represent review sentences, while the edges of graph indicate semantic similarity weight. The weighted graph-based ranking algorithm (WGRA) is applied to compute the rank score for each review sentence in the graph. Finally, the top ranked sentences (graph nodes) are chosen based on highest rank scores to produce the extractive summary. Experimental results reveal that the proposed approach is superior to other state-of-the-art approaches.","container-title":"Computational Intelligence and Neuroscience","DOI":"10.1155/2020/7526580","ISSN":"1687-5265","note":"publisher: Hindawi","page":"7526580","title":"Movie Review Summarization Using Supervised Learning and Graph-Based Ranking Algorithm","volume":"2020","editor":[{"family":"Herrera","given":"Luis Javier"}],"author":[{"family":"Khan","given":"Atif"},{"family":"Gul","given":"Muhammad Adnan"},{"family":"Zareei","given":"Mahdi"},{"family":"Biswal","given":"R. R."},{"family":"Zeb","given":"Asim"},{"family":"Naeem","given":"Muhammad"},{"family":"Saeed","given":"Yousaf"},{"family":"Salim","given":"Naomie"}],"issued":{"date-parts":[["2020",6,2]]}}}],"schema":"https://github.com/citation-style-language/schema/raw/master/csl-citation.json"} </w:instrText>
+      </w:r>
+      <w:r>
+        <w:rPr>
+          <w:rFonts w:ascii="Times New Roman" w:hAnsi="Times New Roman" w:cs="Times New Roman"/>
+          <w:sz w:val="24"/>
+          <w:szCs w:val="24"/>
+        </w:rPr>
+        <w:fldChar w:fldCharType="separate"/>
+      </w:r>
+      <w:r>
+        <w:rPr>
+          <w:rFonts w:ascii="Times New Roman" w:hAnsi="Times New Roman" w:cs="Times New Roman"/>
+          <w:sz w:val="24"/>
+          <w:szCs w:val="24"/>
+        </w:rPr>
+        <w:t>(Khan et al., 2020)</w:t>
+      </w:r>
+      <w:r>
+        <w:rPr>
+          <w:rFonts w:ascii="Times New Roman" w:hAnsi="Times New Roman" w:cs="Times New Roman"/>
+          <w:sz w:val="24"/>
+          <w:szCs w:val="24"/>
+        </w:rPr>
+        <w:fldChar w:fldCharType="end"/>
+      </w:r>
+      <w:r>
+        <w:rPr>
+          <w:rFonts w:ascii="Times New Roman" w:hAnsi="Times New Roman" w:cs="Times New Roman"/>
+          <w:sz w:val="24"/>
+          <w:szCs w:val="24"/>
+        </w:rPr>
+        <w:t>.</w:t>
+      </w:r>
+    </w:p>
+    <w:p>
+      <w:pPr>
+        <w:spacing w:line="360" w:lineRule="auto"/>
+        <w:jc w:val="both"/>
+        <w:rPr>
+          <w:rFonts w:ascii="Times New Roman" w:hAnsi="Times New Roman" w:cs="Times New Roman"/>
+          <w:sz w:val="24"/>
+          <w:szCs w:val="24"/>
+        </w:rPr>
+      </w:pPr>
+      <w:r>
+        <w:rPr>
+          <w:rFonts w:ascii="Times New Roman" w:hAnsi="Times New Roman" w:cs="Times New Roman"/>
+          <w:sz w:val="24"/>
+          <w:szCs w:val="24"/>
+        </w:rPr>
+        <w:tab/>
+      </w:r>
+      <w:r>
+        <w:rPr>
+          <w:rFonts w:ascii="Times New Roman" w:hAnsi="Times New Roman" w:cs="Times New Roman"/>
+          <w:sz w:val="24"/>
+          <w:szCs w:val="24"/>
+        </w:rPr>
+        <w:t>Other researchers have incorporated a variety of other techniques, including noise removal, which eliminates unnecessary text from the input document, such as the header and footer, and named entity recognition (NER), which recognizes words in the input text as names of things like people, places, and things, among others</w:t>
+      </w:r>
+      <w:r>
+        <w:rPr>
+          <w:rFonts w:ascii="Times New Roman" w:hAnsi="Times New Roman" w:cs="Times New Roman"/>
+          <w:sz w:val="24"/>
+          <w:szCs w:val="24"/>
+        </w:rPr>
+        <w:t xml:space="preserve"> </w:t>
+      </w:r>
+      <w:r>
+        <w:rPr>
+          <w:rFonts w:ascii="Times New Roman" w:hAnsi="Times New Roman" w:cs="Times New Roman"/>
+          <w:sz w:val="24"/>
+          <w:szCs w:val="24"/>
+        </w:rPr>
+        <w:fldChar w:fldCharType="begin"/>
+      </w:r>
+      <w:r>
+        <w:rPr>
+          <w:rFonts w:ascii="Times New Roman" w:hAnsi="Times New Roman" w:cs="Times New Roman"/>
+          <w:sz w:val="24"/>
+          <w:szCs w:val="24"/>
+        </w:rPr>
+        <w:instrText xml:space="preserve"> ADDIN ZOTERO_ITEM CSL_CITATION {"citationID":"HWMh0bGe","properties":{"formattedCitation":"(Barna and Heickal, 2022)","plainCitation":"(Barna and Heickal, 2022)","noteIndex":0},"citationItems":[{"id":164,"uris":["http://zotero.org/users/local/70QdCwYM/items/957SSKMX"],"itemData":{"id":164,"type":"article-journal","abstract":"Abstractive text summarization is one of the most interesting problems in the research field of Natural Language Processing. Recent advances in sequence to sequence model have made it possible to apply new approaches for abstractive text summarization and perform significantly. But most of the existing systems suffer from some drawbacks like word repetition, producing inaccurate or irrelevant information etc. In this work we propose a novel architecture incorporating advanced word embedding layer and topical feature with a pointer generator network to generate more topic oriented summaries in a logically sequenced way. Adding a word embedding layer with the model can capture semantic features of words in the input sequence more accurately. Also our proposed system with incorporated topical features ensures that the summaries focus on the most important parts of the source document. We applied our model to the CNN/Daily Mail dataset and outperformed the baseline model by all the ROUGE scores.","container-title":"Dhaka University Journal of Applied Science and Engineering","DOI":"10.3329/dujase.v6i2.59217","ISSN":"2218-7413","issue":"2","journalAbbreviation":"Dhaka Uni. J. of Applied Sci. and Eng.","language":"en","page":"39-48","source":"DOI.org (Crossref)","title":"An Automatic Abstractive Text Summarization System","volume":"6","author":[{"family":"Barna","given":"Nasid Habib"},{"family":"Heickal","given":"Hasnain"}],"issued":{"date-parts":[["2022",6,15]]}}}],"schema":"https://github.com/citation-style-language/schema/raw/master/csl-citation.json"} </w:instrText>
+      </w:r>
+      <w:r>
+        <w:rPr>
+          <w:rFonts w:ascii="Times New Roman" w:hAnsi="Times New Roman" w:cs="Times New Roman"/>
+          <w:sz w:val="24"/>
+          <w:szCs w:val="24"/>
+        </w:rPr>
+        <w:fldChar w:fldCharType="separate"/>
+      </w:r>
+      <w:r>
+        <w:rPr>
+          <w:rFonts w:ascii="Times New Roman" w:hAnsi="Times New Roman" w:cs="Times New Roman"/>
+          <w:sz w:val="24"/>
+        </w:rPr>
+        <w:t>(Barna and Heickal, 2022)</w:t>
+      </w:r>
+      <w:r>
+        <w:rPr>
+          <w:rFonts w:ascii="Times New Roman" w:hAnsi="Times New Roman" w:cs="Times New Roman"/>
+          <w:sz w:val="24"/>
+          <w:szCs w:val="24"/>
+        </w:rPr>
+        <w:fldChar w:fldCharType="end"/>
+      </w:r>
+      <w:r>
+        <w:rPr>
+          <w:rFonts w:ascii="Times New Roman" w:hAnsi="Times New Roman" w:cs="Times New Roman"/>
+          <w:sz w:val="24"/>
+          <w:szCs w:val="24"/>
+        </w:rPr>
+        <w:t>.</w:t>
+      </w:r>
+    </w:p>
+    <w:p>
+      <w:pPr>
+        <w:spacing w:line="360" w:lineRule="auto"/>
+        <w:jc w:val="both"/>
+        <w:rPr>
+          <w:rFonts w:ascii="Times New Roman" w:hAnsi="Times New Roman" w:cs="Times New Roman"/>
+          <w:sz w:val="24"/>
+          <w:szCs w:val="24"/>
+        </w:rPr>
+      </w:pPr>
+      <w:r>
+        <w:rPr>
+          <w:rFonts w:ascii="Times New Roman" w:hAnsi="Times New Roman" w:cs="Times New Roman"/>
+          <w:sz w:val="24"/>
+          <w:szCs w:val="24"/>
+        </w:rPr>
+        <w:tab/>
+      </w:r>
+      <w:r>
+        <w:rPr>
+          <w:rFonts w:ascii="Times New Roman" w:hAnsi="Times New Roman" w:cs="Times New Roman"/>
+          <w:sz w:val="24"/>
+          <w:szCs w:val="24"/>
+        </w:rPr>
+        <w:t>Datasets may also contain unwanted records, null records, or redundant records that are absolutely useless. These records or rows with null values are eliminated</w:t>
+      </w:r>
+      <w:r>
+        <w:rPr>
+          <w:rFonts w:ascii="Times New Roman" w:hAnsi="Times New Roman" w:cs="Times New Roman"/>
+          <w:sz w:val="24"/>
+          <w:szCs w:val="24"/>
+        </w:rPr>
+        <w:t>, unnecessary HTML tags and URL links are also filtered off from the text as a part of text preprocessing. Contraction mapping is crucial and this will be handling which are converting short word formats into longer such as “</w:t>
+      </w:r>
+      <w:r>
+        <w:rPr>
+          <w:rFonts w:ascii="Times New Roman" w:hAnsi="Times New Roman" w:cs="Times New Roman"/>
+          <w:sz w:val="24"/>
+          <w:szCs w:val="24"/>
+        </w:rPr>
+        <w:t>aren’t</w:t>
+      </w:r>
+      <w:r>
+        <w:rPr>
+          <w:rFonts w:ascii="Times New Roman" w:hAnsi="Times New Roman" w:cs="Times New Roman"/>
+          <w:sz w:val="24"/>
+          <w:szCs w:val="24"/>
+        </w:rPr>
+        <w:t>” into “</w:t>
+      </w:r>
+      <w:r>
+        <w:rPr>
+          <w:rFonts w:ascii="Times New Roman" w:hAnsi="Times New Roman" w:cs="Times New Roman"/>
+          <w:sz w:val="24"/>
+          <w:szCs w:val="24"/>
+        </w:rPr>
+        <w:t>are not</w:t>
+      </w:r>
+      <w:r>
+        <w:rPr>
+          <w:rFonts w:ascii="Times New Roman" w:hAnsi="Times New Roman" w:cs="Times New Roman"/>
+          <w:sz w:val="24"/>
+          <w:szCs w:val="24"/>
+        </w:rPr>
+        <w:t xml:space="preserve">”. Converting the entire text content into a single case most preferably to lowercase, therefore further character filtration would become very simpler </w:t>
+      </w:r>
+      <w:r>
+        <w:rPr>
+          <w:rFonts w:ascii="Times New Roman" w:hAnsi="Times New Roman" w:cs="Times New Roman"/>
+          <w:sz w:val="24"/>
+          <w:szCs w:val="24"/>
+        </w:rPr>
+        <w:fldChar w:fldCharType="begin"/>
+      </w:r>
+      <w:r>
+        <w:rPr>
+          <w:rFonts w:ascii="Times New Roman" w:hAnsi="Times New Roman" w:cs="Times New Roman"/>
+          <w:sz w:val="24"/>
+          <w:szCs w:val="24"/>
+        </w:rPr>
+        <w:instrText xml:space="preserve"> ADDIN ZOTERO_ITEM CSL_CITATION {"citationID":"0sdalnNK","properties":{"formattedCitation":"(Mahajan et al., 2021)","plainCitation":"(Mahajan et al., 2021)","noteIndex":0},"citationItems":[{"id":57,"uris":["http://zotero.org/users/local/70QdCwYM/items/HWSBXZ5B"],"itemData":{"id":57,"type":"article-journal","abstract":"The aim of the project is to generate a text summary using the Encoder-Decoder model with the attention layer. The main aim of the model is to generate an abstractive summary with proper grammar and no repeated words. The interface of model and API is built using Django rest framework and Django Framework which are the web development frameworks of python. The main use case of the project is to generate the abstractive summary of the news articles.","container-title":"International Research Journal of Engineering and Technology (IRJET)","issue":"05th May 2021","language":"en","page":"1737-1740","title":"Text Summarization Using Deep Learning","volume":"08","author":[{"family":"Mahajan","given":"Riddhesh"},{"family":"Vast","given":"Adhishree"},{"family":"Mhaske","given":"Sharayu"},{"family":"Barahate","given":"Sachin"}],"issued":{"date-parts":[["2021"]]}}}],"schema":"https://github.com/citation-style-language/schema/raw/master/csl-citation.json"} </w:instrText>
+      </w:r>
+      <w:r>
+        <w:rPr>
+          <w:rFonts w:ascii="Times New Roman" w:hAnsi="Times New Roman" w:cs="Times New Roman"/>
+          <w:sz w:val="24"/>
+          <w:szCs w:val="24"/>
+        </w:rPr>
+        <w:fldChar w:fldCharType="separate"/>
+      </w:r>
+      <w:r>
+        <w:rPr>
+          <w:rFonts w:ascii="Times New Roman" w:hAnsi="Times New Roman" w:cs="Times New Roman"/>
+          <w:sz w:val="24"/>
+        </w:rPr>
+        <w:t>(Mahajan et al., 2021)</w:t>
+      </w:r>
+      <w:r>
+        <w:rPr>
+          <w:rFonts w:ascii="Times New Roman" w:hAnsi="Times New Roman" w:cs="Times New Roman"/>
+          <w:sz w:val="24"/>
+          <w:szCs w:val="24"/>
+        </w:rPr>
+        <w:fldChar w:fldCharType="end"/>
+      </w:r>
+      <w:r>
+        <w:rPr>
+          <w:rFonts w:ascii="Times New Roman" w:hAnsi="Times New Roman" w:cs="Times New Roman"/>
+          <w:sz w:val="24"/>
+          <w:szCs w:val="24"/>
+        </w:rPr>
+        <w:t>.</w:t>
+      </w:r>
+      <w:bookmarkStart w:id="17" w:name="_GoBack"/>
       <w:bookmarkEnd w:id="17"/>
     </w:p>
-    <w:p/>
-    <w:p/>
+    <w:p>
+      <w:pPr>
+        <w:spacing w:line="360" w:lineRule="auto"/>
+        <w:jc w:val="both"/>
+        <w:rPr>
+          <w:rFonts w:ascii="Times New Roman" w:hAnsi="Times New Roman" w:cs="Times New Roman"/>
+          <w:sz w:val="24"/>
+          <w:szCs w:val="24"/>
+        </w:rPr>
+      </w:pPr>
+    </w:p>
+    <w:p>
+      <w:pPr>
+        <w:spacing w:line="360" w:lineRule="auto"/>
+        <w:jc w:val="both"/>
+        <w:rPr>
+          <w:rFonts w:ascii="Times New Roman" w:hAnsi="Times New Roman" w:cs="Times New Roman"/>
+          <w:sz w:val="24"/>
+          <w:szCs w:val="24"/>
+        </w:rPr>
+      </w:pPr>
+    </w:p>
     <w:p>
       <w:pPr>
         <w:pStyle w:val="Heading1"/>
@@ -10889,9 +11905,11 @@
           <w:ilvl w:val="0"/>
           <w:numId w:val="15"/>
         </w:numPr>
+        <w:spacing w:line="360" w:lineRule="auto"/>
       </w:pPr>
       <w:bookmarkStart w:id="18" w:name="_Toc118908195"/>
       <w:r>
+        <w:lastRenderedPageBreak/>
         <w:t>EVALUATION APPROACHES</w:t>
       </w:r>
       <w:bookmarkEnd w:id="18"/>
@@ -11152,23 +12170,7 @@
           <w:rFonts w:ascii="Times New Roman" w:hAnsi="Times New Roman" w:cs="Times New Roman"/>
           <w:sz w:val="24"/>
         </w:rPr>
-        <w:t xml:space="preserve">Boorugu, R., Ramesh, G. and Madhavi, K. (2019). Summarizing Product Reviews Using </w:t>
-      </w:r>
-      <w:proofErr w:type="spellStart"/>
-      <w:r>
-        <w:rPr>
-          <w:rFonts w:ascii="Times New Roman" w:hAnsi="Times New Roman" w:cs="Times New Roman"/>
-          <w:sz w:val="24"/>
-        </w:rPr>
-        <w:t>Nlp</w:t>
-      </w:r>
-      <w:proofErr w:type="spellEnd"/>
-      <w:r>
-        <w:rPr>
-          <w:rFonts w:ascii="Times New Roman" w:hAnsi="Times New Roman" w:cs="Times New Roman"/>
-          <w:sz w:val="24"/>
-        </w:rPr>
-        <w:t xml:space="preserve"> Based Text Summarization. </w:t>
+        <w:t xml:space="preserve">Barna, N.H. and Heickal, H. (2022). An Automatic Abstractive Text Summarization System. </w:t>
       </w:r>
       <w:r>
         <w:rPr>
@@ -11177,14 +12179,14 @@
           <w:iCs/>
           <w:sz w:val="24"/>
         </w:rPr>
-        <w:t>International Journal of Scientific &amp; Technology Research Volume</w:t>
-      </w:r>
-      <w:r>
-        <w:rPr>
-          <w:rFonts w:ascii="Times New Roman" w:hAnsi="Times New Roman" w:cs="Times New Roman"/>
-          <w:sz w:val="24"/>
-        </w:rPr>
-        <w:t>, 8 (10), 1127–1133.</w:t>
+        <w:t>Dhaka University Journal of Applied Science and Engineering</w:t>
+      </w:r>
+      <w:r>
+        <w:rPr>
+          <w:rFonts w:ascii="Times New Roman" w:hAnsi="Times New Roman" w:cs="Times New Roman"/>
+          <w:sz w:val="24"/>
+        </w:rPr>
+        <w:t>, 6 (2), 39–48. Available from https://doi.org/10.3329/dujase.v6i2.59217.</w:t>
       </w:r>
     </w:p>
     <w:p>
@@ -11195,13 +12197,20 @@
           <w:sz w:val="24"/>
         </w:rPr>
       </w:pPr>
+      <w:r>
+        <w:rPr>
+          <w:rFonts w:ascii="Times New Roman" w:hAnsi="Times New Roman" w:cs="Times New Roman"/>
+          <w:sz w:val="24"/>
+        </w:rPr>
+        <w:t xml:space="preserve">Boorugu, R., Ramesh, G. and Madhavi, K. (2019). Summarizing Product Reviews Using </w:t>
+      </w:r>
       <w:proofErr w:type="spellStart"/>
       <w:r>
         <w:rPr>
           <w:rFonts w:ascii="Times New Roman" w:hAnsi="Times New Roman" w:cs="Times New Roman"/>
           <w:sz w:val="24"/>
         </w:rPr>
-        <w:t>Brasoveanu</w:t>
+        <w:t>Nlp</w:t>
       </w:r>
       <w:proofErr w:type="spellEnd"/>
       <w:r>
@@ -11209,23 +12218,7 @@
           <w:rFonts w:ascii="Times New Roman" w:hAnsi="Times New Roman" w:cs="Times New Roman"/>
           <w:sz w:val="24"/>
         </w:rPr>
-        <w:t xml:space="preserve">, A.M.P. and </w:t>
-      </w:r>
-      <w:proofErr w:type="spellStart"/>
-      <w:r>
-        <w:rPr>
-          <w:rFonts w:ascii="Times New Roman" w:hAnsi="Times New Roman" w:cs="Times New Roman"/>
-          <w:sz w:val="24"/>
-        </w:rPr>
-        <w:t>Andonie</w:t>
-      </w:r>
-      <w:proofErr w:type="spellEnd"/>
-      <w:r>
-        <w:rPr>
-          <w:rFonts w:ascii="Times New Roman" w:hAnsi="Times New Roman" w:cs="Times New Roman"/>
-          <w:sz w:val="24"/>
-        </w:rPr>
-        <w:t xml:space="preserve">, R. (2020). Visualizing Transformers for NLP: A Brief Survey. </w:t>
+        <w:t xml:space="preserve"> Based Text Summarization. </w:t>
       </w:r>
       <w:r>
         <w:rPr>
@@ -11234,9 +12227,56 @@
           <w:iCs/>
           <w:sz w:val="24"/>
         </w:rPr>
-        <w:t xml:space="preserve">2020 24th International Conference Information </w:t>
-      </w:r>
+        <w:t>International Journal of Scientific &amp; Technology Research Volume</w:t>
+      </w:r>
+      <w:r>
+        <w:rPr>
+          <w:rFonts w:ascii="Times New Roman" w:hAnsi="Times New Roman" w:cs="Times New Roman"/>
+          <w:sz w:val="24"/>
+        </w:rPr>
+        <w:t>, 8 (10), 1127–1133.</w:t>
+      </w:r>
+    </w:p>
+    <w:p>
+      <w:pPr>
+        <w:pStyle w:val="Bibliography"/>
+        <w:rPr>
+          <w:rFonts w:ascii="Times New Roman" w:hAnsi="Times New Roman" w:cs="Times New Roman"/>
+          <w:sz w:val="24"/>
+        </w:rPr>
+      </w:pPr>
       <w:proofErr w:type="spellStart"/>
+      <w:r>
+        <w:rPr>
+          <w:rFonts w:ascii="Times New Roman" w:hAnsi="Times New Roman" w:cs="Times New Roman"/>
+          <w:sz w:val="24"/>
+        </w:rPr>
+        <w:t>Brasoveanu</w:t>
+      </w:r>
+      <w:proofErr w:type="spellEnd"/>
+      <w:r>
+        <w:rPr>
+          <w:rFonts w:ascii="Times New Roman" w:hAnsi="Times New Roman" w:cs="Times New Roman"/>
+          <w:sz w:val="24"/>
+        </w:rPr>
+        <w:t xml:space="preserve">, A.M.P. and </w:t>
+      </w:r>
+      <w:proofErr w:type="spellStart"/>
+      <w:r>
+        <w:rPr>
+          <w:rFonts w:ascii="Times New Roman" w:hAnsi="Times New Roman" w:cs="Times New Roman"/>
+          <w:sz w:val="24"/>
+        </w:rPr>
+        <w:t>Andonie</w:t>
+      </w:r>
+      <w:proofErr w:type="spellEnd"/>
+      <w:r>
+        <w:rPr>
+          <w:rFonts w:ascii="Times New Roman" w:hAnsi="Times New Roman" w:cs="Times New Roman"/>
+          <w:sz w:val="24"/>
+        </w:rPr>
+        <w:t xml:space="preserve">, R. (2020). Visualizing Transformers for NLP: A Brief Survey. </w:t>
+      </w:r>
       <w:r>
         <w:rPr>
           <w:rFonts w:ascii="Times New Roman" w:hAnsi="Times New Roman" w:cs="Times New Roman"/>
@@ -11244,9 +12284,9 @@
           <w:iCs/>
           <w:sz w:val="24"/>
         </w:rPr>
-        <w:t>Visualisation</w:t>
-      </w:r>
-      <w:proofErr w:type="spellEnd"/>
+        <w:t xml:space="preserve">2020 24th International Conference Information </w:t>
+      </w:r>
+      <w:proofErr w:type="spellStart"/>
       <w:r>
         <w:rPr>
           <w:rFonts w:ascii="Times New Roman" w:hAnsi="Times New Roman" w:cs="Times New Roman"/>
@@ -11254,31 +12294,9 @@
           <w:iCs/>
           <w:sz w:val="24"/>
         </w:rPr>
-        <w:t xml:space="preserve"> (IV)</w:t>
-      </w:r>
-      <w:r>
-        <w:rPr>
-          <w:rFonts w:ascii="Times New Roman" w:hAnsi="Times New Roman" w:cs="Times New Roman"/>
-          <w:sz w:val="24"/>
-        </w:rPr>
-        <w:t>. September 2020. Melbourne, Australia: IEEE, 270–279. Available from https://doi.org/10.1109/IV51561.2020.00051 [Accessed 2 November 2022].</w:t>
-      </w:r>
-    </w:p>
-    <w:p>
-      <w:pPr>
-        <w:pStyle w:val="Bibliography"/>
-        <w:rPr>
-          <w:rFonts w:ascii="Times New Roman" w:hAnsi="Times New Roman" w:cs="Times New Roman"/>
-          <w:sz w:val="24"/>
-        </w:rPr>
-      </w:pPr>
-      <w:r>
-        <w:rPr>
-          <w:rFonts w:ascii="Times New Roman" w:hAnsi="Times New Roman" w:cs="Times New Roman"/>
-          <w:sz w:val="24"/>
-        </w:rPr>
-        <w:t xml:space="preserve">Etemad, A.G., Abidi, A.I. and Chhabra, M. (2021). A Review on Abstractive Text Summarization Using Deep Learning. </w:t>
-      </w:r>
+        <w:t>Visualisation</w:t>
+      </w:r>
+      <w:proofErr w:type="spellEnd"/>
       <w:r>
         <w:rPr>
           <w:rFonts w:ascii="Times New Roman" w:hAnsi="Times New Roman" w:cs="Times New Roman"/>
@@ -11286,14 +12304,14 @@
           <w:iCs/>
           <w:sz w:val="24"/>
         </w:rPr>
-        <w:t>2021 9th International Conference on Reliability, Infocom Technologies and Optimization (Trends and Future Directions) (ICRITO)</w:t>
-      </w:r>
-      <w:r>
-        <w:rPr>
-          <w:rFonts w:ascii="Times New Roman" w:hAnsi="Times New Roman" w:cs="Times New Roman"/>
-          <w:sz w:val="24"/>
-        </w:rPr>
-        <w:t>. 3 September 2021. Noida, India: IEEE, 1–6. Available from https://doi.org/10.1109/ICRITO51393.2021.9596500 [Accessed 10 October 2022].</w:t>
+        <w:t xml:space="preserve"> (IV)</w:t>
+      </w:r>
+      <w:r>
+        <w:rPr>
+          <w:rFonts w:ascii="Times New Roman" w:hAnsi="Times New Roman" w:cs="Times New Roman"/>
+          <w:sz w:val="24"/>
+        </w:rPr>
+        <w:t>. September 2020. Melbourne, Australia: IEEE, 270–279. Available from https://doi.org/10.1109/IV51561.2020.00051 [Accessed 2 November 2022].</w:t>
       </w:r>
     </w:p>
     <w:p>
@@ -11309,9 +12327,8 @@
           <w:rFonts w:ascii="Times New Roman" w:hAnsi="Times New Roman" w:cs="Times New Roman"/>
           <w:sz w:val="24"/>
         </w:rPr>
-        <w:t xml:space="preserve">Gupta, A. et al. (2021). Automated News Summarization Using Transformers. </w:t>
-      </w:r>
-      <w:proofErr w:type="spellStart"/>
+        <w:t xml:space="preserve">Etemad, A.G., Abidi, A.I. and Chhabra, M. (2021). A Review on Abstractive Text Summarization Using Deep Learning. </w:t>
+      </w:r>
       <w:r>
         <w:rPr>
           <w:rFonts w:ascii="Times New Roman" w:hAnsi="Times New Roman" w:cs="Times New Roman"/>
@@ -11319,15 +12336,14 @@
           <w:iCs/>
           <w:sz w:val="24"/>
         </w:rPr>
-        <w:t>ArXiv</w:t>
-      </w:r>
-      <w:proofErr w:type="spellEnd"/>
-      <w:r>
-        <w:rPr>
-          <w:rFonts w:ascii="Times New Roman" w:hAnsi="Times New Roman" w:cs="Times New Roman"/>
-          <w:sz w:val="24"/>
-        </w:rPr>
-        <w:t>, abs/2108.01064.</w:t>
+        <w:t>2021 9th International Conference on Reliability, Infocom Technologies and Optimization (Trends and Future Directions) (ICRITO)</w:t>
+      </w:r>
+      <w:r>
+        <w:rPr>
+          <w:rFonts w:ascii="Times New Roman" w:hAnsi="Times New Roman" w:cs="Times New Roman"/>
+          <w:sz w:val="24"/>
+        </w:rPr>
+        <w:t>. 3 September 2021. Noida, India: IEEE, 1–6. Available from https://doi.org/10.1109/ICRITO51393.2021.9596500 [Accessed 10 October 2022].</w:t>
       </w:r>
     </w:p>
     <w:p>
@@ -11343,24 +12359,9 @@
           <w:rFonts w:ascii="Times New Roman" w:hAnsi="Times New Roman" w:cs="Times New Roman"/>
           <w:sz w:val="24"/>
         </w:rPr>
-        <w:t xml:space="preserve">Gupta, V. and </w:t>
+        <w:t xml:space="preserve">Gupta, A. et al. (2021). Automated News Summarization Using Transformers. </w:t>
       </w:r>
       <w:proofErr w:type="spellStart"/>
-      <w:r>
-        <w:rPr>
-          <w:rFonts w:ascii="Times New Roman" w:hAnsi="Times New Roman" w:cs="Times New Roman"/>
-          <w:sz w:val="24"/>
-        </w:rPr>
-        <w:t>Lehal</w:t>
-      </w:r>
-      <w:proofErr w:type="spellEnd"/>
-      <w:r>
-        <w:rPr>
-          <w:rFonts w:ascii="Times New Roman" w:hAnsi="Times New Roman" w:cs="Times New Roman"/>
-          <w:sz w:val="24"/>
-        </w:rPr>
-        <w:t xml:space="preserve">, G.S. (2010). A Survey of Text Summarization Extractive Techniques. </w:t>
-      </w:r>
       <w:r>
         <w:rPr>
           <w:rFonts w:ascii="Times New Roman" w:hAnsi="Times New Roman" w:cs="Times New Roman"/>
@@ -11368,14 +12369,15 @@
           <w:iCs/>
           <w:sz w:val="24"/>
         </w:rPr>
-        <w:t>Journal of Emerging Technologies in Web Intelligence</w:t>
-      </w:r>
-      <w:r>
-        <w:rPr>
-          <w:rFonts w:ascii="Times New Roman" w:hAnsi="Times New Roman" w:cs="Times New Roman"/>
-          <w:sz w:val="24"/>
-        </w:rPr>
-        <w:t>, 2 (3), 258–268. Available from https://doi.org/10.4304/jetwi.2.3.258-268.</w:t>
+        <w:t>ArXiv</w:t>
+      </w:r>
+      <w:proofErr w:type="spellEnd"/>
+      <w:r>
+        <w:rPr>
+          <w:rFonts w:ascii="Times New Roman" w:hAnsi="Times New Roman" w:cs="Times New Roman"/>
+          <w:sz w:val="24"/>
+        </w:rPr>
+        <w:t>, abs/2108.01064.</w:t>
       </w:r>
     </w:p>
     <w:p>
@@ -11391,7 +12393,23 @@
           <w:rFonts w:ascii="Times New Roman" w:hAnsi="Times New Roman" w:cs="Times New Roman"/>
           <w:sz w:val="24"/>
         </w:rPr>
-        <w:t xml:space="preserve">Joy, J. and Selvan, M.P. (2022). A comprehensive study on the performance of different Multi-class Classification Algorithms and Hyperparameter Tuning Techniques using Optuna. </w:t>
+        <w:t xml:space="preserve">Gupta, V. and </w:t>
+      </w:r>
+      <w:proofErr w:type="spellStart"/>
+      <w:r>
+        <w:rPr>
+          <w:rFonts w:ascii="Times New Roman" w:hAnsi="Times New Roman" w:cs="Times New Roman"/>
+          <w:sz w:val="24"/>
+        </w:rPr>
+        <w:t>Lehal</w:t>
+      </w:r>
+      <w:proofErr w:type="spellEnd"/>
+      <w:r>
+        <w:rPr>
+          <w:rFonts w:ascii="Times New Roman" w:hAnsi="Times New Roman" w:cs="Times New Roman"/>
+          <w:sz w:val="24"/>
+        </w:rPr>
+        <w:t xml:space="preserve">, G.S. (2010). A Survey of Text Summarization Extractive Techniques. </w:t>
       </w:r>
       <w:r>
         <w:rPr>
@@ -11400,14 +12418,14 @@
           <w:iCs/>
           <w:sz w:val="24"/>
         </w:rPr>
-        <w:t>2022 International Conference on Computing, Communication, Security and Intelligent Systems (IC3SIS)</w:t>
-      </w:r>
-      <w:r>
-        <w:rPr>
-          <w:rFonts w:ascii="Times New Roman" w:hAnsi="Times New Roman" w:cs="Times New Roman"/>
-          <w:sz w:val="24"/>
-        </w:rPr>
-        <w:t>. 23 June 2022. Kochi, India: IEEE, 1–5. Available from https://doi.org/10.1109/IC3SIS54991.2022.9885695 [Accessed 24 October 2022].</w:t>
+        <w:t>Journal of Emerging Technologies in Web Intelligence</w:t>
+      </w:r>
+      <w:r>
+        <w:rPr>
+          <w:rFonts w:ascii="Times New Roman" w:hAnsi="Times New Roman" w:cs="Times New Roman"/>
+          <w:sz w:val="24"/>
+        </w:rPr>
+        <w:t>, 2 (3), 258–268. Available from https://doi.org/10.4304/jetwi.2.3.258-268.</w:t>
       </w:r>
     </w:p>
     <w:p>
@@ -11423,7 +12441,23 @@
           <w:rFonts w:ascii="Times New Roman" w:hAnsi="Times New Roman" w:cs="Times New Roman"/>
           <w:sz w:val="24"/>
         </w:rPr>
-        <w:t xml:space="preserve">Khan, A. et al. (2020). Movie Review Summarization Using Supervised Learning and Graph-Based Ranking Algorithm. </w:t>
+        <w:t xml:space="preserve">Joy, J. and Selvan, M.P. (2022). A comprehensive study on the performance of different Multi-class Classification Algorithms and Hyperparameter Tuning Techniques using </w:t>
+      </w:r>
+      <w:proofErr w:type="spellStart"/>
+      <w:r>
+        <w:rPr>
+          <w:rFonts w:ascii="Times New Roman" w:hAnsi="Times New Roman" w:cs="Times New Roman"/>
+          <w:sz w:val="24"/>
+        </w:rPr>
+        <w:t>Optuna</w:t>
+      </w:r>
+      <w:proofErr w:type="spellEnd"/>
+      <w:r>
+        <w:rPr>
+          <w:rFonts w:ascii="Times New Roman" w:hAnsi="Times New Roman" w:cs="Times New Roman"/>
+          <w:sz w:val="24"/>
+        </w:rPr>
+        <w:t xml:space="preserve">. </w:t>
       </w:r>
       <w:r>
         <w:rPr>
@@ -11432,14 +12466,14 @@
           <w:iCs/>
           <w:sz w:val="24"/>
         </w:rPr>
-        <w:t>Computational Intelligence and Neuroscience</w:t>
-      </w:r>
-      <w:r>
-        <w:rPr>
-          <w:rFonts w:ascii="Times New Roman" w:hAnsi="Times New Roman" w:cs="Times New Roman"/>
-          <w:sz w:val="24"/>
-        </w:rPr>
-        <w:t>, 2020, 7526580. Available from https://doi.org/10.1155/2020/7526580.</w:t>
+        <w:t>2022 International Conference on Computing, Communication, Security and Intelligent Systems (IC3SIS)</w:t>
+      </w:r>
+      <w:r>
+        <w:rPr>
+          <w:rFonts w:ascii="Times New Roman" w:hAnsi="Times New Roman" w:cs="Times New Roman"/>
+          <w:sz w:val="24"/>
+        </w:rPr>
+        <w:t>. 23 June 2022. Kochi, India: IEEE, 1–5. Available from https://doi.org/10.1109/IC3SIS54991.2022.9885695 [Accessed 24 October 2022].</w:t>
       </w:r>
     </w:p>
     <w:p>
@@ -11450,22 +12484,13 @@
           <w:sz w:val="24"/>
         </w:rPr>
       </w:pPr>
-      <w:proofErr w:type="spellStart"/>
       <w:r>
         <w:rPr>
           <w:rFonts w:ascii="Times New Roman" w:hAnsi="Times New Roman" w:cs="Times New Roman"/>
           <w:sz w:val="24"/>
         </w:rPr>
         <w:lastRenderedPageBreak/>
-        <w:t>Kirmani</w:t>
-      </w:r>
-      <w:proofErr w:type="spellEnd"/>
-      <w:r>
-        <w:rPr>
-          <w:rFonts w:ascii="Times New Roman" w:hAnsi="Times New Roman" w:cs="Times New Roman"/>
-          <w:sz w:val="24"/>
-        </w:rPr>
-        <w:t xml:space="preserve">, M. et al. (2019). Hybrid Text Summarization: A Survey. In: Ray, K. Sharma, T.K. Rawat, S. et al. (eds.). </w:t>
+        <w:t xml:space="preserve">Khan, A. et al. (2020). Movie Review Summarization Using Supervised Learning and Graph-Based Ranking Algorithm. </w:t>
       </w:r>
       <w:r>
         <w:rPr>
@@ -11474,14 +12499,14 @@
           <w:iCs/>
           <w:sz w:val="24"/>
         </w:rPr>
-        <w:t>Soft Computing: Theories and Applications</w:t>
-      </w:r>
-      <w:r>
-        <w:rPr>
-          <w:rFonts w:ascii="Times New Roman" w:hAnsi="Times New Roman" w:cs="Times New Roman"/>
-          <w:sz w:val="24"/>
-        </w:rPr>
-        <w:t>. Advances in Intelligent Systems and Computing. Singapore: Springer Singapore, 63–73. Available from https://doi.org/10.1007/978-981-13-0589-4_7 [Accessed 1 November 2022].</w:t>
+        <w:t>Computational Intelligence and Neuroscience</w:t>
+      </w:r>
+      <w:r>
+        <w:rPr>
+          <w:rFonts w:ascii="Times New Roman" w:hAnsi="Times New Roman" w:cs="Times New Roman"/>
+          <w:sz w:val="24"/>
+        </w:rPr>
+        <w:t>, 2020, 7526580. Available from https://doi.org/10.1155/2020/7526580.</w:t>
       </w:r>
     </w:p>
     <w:p>
@@ -11498,7 +12523,7 @@
           <w:rFonts w:ascii="Times New Roman" w:hAnsi="Times New Roman" w:cs="Times New Roman"/>
           <w:sz w:val="24"/>
         </w:rPr>
-        <w:t>Lackermair</w:t>
+        <w:t>Kirmani</w:t>
       </w:r>
       <w:proofErr w:type="spellEnd"/>
       <w:r>
@@ -11506,39 +12531,7 @@
           <w:rFonts w:ascii="Times New Roman" w:hAnsi="Times New Roman" w:cs="Times New Roman"/>
           <w:sz w:val="24"/>
         </w:rPr>
-        <w:t xml:space="preserve">, G., </w:t>
-      </w:r>
-      <w:proofErr w:type="spellStart"/>
-      <w:r>
-        <w:rPr>
-          <w:rFonts w:ascii="Times New Roman" w:hAnsi="Times New Roman" w:cs="Times New Roman"/>
-          <w:sz w:val="24"/>
-        </w:rPr>
-        <w:t>Kailer</w:t>
-      </w:r>
-      <w:proofErr w:type="spellEnd"/>
-      <w:r>
-        <w:rPr>
-          <w:rFonts w:ascii="Times New Roman" w:hAnsi="Times New Roman" w:cs="Times New Roman"/>
-          <w:sz w:val="24"/>
-        </w:rPr>
-        <w:t xml:space="preserve">, D. and </w:t>
-      </w:r>
-      <w:proofErr w:type="spellStart"/>
-      <w:r>
-        <w:rPr>
-          <w:rFonts w:ascii="Times New Roman" w:hAnsi="Times New Roman" w:cs="Times New Roman"/>
-          <w:sz w:val="24"/>
-        </w:rPr>
-        <w:t>Kanmaz</w:t>
-      </w:r>
-      <w:proofErr w:type="spellEnd"/>
-      <w:r>
-        <w:rPr>
-          <w:rFonts w:ascii="Times New Roman" w:hAnsi="Times New Roman" w:cs="Times New Roman"/>
-          <w:sz w:val="24"/>
-        </w:rPr>
-        <w:t xml:space="preserve">, K. (2013). Importance of Online Product Reviews from a Consumer’s Perspective. </w:t>
+        <w:t xml:space="preserve">, M. et al. (2019). Hybrid Text Summarization: A Survey. In: Ray, K. Sharma, T.K. Rawat, S. et al. (eds.). </w:t>
       </w:r>
       <w:r>
         <w:rPr>
@@ -11547,14 +12540,14 @@
           <w:iCs/>
           <w:sz w:val="24"/>
         </w:rPr>
-        <w:t>Advances in Economics and Business</w:t>
-      </w:r>
-      <w:r>
-        <w:rPr>
-          <w:rFonts w:ascii="Times New Roman" w:hAnsi="Times New Roman" w:cs="Times New Roman"/>
-          <w:sz w:val="24"/>
-        </w:rPr>
-        <w:t>, 1 (1), 1–5. Available from https://doi.org/10.13189/aeb.2013.010101.</w:t>
+        <w:t>Soft Computing: Theories and Applications</w:t>
+      </w:r>
+      <w:r>
+        <w:rPr>
+          <w:rFonts w:ascii="Times New Roman" w:hAnsi="Times New Roman" w:cs="Times New Roman"/>
+          <w:sz w:val="24"/>
+        </w:rPr>
+        <w:t>. Advances in Intelligent Systems and Computing. Singapore: Springer Singapore, 63–73. Available from https://doi.org/10.1007/978-981-13-0589-4_7 [Accessed 1 November 2022].</w:t>
       </w:r>
     </w:p>
     <w:p>
@@ -11570,23 +12563,7 @@
           <w:rFonts w:ascii="Times New Roman" w:hAnsi="Times New Roman" w:cs="Times New Roman"/>
           <w:sz w:val="24"/>
         </w:rPr>
-        <w:t>Liu, X. and Wang, C. (2021). An Empirical Study on Hyperparameter Optimization for Fine-Tuning Pre-trained Language Models. Available from http://arxiv.org/abs/2106.09204 [Accessed 24 October 2022].</w:t>
-      </w:r>
-    </w:p>
-    <w:p>
-      <w:pPr>
-        <w:pStyle w:val="Bibliography"/>
-        <w:rPr>
-          <w:rFonts w:ascii="Times New Roman" w:hAnsi="Times New Roman" w:cs="Times New Roman"/>
-          <w:sz w:val="24"/>
-        </w:rPr>
-      </w:pPr>
-      <w:r>
-        <w:rPr>
-          <w:rFonts w:ascii="Times New Roman" w:hAnsi="Times New Roman" w:cs="Times New Roman"/>
-          <w:sz w:val="24"/>
-        </w:rPr>
-        <w:t xml:space="preserve">Mahajan, R. et al. (2021). Text Summarization Using Deep Learning. </w:t>
+        <w:t xml:space="preserve">Kouris, P., Alexandridis, G. and Stafylopatis, A. (2019). Abstractive Text Summarization Based on Deep Learning and Semantic Content Generalization. </w:t>
       </w:r>
       <w:r>
         <w:rPr>
@@ -11595,14 +12572,14 @@
           <w:iCs/>
           <w:sz w:val="24"/>
         </w:rPr>
-        <w:t>International Research Journal of Engineering and Technology (IRJET)</w:t>
-      </w:r>
-      <w:r>
-        <w:rPr>
-          <w:rFonts w:ascii="Times New Roman" w:hAnsi="Times New Roman" w:cs="Times New Roman"/>
-          <w:sz w:val="24"/>
-        </w:rPr>
-        <w:t>, 08 (05th May 2021), 1737–1740.</w:t>
+        <w:t>Proceedings of the 57th Annual Meeting of the Association for Computational Linguistics</w:t>
+      </w:r>
+      <w:r>
+        <w:rPr>
+          <w:rFonts w:ascii="Times New Roman" w:hAnsi="Times New Roman" w:cs="Times New Roman"/>
+          <w:sz w:val="24"/>
+        </w:rPr>
+        <w:t>. 2019. Florence, Italy: Association for Computational Linguistics, 5082–5092. Available from https://doi.org/10.18653/v1/P19-1501 [Accessed 24 October 2022].</w:t>
       </w:r>
     </w:p>
     <w:p>
@@ -11613,12 +12590,53 @@
           <w:sz w:val="24"/>
         </w:rPr>
       </w:pPr>
-      <w:r>
-        <w:rPr>
-          <w:rFonts w:ascii="Times New Roman" w:hAnsi="Times New Roman" w:cs="Times New Roman"/>
-          <w:sz w:val="24"/>
-        </w:rPr>
-        <w:t xml:space="preserve">Mukherjee, R. et al. (2020). Read what you need: Controllable Aspect-based Opinion Summarization of Tourist Reviews. </w:t>
+      <w:proofErr w:type="spellStart"/>
+      <w:r>
+        <w:rPr>
+          <w:rFonts w:ascii="Times New Roman" w:hAnsi="Times New Roman" w:cs="Times New Roman"/>
+          <w:sz w:val="24"/>
+        </w:rPr>
+        <w:t>Lackermair</w:t>
+      </w:r>
+      <w:proofErr w:type="spellEnd"/>
+      <w:r>
+        <w:rPr>
+          <w:rFonts w:ascii="Times New Roman" w:hAnsi="Times New Roman" w:cs="Times New Roman"/>
+          <w:sz w:val="24"/>
+        </w:rPr>
+        <w:t xml:space="preserve">, G., </w:t>
+      </w:r>
+      <w:proofErr w:type="spellStart"/>
+      <w:r>
+        <w:rPr>
+          <w:rFonts w:ascii="Times New Roman" w:hAnsi="Times New Roman" w:cs="Times New Roman"/>
+          <w:sz w:val="24"/>
+        </w:rPr>
+        <w:t>Kailer</w:t>
+      </w:r>
+      <w:proofErr w:type="spellEnd"/>
+      <w:r>
+        <w:rPr>
+          <w:rFonts w:ascii="Times New Roman" w:hAnsi="Times New Roman" w:cs="Times New Roman"/>
+          <w:sz w:val="24"/>
+        </w:rPr>
+        <w:t xml:space="preserve">, D. and </w:t>
+      </w:r>
+      <w:proofErr w:type="spellStart"/>
+      <w:r>
+        <w:rPr>
+          <w:rFonts w:ascii="Times New Roman" w:hAnsi="Times New Roman" w:cs="Times New Roman"/>
+          <w:sz w:val="24"/>
+        </w:rPr>
+        <w:t>Kanmaz</w:t>
+      </w:r>
+      <w:proofErr w:type="spellEnd"/>
+      <w:r>
+        <w:rPr>
+          <w:rFonts w:ascii="Times New Roman" w:hAnsi="Times New Roman" w:cs="Times New Roman"/>
+          <w:sz w:val="24"/>
+        </w:rPr>
+        <w:t xml:space="preserve">, K. (2013). Importance of Online Product Reviews from a Consumer’s Perspective. </w:t>
       </w:r>
       <w:r>
         <w:rPr>
@@ -11627,14 +12645,14 @@
           <w:iCs/>
           <w:sz w:val="24"/>
         </w:rPr>
-        <w:t>Proceedings of the 43rd International ACM SIGIR Conference on Research and Development in Information Retrieval</w:t>
-      </w:r>
-      <w:r>
-        <w:rPr>
-          <w:rFonts w:ascii="Times New Roman" w:hAnsi="Times New Roman" w:cs="Times New Roman"/>
-          <w:sz w:val="24"/>
-        </w:rPr>
-        <w:t>. 25 July 2020. 1825–1828. Available from https://doi.org/10.1145/3397271.3401269 [Accessed 10 October 2022].</w:t>
+        <w:t>Advances in Economics and Business</w:t>
+      </w:r>
+      <w:r>
+        <w:rPr>
+          <w:rFonts w:ascii="Times New Roman" w:hAnsi="Times New Roman" w:cs="Times New Roman"/>
+          <w:sz w:val="24"/>
+        </w:rPr>
+        <w:t>, 1 (1), 1–5. Available from https://doi.org/10.13189/aeb.2013.010101.</w:t>
       </w:r>
     </w:p>
     <w:p>
@@ -11645,21 +12663,28 @@
           <w:sz w:val="24"/>
         </w:rPr>
       </w:pPr>
-      <w:proofErr w:type="spellStart"/>
-      <w:r>
-        <w:rPr>
-          <w:rFonts w:ascii="Times New Roman" w:hAnsi="Times New Roman" w:cs="Times New Roman"/>
-          <w:sz w:val="24"/>
-        </w:rPr>
-        <w:t>Neyshabur</w:t>
-      </w:r>
-      <w:proofErr w:type="spellEnd"/>
-      <w:r>
-        <w:rPr>
-          <w:rFonts w:ascii="Times New Roman" w:hAnsi="Times New Roman" w:cs="Times New Roman"/>
-          <w:sz w:val="24"/>
-        </w:rPr>
-        <w:t xml:space="preserve">, B. et al. (2017). Exploring Generalization in Deep Learning. </w:t>
+      <w:r>
+        <w:rPr>
+          <w:rFonts w:ascii="Times New Roman" w:hAnsi="Times New Roman" w:cs="Times New Roman"/>
+          <w:sz w:val="24"/>
+        </w:rPr>
+        <w:t>Liu, X. and Wang, C. (2021). An Empirical Study on Hyperparameter Optimization for Fine-Tuning Pre-trained Language Models. Available from http://arxiv.org/abs/2106.09204 [Accessed 24 October 2022].</w:t>
+      </w:r>
+    </w:p>
+    <w:p>
+      <w:pPr>
+        <w:pStyle w:val="Bibliography"/>
+        <w:rPr>
+          <w:rFonts w:ascii="Times New Roman" w:hAnsi="Times New Roman" w:cs="Times New Roman"/>
+          <w:sz w:val="24"/>
+        </w:rPr>
+      </w:pPr>
+      <w:r>
+        <w:rPr>
+          <w:rFonts w:ascii="Times New Roman" w:hAnsi="Times New Roman" w:cs="Times New Roman"/>
+          <w:sz w:val="24"/>
+        </w:rPr>
+        <w:t xml:space="preserve">Mahajan, R. et al. (2021). Text Summarization Using Deep Learning. </w:t>
       </w:r>
       <w:r>
         <w:rPr>
@@ -11668,14 +12693,14 @@
           <w:iCs/>
           <w:sz w:val="24"/>
         </w:rPr>
-        <w:t>undefined</w:t>
-      </w:r>
-      <w:r>
-        <w:rPr>
-          <w:rFonts w:ascii="Times New Roman" w:hAnsi="Times New Roman" w:cs="Times New Roman"/>
-          <w:sz w:val="24"/>
-        </w:rPr>
-        <w:t>. Available from https://www.semanticscholar.org/reader/d53fb3feeeab07a0d70bf466dd473ec6052ecc07 [Accessed 9 November 2022].</w:t>
+        <w:t>International Research Journal of Engineering and Technology (IRJET)</w:t>
+      </w:r>
+      <w:r>
+        <w:rPr>
+          <w:rFonts w:ascii="Times New Roman" w:hAnsi="Times New Roman" w:cs="Times New Roman"/>
+          <w:sz w:val="24"/>
+        </w:rPr>
+        <w:t>, 08 (05th May 2021), 1737–1740.</w:t>
       </w:r>
     </w:p>
     <w:p>
@@ -11691,7 +12716,7 @@
           <w:rFonts w:ascii="Times New Roman" w:hAnsi="Times New Roman" w:cs="Times New Roman"/>
           <w:sz w:val="24"/>
         </w:rPr>
-        <w:t xml:space="preserve">Pai, A. (2014). Summarizer Using Abstractive and Extractive Method. </w:t>
+        <w:t xml:space="preserve">McAuley, J.J. and Leskovec, J. (2013). From amateurs to connoisseurs: modeling the evolution of user expertise through online reviews. </w:t>
       </w:r>
       <w:r>
         <w:rPr>
@@ -11700,14 +12725,14 @@
           <w:iCs/>
           <w:sz w:val="24"/>
         </w:rPr>
-        <w:t>International Journal of Engineering Research</w:t>
-      </w:r>
-      <w:r>
-        <w:rPr>
-          <w:rFonts w:ascii="Times New Roman" w:hAnsi="Times New Roman" w:cs="Times New Roman"/>
-          <w:sz w:val="24"/>
-        </w:rPr>
-        <w:t>, 3 (5), 5.</w:t>
+        <w:t>Proceedings of the 22nd international conference on World Wide Web - WWW ’13</w:t>
+      </w:r>
+      <w:r>
+        <w:rPr>
+          <w:rFonts w:ascii="Times New Roman" w:hAnsi="Times New Roman" w:cs="Times New Roman"/>
+          <w:sz w:val="24"/>
+        </w:rPr>
+        <w:t>. 2013. Rio de Janeiro, Brazil: ACM Press, 897–908. Available from https://doi.org/10.1145/2488388.2488466 [Accessed 19 November 2022].</w:t>
       </w:r>
     </w:p>
     <w:p>
@@ -11718,21 +12743,12 @@
           <w:sz w:val="24"/>
         </w:rPr>
       </w:pPr>
-      <w:proofErr w:type="spellStart"/>
-      <w:r>
-        <w:rPr>
-          <w:rFonts w:ascii="Times New Roman" w:hAnsi="Times New Roman" w:cs="Times New Roman"/>
-          <w:sz w:val="24"/>
-        </w:rPr>
-        <w:t>Pizam</w:t>
-      </w:r>
-      <w:proofErr w:type="spellEnd"/>
-      <w:r>
-        <w:rPr>
-          <w:rFonts w:ascii="Times New Roman" w:hAnsi="Times New Roman" w:cs="Times New Roman"/>
-          <w:sz w:val="24"/>
-        </w:rPr>
-        <w:t xml:space="preserve">, A. and Ellis, T. (1999). Customer satisfaction and its measurement in hospitality enterprises. </w:t>
+      <w:r>
+        <w:rPr>
+          <w:rFonts w:ascii="Times New Roman" w:hAnsi="Times New Roman" w:cs="Times New Roman"/>
+          <w:sz w:val="24"/>
+        </w:rPr>
+        <w:t xml:space="preserve">Mukherjee, R. et al. (2020). Read what you need: Controllable Aspect-based Opinion Summarization of Tourist Reviews. </w:t>
       </w:r>
       <w:r>
         <w:rPr>
@@ -11741,14 +12757,14 @@
           <w:iCs/>
           <w:sz w:val="24"/>
         </w:rPr>
-        <w:t>International Journal of Contemporary Hospitality Management</w:t>
-      </w:r>
-      <w:r>
-        <w:rPr>
-          <w:rFonts w:ascii="Times New Roman" w:hAnsi="Times New Roman" w:cs="Times New Roman"/>
-          <w:sz w:val="24"/>
-        </w:rPr>
-        <w:t>, 11 (7), 326–339. Available from https://doi.org/10.1108/09596119910293231.</w:t>
+        <w:t>Proceedings of the 43rd International ACM SIGIR Conference on Research and Development in Information Retrieval</w:t>
+      </w:r>
+      <w:r>
+        <w:rPr>
+          <w:rFonts w:ascii="Times New Roman" w:hAnsi="Times New Roman" w:cs="Times New Roman"/>
+          <w:sz w:val="24"/>
+        </w:rPr>
+        <w:t>. 25 July 2020. 1825–1828. Available from https://doi.org/10.1145/3397271.3401269 [Accessed 10 October 2022].</w:t>
       </w:r>
     </w:p>
     <w:p>
@@ -11759,29 +12775,13 @@
           <w:sz w:val="24"/>
         </w:rPr>
       </w:pPr>
-      <w:r>
-        <w:rPr>
-          <w:rFonts w:ascii="Times New Roman" w:hAnsi="Times New Roman" w:cs="Times New Roman"/>
-          <w:sz w:val="24"/>
-        </w:rPr>
-        <w:t>Shi, T. et al. (2020). Neural Abstractive Text Summarization with Sequence-to-Sequence Models. Available from http://arxiv.org/abs/1812.02303 [Accessed 10 October 2022].</w:t>
-      </w:r>
-    </w:p>
-    <w:p>
-      <w:pPr>
-        <w:pStyle w:val="Bibliography"/>
-        <w:rPr>
-          <w:rFonts w:ascii="Times New Roman" w:hAnsi="Times New Roman" w:cs="Times New Roman"/>
-          <w:sz w:val="24"/>
-        </w:rPr>
-      </w:pPr>
       <w:proofErr w:type="spellStart"/>
       <w:r>
         <w:rPr>
           <w:rFonts w:ascii="Times New Roman" w:hAnsi="Times New Roman" w:cs="Times New Roman"/>
           <w:sz w:val="24"/>
         </w:rPr>
-        <w:t>Socher</w:t>
+        <w:t>Neyshabur</w:t>
       </w:r>
       <w:proofErr w:type="spellEnd"/>
       <w:r>
@@ -11789,23 +12789,7 @@
           <w:rFonts w:ascii="Times New Roman" w:hAnsi="Times New Roman" w:cs="Times New Roman"/>
           <w:sz w:val="24"/>
         </w:rPr>
-        <w:t xml:space="preserve">, R., </w:t>
-      </w:r>
-      <w:proofErr w:type="spellStart"/>
-      <w:r>
-        <w:rPr>
-          <w:rFonts w:ascii="Times New Roman" w:hAnsi="Times New Roman" w:cs="Times New Roman"/>
-          <w:sz w:val="24"/>
-        </w:rPr>
-        <w:t>Bengio</w:t>
-      </w:r>
-      <w:proofErr w:type="spellEnd"/>
-      <w:r>
-        <w:rPr>
-          <w:rFonts w:ascii="Times New Roman" w:hAnsi="Times New Roman" w:cs="Times New Roman"/>
-          <w:sz w:val="24"/>
-        </w:rPr>
-        <w:t xml:space="preserve">, Y. and Manning, C.D. (2012). Deep Learning for NLP (without Magic). </w:t>
+        <w:t xml:space="preserve">, B. et al. (2017). Exploring Generalization in Deep Learning. </w:t>
       </w:r>
       <w:r>
         <w:rPr>
@@ -11814,30 +12798,14 @@
           <w:iCs/>
           <w:sz w:val="24"/>
         </w:rPr>
-        <w:t>Proceedings of the 50th Annual Meeting of the Association for Computational Linguistics: Tutorial Abstracts</w:t>
-      </w:r>
-      <w:r>
-        <w:rPr>
-          <w:rFonts w:ascii="Times New Roman" w:hAnsi="Times New Roman" w:cs="Times New Roman"/>
-          <w:sz w:val="24"/>
-        </w:rPr>
-        <w:t xml:space="preserve">. July 2012. </w:t>
-      </w:r>
-      <w:proofErr w:type="spellStart"/>
-      <w:r>
-        <w:rPr>
-          <w:rFonts w:ascii="Times New Roman" w:hAnsi="Times New Roman" w:cs="Times New Roman"/>
-          <w:sz w:val="24"/>
-        </w:rPr>
-        <w:t>Jeju</w:t>
-      </w:r>
-      <w:proofErr w:type="spellEnd"/>
-      <w:r>
-        <w:rPr>
-          <w:rFonts w:ascii="Times New Roman" w:hAnsi="Times New Roman" w:cs="Times New Roman"/>
-          <w:sz w:val="24"/>
-        </w:rPr>
-        <w:t xml:space="preserve"> Island, Korea: Association for Computational Linguistics, 5. Available from https://aclanthology.org/P12-4005 [Accessed 2 November 2022].</w:t>
+        <w:t>undefined</w:t>
+      </w:r>
+      <w:r>
+        <w:rPr>
+          <w:rFonts w:ascii="Times New Roman" w:hAnsi="Times New Roman" w:cs="Times New Roman"/>
+          <w:sz w:val="24"/>
+        </w:rPr>
+        <w:t>. Available from https://www.semanticscholar.org/reader/d53fb3feeeab07a0d70bf466dd473ec6052ecc07 [Accessed 9 November 2022].</w:t>
       </w:r>
     </w:p>
     <w:p>
@@ -11853,7 +12821,7 @@
           <w:rFonts w:ascii="Times New Roman" w:hAnsi="Times New Roman" w:cs="Times New Roman"/>
           <w:sz w:val="24"/>
         </w:rPr>
-        <w:t xml:space="preserve">Wolf, T. et al. (2020). Transformers: State-of-the-Art Natural Language Processing. </w:t>
+        <w:t xml:space="preserve">Pai, A. (2014). Summarizer Using Abstractive and Extractive Method. </w:t>
       </w:r>
       <w:r>
         <w:rPr>
@@ -11862,6 +12830,169 @@
           <w:iCs/>
           <w:sz w:val="24"/>
         </w:rPr>
+        <w:t>International Journal of Engineering Research</w:t>
+      </w:r>
+      <w:r>
+        <w:rPr>
+          <w:rFonts w:ascii="Times New Roman" w:hAnsi="Times New Roman" w:cs="Times New Roman"/>
+          <w:sz w:val="24"/>
+        </w:rPr>
+        <w:t>, 3 (5), 5.</w:t>
+      </w:r>
+    </w:p>
+    <w:p>
+      <w:pPr>
+        <w:pStyle w:val="Bibliography"/>
+        <w:rPr>
+          <w:rFonts w:ascii="Times New Roman" w:hAnsi="Times New Roman" w:cs="Times New Roman"/>
+          <w:sz w:val="24"/>
+        </w:rPr>
+      </w:pPr>
+      <w:proofErr w:type="spellStart"/>
+      <w:r>
+        <w:rPr>
+          <w:rFonts w:ascii="Times New Roman" w:hAnsi="Times New Roman" w:cs="Times New Roman"/>
+          <w:sz w:val="24"/>
+        </w:rPr>
+        <w:lastRenderedPageBreak/>
+        <w:t>Pizam</w:t>
+      </w:r>
+      <w:proofErr w:type="spellEnd"/>
+      <w:r>
+        <w:rPr>
+          <w:rFonts w:ascii="Times New Roman" w:hAnsi="Times New Roman" w:cs="Times New Roman"/>
+          <w:sz w:val="24"/>
+        </w:rPr>
+        <w:t xml:space="preserve">, A. and Ellis, T. (1999). Customer satisfaction and its measurement in hospitality enterprises. </w:t>
+      </w:r>
+      <w:r>
+        <w:rPr>
+          <w:rFonts w:ascii="Times New Roman" w:hAnsi="Times New Roman" w:cs="Times New Roman"/>
+          <w:i/>
+          <w:iCs/>
+          <w:sz w:val="24"/>
+        </w:rPr>
+        <w:t>International Journal of Contemporary Hospitality Management</w:t>
+      </w:r>
+      <w:r>
+        <w:rPr>
+          <w:rFonts w:ascii="Times New Roman" w:hAnsi="Times New Roman" w:cs="Times New Roman"/>
+          <w:sz w:val="24"/>
+        </w:rPr>
+        <w:t>, 11 (7), 326–339. Available from https://doi.org/10.1108/09596119910293231.</w:t>
+      </w:r>
+    </w:p>
+    <w:p>
+      <w:pPr>
+        <w:pStyle w:val="Bibliography"/>
+        <w:rPr>
+          <w:rFonts w:ascii="Times New Roman" w:hAnsi="Times New Roman" w:cs="Times New Roman"/>
+          <w:sz w:val="24"/>
+        </w:rPr>
+      </w:pPr>
+      <w:r>
+        <w:rPr>
+          <w:rFonts w:ascii="Times New Roman" w:hAnsi="Times New Roman" w:cs="Times New Roman"/>
+          <w:sz w:val="24"/>
+        </w:rPr>
+        <w:t>Shi, T. et al. (2020). Neural Abstractive Text Summarization with Sequence-to-Sequence Models. Available from http://arxiv.org/abs/1812.02303 [Accessed 10 October 2022].</w:t>
+      </w:r>
+    </w:p>
+    <w:p>
+      <w:pPr>
+        <w:pStyle w:val="Bibliography"/>
+        <w:rPr>
+          <w:rFonts w:ascii="Times New Roman" w:hAnsi="Times New Roman" w:cs="Times New Roman"/>
+          <w:sz w:val="24"/>
+        </w:rPr>
+      </w:pPr>
+      <w:proofErr w:type="spellStart"/>
+      <w:r>
+        <w:rPr>
+          <w:rFonts w:ascii="Times New Roman" w:hAnsi="Times New Roman" w:cs="Times New Roman"/>
+          <w:sz w:val="24"/>
+        </w:rPr>
+        <w:t>Socher</w:t>
+      </w:r>
+      <w:proofErr w:type="spellEnd"/>
+      <w:r>
+        <w:rPr>
+          <w:rFonts w:ascii="Times New Roman" w:hAnsi="Times New Roman" w:cs="Times New Roman"/>
+          <w:sz w:val="24"/>
+        </w:rPr>
+        <w:t xml:space="preserve">, R., </w:t>
+      </w:r>
+      <w:proofErr w:type="spellStart"/>
+      <w:r>
+        <w:rPr>
+          <w:rFonts w:ascii="Times New Roman" w:hAnsi="Times New Roman" w:cs="Times New Roman"/>
+          <w:sz w:val="24"/>
+        </w:rPr>
+        <w:t>Bengio</w:t>
+      </w:r>
+      <w:proofErr w:type="spellEnd"/>
+      <w:r>
+        <w:rPr>
+          <w:rFonts w:ascii="Times New Roman" w:hAnsi="Times New Roman" w:cs="Times New Roman"/>
+          <w:sz w:val="24"/>
+        </w:rPr>
+        <w:t xml:space="preserve">, Y. and Manning, C.D. (2012). Deep Learning for NLP (without Magic). </w:t>
+      </w:r>
+      <w:r>
+        <w:rPr>
+          <w:rFonts w:ascii="Times New Roman" w:hAnsi="Times New Roman" w:cs="Times New Roman"/>
+          <w:i/>
+          <w:iCs/>
+          <w:sz w:val="24"/>
+        </w:rPr>
+        <w:t>Proceedings of the 50th Annual Meeting of the Association for Computational Linguistics: Tutorial Abstracts</w:t>
+      </w:r>
+      <w:r>
+        <w:rPr>
+          <w:rFonts w:ascii="Times New Roman" w:hAnsi="Times New Roman" w:cs="Times New Roman"/>
+          <w:sz w:val="24"/>
+        </w:rPr>
+        <w:t xml:space="preserve">. July 2012. </w:t>
+      </w:r>
+      <w:proofErr w:type="spellStart"/>
+      <w:r>
+        <w:rPr>
+          <w:rFonts w:ascii="Times New Roman" w:hAnsi="Times New Roman" w:cs="Times New Roman"/>
+          <w:sz w:val="24"/>
+        </w:rPr>
+        <w:t>Jeju</w:t>
+      </w:r>
+      <w:proofErr w:type="spellEnd"/>
+      <w:r>
+        <w:rPr>
+          <w:rFonts w:ascii="Times New Roman" w:hAnsi="Times New Roman" w:cs="Times New Roman"/>
+          <w:sz w:val="24"/>
+        </w:rPr>
+        <w:t xml:space="preserve"> Island, Korea: Association for Computational Linguistics, 5. Available from https://aclanthology.org/P12-4005 [Accessed 2 November 2022].</w:t>
+      </w:r>
+    </w:p>
+    <w:p>
+      <w:pPr>
+        <w:pStyle w:val="Bibliography"/>
+        <w:rPr>
+          <w:rFonts w:ascii="Times New Roman" w:hAnsi="Times New Roman" w:cs="Times New Roman"/>
+          <w:sz w:val="24"/>
+        </w:rPr>
+      </w:pPr>
+      <w:r>
+        <w:rPr>
+          <w:rFonts w:ascii="Times New Roman" w:hAnsi="Times New Roman" w:cs="Times New Roman"/>
+          <w:sz w:val="24"/>
+        </w:rPr>
+        <w:t xml:space="preserve">Wolf, T. et al. (2020). Transformers: State-of-the-Art Natural Language Processing. </w:t>
+      </w:r>
+      <w:r>
+        <w:rPr>
+          <w:rFonts w:ascii="Times New Roman" w:hAnsi="Times New Roman" w:cs="Times New Roman"/>
+          <w:i/>
+          <w:iCs/>
+          <w:sz w:val="24"/>
+        </w:rPr>
         <w:t>Proceedings of the 2020 Conference on Empirical Methods in Natural Language Processing: System Demonstrations</w:t>
       </w:r>
       <w:r>
@@ -11885,7 +13016,6 @@
           <w:rFonts w:ascii="Times New Roman" w:hAnsi="Times New Roman" w:cs="Times New Roman"/>
           <w:sz w:val="24"/>
         </w:rPr>
-        <w:lastRenderedPageBreak/>
         <w:t>Zhang, J. et al. (2020). PEGASUS: Pre-training with Extracted Gap-sentences for Abstractive Summarization. Available from http://arxiv.org/abs/1912.08777 [Accessed 18 October 2022].</w:t>
       </w:r>
     </w:p>
@@ -12126,7 +13256,6 @@
         <w:rPr>
           <w:noProof/>
         </w:rPr>
-        <w:lastRenderedPageBreak/>
         <w:drawing>
           <wp:inline distT="0" distB="0" distL="0" distR="0" wp14:anchorId="07D99793" wp14:editId="454DF85E">
             <wp:extent cx="5943600" cy="4867275"/>
@@ -12552,6 +13681,7 @@
       </w:rPr>
       <w:t xml:space="preserve">Generalized Abstractive Text Summarization Using Optimized Transformers                         </w:t>
     </w:r>
+    <w:proofErr w:type="gramStart"/>
     <w:r>
       <w:rPr>
         <w:rFonts w:ascii="Times New Roman" w:hAnsi="Times New Roman" w:cs="Times New Roman"/>
@@ -12562,6 +13692,7 @@
       <w:tab/>
       <w:t xml:space="preserve">  LR</w:t>
     </w:r>
+    <w:proofErr w:type="gramEnd"/>
   </w:p>
 </w:hdr>
 </file>
@@ -16273,7 +17404,7 @@
 </file>
 
 <file path=customXml/itemProps1.xml><?xml version="1.0" encoding="utf-8"?>
-<ds:datastoreItem xmlns:ds="http://schemas.openxmlformats.org/officeDocument/2006/customXml" ds:itemID="{1BE349CD-81DE-4517-A547-AEC4B925470F}">
+<ds:datastoreItem xmlns:ds="http://schemas.openxmlformats.org/officeDocument/2006/customXml" ds:itemID="{4CA417C1-3058-44AD-B188-C188EE6B7EB9}">
   <ds:schemaRefs>
     <ds:schemaRef ds:uri="http://schemas.openxmlformats.org/officeDocument/2006/bibliography"/>
   </ds:schemaRefs>

</xml_diff>

<commit_message>
updated the technological review
</commit_message>
<xml_diff>
--- a/LR/LR.docx
+++ b/LR/LR.docx
@@ -360,19 +360,8 @@
           <w:sz w:val="26"/>
           <w:szCs w:val="26"/>
         </w:rPr>
-        <w:t xml:space="preserve">Mr. Torin </w:t>
-      </w:r>
-      <w:proofErr w:type="spellStart"/>
-      <w:r>
-        <w:rPr>
-          <w:rFonts w:ascii="Times New Roman" w:hAnsi="Times New Roman" w:cs="Times New Roman"/>
-          <w:color w:val="auto"/>
-          <w:sz w:val="26"/>
-          <w:szCs w:val="26"/>
-        </w:rPr>
-        <w:t>Wirasingha</w:t>
-      </w:r>
-      <w:proofErr w:type="spellEnd"/>
+        <w:t>Mr. Torin Wirasingha</w:t>
+      </w:r>
     </w:p>
     <w:p>
       <w:pPr>
@@ -11016,126 +11005,6 @@
     </w:p>
     <w:p>
       <w:pPr>
-        <w:pStyle w:val="Heading2"/>
-        <w:spacing w:line="360" w:lineRule="auto"/>
-        <w:rPr>
-          <w:rFonts w:eastAsiaTheme="minorEastAsia" w:cs="Times New Roman"/>
-          <w:color w:val="auto"/>
-          <w:sz w:val="24"/>
-          <w:szCs w:val="24"/>
-        </w:rPr>
-      </w:pPr>
-      <w:r>
-        <w:rPr>
-          <w:rFonts w:eastAsiaTheme="minorEastAsia" w:cs="Times New Roman"/>
-          <w:color w:val="auto"/>
-          <w:sz w:val="24"/>
-          <w:szCs w:val="24"/>
-        </w:rPr>
-        <w:t>Researchers in the fields of movies and e-commerce have explored a variety of well-known strategies for abstractive text summarization. Algorithms including Naive Bayes, SVM, and a hybrid of the two have all been investigated</w:t>
-      </w:r>
-      <w:r>
-        <w:rPr>
-          <w:rFonts w:eastAsiaTheme="minorEastAsia" w:cs="Times New Roman"/>
-          <w:color w:val="auto"/>
-          <w:sz w:val="24"/>
-          <w:szCs w:val="24"/>
-        </w:rPr>
-        <w:t xml:space="preserve"> </w:t>
-      </w:r>
-      <w:r>
-        <w:rPr>
-          <w:rFonts w:eastAsiaTheme="minorEastAsia" w:cs="Times New Roman"/>
-          <w:color w:val="auto"/>
-          <w:sz w:val="24"/>
-          <w:szCs w:val="24"/>
-        </w:rPr>
-        <w:fldChar w:fldCharType="begin"/>
-      </w:r>
-      <w:r>
-        <w:rPr>
-          <w:rFonts w:eastAsiaTheme="minorEastAsia" w:cs="Times New Roman"/>
-          <w:color w:val="auto"/>
-          <w:sz w:val="24"/>
-          <w:szCs w:val="24"/>
-        </w:rPr>
-        <w:instrText xml:space="preserve"> ADDIN ZOTERO_ITEM CSL_CITATION {"citationID":"CYayEQ0r","properties":{"formattedCitation":"(Boorugu, Ramesh and Madhavi, 2019)","plainCitation":"(Boorugu, Ramesh and Madhavi, 2019)","noteIndex":0},"citationItems":[{"id":8,"uris":["http://zotero.org/users/local/70QdCwYM/items/EJJHXUCW"],"itemData":{"id":8,"type":"article-journal","container-title":"International Journal of Scientific &amp; Technology Research Volume","ISSN":"2277-8616","issue":"10","page":"1127-1133","title":"Summarizing Product Reviews Using Nlp Based Text Summarization","volume":"8","author":[{"family":"Boorugu","given":"Ravali"},{"family":"Ramesh","given":"Gajula"},{"family":"Madhavi","given":"Karanam"}],"issued":{"date-parts":[["2019"]]}}}],"schema":"https://github.com/citation-style-language/schema/raw/master/csl-citation.json"} </w:instrText>
-      </w:r>
-      <w:r>
-        <w:rPr>
-          <w:rFonts w:eastAsiaTheme="minorEastAsia" w:cs="Times New Roman"/>
-          <w:color w:val="auto"/>
-          <w:sz w:val="24"/>
-          <w:szCs w:val="24"/>
-        </w:rPr>
-        <w:fldChar w:fldCharType="separate"/>
-      </w:r>
-      <w:r>
-        <w:rPr>
-          <w:rFonts w:cs="Times New Roman"/>
-          <w:color w:val="auto"/>
-          <w:sz w:val="24"/>
-        </w:rPr>
-        <w:t>(Boorugu, Ramesh and Madhavi, 2019)</w:t>
-      </w:r>
-      <w:r>
-        <w:rPr>
-          <w:rFonts w:eastAsiaTheme="minorEastAsia" w:cs="Times New Roman"/>
-          <w:color w:val="auto"/>
-          <w:sz w:val="24"/>
-          <w:szCs w:val="24"/>
-        </w:rPr>
-        <w:fldChar w:fldCharType="end"/>
-      </w:r>
-      <w:r>
-        <w:rPr>
-          <w:rFonts w:eastAsiaTheme="minorEastAsia" w:cs="Times New Roman"/>
-          <w:color w:val="auto"/>
-          <w:sz w:val="24"/>
-          <w:szCs w:val="24"/>
-        </w:rPr>
-        <w:t xml:space="preserve">. </w:t>
-      </w:r>
-    </w:p>
-    <w:p>
-      <w:pPr>
-        <w:pStyle w:val="Heading2"/>
-        <w:spacing w:line="360" w:lineRule="auto"/>
-        <w:ind w:firstLine="720"/>
-        <w:rPr>
-          <w:rFonts w:eastAsiaTheme="minorEastAsia" w:cs="Times New Roman"/>
-          <w:color w:val="auto"/>
-          <w:sz w:val="24"/>
-          <w:szCs w:val="24"/>
-        </w:rPr>
-      </w:pPr>
-      <w:r>
-        <w:rPr>
-          <w:rFonts w:eastAsiaTheme="minorEastAsia" w:cs="Times New Roman"/>
-          <w:color w:val="auto"/>
-          <w:sz w:val="24"/>
-          <w:szCs w:val="24"/>
-        </w:rPr>
-        <w:t>When they were initially published, these methodologies were given a lot of significance, but as time has progressed on, new technologies and techniques have emerged that can utilize deep learning techniques like RNN, CNN, etc. to perform better.</w:t>
-      </w:r>
-    </w:p>
-    <w:p>
-      <w:pPr>
-        <w:pStyle w:val="Heading2"/>
-        <w:spacing w:line="360" w:lineRule="auto"/>
-        <w:rPr>
-          <w:b/>
-        </w:rPr>
-      </w:pPr>
-      <w:r>
-        <w:rPr>
-          <w:b/>
-        </w:rPr>
-        <w:t>5.2 Deep Learning text summarization techniques.</w:t>
-      </w:r>
-    </w:p>
-    <w:p>
-      <w:pPr>
         <w:spacing w:line="360" w:lineRule="auto"/>
         <w:jc w:val="both"/>
         <w:rPr>
@@ -11150,54 +11019,6 @@
           <w:sz w:val="24"/>
           <w:szCs w:val="24"/>
         </w:rPr>
-        <w:t>Numerous studies have been conducted on deep learning methods for abstractive text summarization</w:t>
-      </w:r>
-      <w:r>
-        <w:rPr>
-          <w:rFonts w:ascii="Times New Roman" w:hAnsi="Times New Roman" w:cs="Times New Roman"/>
-          <w:sz w:val="24"/>
-          <w:szCs w:val="24"/>
-        </w:rPr>
-        <w:t>, such as with the usage of CNN, LSTM-CNN, Convolutional Seq2Seq, Sequence to Sequence RNN</w:t>
-      </w:r>
-      <w:r>
-        <w:rPr>
-          <w:rFonts w:ascii="Times New Roman" w:hAnsi="Times New Roman" w:cs="Times New Roman"/>
-          <w:sz w:val="24"/>
-          <w:szCs w:val="24"/>
-        </w:rPr>
-        <w:t>, Convolutional Sequence to Sequence</w:t>
-      </w:r>
-      <w:r>
-        <w:rPr>
-          <w:rFonts w:ascii="Times New Roman" w:hAnsi="Times New Roman" w:cs="Times New Roman"/>
-          <w:sz w:val="24"/>
-          <w:szCs w:val="24"/>
-        </w:rPr>
-        <w:t>, Transformers, T5, BART, BERT</w:t>
-      </w:r>
-      <w:r>
-        <w:rPr>
-          <w:rFonts w:ascii="Times New Roman" w:hAnsi="Times New Roman" w:cs="Times New Roman"/>
-          <w:sz w:val="24"/>
-          <w:szCs w:val="24"/>
-        </w:rPr>
-        <w:t xml:space="preserve"> etc.… which were trained on a general dataset such as from Gigaword</w:t>
-      </w:r>
-      <w:r>
-        <w:rPr>
-          <w:rFonts w:ascii="Times New Roman" w:hAnsi="Times New Roman" w:cs="Times New Roman"/>
-          <w:sz w:val="24"/>
-          <w:szCs w:val="24"/>
-        </w:rPr>
-        <w:t xml:space="preserve">, DUC 2002, DUC 2004, CNN Daily Mail, DUC, Xsum, Newsroom such datasets, in order to get an evaluation comparison on which outperforms the rest and eventually the T5 Transformer outperformed the rest of the other techniques in the case of abstractive text summarization </w:t>
-      </w:r>
-      <w:r>
-        <w:rPr>
-          <w:rFonts w:ascii="Times New Roman" w:hAnsi="Times New Roman" w:cs="Times New Roman"/>
-          <w:sz w:val="24"/>
-          <w:szCs w:val="24"/>
-        </w:rPr>
         <w:fldChar w:fldCharType="begin"/>
       </w:r>
       <w:r>
@@ -11206,7 +11027,7 @@
           <w:sz w:val="24"/>
           <w:szCs w:val="24"/>
         </w:rPr>
-        <w:instrText xml:space="preserve"> ADDIN ZOTERO_ITEM CSL_CITATION {"citationID":"P8cJbfFl","properties":{"formattedCitation":"(Etemad, Abidi and Chhabra, 2021)","plainCitation":"(Etemad, Abidi and Chhabra, 2021)","noteIndex":0},"citationItems":[{"id":53,"uris":["http://zotero.org/users/local/70QdCwYM/items/8ZSE9ESV"],"itemData":{"id":53,"type":"paper-conference","container-title":"2021 9th International Conference on Reliability, Infocom Technologies and Optimization (Trends and Future Directions) (ICRITO)","DOI":"10.1109/ICRITO51393.2021.9596500","event-place":"Noida, India","event-title":"2021 9th International Conference on Reliability, Infocom Technologies and Optimization (Trends and Future Directions) (ICRITO)","ISBN":"978-1-66541-703-7","page":"1-6","publisher":"IEEE","publisher-place":"Noida, India","source":"DOI.org (Crossref)","title":"A Review on Abstractive Text Summarization Using Deep Learning","URL":"https://ieeexplore.ieee.org/document/9596500/","author":[{"family":"Etemad","given":"Abdul Ghafoor"},{"family":"Abidi","given":"Ali Imam"},{"family":"Chhabra","given":"Megha"}],"accessed":{"date-parts":[["2022",10,10]]},"issued":{"date-parts":[["2021",9,3]]}}}],"schema":"https://github.com/citation-style-language/schema/raw/master/csl-citation.json"} </w:instrText>
+        <w:instrText xml:space="preserve"> ADDIN ZOTERO_ITEM CSL_CITATION {"citationID":"CYayEQ0r","properties":{"formattedCitation":"(Boorugu, Ramesh and Madhavi, 2019)","plainCitation":"(Boorugu, Ramesh and Madhavi, 2019)","noteIndex":0},"citationItems":[{"id":8,"uris":["http://zotero.org/users/local/70QdCwYM/items/EJJHXUCW"],"itemData":{"id":8,"type":"article-journal","container-title":"International Journal of Scientific &amp; Technology Research Volume","ISSN":"2277-8616","issue":"10","page":"1127-1133","title":"Summarizing Product Reviews Using Nlp Based Text Summarization","volume":"8","author":[{"family":"Boorugu","given":"Ravali"},{"family":"Ramesh","given":"Gajula"},{"family":"Madhavi","given":"Karanam"}],"issued":{"date-parts":[["2019"]]}}}],"schema":"https://github.com/citation-style-language/schema/raw/master/csl-citation.json"} </w:instrText>
       </w:r>
       <w:r>
         <w:rPr>
@@ -11221,7 +11042,7 @@
           <w:rFonts w:ascii="Times New Roman" w:hAnsi="Times New Roman" w:cs="Times New Roman"/>
           <w:sz w:val="24"/>
         </w:rPr>
-        <w:t>(Etemad, Abidi and Chhabra, 2021)</w:t>
+        <w:t>(Boorugu, Ramesh and Madhavi, 2019)</w:t>
       </w:r>
       <w:r>
         <w:rPr>
@@ -11237,7 +11058,136 @@
           <w:sz w:val="24"/>
           <w:szCs w:val="24"/>
         </w:rPr>
-        <w:t>.</w:t>
+        <w:t xml:space="preserve"> </w:t>
+      </w:r>
+      <w:r>
+        <w:rPr>
+          <w:rFonts w:ascii="Times New Roman" w:hAnsi="Times New Roman" w:cs="Times New Roman"/>
+          <w:sz w:val="24"/>
+          <w:szCs w:val="24"/>
+        </w:rPr>
+        <w:t>points out a previous research where</w:t>
+      </w:r>
+      <w:r>
+        <w:rPr>
+          <w:rFonts w:ascii="Times New Roman" w:hAnsi="Times New Roman" w:cs="Times New Roman"/>
+          <w:sz w:val="24"/>
+          <w:szCs w:val="24"/>
+        </w:rPr>
+        <w:t xml:space="preserve"> a system</w:t>
+      </w:r>
+      <w:r>
+        <w:rPr>
+          <w:rFonts w:ascii="Times New Roman" w:hAnsi="Times New Roman" w:cs="Times New Roman"/>
+          <w:sz w:val="24"/>
+          <w:szCs w:val="24"/>
+        </w:rPr>
+        <w:t xml:space="preserve"> was built that uses a hybrid classifier approach with machine learning algorithm combination of SVM and Naïve Bayes in sync with fuzzy logic and they also concluded that with the increase in the classifier count the accuracy can also be increased.</w:t>
+      </w:r>
+      <w:r>
+        <w:rPr>
+          <w:rFonts w:ascii="Times New Roman" w:hAnsi="Times New Roman" w:cs="Times New Roman"/>
+          <w:sz w:val="24"/>
+          <w:szCs w:val="24"/>
+        </w:rPr>
+        <w:t xml:space="preserve"> They also made use of supervised ML algorithms such as KNN for the classification of the reviews which then combining appropriate words for identifying the features of the product.</w:t>
+      </w:r>
+    </w:p>
+    <w:p>
+      <w:pPr>
+        <w:spacing w:line="360" w:lineRule="auto"/>
+        <w:jc w:val="both"/>
+        <w:rPr>
+          <w:rFonts w:ascii="Times New Roman" w:hAnsi="Times New Roman" w:cs="Times New Roman"/>
+          <w:sz w:val="24"/>
+          <w:szCs w:val="24"/>
+        </w:rPr>
+      </w:pPr>
+      <w:r>
+        <w:rPr>
+          <w:rFonts w:ascii="Times New Roman" w:hAnsi="Times New Roman" w:cs="Times New Roman"/>
+        </w:rPr>
+        <w:tab/>
+      </w:r>
+      <w:r>
+        <w:rPr>
+          <w:rFonts w:ascii="Times New Roman" w:hAnsi="Times New Roman" w:cs="Times New Roman"/>
+          <w:sz w:val="24"/>
+          <w:szCs w:val="24"/>
+        </w:rPr>
+        <w:fldChar w:fldCharType="begin"/>
+      </w:r>
+      <w:r>
+        <w:rPr>
+          <w:rFonts w:ascii="Times New Roman" w:hAnsi="Times New Roman" w:cs="Times New Roman"/>
+          <w:sz w:val="24"/>
+          <w:szCs w:val="24"/>
+        </w:rPr>
+        <w:instrText xml:space="preserve"> ADDIN ZOTERO_ITEM CSL_CITATION {"citationID":"0hA9gJ17","properties":{"formattedCitation":"(Khan et al., 2020)","plainCitation":"(Khan et al., 2020)","noteIndex":0},"citationItems":[{"id":37,"uris":["http://zotero.org/users/local/70QdCwYM/items/HAQI68WZ"],"itemData":{"id":37,"type":"article-journal","abstract":"With the growing information on web, online movie review is becoming a significant information resource for Internet users. However, online users post thousands of movie reviews on daily basis and it is hard for them to manually summarize the reviews. Movie review mining and summarization is one of the challenging tasks in natural language processing. Therefore, an automatic approach is desirable to summarize the lengthy movie reviews, and it will allow users to quickly recognize the positive and negative aspects of a movie. This study employs a feature extraction technique called bag of words (BoW) to extract features from movie reviews and represent the reviews as a vector space model or feature vector. The next phase uses Na&amp;#xef;ve Bayes machine learning algorithm to classify the movie reviews (represented as feature vector) into positive and negative. Next, an undirected weighted graph is constructed from the pairwise semantic similarities between classified review sentences in such a way that the graph nodes represent review sentences, while the edges of graph indicate semantic similarity weight. The weighted graph-based ranking algorithm (WGRA) is applied to compute the rank score for each review sentence in the graph. Finally, the top ranked sentences (graph nodes) are chosen based on highest rank scores to produce the extractive summary. Experimental results reveal that the proposed approach is superior to other state-of-the-art approaches.","container-title":"Computational Intelligence and Neuroscience","DOI":"10.1155/2020/7526580","ISSN":"1687-5265","note":"publisher: Hindawi","page":"7526580","title":"Movie Review Summarization Using Supervised Learning and Graph-Based Ranking Algorithm","volume":"2020","editor":[{"family":"Herrera","given":"Luis Javier"}],"author":[{"family":"Khan","given":"Atif"},{"family":"Gul","given":"Muhammad Adnan"},{"family":"Zareei","given":"Mahdi"},{"family":"Biswal","given":"R. R."},{"family":"Zeb","given":"Asim"},{"family":"Naeem","given":"Muhammad"},{"family":"Saeed","given":"Yousaf"},{"family":"Salim","given":"Naomie"}],"issued":{"date-parts":[["2020",6,2]]}}}],"schema":"https://github.com/citation-style-language/schema/raw/master/csl-citation.json"} </w:instrText>
+      </w:r>
+      <w:r>
+        <w:rPr>
+          <w:rFonts w:ascii="Times New Roman" w:hAnsi="Times New Roman" w:cs="Times New Roman"/>
+          <w:sz w:val="24"/>
+          <w:szCs w:val="24"/>
+        </w:rPr>
+        <w:fldChar w:fldCharType="separate"/>
+      </w:r>
+      <w:r>
+        <w:rPr>
+          <w:rFonts w:ascii="Times New Roman" w:hAnsi="Times New Roman" w:cs="Times New Roman"/>
+          <w:sz w:val="24"/>
+          <w:szCs w:val="24"/>
+        </w:rPr>
+        <w:t>(Khan et al., 2020)</w:t>
+      </w:r>
+      <w:r>
+        <w:rPr>
+          <w:rFonts w:ascii="Times New Roman" w:hAnsi="Times New Roman" w:cs="Times New Roman"/>
+          <w:sz w:val="24"/>
+          <w:szCs w:val="24"/>
+        </w:rPr>
+        <w:fldChar w:fldCharType="end"/>
+      </w:r>
+      <w:r>
+        <w:rPr>
+          <w:rFonts w:ascii="Times New Roman" w:hAnsi="Times New Roman" w:cs="Times New Roman"/>
+          <w:sz w:val="24"/>
+          <w:szCs w:val="24"/>
+        </w:rPr>
+        <w:t xml:space="preserve"> </w:t>
+      </w:r>
+      <w:r>
+        <w:rPr>
+          <w:rFonts w:ascii="Times New Roman" w:hAnsi="Times New Roman" w:cs="Times New Roman"/>
+          <w:sz w:val="24"/>
+          <w:szCs w:val="24"/>
+        </w:rPr>
+        <w:t xml:space="preserve">proposed system was for the movies domain using the customer reviews, the author broke down proposed methodology into segments of which is preprocessing, feature extraction, review classification and finally review summarization. </w:t>
+      </w:r>
+      <w:r>
+        <w:rPr>
+          <w:rFonts w:ascii="Times New Roman" w:hAnsi="Times New Roman" w:cs="Times New Roman"/>
+          <w:sz w:val="24"/>
+          <w:szCs w:val="24"/>
+        </w:rPr>
+        <w:t>The Nave Bayes (NB) classification method, which is regarded as a robust classifier and may achieve greater accuracy, was used to categorize the reviews from negative to positive using supervised ML classification technique</w:t>
+      </w:r>
+      <w:r>
+        <w:rPr>
+          <w:rFonts w:ascii="Times New Roman" w:hAnsi="Times New Roman" w:cs="Times New Roman"/>
+          <w:sz w:val="24"/>
+          <w:szCs w:val="24"/>
+        </w:rPr>
+        <w:t xml:space="preserve">, </w:t>
+      </w:r>
+      <w:r>
+        <w:rPr>
+          <w:rFonts w:ascii="Times New Roman" w:hAnsi="Times New Roman" w:cs="Times New Roman"/>
+          <w:sz w:val="24"/>
+          <w:szCs w:val="24"/>
+        </w:rPr>
+        <w:t>It is clear that an extractive summarization approach was used because the text summarization phase was completed in several stages, starting with the creation of a graph from classified reviews, followed by the ranking of graph nodes and the selection of the top rank sentences for the summary generation.</w:t>
       </w:r>
     </w:p>
     <w:p>
@@ -11257,62 +11207,31 @@
           <w:sz w:val="24"/>
           <w:szCs w:val="24"/>
         </w:rPr>
-        <w:t xml:space="preserve">Out of which transformers are the advanced deep learning approach for text summarization </w:t>
-      </w:r>
-      <w:r>
-        <w:rPr>
-          <w:rFonts w:ascii="Times New Roman" w:hAnsi="Times New Roman" w:cs="Times New Roman"/>
-          <w:sz w:val="24"/>
-          <w:szCs w:val="24"/>
-        </w:rPr>
-        <w:t xml:space="preserve">which is an encoder-decoder model with attention layer which helps it to generate better results than a traditional simple RNN architecture </w:t>
-      </w:r>
-      <w:r>
-        <w:rPr>
-          <w:rFonts w:ascii="Times New Roman" w:hAnsi="Times New Roman" w:cs="Times New Roman"/>
-          <w:sz w:val="24"/>
-          <w:szCs w:val="24"/>
-        </w:rPr>
-        <w:fldChar w:fldCharType="begin"/>
-      </w:r>
-      <w:r>
-        <w:rPr>
-          <w:rFonts w:ascii="Times New Roman" w:hAnsi="Times New Roman" w:cs="Times New Roman"/>
-          <w:sz w:val="24"/>
-          <w:szCs w:val="24"/>
-        </w:rPr>
-        <w:instrText xml:space="preserve"> ADDIN ZOTERO_ITEM CSL_CITATION {"citationID":"gcgtkRN5","properties":{"formattedCitation":"(Mahajan et al., 2021)","plainCitation":"(Mahajan et al., 2021)","noteIndex":0},"citationItems":[{"id":57,"uris":["http://zotero.org/users/local/70QdCwYM/items/HWSBXZ5B"],"itemData":{"id":57,"type":"article-journal","abstract":"The aim of the project is to generate a text summary using the Encoder-Decoder model with the attention layer. The main aim of the model is to generate an abstractive summary with proper grammar and no repeated words. The interface of model and API is built using Django rest framework and Django Framework which are the web development frameworks of python. The main use case of the project is to generate the abstractive summary of the news articles.","container-title":"International Research Journal of Engineering and Technology (IRJET)","issue":"05th May 2021","language":"en","page":"1737-1740","title":"Text Summarization Using Deep Learning","volume":"08","author":[{"family":"Mahajan","given":"Riddhesh"},{"family":"Vast","given":"Adhishree"},{"family":"Mhaske","given":"Sharayu"},{"family":"Barahate","given":"Sachin"}],"issued":{"date-parts":[["2021"]]}}}],"schema":"https://github.com/citation-style-language/schema/raw/master/csl-citation.json"} </w:instrText>
-      </w:r>
-      <w:r>
-        <w:rPr>
-          <w:rFonts w:ascii="Times New Roman" w:hAnsi="Times New Roman" w:cs="Times New Roman"/>
-          <w:sz w:val="24"/>
-          <w:szCs w:val="24"/>
-        </w:rPr>
-        <w:fldChar w:fldCharType="separate"/>
-      </w:r>
-      <w:r>
-        <w:rPr>
-          <w:rFonts w:ascii="Times New Roman" w:hAnsi="Times New Roman" w:cs="Times New Roman"/>
-          <w:sz w:val="24"/>
-        </w:rPr>
-        <w:t>(Mahajan et al., 2021)</w:t>
-      </w:r>
-      <w:r>
-        <w:rPr>
-          <w:rFonts w:ascii="Times New Roman" w:hAnsi="Times New Roman" w:cs="Times New Roman"/>
-          <w:sz w:val="24"/>
-          <w:szCs w:val="24"/>
-        </w:rPr>
-        <w:fldChar w:fldCharType="end"/>
-      </w:r>
-      <w:r>
-        <w:rPr>
-          <w:rFonts w:ascii="Times New Roman" w:hAnsi="Times New Roman" w:cs="Times New Roman"/>
-          <w:sz w:val="24"/>
-          <w:szCs w:val="24"/>
-        </w:rPr>
-        <w:t>.</w:t>
+        <w:t>Initially</w:t>
+      </w:r>
+      <w:r>
+        <w:rPr>
+          <w:rFonts w:ascii="Times New Roman" w:hAnsi="Times New Roman" w:cs="Times New Roman"/>
+          <w:sz w:val="24"/>
+          <w:szCs w:val="24"/>
+        </w:rPr>
+        <w:t xml:space="preserve">, these </w:t>
+      </w:r>
+      <w:r>
+        <w:rPr>
+          <w:rFonts w:ascii="Times New Roman" w:hAnsi="Times New Roman" w:cs="Times New Roman"/>
+          <w:sz w:val="24"/>
+          <w:szCs w:val="24"/>
+        </w:rPr>
+        <w:t xml:space="preserve">machine learning </w:t>
+      </w:r>
+      <w:r>
+        <w:rPr>
+          <w:rFonts w:ascii="Times New Roman" w:hAnsi="Times New Roman" w:cs="Times New Roman"/>
+          <w:sz w:val="24"/>
+          <w:szCs w:val="24"/>
+        </w:rPr>
+        <w:t>methodologies were given a lot of significance, but as time has progressed on, new technologies and techniques have emerged that can utilize deep learning techniques like RNN, CNN, etc. to perform better.</w:t>
       </w:r>
     </w:p>
     <w:p>
@@ -11327,19 +11246,7 @@
         <w:rPr>
           <w:b/>
         </w:rPr>
-        <w:t>5.</w:t>
-      </w:r>
-      <w:r>
-        <w:rPr>
-          <w:b/>
-        </w:rPr>
-        <w:t>3</w:t>
-      </w:r>
-      <w:r>
-        <w:rPr>
-          <w:b/>
-        </w:rPr>
-        <w:t xml:space="preserve"> Available Datasets for generalized text summarization.</w:t>
+        <w:t>5.2 Deep Learning text summarization techniques.</w:t>
       </w:r>
     </w:p>
     <w:p>
@@ -11358,7 +11265,153 @@
           <w:sz w:val="24"/>
           <w:szCs w:val="24"/>
         </w:rPr>
-        <w:t>There are two datasets that the author will be exploring throughout the development of this project. One of which is the Amazon movie reviews dataset from Stanford University Education, which contains data within the span period of more than 10 years including 8 million review data records</w:t>
+        <w:t>Numerous studies have been conducted on deep learning methods for abstractive text summarization</w:t>
+      </w:r>
+      <w:r>
+        <w:rPr>
+          <w:rFonts w:ascii="Times New Roman" w:hAnsi="Times New Roman" w:cs="Times New Roman"/>
+          <w:sz w:val="24"/>
+          <w:szCs w:val="24"/>
+        </w:rPr>
+        <w:t>, such as with the usage of CNN, LSTM-CNN, Convolutional Seq2Seq, Sequence to Sequence RNN</w:t>
+      </w:r>
+      <w:r>
+        <w:rPr>
+          <w:rFonts w:ascii="Times New Roman" w:hAnsi="Times New Roman" w:cs="Times New Roman"/>
+          <w:sz w:val="24"/>
+          <w:szCs w:val="24"/>
+        </w:rPr>
+        <w:t>, Convolutional Sequence to Sequence</w:t>
+      </w:r>
+      <w:r>
+        <w:rPr>
+          <w:rFonts w:ascii="Times New Roman" w:hAnsi="Times New Roman" w:cs="Times New Roman"/>
+          <w:sz w:val="24"/>
+          <w:szCs w:val="24"/>
+        </w:rPr>
+        <w:t>, Transformers, T5, BART, BERT</w:t>
+      </w:r>
+      <w:r>
+        <w:rPr>
+          <w:rFonts w:ascii="Times New Roman" w:hAnsi="Times New Roman" w:cs="Times New Roman"/>
+          <w:sz w:val="24"/>
+          <w:szCs w:val="24"/>
+        </w:rPr>
+        <w:t xml:space="preserve"> etc.… which were trained on a general dataset such as from Gigaword</w:t>
+      </w:r>
+      <w:r>
+        <w:rPr>
+          <w:rFonts w:ascii="Times New Roman" w:hAnsi="Times New Roman" w:cs="Times New Roman"/>
+          <w:sz w:val="24"/>
+          <w:szCs w:val="24"/>
+        </w:rPr>
+        <w:t xml:space="preserve">, DUC 2002, DUC 2004, CNN Daily Mail, DUC, Xsum, Newsroom such datasets, in order to get an evaluation comparison on which outperforms the rest and eventually the T5 Transformer outperformed the rest of the other techniques in the case of abstractive text summarization </w:t>
+      </w:r>
+      <w:r>
+        <w:rPr>
+          <w:rFonts w:ascii="Times New Roman" w:hAnsi="Times New Roman" w:cs="Times New Roman"/>
+          <w:sz w:val="24"/>
+          <w:szCs w:val="24"/>
+        </w:rPr>
+        <w:fldChar w:fldCharType="begin"/>
+      </w:r>
+      <w:r>
+        <w:rPr>
+          <w:rFonts w:ascii="Times New Roman" w:hAnsi="Times New Roman" w:cs="Times New Roman"/>
+          <w:sz w:val="24"/>
+          <w:szCs w:val="24"/>
+        </w:rPr>
+        <w:instrText xml:space="preserve"> ADDIN ZOTERO_ITEM CSL_CITATION {"citationID":"P8cJbfFl","properties":{"formattedCitation":"(Etemad, Abidi and Chhabra, 2021)","plainCitation":"(Etemad, Abidi and Chhabra, 2021)","noteIndex":0},"citationItems":[{"id":53,"uris":["http://zotero.org/users/local/70QdCwYM/items/8ZSE9ESV"],"itemData":{"id":53,"type":"paper-conference","container-title":"2021 9th International Conference on Reliability, Infocom Technologies and Optimization (Trends and Future Directions) (ICRITO)","DOI":"10.1109/ICRITO51393.2021.9596500","event-place":"Noida, India","event-title":"2021 9th International Conference on Reliability, Infocom Technologies and Optimization (Trends and Future Directions) (ICRITO)","ISBN":"978-1-66541-703-7","page":"1-6","publisher":"IEEE","publisher-place":"Noida, India","source":"DOI.org (Crossref)","title":"A Review on Abstractive Text Summarization Using Deep Learning","URL":"https://ieeexplore.ieee.org/document/9596500/","author":[{"family":"Etemad","given":"Abdul Ghafoor"},{"family":"Abidi","given":"Ali Imam"},{"family":"Chhabra","given":"Megha"}],"accessed":{"date-parts":[["2022",10,10]]},"issued":{"date-parts":[["2021",9,3]]}}}],"schema":"https://github.com/citation-style-language/schema/raw/master/csl-citation.json"} </w:instrText>
+      </w:r>
+      <w:r>
+        <w:rPr>
+          <w:rFonts w:ascii="Times New Roman" w:hAnsi="Times New Roman" w:cs="Times New Roman"/>
+          <w:sz w:val="24"/>
+          <w:szCs w:val="24"/>
+        </w:rPr>
+        <w:fldChar w:fldCharType="separate"/>
+      </w:r>
+      <w:r>
+        <w:rPr>
+          <w:rFonts w:ascii="Times New Roman" w:hAnsi="Times New Roman" w:cs="Times New Roman"/>
+          <w:sz w:val="24"/>
+        </w:rPr>
+        <w:t>(Etemad, Abidi and Chhabra, 2021)</w:t>
+      </w:r>
+      <w:r>
+        <w:rPr>
+          <w:rFonts w:ascii="Times New Roman" w:hAnsi="Times New Roman" w:cs="Times New Roman"/>
+          <w:sz w:val="24"/>
+          <w:szCs w:val="24"/>
+        </w:rPr>
+        <w:fldChar w:fldCharType="end"/>
+      </w:r>
+      <w:r>
+        <w:rPr>
+          <w:rFonts w:ascii="Times New Roman" w:hAnsi="Times New Roman" w:cs="Times New Roman"/>
+          <w:sz w:val="24"/>
+          <w:szCs w:val="24"/>
+        </w:rPr>
+        <w:t>.</w:t>
+      </w:r>
+    </w:p>
+    <w:p>
+      <w:pPr>
+        <w:spacing w:line="360" w:lineRule="auto"/>
+        <w:jc w:val="both"/>
+        <w:rPr>
+          <w:rFonts w:ascii="Times New Roman" w:hAnsi="Times New Roman" w:cs="Times New Roman"/>
+          <w:sz w:val="24"/>
+          <w:szCs w:val="24"/>
+        </w:rPr>
+      </w:pPr>
+      <w:r>
+        <w:rPr>
+          <w:rFonts w:ascii="Times New Roman" w:hAnsi="Times New Roman" w:cs="Times New Roman"/>
+          <w:sz w:val="24"/>
+          <w:szCs w:val="24"/>
+        </w:rPr>
+        <w:lastRenderedPageBreak/>
+        <w:tab/>
+      </w:r>
+      <w:r>
+        <w:rPr>
+          <w:rFonts w:ascii="Times New Roman" w:hAnsi="Times New Roman" w:cs="Times New Roman"/>
+          <w:sz w:val="24"/>
+          <w:szCs w:val="24"/>
+        </w:rPr>
+        <w:fldChar w:fldCharType="begin"/>
+      </w:r>
+      <w:r>
+        <w:rPr>
+          <w:rFonts w:ascii="Times New Roman" w:hAnsi="Times New Roman" w:cs="Times New Roman"/>
+          <w:sz w:val="24"/>
+          <w:szCs w:val="24"/>
+        </w:rPr>
+        <w:instrText xml:space="preserve"> ADDIN ZOTERO_ITEM CSL_CITATION {"citationID":"0wwqBsD1","properties":{"formattedCitation":"(Shi et al., 2020)","plainCitation":"(Shi et al., 2020)","noteIndex":0},"citationItems":[{"id":47,"uris":["http://zotero.org/users/local/70QdCwYM/items/SYMNPEQQ"],"itemData":{"id":47,"type":"article","abstract":"In the past few years, neural abstractive text summarization with sequence-to-sequence (seq2seq) models have gained a lot of popularity. Many interesting techniques have been proposed to improve seq2seq models, making them capable of handling different challenges, such as saliency, fluency and human readability, and generate high-quality summaries. Generally speaking, most of these techniques differ in one of these three categories: network structure, parameter inference, and decoding/generation. There are also other concerns, such as efficiency and parallelism for training a model. In this paper, we provide a comprehensive literature survey on different seq2seq models for abstractive text summarization from the viewpoint of network structures, training strategies, and summary generation algorithms. Several models were first proposed for language modeling and generation tasks, such as machine translation, and later applied to abstractive text summarization. Hence, we also provide a brief review of these models. As part of this survey, we also develop an open source library, namely, Neural Abstractive Text Summarizer (NATS) toolkit, for the abstractive text summarization. An extensive set of experiments have been conducted on the widely used CNN/Daily Mail dataset to examine the effectiveness of several different neural network components. Finally, we benchmark two models implemented in NATS on the two recently released datasets, namely, Newsroom and Bytecup.","note":"arXiv:1812.02303 [cs, stat]","number":"arXiv:1812.02303","publisher":"arXiv","source":"arXiv.org","title":"Neural Abstractive Text Summarization with Sequence-to-Sequence Models","URL":"http://arxiv.org/abs/1812.02303","author":[{"family":"Shi","given":"Tian"},{"family":"Keneshloo","given":"Yaser"},{"family":"Ramakrishnan","given":"Naren"},{"family":"Reddy","given":"Chandan K."}],"accessed":{"date-parts":[["2022",10,10]]},"issued":{"date-parts":[["2020",9,18]]}}}],"schema":"https://github.com/citation-style-language/schema/raw/master/csl-citation.json"} </w:instrText>
+      </w:r>
+      <w:r>
+        <w:rPr>
+          <w:rFonts w:ascii="Times New Roman" w:hAnsi="Times New Roman" w:cs="Times New Roman"/>
+          <w:sz w:val="24"/>
+          <w:szCs w:val="24"/>
+        </w:rPr>
+        <w:fldChar w:fldCharType="separate"/>
+      </w:r>
+      <w:r>
+        <w:rPr>
+          <w:rFonts w:ascii="Times New Roman" w:hAnsi="Times New Roman" w:cs="Times New Roman"/>
+          <w:sz w:val="24"/>
+        </w:rPr>
+        <w:t>(Shi et al., 2020)</w:t>
+      </w:r>
+      <w:r>
+        <w:rPr>
+          <w:rFonts w:ascii="Times New Roman" w:hAnsi="Times New Roman" w:cs="Times New Roman"/>
+          <w:sz w:val="24"/>
+          <w:szCs w:val="24"/>
+        </w:rPr>
+        <w:fldChar w:fldCharType="end"/>
       </w:r>
       <w:r>
         <w:rPr>
@@ -11374,54 +11427,7 @@
           <w:sz w:val="24"/>
           <w:szCs w:val="24"/>
         </w:rPr>
-        <w:fldChar w:fldCharType="begin"/>
-      </w:r>
-      <w:r>
-        <w:rPr>
-          <w:rFonts w:ascii="Times New Roman" w:hAnsi="Times New Roman" w:cs="Times New Roman"/>
-          <w:sz w:val="24"/>
-          <w:szCs w:val="24"/>
-        </w:rPr>
-        <w:instrText xml:space="preserve"> ADDIN ZOTERO_ITEM CSL_CITATION {"citationID":"g87af4q1","properties":{"formattedCitation":"(McAuley and Leskovec, 2013)","plainCitation":"(McAuley and Leskovec, 2013)","noteIndex":0},"citationItems":[{"id":176,"uris":["http://zotero.org/users/local/70QdCwYM/items/9NU44F8Q"],"itemData":{"id":176,"type":"paper-conference","abstract":"Recommending products to consumers means not only understanding their tastes, but also understanding their level of experience. For example, it would be a mistake to recommend the iconic ﬁlm Seven Samurai simply because a user enjoys other action movies; rather, we might conclude that they will eventually enjoy it—once they are ready. The same is true for beers, wines, gourmet foods—or any products where users have acquired tastes: the ‘best’ products may not be the most ‘accessible’. Thus our goal in this paper is to recommend products that a user will enjoy now, while acknowledging that their tastes may have changed over time, and may change again in the future. We model how tastes change due to the very act of consuming more products—in other words, as users become more experienced. We develop a latent factor recommendation system that explicitly accounts for each user’s level of experience. We ﬁnd that such a model not only leads to better recommendations, but also allows us to study the role of user experience and expertise on a novel dataset of ﬁfteen million beer, wine, food, and movie reviews.","container-title":"Proceedings of the 22nd international conference on World Wide Web - WWW '13","DOI":"10.1145/2488388.2488466","event-place":"Rio de Janeiro, Brazil","event-title":"the 22nd international conference","ISBN":"978-1-4503-2035-1","language":"en","page":"897-908","publisher":"ACM Press","publisher-place":"Rio de Janeiro, Brazil","source":"DOI.org (Crossref)","title":"From amateurs to connoisseurs: modeling the evolution of user expertise through online reviews","title-short":"From amateurs to connoisseurs","URL":"http://dl.acm.org/citation.cfm?doid=2488388.2488466","author":[{"family":"McAuley","given":"Julian John"},{"family":"Leskovec","given":"Jure"}],"accessed":{"date-parts":[["2022",11,19]]},"issued":{"date-parts":[["2013"]]}}}],"schema":"https://github.com/citation-style-language/schema/raw/master/csl-citation.json"} </w:instrText>
-      </w:r>
-      <w:r>
-        <w:rPr>
-          <w:rFonts w:ascii="Times New Roman" w:hAnsi="Times New Roman" w:cs="Times New Roman"/>
-          <w:sz w:val="24"/>
-          <w:szCs w:val="24"/>
-        </w:rPr>
-        <w:fldChar w:fldCharType="separate"/>
-      </w:r>
-      <w:r>
-        <w:rPr>
-          <w:rFonts w:ascii="Times New Roman" w:hAnsi="Times New Roman" w:cs="Times New Roman"/>
-          <w:sz w:val="24"/>
-        </w:rPr>
-        <w:t>(McAuley and Leskovec, 2013)</w:t>
-      </w:r>
-      <w:r>
-        <w:rPr>
-          <w:rFonts w:ascii="Times New Roman" w:hAnsi="Times New Roman" w:cs="Times New Roman"/>
-          <w:sz w:val="24"/>
-          <w:szCs w:val="24"/>
-        </w:rPr>
-        <w:fldChar w:fldCharType="end"/>
-      </w:r>
-      <w:r>
-        <w:rPr>
-          <w:rFonts w:ascii="Times New Roman" w:hAnsi="Times New Roman" w:cs="Times New Roman"/>
-          <w:sz w:val="24"/>
-          <w:szCs w:val="24"/>
-        </w:rPr>
-        <w:t>.</w:t>
-      </w:r>
-      <w:r>
-        <w:rPr>
-          <w:rFonts w:ascii="Times New Roman" w:hAnsi="Times New Roman" w:cs="Times New Roman"/>
-          <w:sz w:val="24"/>
-          <w:szCs w:val="24"/>
-        </w:rPr>
-        <w:t xml:space="preserve"> </w:t>
+        <w:t>has conducted a thorough analysis of latest developments in seq2seq models for the task of abstractive text summarizing. The author's analysis includes a full review of several distinct seq2seq models for abstractive summarization.</w:t>
       </w:r>
     </w:p>
     <w:p>
@@ -11441,24 +11447,15 @@
           <w:sz w:val="24"/>
           <w:szCs w:val="24"/>
         </w:rPr>
-        <w:t xml:space="preserve">This dataset will be used to test out the solution for the problem domain which is abstractive text summarization for movies. Given that the author is able to create the solution for the domain of movies then, the author then plans to generalize the solution using another dataset named as </w:t>
-      </w:r>
-      <w:r>
-        <w:rPr>
-          <w:rFonts w:ascii="Times New Roman" w:hAnsi="Times New Roman" w:cs="Times New Roman"/>
-          <w:sz w:val="24"/>
-          <w:szCs w:val="24"/>
-        </w:rPr>
-        <w:lastRenderedPageBreak/>
-        <w:t>Gigaword which is from TensorFlow datasets which was used previously f</w:t>
-      </w:r>
-      <w:r>
-        <w:rPr>
-          <w:rFonts w:ascii="Times New Roman" w:hAnsi="Times New Roman" w:cs="Times New Roman"/>
-          <w:sz w:val="24"/>
-          <w:szCs w:val="24"/>
-        </w:rPr>
-        <w:t xml:space="preserve">or creating generalized content for text summarization </w:t>
+        <w:t xml:space="preserve">Out of which transformers are the advanced deep learning approach for text summarization </w:t>
+      </w:r>
+      <w:r>
+        <w:rPr>
+          <w:rFonts w:ascii="Times New Roman" w:hAnsi="Times New Roman" w:cs="Times New Roman"/>
+          <w:sz w:val="24"/>
+          <w:szCs w:val="24"/>
+        </w:rPr>
+        <w:t xml:space="preserve">which is an encoder-decoder model with attention layer which helps it to generate better results than a traditional simple RNN architecture </w:t>
       </w:r>
       <w:r>
         <w:rPr>
@@ -11474,7 +11471,7 @@
           <w:sz w:val="24"/>
           <w:szCs w:val="24"/>
         </w:rPr>
-        <w:instrText xml:space="preserve"> ADDIN ZOTERO_ITEM CSL_CITATION {"citationID":"uhSjd6Gs","properties":{"formattedCitation":"(Kouris, Alexandridis and Stafylopatis, 2019)","plainCitation":"(Kouris, Alexandridis and Stafylopatis, 2019)","noteIndex":0},"citationItems":[{"id":94,"uris":["http://zotero.org/users/local/70QdCwYM/items/BDTRGLIK"],"itemData":{"id":94,"type":"paper-conference","abstract":"This work proposes a novel framework for enhancing abstractive text summarization based on the combination of deep learning techniques along with semantic data transformations. Initially, a theoretical model for semantic-based text generalization is introduced and used in conjunction with a deep encoder-decoder architecture in order to produce a summary in generalized form. Subsequently, a methodology is proposed which transforms the aforementioned generalized summary into human-readable form, retaining at the same time important informational aspects of the original text and addressing the problem of out-of-vocabulary or rare words. The overall approach is evaluated on two popular datasets with encouraging results.","container-title":"Proceedings of the 57th Annual Meeting of the Association for Computational Linguistics","DOI":"10.18653/v1/P19-1501","event-place":"Florence, Italy","event-title":"Proceedings of the 57th Annual Meeting of the Association for Computational Linguistics","language":"en","page":"5082-5092","publisher":"Association for Computational Linguistics","publisher-place":"Florence, Italy","source":"DOI.org (Crossref)","title":"Abstractive Text Summarization Based on Deep Learning and Semantic Content Generalization","URL":"https://www.aclweb.org/anthology/P19-1501","author":[{"family":"Kouris","given":"Panagiotis"},{"family":"Alexandridis","given":"Georgios"},{"family":"Stafylopatis","given":"Andreas"}],"accessed":{"date-parts":[["2022",10,24]]},"issued":{"date-parts":[["2019"]]}}}],"schema":"https://github.com/citation-style-language/schema/raw/master/csl-citation.json"} </w:instrText>
+        <w:instrText xml:space="preserve"> ADDIN ZOTERO_ITEM CSL_CITATION {"citationID":"gcgtkRN5","properties":{"formattedCitation":"(Mahajan et al., 2021)","plainCitation":"(Mahajan et al., 2021)","noteIndex":0},"citationItems":[{"id":57,"uris":["http://zotero.org/users/local/70QdCwYM/items/HWSBXZ5B"],"itemData":{"id":57,"type":"article-journal","abstract":"The aim of the project is to generate a text summary using the Encoder-Decoder model with the attention layer. The main aim of the model is to generate an abstractive summary with proper grammar and no repeated words. The interface of model and API is built using Django rest framework and Django Framework which are the web development frameworks of python. The main use case of the project is to generate the abstractive summary of the news articles.","container-title":"International Research Journal of Engineering and Technology (IRJET)","issue":"05th May 2021","language":"en","page":"1737-1740","title":"Text Summarization Using Deep Learning","volume":"08","author":[{"family":"Mahajan","given":"Riddhesh"},{"family":"Vast","given":"Adhishree"},{"family":"Mhaske","given":"Sharayu"},{"family":"Barahate","given":"Sachin"}],"issued":{"date-parts":[["2021"]]}}}],"schema":"https://github.com/citation-style-language/schema/raw/master/csl-citation.json"} </w:instrText>
       </w:r>
       <w:r>
         <w:rPr>
@@ -11489,7 +11486,7 @@
           <w:rFonts w:ascii="Times New Roman" w:hAnsi="Times New Roman" w:cs="Times New Roman"/>
           <w:sz w:val="24"/>
         </w:rPr>
-        <w:t>(Kouris, Alexandridis and Stafylopatis, 2019)</w:t>
+        <w:t>(Mahajan et al., 2021)</w:t>
       </w:r>
       <w:r>
         <w:rPr>
@@ -11526,13 +11523,13 @@
         <w:rPr>
           <w:b/>
         </w:rPr>
-        <w:t>4</w:t>
+        <w:t>3</w:t>
       </w:r>
       <w:r>
         <w:rPr>
           <w:b/>
         </w:rPr>
-        <w:t xml:space="preserve"> Preprocessing techniques used in text summarization.</w:t>
+        <w:t xml:space="preserve"> Available Datasets for generalized text summarization.</w:t>
       </w:r>
     </w:p>
     <w:p>
@@ -11551,31 +11548,70 @@
           <w:sz w:val="24"/>
           <w:szCs w:val="24"/>
         </w:rPr>
-        <w:t>Text preprocessing is very important when it comes to dealing with text related data</w:t>
-      </w:r>
-      <w:r>
-        <w:rPr>
-          <w:rFonts w:ascii="Times New Roman" w:hAnsi="Times New Roman" w:cs="Times New Roman"/>
-          <w:sz w:val="24"/>
-          <w:szCs w:val="24"/>
-        </w:rPr>
-        <w:t xml:space="preserve">. </w:t>
-      </w:r>
-      <w:r>
-        <w:rPr>
-          <w:rFonts w:ascii="Times New Roman" w:hAnsi="Times New Roman" w:cs="Times New Roman"/>
-          <w:sz w:val="24"/>
-          <w:szCs w:val="24"/>
-        </w:rPr>
-        <w:t>In earlier studies, a variety of text preprocessing approaches were utilized for text summarization</w:t>
-      </w:r>
-      <w:r>
-        <w:rPr>
-          <w:rFonts w:ascii="Times New Roman" w:hAnsi="Times New Roman" w:cs="Times New Roman"/>
-          <w:sz w:val="24"/>
-          <w:szCs w:val="24"/>
-        </w:rPr>
-        <w:t xml:space="preserve">. </w:t>
+        <w:t>There are two datasets that the author will be exploring throughout the development of this project. One of which is the Amazon movie reviews dataset from Stanford University Education, which contains data within the span period of more than 10 years including 8 million review data records</w:t>
+      </w:r>
+      <w:r>
+        <w:rPr>
+          <w:rFonts w:ascii="Times New Roman" w:hAnsi="Times New Roman" w:cs="Times New Roman"/>
+          <w:sz w:val="24"/>
+          <w:szCs w:val="24"/>
+        </w:rPr>
+        <w:t xml:space="preserve"> </w:t>
+      </w:r>
+      <w:r>
+        <w:rPr>
+          <w:rFonts w:ascii="Times New Roman" w:hAnsi="Times New Roman" w:cs="Times New Roman"/>
+          <w:sz w:val="24"/>
+          <w:szCs w:val="24"/>
+        </w:rPr>
+        <w:fldChar w:fldCharType="begin"/>
+      </w:r>
+      <w:r>
+        <w:rPr>
+          <w:rFonts w:ascii="Times New Roman" w:hAnsi="Times New Roman" w:cs="Times New Roman"/>
+          <w:sz w:val="24"/>
+          <w:szCs w:val="24"/>
+        </w:rPr>
+        <w:instrText xml:space="preserve"> ADDIN ZOTERO_ITEM CSL_CITATION {"citationID":"g87af4q1","properties":{"formattedCitation":"(McAuley and Leskovec, 2013)","plainCitation":"(McAuley and Leskovec, 2013)","noteIndex":0},"citationItems":[{"id":176,"uris":["http://zotero.org/users/local/70QdCwYM/items/9NU44F8Q"],"itemData":{"id":176,"type":"paper-conference","abstract":"Recommending products to consumers means not only understanding their tastes, but also understanding their level of experience. For example, it would be a mistake to recommend the iconic ﬁlm Seven Samurai simply because a user enjoys other action movies; rather, we might conclude that they will eventually enjoy it—once they are ready. The same is true for beers, wines, gourmet foods—or any products where users have acquired tastes: the ‘best’ products may not be the most ‘accessible’. Thus our goal in this paper is to recommend products that a user will enjoy now, while acknowledging that their tastes may have changed over time, and may change again in the future. We model how tastes change due to the very act of consuming more products—in other words, as users become more experienced. We develop a latent factor recommendation system that explicitly accounts for each user’s level of experience. We ﬁnd that such a model not only leads to better recommendations, but also allows us to study the role of user experience and expertise on a novel dataset of ﬁfteen million beer, wine, food, and movie reviews.","container-title":"Proceedings of the 22nd international conference on World Wide Web - WWW '13","DOI":"10.1145/2488388.2488466","event-place":"Rio de Janeiro, Brazil","event-title":"the 22nd international conference","ISBN":"978-1-4503-2035-1","language":"en","page":"897-908","publisher":"ACM Press","publisher-place":"Rio de Janeiro, Brazil","source":"DOI.org (Crossref)","title":"From amateurs to connoisseurs: modeling the evolution of user expertise through online reviews","title-short":"From amateurs to connoisseurs","URL":"http://dl.acm.org/citation.cfm?doid=2488388.2488466","author":[{"family":"McAuley","given":"Julian John"},{"family":"Leskovec","given":"Jure"}],"accessed":{"date-parts":[["2022",11,19]]},"issued":{"date-parts":[["2013"]]}}}],"schema":"https://github.com/citation-style-language/schema/raw/master/csl-citation.json"} </w:instrText>
+      </w:r>
+      <w:r>
+        <w:rPr>
+          <w:rFonts w:ascii="Times New Roman" w:hAnsi="Times New Roman" w:cs="Times New Roman"/>
+          <w:sz w:val="24"/>
+          <w:szCs w:val="24"/>
+        </w:rPr>
+        <w:fldChar w:fldCharType="separate"/>
+      </w:r>
+      <w:r>
+        <w:rPr>
+          <w:rFonts w:ascii="Times New Roman" w:hAnsi="Times New Roman" w:cs="Times New Roman"/>
+          <w:sz w:val="24"/>
+        </w:rPr>
+        <w:t>(McAuley and Leskovec, 2013)</w:t>
+      </w:r>
+      <w:r>
+        <w:rPr>
+          <w:rFonts w:ascii="Times New Roman" w:hAnsi="Times New Roman" w:cs="Times New Roman"/>
+          <w:sz w:val="24"/>
+          <w:szCs w:val="24"/>
+        </w:rPr>
+        <w:fldChar w:fldCharType="end"/>
+      </w:r>
+      <w:r>
+        <w:rPr>
+          <w:rFonts w:ascii="Times New Roman" w:hAnsi="Times New Roman" w:cs="Times New Roman"/>
+          <w:sz w:val="24"/>
+          <w:szCs w:val="24"/>
+        </w:rPr>
+        <w:t>.</w:t>
+      </w:r>
+      <w:r>
+        <w:rPr>
+          <w:rFonts w:ascii="Times New Roman" w:hAnsi="Times New Roman" w:cs="Times New Roman"/>
+          <w:sz w:val="24"/>
+          <w:szCs w:val="24"/>
+        </w:rPr>
+        <w:t xml:space="preserve"> </w:t>
       </w:r>
     </w:p>
     <w:p>
@@ -11595,39 +11631,15 @@
           <w:sz w:val="24"/>
           <w:szCs w:val="24"/>
         </w:rPr>
-        <w:t>Sentence segmentation is a fundamental step in NLP applications including IR, machine translation, semantic role labeling, and summarization. It is the process of identifying boundaries within a document that divides the document's text into sentences, typically from a strong point of punctuation like (full stop, explanation mark, question mark, etc.)</w:t>
-      </w:r>
-      <w:r>
-        <w:rPr>
-          <w:rFonts w:ascii="Times New Roman" w:hAnsi="Times New Roman" w:cs="Times New Roman"/>
-          <w:sz w:val="24"/>
-          <w:szCs w:val="24"/>
-        </w:rPr>
-        <w:t xml:space="preserve">, </w:t>
-      </w:r>
-      <w:r>
-        <w:rPr>
-          <w:rFonts w:ascii="Times New Roman" w:hAnsi="Times New Roman" w:cs="Times New Roman"/>
-          <w:sz w:val="24"/>
-          <w:szCs w:val="24"/>
-        </w:rPr>
-        <w:t xml:space="preserve">Tokenization and stop words removal will then be performed. Tokenization will be carried out by the tokenizer program to split the sentences into distinct words by splitting them at whitespaces such as blanks, tabs, and any strong punctuation. Stop word removal is also used to remove frequently used words in the document such as "I," "an," and "a" because these words carry little meaning and are best removed from </w:t>
-      </w:r>
-      <w:r>
-        <w:rPr>
-          <w:rFonts w:ascii="Times New Roman" w:hAnsi="Times New Roman" w:cs="Times New Roman"/>
-          <w:sz w:val="24"/>
-          <w:szCs w:val="24"/>
-        </w:rPr>
-        <w:t>the document</w:t>
-      </w:r>
-      <w:r>
-        <w:rPr>
-          <w:rFonts w:ascii="Times New Roman" w:hAnsi="Times New Roman" w:cs="Times New Roman"/>
-          <w:sz w:val="24"/>
-          <w:szCs w:val="24"/>
-        </w:rPr>
-        <w:t xml:space="preserve"> </w:t>
+        <w:t>This dataset will be used to test out the solution for the problem domain which is abstractive text summarization for movies. Given that the author is able to create the solution for the domain of movies then, the author then plans to generalize the solution using another dataset named as Gigaword which is from TensorFlow datasets which was used previously f</w:t>
+      </w:r>
+      <w:r>
+        <w:rPr>
+          <w:rFonts w:ascii="Times New Roman" w:hAnsi="Times New Roman" w:cs="Times New Roman"/>
+          <w:sz w:val="24"/>
+          <w:szCs w:val="24"/>
+        </w:rPr>
+        <w:t xml:space="preserve">or creating generalized content for text summarization </w:t>
       </w:r>
       <w:r>
         <w:rPr>
@@ -11643,7 +11655,7 @@
           <w:sz w:val="24"/>
           <w:szCs w:val="24"/>
         </w:rPr>
-        <w:instrText xml:space="preserve"> ADDIN ZOTERO_ITEM CSL_CITATION {"citationID":"nOSvIb5T","properties":{"formattedCitation":"(Khan et al., 2020)","plainCitation":"(Khan et al., 2020)","noteIndex":0},"citationItems":[{"id":37,"uris":["http://zotero.org/users/local/70QdCwYM/items/HAQI68WZ"],"itemData":{"id":37,"type":"article-journal","abstract":"With the growing information on web, online movie review is becoming a significant information resource for Internet users. However, online users post thousands of movie reviews on daily basis and it is hard for them to manually summarize the reviews. Movie review mining and summarization is one of the challenging tasks in natural language processing. Therefore, an automatic approach is desirable to summarize the lengthy movie reviews, and it will allow users to quickly recognize the positive and negative aspects of a movie. This study employs a feature extraction technique called bag of words (BoW) to extract features from movie reviews and represent the reviews as a vector space model or feature vector. The next phase uses Na&amp;#xef;ve Bayes machine learning algorithm to classify the movie reviews (represented as feature vector) into positive and negative. Next, an undirected weighted graph is constructed from the pairwise semantic similarities between classified review sentences in such a way that the graph nodes represent review sentences, while the edges of graph indicate semantic similarity weight. The weighted graph-based ranking algorithm (WGRA) is applied to compute the rank score for each review sentence in the graph. Finally, the top ranked sentences (graph nodes) are chosen based on highest rank scores to produce the extractive summary. Experimental results reveal that the proposed approach is superior to other state-of-the-art approaches.","container-title":"Computational Intelligence and Neuroscience","DOI":"10.1155/2020/7526580","ISSN":"1687-5265","note":"publisher: Hindawi","page":"7526580","title":"Movie Review Summarization Using Supervised Learning and Graph-Based Ranking Algorithm","volume":"2020","editor":[{"family":"Herrera","given":"Luis Javier"}],"author":[{"family":"Khan","given":"Atif"},{"family":"Gul","given":"Muhammad Adnan"},{"family":"Zareei","given":"Mahdi"},{"family":"Biswal","given":"R. R."},{"family":"Zeb","given":"Asim"},{"family":"Naeem","given":"Muhammad"},{"family":"Saeed","given":"Yousaf"},{"family":"Salim","given":"Naomie"}],"issued":{"date-parts":[["2020",6,2]]}}}],"schema":"https://github.com/citation-style-language/schema/raw/master/csl-citation.json"} </w:instrText>
+        <w:instrText xml:space="preserve"> ADDIN ZOTERO_ITEM CSL_CITATION {"citationID":"uhSjd6Gs","properties":{"formattedCitation":"(Kouris, Alexandridis and Stafylopatis, 2019)","plainCitation":"(Kouris, Alexandridis and Stafylopatis, 2019)","noteIndex":0},"citationItems":[{"id":94,"uris":["http://zotero.org/users/local/70QdCwYM/items/BDTRGLIK"],"itemData":{"id":94,"type":"paper-conference","abstract":"This work proposes a novel framework for enhancing abstractive text summarization based on the combination of deep learning techniques along with semantic data transformations. Initially, a theoretical model for semantic-based text generalization is introduced and used in conjunction with a deep encoder-decoder architecture in order to produce a summary in generalized form. Subsequently, a methodology is proposed which transforms the aforementioned generalized summary into human-readable form, retaining at the same time important informational aspects of the original text and addressing the problem of out-of-vocabulary or rare words. The overall approach is evaluated on two popular datasets with encouraging results.","container-title":"Proceedings of the 57th Annual Meeting of the Association for Computational Linguistics","DOI":"10.18653/v1/P19-1501","event-place":"Florence, Italy","event-title":"Proceedings of the 57th Annual Meeting of the Association for Computational Linguistics","language":"en","page":"5082-5092","publisher":"Association for Computational Linguistics","publisher-place":"Florence, Italy","source":"DOI.org (Crossref)","title":"Abstractive Text Summarization Based on Deep Learning and Semantic Content Generalization","URL":"https://www.aclweb.org/anthology/P19-1501","author":[{"family":"Kouris","given":"Panagiotis"},{"family":"Alexandridis","given":"Georgios"},{"family":"Stafylopatis","given":"Andreas"}],"accessed":{"date-parts":[["2022",10,24]]},"issued":{"date-parts":[["2019"]]}}}],"schema":"https://github.com/citation-style-language/schema/raw/master/csl-citation.json"} </w:instrText>
       </w:r>
       <w:r>
         <w:rPr>
@@ -11657,9 +11669,8 @@
         <w:rPr>
           <w:rFonts w:ascii="Times New Roman" w:hAnsi="Times New Roman" w:cs="Times New Roman"/>
           <w:sz w:val="24"/>
-          <w:szCs w:val="24"/>
-        </w:rPr>
-        <w:t>(Khan et al., 2020)</w:t>
+        </w:rPr>
+        <w:t>(Kouris, Alexandridis and Stafylopatis, 2019)</w:t>
       </w:r>
       <w:r>
         <w:rPr>
@@ -11676,6 +11687,33 @@
           <w:szCs w:val="24"/>
         </w:rPr>
         <w:t>.</w:t>
+      </w:r>
+    </w:p>
+    <w:p>
+      <w:pPr>
+        <w:pStyle w:val="Heading2"/>
+        <w:spacing w:line="360" w:lineRule="auto"/>
+        <w:rPr>
+          <w:b/>
+        </w:rPr>
+      </w:pPr>
+      <w:r>
+        <w:rPr>
+          <w:b/>
+        </w:rPr>
+        <w:t>5.</w:t>
+      </w:r>
+      <w:r>
+        <w:rPr>
+          <w:b/>
+        </w:rPr>
+        <w:t>4</w:t>
+      </w:r>
+      <w:r>
+        <w:rPr>
+          <w:b/>
+        </w:rPr>
+        <w:t xml:space="preserve"> Preprocessing techniques used in text summarization.</w:t>
       </w:r>
     </w:p>
     <w:p>
@@ -11694,15 +11732,75 @@
           <w:sz w:val="24"/>
           <w:szCs w:val="24"/>
         </w:rPr>
-        <w:tab/>
-      </w:r>
-      <w:r>
-        <w:rPr>
-          <w:rFonts w:ascii="Times New Roman" w:hAnsi="Times New Roman" w:cs="Times New Roman"/>
-          <w:sz w:val="24"/>
-          <w:szCs w:val="24"/>
-        </w:rPr>
-        <w:t>Other researchers have incorporated a variety of other techniques, including noise removal, which eliminates unnecessary text from the input document, such as the header and footer, and named entity recognition (NER), which recognizes words in the input text as names of things like people, places, and things, among others</w:t>
+        <w:t>Text preprocessing is very important when it comes to dealing with text related data</w:t>
+      </w:r>
+      <w:r>
+        <w:rPr>
+          <w:rFonts w:ascii="Times New Roman" w:hAnsi="Times New Roman" w:cs="Times New Roman"/>
+          <w:sz w:val="24"/>
+          <w:szCs w:val="24"/>
+        </w:rPr>
+        <w:t xml:space="preserve">. </w:t>
+      </w:r>
+      <w:r>
+        <w:rPr>
+          <w:rFonts w:ascii="Times New Roman" w:hAnsi="Times New Roman" w:cs="Times New Roman"/>
+          <w:sz w:val="24"/>
+          <w:szCs w:val="24"/>
+        </w:rPr>
+        <w:t>In earlier studies, a variety of text preprocessing approaches were utilized for text summarization</w:t>
+      </w:r>
+      <w:r>
+        <w:rPr>
+          <w:rFonts w:ascii="Times New Roman" w:hAnsi="Times New Roman" w:cs="Times New Roman"/>
+          <w:sz w:val="24"/>
+          <w:szCs w:val="24"/>
+        </w:rPr>
+        <w:t xml:space="preserve">. </w:t>
+      </w:r>
+    </w:p>
+    <w:p>
+      <w:pPr>
+        <w:spacing w:line="360" w:lineRule="auto"/>
+        <w:ind w:firstLine="720"/>
+        <w:jc w:val="both"/>
+        <w:rPr>
+          <w:rFonts w:ascii="Times New Roman" w:hAnsi="Times New Roman" w:cs="Times New Roman"/>
+          <w:sz w:val="24"/>
+          <w:szCs w:val="24"/>
+        </w:rPr>
+      </w:pPr>
+      <w:r>
+        <w:rPr>
+          <w:rFonts w:ascii="Times New Roman" w:hAnsi="Times New Roman" w:cs="Times New Roman"/>
+          <w:sz w:val="24"/>
+          <w:szCs w:val="24"/>
+        </w:rPr>
+        <w:t>Sentence segmentation is a fundamental step in NLP applications including IR, machine translation, semantic role labeling, and summarization. It is the process of identifying boundaries within a document that divides the document's text into sentences, typically from a strong point of punctuation like (full stop, explanation mark, question mark, etc.)</w:t>
+      </w:r>
+      <w:r>
+        <w:rPr>
+          <w:rFonts w:ascii="Times New Roman" w:hAnsi="Times New Roman" w:cs="Times New Roman"/>
+          <w:sz w:val="24"/>
+          <w:szCs w:val="24"/>
+        </w:rPr>
+        <w:t xml:space="preserve">, </w:t>
+      </w:r>
+      <w:r>
+        <w:rPr>
+          <w:rFonts w:ascii="Times New Roman" w:hAnsi="Times New Roman" w:cs="Times New Roman"/>
+          <w:sz w:val="24"/>
+          <w:szCs w:val="24"/>
+        </w:rPr>
+        <w:t xml:space="preserve">Tokenization and stop words removal will then be performed. Tokenization will be carried out by the tokenizer program to split the sentences into distinct words by splitting them at whitespaces such as blanks, tabs, and any strong punctuation. Stop word removal is also used to remove frequently used words in the document such as "I," "an," and "a" because these words carry little meaning and are best removed from </w:t>
+      </w:r>
+      <w:r>
+        <w:rPr>
+          <w:rFonts w:ascii="Times New Roman" w:hAnsi="Times New Roman" w:cs="Times New Roman"/>
+          <w:sz w:val="24"/>
+          <w:szCs w:val="24"/>
+        </w:rPr>
+        <w:t>the document</w:t>
       </w:r>
       <w:r>
         <w:rPr>
@@ -11726,7 +11824,7 @@
           <w:sz w:val="24"/>
           <w:szCs w:val="24"/>
         </w:rPr>
-        <w:instrText xml:space="preserve"> ADDIN ZOTERO_ITEM CSL_CITATION {"citationID":"HWMh0bGe","properties":{"formattedCitation":"(Barna and Heickal, 2022)","plainCitation":"(Barna and Heickal, 2022)","noteIndex":0},"citationItems":[{"id":164,"uris":["http://zotero.org/users/local/70QdCwYM/items/957SSKMX"],"itemData":{"id":164,"type":"article-journal","abstract":"Abstractive text summarization is one of the most interesting problems in the research field of Natural Language Processing. Recent advances in sequence to sequence model have made it possible to apply new approaches for abstractive text summarization and perform significantly. But most of the existing systems suffer from some drawbacks like word repetition, producing inaccurate or irrelevant information etc. In this work we propose a novel architecture incorporating advanced word embedding layer and topical feature with a pointer generator network to generate more topic oriented summaries in a logically sequenced way. Adding a word embedding layer with the model can capture semantic features of words in the input sequence more accurately. Also our proposed system with incorporated topical features ensures that the summaries focus on the most important parts of the source document. We applied our model to the CNN/Daily Mail dataset and outperformed the baseline model by all the ROUGE scores.","container-title":"Dhaka University Journal of Applied Science and Engineering","DOI":"10.3329/dujase.v6i2.59217","ISSN":"2218-7413","issue":"2","journalAbbreviation":"Dhaka Uni. J. of Applied Sci. and Eng.","language":"en","page":"39-48","source":"DOI.org (Crossref)","title":"An Automatic Abstractive Text Summarization System","volume":"6","author":[{"family":"Barna","given":"Nasid Habib"},{"family":"Heickal","given":"Hasnain"}],"issued":{"date-parts":[["2022",6,15]]}}}],"schema":"https://github.com/citation-style-language/schema/raw/master/csl-citation.json"} </w:instrText>
+        <w:instrText xml:space="preserve"> ADDIN ZOTERO_ITEM CSL_CITATION {"citationID":"nOSvIb5T","properties":{"formattedCitation":"(Khan et al., 2020)","plainCitation":"(Khan et al., 2020)","noteIndex":0},"citationItems":[{"id":37,"uris":["http://zotero.org/users/local/70QdCwYM/items/HAQI68WZ"],"itemData":{"id":37,"type":"article-journal","abstract":"With the growing information on web, online movie review is becoming a significant information resource for Internet users. However, online users post thousands of movie reviews on daily basis and it is hard for them to manually summarize the reviews. Movie review mining and summarization is one of the challenging tasks in natural language processing. Therefore, an automatic approach is desirable to summarize the lengthy movie reviews, and it will allow users to quickly recognize the positive and negative aspects of a movie. This study employs a feature extraction technique called bag of words (BoW) to extract features from movie reviews and represent the reviews as a vector space model or feature vector. The next phase uses Na&amp;#xef;ve Bayes machine learning algorithm to classify the movie reviews (represented as feature vector) into positive and negative. Next, an undirected weighted graph is constructed from the pairwise semantic similarities between classified review sentences in such a way that the graph nodes represent review sentences, while the edges of graph indicate semantic similarity weight. The weighted graph-based ranking algorithm (WGRA) is applied to compute the rank score for each review sentence in the graph. Finally, the top ranked sentences (graph nodes) are chosen based on highest rank scores to produce the extractive summary. Experimental results reveal that the proposed approach is superior to other state-of-the-art approaches.","container-title":"Computational Intelligence and Neuroscience","DOI":"10.1155/2020/7526580","ISSN":"1687-5265","note":"publisher: Hindawi","page":"7526580","title":"Movie Review Summarization Using Supervised Learning and Graph-Based Ranking Algorithm","volume":"2020","editor":[{"family":"Herrera","given":"Luis Javier"}],"author":[{"family":"Khan","given":"Atif"},{"family":"Gul","given":"Muhammad Adnan"},{"family":"Zareei","given":"Mahdi"},{"family":"Biswal","given":"R. R."},{"family":"Zeb","given":"Asim"},{"family":"Naeem","given":"Muhammad"},{"family":"Saeed","given":"Yousaf"},{"family":"Salim","given":"Naomie"}],"issued":{"date-parts":[["2020",6,2]]}}}],"schema":"https://github.com/citation-style-language/schema/raw/master/csl-citation.json"} </w:instrText>
       </w:r>
       <w:r>
         <w:rPr>
@@ -11740,8 +11838,9 @@
         <w:rPr>
           <w:rFonts w:ascii="Times New Roman" w:hAnsi="Times New Roman" w:cs="Times New Roman"/>
           <w:sz w:val="24"/>
-        </w:rPr>
-        <w:t>(Barna and Heickal, 2022)</w:t>
+          <w:szCs w:val="24"/>
+        </w:rPr>
+        <w:t>(Khan et al., 2020)</w:t>
       </w:r>
       <w:r>
         <w:rPr>
@@ -11776,6 +11875,7 @@
           <w:sz w:val="24"/>
           <w:szCs w:val="24"/>
         </w:rPr>
+        <w:lastRenderedPageBreak/>
         <w:tab/>
       </w:r>
       <w:r>
@@ -11784,47 +11884,15 @@
           <w:sz w:val="24"/>
           <w:szCs w:val="24"/>
         </w:rPr>
-        <w:t>Datasets may also contain unwanted records, null records, or redundant records that are absolutely useless. These records or rows with null values are eliminated</w:t>
-      </w:r>
-      <w:r>
-        <w:rPr>
-          <w:rFonts w:ascii="Times New Roman" w:hAnsi="Times New Roman" w:cs="Times New Roman"/>
-          <w:sz w:val="24"/>
-          <w:szCs w:val="24"/>
-        </w:rPr>
-        <w:t>, unnecessary HTML tags and URL links are also filtered off from the text as a part of text preprocessing. Contraction mapping is crucial and this will be handling which are converting short word formats into longer such as “</w:t>
-      </w:r>
-      <w:r>
-        <w:rPr>
-          <w:rFonts w:ascii="Times New Roman" w:hAnsi="Times New Roman" w:cs="Times New Roman"/>
-          <w:sz w:val="24"/>
-          <w:szCs w:val="24"/>
-        </w:rPr>
-        <w:t>aren’t</w:t>
-      </w:r>
-      <w:r>
-        <w:rPr>
-          <w:rFonts w:ascii="Times New Roman" w:hAnsi="Times New Roman" w:cs="Times New Roman"/>
-          <w:sz w:val="24"/>
-          <w:szCs w:val="24"/>
-        </w:rPr>
-        <w:t>” into “</w:t>
-      </w:r>
-      <w:r>
-        <w:rPr>
-          <w:rFonts w:ascii="Times New Roman" w:hAnsi="Times New Roman" w:cs="Times New Roman"/>
-          <w:sz w:val="24"/>
-          <w:szCs w:val="24"/>
-        </w:rPr>
-        <w:t>are not</w:t>
-      </w:r>
-      <w:r>
-        <w:rPr>
-          <w:rFonts w:ascii="Times New Roman" w:hAnsi="Times New Roman" w:cs="Times New Roman"/>
-          <w:sz w:val="24"/>
-          <w:szCs w:val="24"/>
-        </w:rPr>
-        <w:t xml:space="preserve">”. Converting the entire text content into a single case most preferably to lowercase, therefore further character filtration would become very simpler </w:t>
+        <w:t>Other researchers have incorporated a variety of other techniques, including noise removal, which eliminates unnecessary text from the input document, such as the header and footer, and named entity recognition (NER), which recognizes words in the input text as names of things like people, places, and things, among others</w:t>
+      </w:r>
+      <w:r>
+        <w:rPr>
+          <w:rFonts w:ascii="Times New Roman" w:hAnsi="Times New Roman" w:cs="Times New Roman"/>
+          <w:sz w:val="24"/>
+          <w:szCs w:val="24"/>
+        </w:rPr>
+        <w:t xml:space="preserve"> </w:t>
       </w:r>
       <w:r>
         <w:rPr>
@@ -11840,7 +11908,7 @@
           <w:sz w:val="24"/>
           <w:szCs w:val="24"/>
         </w:rPr>
-        <w:instrText xml:space="preserve"> ADDIN ZOTERO_ITEM CSL_CITATION {"citationID":"0sdalnNK","properties":{"formattedCitation":"(Mahajan et al., 2021)","plainCitation":"(Mahajan et al., 2021)","noteIndex":0},"citationItems":[{"id":57,"uris":["http://zotero.org/users/local/70QdCwYM/items/HWSBXZ5B"],"itemData":{"id":57,"type":"article-journal","abstract":"The aim of the project is to generate a text summary using the Encoder-Decoder model with the attention layer. The main aim of the model is to generate an abstractive summary with proper grammar and no repeated words. The interface of model and API is built using Django rest framework and Django Framework which are the web development frameworks of python. The main use case of the project is to generate the abstractive summary of the news articles.","container-title":"International Research Journal of Engineering and Technology (IRJET)","issue":"05th May 2021","language":"en","page":"1737-1740","title":"Text Summarization Using Deep Learning","volume":"08","author":[{"family":"Mahajan","given":"Riddhesh"},{"family":"Vast","given":"Adhishree"},{"family":"Mhaske","given":"Sharayu"},{"family":"Barahate","given":"Sachin"}],"issued":{"date-parts":[["2021"]]}}}],"schema":"https://github.com/citation-style-language/schema/raw/master/csl-citation.json"} </w:instrText>
+        <w:instrText xml:space="preserve"> ADDIN ZOTERO_ITEM CSL_CITATION {"citationID":"HWMh0bGe","properties":{"formattedCitation":"(Barna and Heickal, 2022)","plainCitation":"(Barna and Heickal, 2022)","noteIndex":0},"citationItems":[{"id":164,"uris":["http://zotero.org/users/local/70QdCwYM/items/957SSKMX"],"itemData":{"id":164,"type":"article-journal","abstract":"Abstractive text summarization is one of the most interesting problems in the research field of Natural Language Processing. Recent advances in sequence to sequence model have made it possible to apply new approaches for abstractive text summarization and perform significantly. But most of the existing systems suffer from some drawbacks like word repetition, producing inaccurate or irrelevant information etc. In this work we propose a novel architecture incorporating advanced word embedding layer and topical feature with a pointer generator network to generate more topic oriented summaries in a logically sequenced way. Adding a word embedding layer with the model can capture semantic features of words in the input sequence more accurately. Also our proposed system with incorporated topical features ensures that the summaries focus on the most important parts of the source document. We applied our model to the CNN/Daily Mail dataset and outperformed the baseline model by all the ROUGE scores.","container-title":"Dhaka University Journal of Applied Science and Engineering","DOI":"10.3329/dujase.v6i2.59217","ISSN":"2218-7413","issue":"2","journalAbbreviation":"Dhaka Uni. J. of Applied Sci. and Eng.","language":"en","page":"39-48","source":"DOI.org (Crossref)","title":"An Automatic Abstractive Text Summarization System","volume":"6","author":[{"family":"Barna","given":"Nasid Habib"},{"family":"Heickal","given":"Hasnain"}],"issued":{"date-parts":[["2022",6,15]]}}}],"schema":"https://github.com/citation-style-language/schema/raw/master/csl-citation.json"} </w:instrText>
       </w:r>
       <w:r>
         <w:rPr>
@@ -11855,7 +11923,7 @@
           <w:rFonts w:ascii="Times New Roman" w:hAnsi="Times New Roman" w:cs="Times New Roman"/>
           <w:sz w:val="24"/>
         </w:rPr>
-        <w:t>(Mahajan et al., 2021)</w:t>
+        <w:t>(Barna and Heickal, 2022)</w:t>
       </w:r>
       <w:r>
         <w:rPr>
@@ -11873,8 +11941,6 @@
         </w:rPr>
         <w:t>.</w:t>
       </w:r>
-      <w:bookmarkStart w:id="17" w:name="_GoBack"/>
-      <w:bookmarkEnd w:id="17"/>
     </w:p>
     <w:p>
       <w:pPr>
@@ -11886,17 +11952,109 @@
           <w:szCs w:val="24"/>
         </w:rPr>
       </w:pPr>
-    </w:p>
-    <w:p>
-      <w:pPr>
-        <w:spacing w:line="360" w:lineRule="auto"/>
-        <w:jc w:val="both"/>
-        <w:rPr>
-          <w:rFonts w:ascii="Times New Roman" w:hAnsi="Times New Roman" w:cs="Times New Roman"/>
-          <w:sz w:val="24"/>
-          <w:szCs w:val="24"/>
-        </w:rPr>
-      </w:pPr>
+      <w:r>
+        <w:rPr>
+          <w:rFonts w:ascii="Times New Roman" w:hAnsi="Times New Roman" w:cs="Times New Roman"/>
+          <w:sz w:val="24"/>
+          <w:szCs w:val="24"/>
+        </w:rPr>
+        <w:tab/>
+      </w:r>
+      <w:r>
+        <w:rPr>
+          <w:rFonts w:ascii="Times New Roman" w:hAnsi="Times New Roman" w:cs="Times New Roman"/>
+          <w:sz w:val="24"/>
+          <w:szCs w:val="24"/>
+        </w:rPr>
+        <w:t>Datasets may also contain unwanted records, null records, or redundant records that are absolutely useless. These records or rows with null values are eliminated</w:t>
+      </w:r>
+      <w:r>
+        <w:rPr>
+          <w:rFonts w:ascii="Times New Roman" w:hAnsi="Times New Roman" w:cs="Times New Roman"/>
+          <w:sz w:val="24"/>
+          <w:szCs w:val="24"/>
+        </w:rPr>
+        <w:t>, unnecessary HTML tags and URL links are also filtered off from the text as a part of text preprocessing. Contraction mapping is crucial and this will be handling which are converting short word formats into longer such as “</w:t>
+      </w:r>
+      <w:r>
+        <w:rPr>
+          <w:rFonts w:ascii="Times New Roman" w:hAnsi="Times New Roman" w:cs="Times New Roman"/>
+          <w:sz w:val="24"/>
+          <w:szCs w:val="24"/>
+        </w:rPr>
+        <w:t>aren’t</w:t>
+      </w:r>
+      <w:r>
+        <w:rPr>
+          <w:rFonts w:ascii="Times New Roman" w:hAnsi="Times New Roman" w:cs="Times New Roman"/>
+          <w:sz w:val="24"/>
+          <w:szCs w:val="24"/>
+        </w:rPr>
+        <w:t>” into “</w:t>
+      </w:r>
+      <w:r>
+        <w:rPr>
+          <w:rFonts w:ascii="Times New Roman" w:hAnsi="Times New Roman" w:cs="Times New Roman"/>
+          <w:sz w:val="24"/>
+          <w:szCs w:val="24"/>
+        </w:rPr>
+        <w:t>are not</w:t>
+      </w:r>
+      <w:r>
+        <w:rPr>
+          <w:rFonts w:ascii="Times New Roman" w:hAnsi="Times New Roman" w:cs="Times New Roman"/>
+          <w:sz w:val="24"/>
+          <w:szCs w:val="24"/>
+        </w:rPr>
+        <w:t xml:space="preserve">”. Converting the entire text content into a single case most preferably to lowercase, therefore further character filtration would become very simpler </w:t>
+      </w:r>
+      <w:r>
+        <w:rPr>
+          <w:rFonts w:ascii="Times New Roman" w:hAnsi="Times New Roman" w:cs="Times New Roman"/>
+          <w:sz w:val="24"/>
+          <w:szCs w:val="24"/>
+        </w:rPr>
+        <w:fldChar w:fldCharType="begin"/>
+      </w:r>
+      <w:r>
+        <w:rPr>
+          <w:rFonts w:ascii="Times New Roman" w:hAnsi="Times New Roman" w:cs="Times New Roman"/>
+          <w:sz w:val="24"/>
+          <w:szCs w:val="24"/>
+        </w:rPr>
+        <w:instrText xml:space="preserve"> ADDIN ZOTERO_ITEM CSL_CITATION {"citationID":"0sdalnNK","properties":{"formattedCitation":"(Mahajan et al., 2021)","plainCitation":"(Mahajan et al., 2021)","noteIndex":0},"citationItems":[{"id":57,"uris":["http://zotero.org/users/local/70QdCwYM/items/HWSBXZ5B"],"itemData":{"id":57,"type":"article-journal","abstract":"The aim of the project is to generate a text summary using the Encoder-Decoder model with the attention layer. The main aim of the model is to generate an abstractive summary with proper grammar and no repeated words. The interface of model and API is built using Django rest framework and Django Framework which are the web development frameworks of python. The main use case of the project is to generate the abstractive summary of the news articles.","container-title":"International Research Journal of Engineering and Technology (IRJET)","issue":"05th May 2021","language":"en","page":"1737-1740","title":"Text Summarization Using Deep Learning","volume":"08","author":[{"family":"Mahajan","given":"Riddhesh"},{"family":"Vast","given":"Adhishree"},{"family":"Mhaske","given":"Sharayu"},{"family":"Barahate","given":"Sachin"}],"issued":{"date-parts":[["2021"]]}}}],"schema":"https://github.com/citation-style-language/schema/raw/master/csl-citation.json"} </w:instrText>
+      </w:r>
+      <w:r>
+        <w:rPr>
+          <w:rFonts w:ascii="Times New Roman" w:hAnsi="Times New Roman" w:cs="Times New Roman"/>
+          <w:sz w:val="24"/>
+          <w:szCs w:val="24"/>
+        </w:rPr>
+        <w:fldChar w:fldCharType="separate"/>
+      </w:r>
+      <w:r>
+        <w:rPr>
+          <w:rFonts w:ascii="Times New Roman" w:hAnsi="Times New Roman" w:cs="Times New Roman"/>
+          <w:sz w:val="24"/>
+        </w:rPr>
+        <w:t>(Mahajan et al., 2021)</w:t>
+      </w:r>
+      <w:r>
+        <w:rPr>
+          <w:rFonts w:ascii="Times New Roman" w:hAnsi="Times New Roman" w:cs="Times New Roman"/>
+          <w:sz w:val="24"/>
+          <w:szCs w:val="24"/>
+        </w:rPr>
+        <w:fldChar w:fldCharType="end"/>
+      </w:r>
+      <w:r>
+        <w:rPr>
+          <w:rFonts w:ascii="Times New Roman" w:hAnsi="Times New Roman" w:cs="Times New Roman"/>
+          <w:sz w:val="24"/>
+          <w:szCs w:val="24"/>
+        </w:rPr>
+        <w:t>.</w:t>
+      </w:r>
     </w:p>
     <w:p>
       <w:pPr>
@@ -11907,11 +12065,12 @@
         </w:numPr>
         <w:spacing w:line="360" w:lineRule="auto"/>
       </w:pPr>
-      <w:bookmarkStart w:id="18" w:name="_Toc118908195"/>
-      <w:r>
-        <w:lastRenderedPageBreak/>
+      <w:bookmarkStart w:id="17" w:name="_Toc118908195"/>
+      <w:r>
         <w:t>EVALUATION APPROACHES</w:t>
       </w:r>
+      <w:bookmarkStart w:id="18" w:name="_GoBack"/>
+      <w:bookmarkEnd w:id="17"/>
       <w:bookmarkEnd w:id="18"/>
     </w:p>
     <w:p/>
@@ -17404,7 +17563,7 @@
 </file>
 
 <file path=customXml/itemProps1.xml><?xml version="1.0" encoding="utf-8"?>
-<ds:datastoreItem xmlns:ds="http://schemas.openxmlformats.org/officeDocument/2006/customXml" ds:itemID="{4CA417C1-3058-44AD-B188-C188EE6B7EB9}">
+<ds:datastoreItem xmlns:ds="http://schemas.openxmlformats.org/officeDocument/2006/customXml" ds:itemID="{F3677AB6-E9AB-444F-8CC5-2D44463D2998}">
   <ds:schemaRefs>
     <ds:schemaRef ds:uri="http://schemas.openxmlformats.org/officeDocument/2006/bibliography"/>
   </ds:schemaRefs>

</xml_diff>

<commit_message>
updated the sruvey table at SRS document
</commit_message>
<xml_diff>
--- a/LR/LR.docx
+++ b/LR/LR.docx
@@ -566,10 +566,7 @@
           <w:pPr>
             <w:pStyle w:val="TOC1"/>
             <w:rPr>
-              <w:rFonts w:ascii="Times New Roman" w:hAnsi="Times New Roman" w:cs="Times New Roman"/>
               <w:noProof/>
-              <w:sz w:val="24"/>
-              <w:szCs w:val="24"/>
             </w:rPr>
           </w:pPr>
           <w:r>
@@ -596,83 +593,59 @@
             </w:rPr>
             <w:fldChar w:fldCharType="separate"/>
           </w:r>
-          <w:hyperlink w:anchor="_Toc118908179" w:history="1">
+          <w:hyperlink w:anchor="_Toc119849110" w:history="1">
             <w:r>
               <w:rPr>
                 <w:rStyle w:val="Hyperlink"/>
-                <w:rFonts w:ascii="Times New Roman" w:hAnsi="Times New Roman" w:cs="Times New Roman"/>
-                <w:noProof/>
-                <w:sz w:val="24"/>
-                <w:szCs w:val="24"/>
+                <w:noProof/>
               </w:rPr>
               <w:t>List of Figures</w:t>
             </w:r>
             <w:r>
               <w:rPr>
-                <w:rFonts w:ascii="Times New Roman" w:hAnsi="Times New Roman" w:cs="Times New Roman"/>
                 <w:noProof/>
                 <w:webHidden/>
-                <w:sz w:val="24"/>
-                <w:szCs w:val="24"/>
               </w:rPr>
               <w:tab/>
             </w:r>
             <w:r>
               <w:rPr>
-                <w:rFonts w:ascii="Times New Roman" w:hAnsi="Times New Roman" w:cs="Times New Roman"/>
                 <w:noProof/>
                 <w:webHidden/>
-                <w:sz w:val="24"/>
-                <w:szCs w:val="24"/>
               </w:rPr>
               <w:fldChar w:fldCharType="begin"/>
             </w:r>
             <w:r>
               <w:rPr>
-                <w:rFonts w:ascii="Times New Roman" w:hAnsi="Times New Roman" w:cs="Times New Roman"/>
                 <w:noProof/>
                 <w:webHidden/>
-                <w:sz w:val="24"/>
-                <w:szCs w:val="24"/>
-              </w:rPr>
-              <w:instrText xml:space="preserve"> PAGEREF _Toc118908179 \h </w:instrText>
-            </w:r>
-            <w:r>
-              <w:rPr>
-                <w:rFonts w:ascii="Times New Roman" w:hAnsi="Times New Roman" w:cs="Times New Roman"/>
+              </w:rPr>
+              <w:instrText xml:space="preserve"> PAGEREF _Toc119849110 \h </w:instrText>
+            </w:r>
+            <w:r>
+              <w:rPr>
                 <w:noProof/>
                 <w:webHidden/>
-                <w:sz w:val="24"/>
-                <w:szCs w:val="24"/>
-              </w:rPr>
-            </w:r>
-            <w:r>
-              <w:rPr>
-                <w:rFonts w:ascii="Times New Roman" w:hAnsi="Times New Roman" w:cs="Times New Roman"/>
+              </w:rPr>
+            </w:r>
+            <w:r>
+              <w:rPr>
                 <w:noProof/>
                 <w:webHidden/>
-                <w:sz w:val="24"/>
-                <w:szCs w:val="24"/>
               </w:rPr>
               <w:fldChar w:fldCharType="separate"/>
             </w:r>
             <w:r>
               <w:rPr>
-                <w:rFonts w:ascii="Times New Roman" w:hAnsi="Times New Roman" w:cs="Times New Roman"/>
                 <w:noProof/>
                 <w:webHidden/>
-                <w:sz w:val="24"/>
-                <w:szCs w:val="24"/>
               </w:rPr>
               <w:t>ii</w:t>
             </w:r>
             <w:r>
               <w:rPr>
-                <w:rFonts w:ascii="Times New Roman" w:hAnsi="Times New Roman" w:cs="Times New Roman"/>
                 <w:noProof/>
                 <w:webHidden/>
-                <w:sz w:val="24"/>
-                <w:szCs w:val="24"/>
               </w:rPr>
               <w:fldChar w:fldCharType="end"/>
             </w:r>
@@ -682,89 +655,62 @@
           <w:pPr>
             <w:pStyle w:val="TOC1"/>
             <w:rPr>
-              <w:rFonts w:ascii="Times New Roman" w:hAnsi="Times New Roman" w:cs="Times New Roman"/>
               <w:noProof/>
-              <w:sz w:val="24"/>
-              <w:szCs w:val="24"/>
             </w:rPr>
           </w:pPr>
-          <w:hyperlink w:anchor="_Toc118908180" w:history="1">
+          <w:hyperlink w:anchor="_Toc119849111" w:history="1">
             <w:r>
               <w:rPr>
                 <w:rStyle w:val="Hyperlink"/>
-                <w:rFonts w:ascii="Times New Roman" w:hAnsi="Times New Roman" w:cs="Times New Roman"/>
-                <w:noProof/>
-                <w:sz w:val="24"/>
-                <w:szCs w:val="24"/>
+                <w:noProof/>
               </w:rPr>
               <w:t>List of Tables</w:t>
             </w:r>
             <w:r>
               <w:rPr>
-                <w:rFonts w:ascii="Times New Roman" w:hAnsi="Times New Roman" w:cs="Times New Roman"/>
                 <w:noProof/>
                 <w:webHidden/>
-                <w:sz w:val="24"/>
-                <w:szCs w:val="24"/>
               </w:rPr>
               <w:tab/>
             </w:r>
             <w:r>
               <w:rPr>
-                <w:rFonts w:ascii="Times New Roman" w:hAnsi="Times New Roman" w:cs="Times New Roman"/>
                 <w:noProof/>
                 <w:webHidden/>
-                <w:sz w:val="24"/>
-                <w:szCs w:val="24"/>
               </w:rPr>
               <w:fldChar w:fldCharType="begin"/>
             </w:r>
             <w:r>
               <w:rPr>
-                <w:rFonts w:ascii="Times New Roman" w:hAnsi="Times New Roman" w:cs="Times New Roman"/>
                 <w:noProof/>
                 <w:webHidden/>
-                <w:sz w:val="24"/>
-                <w:szCs w:val="24"/>
-              </w:rPr>
-              <w:instrText xml:space="preserve"> PAGEREF _Toc118908180 \h </w:instrText>
-            </w:r>
-            <w:r>
-              <w:rPr>
-                <w:rFonts w:ascii="Times New Roman" w:hAnsi="Times New Roman" w:cs="Times New Roman"/>
+              </w:rPr>
+              <w:instrText xml:space="preserve"> PAGEREF _Toc119849111 \h </w:instrText>
+            </w:r>
+            <w:r>
+              <w:rPr>
                 <w:noProof/>
                 <w:webHidden/>
-                <w:sz w:val="24"/>
-                <w:szCs w:val="24"/>
-              </w:rPr>
-            </w:r>
-            <w:r>
-              <w:rPr>
-                <w:rFonts w:ascii="Times New Roman" w:hAnsi="Times New Roman" w:cs="Times New Roman"/>
+              </w:rPr>
+            </w:r>
+            <w:r>
+              <w:rPr>
                 <w:noProof/>
                 <w:webHidden/>
-                <w:sz w:val="24"/>
-                <w:szCs w:val="24"/>
               </w:rPr>
               <w:fldChar w:fldCharType="separate"/>
             </w:r>
             <w:r>
               <w:rPr>
-                <w:rFonts w:ascii="Times New Roman" w:hAnsi="Times New Roman" w:cs="Times New Roman"/>
                 <w:noProof/>
                 <w:webHidden/>
-                <w:sz w:val="24"/>
-                <w:szCs w:val="24"/>
               </w:rPr>
               <w:t>ii</w:t>
             </w:r>
             <w:r>
               <w:rPr>
-                <w:rFonts w:ascii="Times New Roman" w:hAnsi="Times New Roman" w:cs="Times New Roman"/>
                 <w:noProof/>
                 <w:webHidden/>
-                <w:sz w:val="24"/>
-                <w:szCs w:val="24"/>
               </w:rPr>
               <w:fldChar w:fldCharType="end"/>
             </w:r>
@@ -777,110 +723,79 @@
               <w:tab w:val="left" w:pos="440"/>
             </w:tabs>
             <w:rPr>
-              <w:rFonts w:ascii="Times New Roman" w:hAnsi="Times New Roman" w:cs="Times New Roman"/>
               <w:noProof/>
-              <w:sz w:val="24"/>
-              <w:szCs w:val="24"/>
             </w:rPr>
           </w:pPr>
-          <w:hyperlink w:anchor="_Toc118908181" w:history="1">
+          <w:hyperlink w:anchor="_Toc119849112" w:history="1">
             <w:r>
               <w:rPr>
                 <w:rStyle w:val="Hyperlink"/>
-                <w:rFonts w:ascii="Times New Roman" w:hAnsi="Times New Roman" w:cs="Times New Roman"/>
+                <w:rFonts w:cs="Times New Roman"/>
                 <w:bCs/>
                 <w:noProof/>
-                <w:sz w:val="24"/>
-                <w:szCs w:val="24"/>
               </w:rPr>
               <w:t>1.</w:t>
             </w:r>
             <w:r>
               <w:rPr>
-                <w:rFonts w:ascii="Times New Roman" w:hAnsi="Times New Roman" w:cs="Times New Roman"/>
-                <w:noProof/>
-                <w:sz w:val="24"/>
-                <w:szCs w:val="24"/>
+                <w:noProof/>
               </w:rPr>
               <w:tab/>
             </w:r>
             <w:r>
               <w:rPr>
                 <w:rStyle w:val="Hyperlink"/>
-                <w:rFonts w:ascii="Times New Roman" w:hAnsi="Times New Roman" w:cs="Times New Roman"/>
+                <w:rFonts w:cs="Times New Roman"/>
                 <w:bCs/>
                 <w:noProof/>
-                <w:sz w:val="24"/>
-                <w:szCs w:val="24"/>
-              </w:rPr>
-              <w:t>Chapter Overview</w:t>
-            </w:r>
-            <w:r>
-              <w:rPr>
-                <w:rFonts w:ascii="Times New Roman" w:hAnsi="Times New Roman" w:cs="Times New Roman"/>
+              </w:rPr>
+              <w:t>CHAPTER OVERVIEW</w:t>
+            </w:r>
+            <w:r>
+              <w:rPr>
                 <w:noProof/>
                 <w:webHidden/>
-                <w:sz w:val="24"/>
-                <w:szCs w:val="24"/>
               </w:rPr>
               <w:tab/>
             </w:r>
             <w:r>
               <w:rPr>
-                <w:rFonts w:ascii="Times New Roman" w:hAnsi="Times New Roman" w:cs="Times New Roman"/>
                 <w:noProof/>
                 <w:webHidden/>
-                <w:sz w:val="24"/>
-                <w:szCs w:val="24"/>
               </w:rPr>
               <w:fldChar w:fldCharType="begin"/>
             </w:r>
             <w:r>
               <w:rPr>
-                <w:rFonts w:ascii="Times New Roman" w:hAnsi="Times New Roman" w:cs="Times New Roman"/>
                 <w:noProof/>
                 <w:webHidden/>
-                <w:sz w:val="24"/>
-                <w:szCs w:val="24"/>
-              </w:rPr>
-              <w:instrText xml:space="preserve"> PAGEREF _Toc118908181 \h </w:instrText>
-            </w:r>
-            <w:r>
-              <w:rPr>
-                <w:rFonts w:ascii="Times New Roman" w:hAnsi="Times New Roman" w:cs="Times New Roman"/>
+              </w:rPr>
+              <w:instrText xml:space="preserve"> PAGEREF _Toc119849112 \h </w:instrText>
+            </w:r>
+            <w:r>
+              <w:rPr>
                 <w:noProof/>
                 <w:webHidden/>
-                <w:sz w:val="24"/>
-                <w:szCs w:val="24"/>
-              </w:rPr>
-            </w:r>
-            <w:r>
-              <w:rPr>
-                <w:rFonts w:ascii="Times New Roman" w:hAnsi="Times New Roman" w:cs="Times New Roman"/>
+              </w:rPr>
+            </w:r>
+            <w:r>
+              <w:rPr>
                 <w:noProof/>
                 <w:webHidden/>
-                <w:sz w:val="24"/>
-                <w:szCs w:val="24"/>
               </w:rPr>
               <w:fldChar w:fldCharType="separate"/>
             </w:r>
             <w:r>
               <w:rPr>
-                <w:rFonts w:ascii="Times New Roman" w:hAnsi="Times New Roman" w:cs="Times New Roman"/>
                 <w:noProof/>
                 <w:webHidden/>
-                <w:sz w:val="24"/>
-                <w:szCs w:val="24"/>
               </w:rPr>
               <w:t>1</w:t>
             </w:r>
             <w:r>
               <w:rPr>
-                <w:rFonts w:ascii="Times New Roman" w:hAnsi="Times New Roman" w:cs="Times New Roman"/>
                 <w:noProof/>
                 <w:webHidden/>
-                <w:sz w:val="24"/>
-                <w:szCs w:val="24"/>
               </w:rPr>
               <w:fldChar w:fldCharType="end"/>
             </w:r>
@@ -893,108 +808,75 @@
               <w:tab w:val="left" w:pos="440"/>
             </w:tabs>
             <w:rPr>
-              <w:rFonts w:ascii="Times New Roman" w:hAnsi="Times New Roman" w:cs="Times New Roman"/>
               <w:noProof/>
-              <w:sz w:val="24"/>
-              <w:szCs w:val="24"/>
             </w:rPr>
           </w:pPr>
-          <w:hyperlink w:anchor="_Toc118908182" w:history="1">
+          <w:hyperlink w:anchor="_Toc119849113" w:history="1">
             <w:r>
               <w:rPr>
                 <w:rStyle w:val="Hyperlink"/>
-                <w:rFonts w:ascii="Times New Roman" w:hAnsi="Times New Roman" w:cs="Times New Roman"/>
-                <w:noProof/>
-                <w:sz w:val="24"/>
-                <w:szCs w:val="24"/>
+                <w:noProof/>
               </w:rPr>
               <w:t>2.</w:t>
             </w:r>
             <w:r>
               <w:rPr>
-                <w:rFonts w:ascii="Times New Roman" w:hAnsi="Times New Roman" w:cs="Times New Roman"/>
-                <w:noProof/>
-                <w:sz w:val="24"/>
-                <w:szCs w:val="24"/>
+                <w:noProof/>
               </w:rPr>
               <w:tab/>
             </w:r>
             <w:r>
               <w:rPr>
                 <w:rStyle w:val="Hyperlink"/>
-                <w:rFonts w:ascii="Times New Roman" w:hAnsi="Times New Roman" w:cs="Times New Roman"/>
-                <w:noProof/>
-                <w:sz w:val="24"/>
-                <w:szCs w:val="24"/>
-              </w:rPr>
-              <w:t>Concept Map</w:t>
-            </w:r>
-            <w:r>
-              <w:rPr>
-                <w:rFonts w:ascii="Times New Roman" w:hAnsi="Times New Roman" w:cs="Times New Roman"/>
+                <w:noProof/>
+              </w:rPr>
+              <w:t>CONCEPT MAP</w:t>
+            </w:r>
+            <w:r>
+              <w:rPr>
                 <w:noProof/>
                 <w:webHidden/>
-                <w:sz w:val="24"/>
-                <w:szCs w:val="24"/>
               </w:rPr>
               <w:tab/>
             </w:r>
             <w:r>
               <w:rPr>
-                <w:rFonts w:ascii="Times New Roman" w:hAnsi="Times New Roman" w:cs="Times New Roman"/>
                 <w:noProof/>
                 <w:webHidden/>
-                <w:sz w:val="24"/>
-                <w:szCs w:val="24"/>
               </w:rPr>
               <w:fldChar w:fldCharType="begin"/>
             </w:r>
             <w:r>
               <w:rPr>
-                <w:rFonts w:ascii="Times New Roman" w:hAnsi="Times New Roman" w:cs="Times New Roman"/>
                 <w:noProof/>
                 <w:webHidden/>
-                <w:sz w:val="24"/>
-                <w:szCs w:val="24"/>
-              </w:rPr>
-              <w:instrText xml:space="preserve"> PAGEREF _Toc118908182 \h </w:instrText>
-            </w:r>
-            <w:r>
-              <w:rPr>
-                <w:rFonts w:ascii="Times New Roman" w:hAnsi="Times New Roman" w:cs="Times New Roman"/>
+              </w:rPr>
+              <w:instrText xml:space="preserve"> PAGEREF _Toc119849113 \h </w:instrText>
+            </w:r>
+            <w:r>
+              <w:rPr>
                 <w:noProof/>
                 <w:webHidden/>
-                <w:sz w:val="24"/>
-                <w:szCs w:val="24"/>
-              </w:rPr>
-            </w:r>
-            <w:r>
-              <w:rPr>
-                <w:rFonts w:ascii="Times New Roman" w:hAnsi="Times New Roman" w:cs="Times New Roman"/>
+              </w:rPr>
+            </w:r>
+            <w:r>
+              <w:rPr>
                 <w:noProof/>
                 <w:webHidden/>
-                <w:sz w:val="24"/>
-                <w:szCs w:val="24"/>
               </w:rPr>
               <w:fldChar w:fldCharType="separate"/>
             </w:r>
             <w:r>
               <w:rPr>
-                <w:rFonts w:ascii="Times New Roman" w:hAnsi="Times New Roman" w:cs="Times New Roman"/>
                 <w:noProof/>
                 <w:webHidden/>
-                <w:sz w:val="24"/>
-                <w:szCs w:val="24"/>
               </w:rPr>
               <w:t>1</w:t>
             </w:r>
             <w:r>
               <w:rPr>
-                <w:rFonts w:ascii="Times New Roman" w:hAnsi="Times New Roman" w:cs="Times New Roman"/>
                 <w:noProof/>
                 <w:webHidden/>
-                <w:sz w:val="24"/>
-                <w:szCs w:val="24"/>
               </w:rPr>
               <w:fldChar w:fldCharType="end"/>
             </w:r>
@@ -1007,108 +889,75 @@
               <w:tab w:val="left" w:pos="440"/>
             </w:tabs>
             <w:rPr>
-              <w:rFonts w:ascii="Times New Roman" w:hAnsi="Times New Roman" w:cs="Times New Roman"/>
               <w:noProof/>
-              <w:sz w:val="24"/>
-              <w:szCs w:val="24"/>
             </w:rPr>
           </w:pPr>
-          <w:hyperlink w:anchor="_Toc118908183" w:history="1">
+          <w:hyperlink w:anchor="_Toc119849114" w:history="1">
             <w:r>
               <w:rPr>
                 <w:rStyle w:val="Hyperlink"/>
-                <w:rFonts w:ascii="Times New Roman" w:hAnsi="Times New Roman" w:cs="Times New Roman"/>
-                <w:noProof/>
-                <w:sz w:val="24"/>
-                <w:szCs w:val="24"/>
+                <w:noProof/>
               </w:rPr>
               <w:t>3.</w:t>
             </w:r>
             <w:r>
               <w:rPr>
-                <w:rFonts w:ascii="Times New Roman" w:hAnsi="Times New Roman" w:cs="Times New Roman"/>
-                <w:noProof/>
-                <w:sz w:val="24"/>
-                <w:szCs w:val="24"/>
+                <w:noProof/>
               </w:rPr>
               <w:tab/>
             </w:r>
             <w:r>
               <w:rPr>
                 <w:rStyle w:val="Hyperlink"/>
-                <w:rFonts w:ascii="Times New Roman" w:hAnsi="Times New Roman" w:cs="Times New Roman"/>
-                <w:noProof/>
-                <w:sz w:val="24"/>
-                <w:szCs w:val="24"/>
-              </w:rPr>
-              <w:t>Problem Domain</w:t>
-            </w:r>
-            <w:r>
-              <w:rPr>
-                <w:rFonts w:ascii="Times New Roman" w:hAnsi="Times New Roman" w:cs="Times New Roman"/>
+                <w:noProof/>
+              </w:rPr>
+              <w:t>PROBLEM DOMAIN</w:t>
+            </w:r>
+            <w:r>
+              <w:rPr>
                 <w:noProof/>
                 <w:webHidden/>
-                <w:sz w:val="24"/>
-                <w:szCs w:val="24"/>
               </w:rPr>
               <w:tab/>
             </w:r>
             <w:r>
               <w:rPr>
-                <w:rFonts w:ascii="Times New Roman" w:hAnsi="Times New Roman" w:cs="Times New Roman"/>
                 <w:noProof/>
                 <w:webHidden/>
-                <w:sz w:val="24"/>
-                <w:szCs w:val="24"/>
               </w:rPr>
               <w:fldChar w:fldCharType="begin"/>
             </w:r>
             <w:r>
               <w:rPr>
-                <w:rFonts w:ascii="Times New Roman" w:hAnsi="Times New Roman" w:cs="Times New Roman"/>
                 <w:noProof/>
                 <w:webHidden/>
-                <w:sz w:val="24"/>
-                <w:szCs w:val="24"/>
-              </w:rPr>
-              <w:instrText xml:space="preserve"> PAGEREF _Toc118908183 \h </w:instrText>
-            </w:r>
-            <w:r>
-              <w:rPr>
-                <w:rFonts w:ascii="Times New Roman" w:hAnsi="Times New Roman" w:cs="Times New Roman"/>
+              </w:rPr>
+              <w:instrText xml:space="preserve"> PAGEREF _Toc119849114 \h </w:instrText>
+            </w:r>
+            <w:r>
+              <w:rPr>
                 <w:noProof/>
                 <w:webHidden/>
-                <w:sz w:val="24"/>
-                <w:szCs w:val="24"/>
-              </w:rPr>
-            </w:r>
-            <w:r>
-              <w:rPr>
-                <w:rFonts w:ascii="Times New Roman" w:hAnsi="Times New Roman" w:cs="Times New Roman"/>
+              </w:rPr>
+            </w:r>
+            <w:r>
+              <w:rPr>
                 <w:noProof/>
                 <w:webHidden/>
-                <w:sz w:val="24"/>
-                <w:szCs w:val="24"/>
               </w:rPr>
               <w:fldChar w:fldCharType="separate"/>
             </w:r>
             <w:r>
               <w:rPr>
-                <w:rFonts w:ascii="Times New Roman" w:hAnsi="Times New Roman" w:cs="Times New Roman"/>
                 <w:noProof/>
                 <w:webHidden/>
-                <w:sz w:val="24"/>
-                <w:szCs w:val="24"/>
               </w:rPr>
               <w:t>1</w:t>
             </w:r>
             <w:r>
               <w:rPr>
-                <w:rFonts w:ascii="Times New Roman" w:hAnsi="Times New Roman" w:cs="Times New Roman"/>
                 <w:noProof/>
                 <w:webHidden/>
-                <w:sz w:val="24"/>
-                <w:szCs w:val="24"/>
               </w:rPr>
               <w:fldChar w:fldCharType="end"/>
             </w:r>
@@ -1122,108 +971,77 @@
               <w:tab w:val="right" w:leader="dot" w:pos="9350"/>
             </w:tabs>
             <w:rPr>
-              <w:rFonts w:ascii="Times New Roman" w:hAnsi="Times New Roman" w:cs="Times New Roman"/>
               <w:noProof/>
-              <w:sz w:val="24"/>
-              <w:szCs w:val="24"/>
             </w:rPr>
           </w:pPr>
-          <w:hyperlink w:anchor="_Toc118908184" w:history="1">
+          <w:hyperlink w:anchor="_Toc119849115" w:history="1">
             <w:r>
               <w:rPr>
                 <w:rStyle w:val="Hyperlink"/>
-                <w:rFonts w:ascii="Times New Roman" w:hAnsi="Times New Roman" w:cs="Times New Roman"/>
-                <w:noProof/>
-                <w:sz w:val="24"/>
-                <w:szCs w:val="24"/>
+                <w:b/>
+                <w:noProof/>
               </w:rPr>
               <w:t>3.1</w:t>
             </w:r>
             <w:r>
               <w:rPr>
-                <w:rFonts w:ascii="Times New Roman" w:hAnsi="Times New Roman" w:cs="Times New Roman"/>
-                <w:noProof/>
-                <w:sz w:val="24"/>
-                <w:szCs w:val="24"/>
+                <w:noProof/>
               </w:rPr>
               <w:tab/>
             </w:r>
             <w:r>
               <w:rPr>
                 <w:rStyle w:val="Hyperlink"/>
-                <w:rFonts w:ascii="Times New Roman" w:hAnsi="Times New Roman" w:cs="Times New Roman"/>
-                <w:noProof/>
-                <w:sz w:val="24"/>
-                <w:szCs w:val="24"/>
+                <w:b/>
+                <w:noProof/>
               </w:rPr>
               <w:t>User Reviews</w:t>
             </w:r>
             <w:r>
               <w:rPr>
-                <w:rFonts w:ascii="Times New Roman" w:hAnsi="Times New Roman" w:cs="Times New Roman"/>
                 <w:noProof/>
                 <w:webHidden/>
-                <w:sz w:val="24"/>
-                <w:szCs w:val="24"/>
               </w:rPr>
               <w:tab/>
             </w:r>
             <w:r>
               <w:rPr>
-                <w:rFonts w:ascii="Times New Roman" w:hAnsi="Times New Roman" w:cs="Times New Roman"/>
                 <w:noProof/>
                 <w:webHidden/>
-                <w:sz w:val="24"/>
-                <w:szCs w:val="24"/>
               </w:rPr>
               <w:fldChar w:fldCharType="begin"/>
             </w:r>
             <w:r>
               <w:rPr>
-                <w:rFonts w:ascii="Times New Roman" w:hAnsi="Times New Roman" w:cs="Times New Roman"/>
                 <w:noProof/>
                 <w:webHidden/>
-                <w:sz w:val="24"/>
-                <w:szCs w:val="24"/>
-              </w:rPr>
-              <w:instrText xml:space="preserve"> PAGEREF _Toc118908184 \h </w:instrText>
-            </w:r>
-            <w:r>
-              <w:rPr>
-                <w:rFonts w:ascii="Times New Roman" w:hAnsi="Times New Roman" w:cs="Times New Roman"/>
+              </w:rPr>
+              <w:instrText xml:space="preserve"> PAGEREF _Toc119849115 \h </w:instrText>
+            </w:r>
+            <w:r>
+              <w:rPr>
                 <w:noProof/>
                 <w:webHidden/>
-                <w:sz w:val="24"/>
-                <w:szCs w:val="24"/>
-              </w:rPr>
-            </w:r>
-            <w:r>
-              <w:rPr>
-                <w:rFonts w:ascii="Times New Roman" w:hAnsi="Times New Roman" w:cs="Times New Roman"/>
+              </w:rPr>
+            </w:r>
+            <w:r>
+              <w:rPr>
                 <w:noProof/>
                 <w:webHidden/>
-                <w:sz w:val="24"/>
-                <w:szCs w:val="24"/>
               </w:rPr>
               <w:fldChar w:fldCharType="separate"/>
             </w:r>
             <w:r>
               <w:rPr>
-                <w:rFonts w:ascii="Times New Roman" w:hAnsi="Times New Roman" w:cs="Times New Roman"/>
                 <w:noProof/>
                 <w:webHidden/>
-                <w:sz w:val="24"/>
-                <w:szCs w:val="24"/>
               </w:rPr>
               <w:t>1</w:t>
             </w:r>
             <w:r>
               <w:rPr>
-                <w:rFonts w:ascii="Times New Roman" w:hAnsi="Times New Roman" w:cs="Times New Roman"/>
                 <w:noProof/>
                 <w:webHidden/>
-                <w:sz w:val="24"/>
-                <w:szCs w:val="24"/>
               </w:rPr>
               <w:fldChar w:fldCharType="end"/>
             </w:r>
@@ -1237,108 +1055,77 @@
               <w:tab w:val="right" w:leader="dot" w:pos="9350"/>
             </w:tabs>
             <w:rPr>
-              <w:rFonts w:ascii="Times New Roman" w:hAnsi="Times New Roman" w:cs="Times New Roman"/>
               <w:noProof/>
-              <w:sz w:val="24"/>
-              <w:szCs w:val="24"/>
             </w:rPr>
           </w:pPr>
-          <w:hyperlink w:anchor="_Toc118908185" w:history="1">
+          <w:hyperlink w:anchor="_Toc119849116" w:history="1">
             <w:r>
               <w:rPr>
                 <w:rStyle w:val="Hyperlink"/>
-                <w:rFonts w:ascii="Times New Roman" w:hAnsi="Times New Roman" w:cs="Times New Roman"/>
-                <w:noProof/>
-                <w:sz w:val="24"/>
-                <w:szCs w:val="24"/>
+                <w:b/>
+                <w:noProof/>
               </w:rPr>
               <w:t>3.2</w:t>
             </w:r>
             <w:r>
               <w:rPr>
-                <w:rFonts w:ascii="Times New Roman" w:hAnsi="Times New Roman" w:cs="Times New Roman"/>
-                <w:noProof/>
-                <w:sz w:val="24"/>
-                <w:szCs w:val="24"/>
+                <w:noProof/>
               </w:rPr>
               <w:tab/>
             </w:r>
             <w:r>
               <w:rPr>
                 <w:rStyle w:val="Hyperlink"/>
-                <w:rFonts w:ascii="Times New Roman" w:hAnsi="Times New Roman" w:cs="Times New Roman"/>
-                <w:noProof/>
-                <w:sz w:val="24"/>
-                <w:szCs w:val="24"/>
+                <w:b/>
+                <w:noProof/>
               </w:rPr>
               <w:t>Corporate Advantage</w:t>
             </w:r>
             <w:r>
               <w:rPr>
-                <w:rFonts w:ascii="Times New Roman" w:hAnsi="Times New Roman" w:cs="Times New Roman"/>
                 <w:noProof/>
                 <w:webHidden/>
-                <w:sz w:val="24"/>
-                <w:szCs w:val="24"/>
               </w:rPr>
               <w:tab/>
             </w:r>
             <w:r>
               <w:rPr>
-                <w:rFonts w:ascii="Times New Roman" w:hAnsi="Times New Roman" w:cs="Times New Roman"/>
                 <w:noProof/>
                 <w:webHidden/>
-                <w:sz w:val="24"/>
-                <w:szCs w:val="24"/>
               </w:rPr>
               <w:fldChar w:fldCharType="begin"/>
             </w:r>
             <w:r>
               <w:rPr>
-                <w:rFonts w:ascii="Times New Roman" w:hAnsi="Times New Roman" w:cs="Times New Roman"/>
                 <w:noProof/>
                 <w:webHidden/>
-                <w:sz w:val="24"/>
-                <w:szCs w:val="24"/>
-              </w:rPr>
-              <w:instrText xml:space="preserve"> PAGEREF _Toc118908185 \h </w:instrText>
-            </w:r>
-            <w:r>
-              <w:rPr>
-                <w:rFonts w:ascii="Times New Roman" w:hAnsi="Times New Roman" w:cs="Times New Roman"/>
+              </w:rPr>
+              <w:instrText xml:space="preserve"> PAGEREF _Toc119849116 \h </w:instrText>
+            </w:r>
+            <w:r>
+              <w:rPr>
                 <w:noProof/>
                 <w:webHidden/>
-                <w:sz w:val="24"/>
-                <w:szCs w:val="24"/>
-              </w:rPr>
-            </w:r>
-            <w:r>
-              <w:rPr>
-                <w:rFonts w:ascii="Times New Roman" w:hAnsi="Times New Roman" w:cs="Times New Roman"/>
+              </w:rPr>
+            </w:r>
+            <w:r>
+              <w:rPr>
                 <w:noProof/>
                 <w:webHidden/>
-                <w:sz w:val="24"/>
-                <w:szCs w:val="24"/>
               </w:rPr>
               <w:fldChar w:fldCharType="separate"/>
             </w:r>
             <w:r>
               <w:rPr>
-                <w:rFonts w:ascii="Times New Roman" w:hAnsi="Times New Roman" w:cs="Times New Roman"/>
                 <w:noProof/>
                 <w:webHidden/>
-                <w:sz w:val="24"/>
-                <w:szCs w:val="24"/>
               </w:rPr>
               <w:t>2</w:t>
             </w:r>
             <w:r>
               <w:rPr>
-                <w:rFonts w:ascii="Times New Roman" w:hAnsi="Times New Roman" w:cs="Times New Roman"/>
                 <w:noProof/>
                 <w:webHidden/>
-                <w:sz w:val="24"/>
-                <w:szCs w:val="24"/>
               </w:rPr>
               <w:fldChar w:fldCharType="end"/>
             </w:r>
@@ -1352,108 +1139,77 @@
               <w:tab w:val="right" w:leader="dot" w:pos="9350"/>
             </w:tabs>
             <w:rPr>
-              <w:rFonts w:ascii="Times New Roman" w:hAnsi="Times New Roman" w:cs="Times New Roman"/>
               <w:noProof/>
-              <w:sz w:val="24"/>
-              <w:szCs w:val="24"/>
             </w:rPr>
           </w:pPr>
-          <w:hyperlink w:anchor="_Toc118908186" w:history="1">
+          <w:hyperlink w:anchor="_Toc119849117" w:history="1">
             <w:r>
               <w:rPr>
                 <w:rStyle w:val="Hyperlink"/>
-                <w:rFonts w:ascii="Times New Roman" w:hAnsi="Times New Roman" w:cs="Times New Roman"/>
-                <w:noProof/>
-                <w:sz w:val="24"/>
-                <w:szCs w:val="24"/>
+                <w:b/>
+                <w:noProof/>
               </w:rPr>
               <w:t>3.3</w:t>
             </w:r>
             <w:r>
               <w:rPr>
-                <w:rFonts w:ascii="Times New Roman" w:hAnsi="Times New Roman" w:cs="Times New Roman"/>
-                <w:noProof/>
-                <w:sz w:val="24"/>
-                <w:szCs w:val="24"/>
+                <w:noProof/>
               </w:rPr>
               <w:tab/>
             </w:r>
             <w:r>
               <w:rPr>
                 <w:rStyle w:val="Hyperlink"/>
-                <w:rFonts w:ascii="Times New Roman" w:hAnsi="Times New Roman" w:cs="Times New Roman"/>
-                <w:noProof/>
-                <w:sz w:val="24"/>
-                <w:szCs w:val="24"/>
+                <w:b/>
+                <w:noProof/>
               </w:rPr>
               <w:t>Text Summarization</w:t>
             </w:r>
             <w:r>
               <w:rPr>
-                <w:rFonts w:ascii="Times New Roman" w:hAnsi="Times New Roman" w:cs="Times New Roman"/>
                 <w:noProof/>
                 <w:webHidden/>
-                <w:sz w:val="24"/>
-                <w:szCs w:val="24"/>
               </w:rPr>
               <w:tab/>
             </w:r>
             <w:r>
               <w:rPr>
-                <w:rFonts w:ascii="Times New Roman" w:hAnsi="Times New Roman" w:cs="Times New Roman"/>
                 <w:noProof/>
                 <w:webHidden/>
-                <w:sz w:val="24"/>
-                <w:szCs w:val="24"/>
               </w:rPr>
               <w:fldChar w:fldCharType="begin"/>
             </w:r>
             <w:r>
               <w:rPr>
-                <w:rFonts w:ascii="Times New Roman" w:hAnsi="Times New Roman" w:cs="Times New Roman"/>
                 <w:noProof/>
                 <w:webHidden/>
-                <w:sz w:val="24"/>
-                <w:szCs w:val="24"/>
-              </w:rPr>
-              <w:instrText xml:space="preserve"> PAGEREF _Toc118908186 \h </w:instrText>
-            </w:r>
-            <w:r>
-              <w:rPr>
-                <w:rFonts w:ascii="Times New Roman" w:hAnsi="Times New Roman" w:cs="Times New Roman"/>
+              </w:rPr>
+              <w:instrText xml:space="preserve"> PAGEREF _Toc119849117 \h </w:instrText>
+            </w:r>
+            <w:r>
+              <w:rPr>
                 <w:noProof/>
                 <w:webHidden/>
-                <w:sz w:val="24"/>
-                <w:szCs w:val="24"/>
-              </w:rPr>
-            </w:r>
-            <w:r>
-              <w:rPr>
-                <w:rFonts w:ascii="Times New Roman" w:hAnsi="Times New Roman" w:cs="Times New Roman"/>
+              </w:rPr>
+            </w:r>
+            <w:r>
+              <w:rPr>
                 <w:noProof/>
                 <w:webHidden/>
-                <w:sz w:val="24"/>
-                <w:szCs w:val="24"/>
               </w:rPr>
               <w:fldChar w:fldCharType="separate"/>
             </w:r>
             <w:r>
               <w:rPr>
-                <w:rFonts w:ascii="Times New Roman" w:hAnsi="Times New Roman" w:cs="Times New Roman"/>
                 <w:noProof/>
                 <w:webHidden/>
-                <w:sz w:val="24"/>
-                <w:szCs w:val="24"/>
               </w:rPr>
               <w:t>2</w:t>
             </w:r>
             <w:r>
               <w:rPr>
-                <w:rFonts w:ascii="Times New Roman" w:hAnsi="Times New Roman" w:cs="Times New Roman"/>
                 <w:noProof/>
                 <w:webHidden/>
-                <w:sz w:val="24"/>
-                <w:szCs w:val="24"/>
               </w:rPr>
               <w:fldChar w:fldCharType="end"/>
             </w:r>
@@ -1466,89 +1222,63 @@
               <w:tab w:val="right" w:leader="dot" w:pos="9350"/>
             </w:tabs>
             <w:rPr>
-              <w:rFonts w:ascii="Times New Roman" w:hAnsi="Times New Roman" w:cs="Times New Roman"/>
               <w:noProof/>
-              <w:sz w:val="24"/>
-              <w:szCs w:val="24"/>
             </w:rPr>
           </w:pPr>
-          <w:hyperlink w:anchor="_Toc118908187" w:history="1">
+          <w:hyperlink w:anchor="_Toc119849118" w:history="1">
             <w:r>
               <w:rPr>
                 <w:rStyle w:val="Hyperlink"/>
-                <w:rFonts w:ascii="Times New Roman" w:hAnsi="Times New Roman" w:cs="Times New Roman"/>
-                <w:noProof/>
-                <w:sz w:val="24"/>
-                <w:szCs w:val="24"/>
+                <w:b/>
+                <w:noProof/>
               </w:rPr>
               <w:t>3.4 Abstractive and Extractive Techniques</w:t>
             </w:r>
             <w:r>
               <w:rPr>
-                <w:rFonts w:ascii="Times New Roman" w:hAnsi="Times New Roman" w:cs="Times New Roman"/>
                 <w:noProof/>
                 <w:webHidden/>
-                <w:sz w:val="24"/>
-                <w:szCs w:val="24"/>
               </w:rPr>
               <w:tab/>
             </w:r>
             <w:r>
               <w:rPr>
-                <w:rFonts w:ascii="Times New Roman" w:hAnsi="Times New Roman" w:cs="Times New Roman"/>
                 <w:noProof/>
                 <w:webHidden/>
-                <w:sz w:val="24"/>
-                <w:szCs w:val="24"/>
               </w:rPr>
               <w:fldChar w:fldCharType="begin"/>
             </w:r>
             <w:r>
               <w:rPr>
-                <w:rFonts w:ascii="Times New Roman" w:hAnsi="Times New Roman" w:cs="Times New Roman"/>
                 <w:noProof/>
                 <w:webHidden/>
-                <w:sz w:val="24"/>
-                <w:szCs w:val="24"/>
-              </w:rPr>
-              <w:instrText xml:space="preserve"> PAGEREF _Toc118908187 \h </w:instrText>
-            </w:r>
-            <w:r>
-              <w:rPr>
-                <w:rFonts w:ascii="Times New Roman" w:hAnsi="Times New Roman" w:cs="Times New Roman"/>
+              </w:rPr>
+              <w:instrText xml:space="preserve"> PAGEREF _Toc119849118 \h </w:instrText>
+            </w:r>
+            <w:r>
+              <w:rPr>
                 <w:noProof/>
                 <w:webHidden/>
-                <w:sz w:val="24"/>
-                <w:szCs w:val="24"/>
-              </w:rPr>
-            </w:r>
-            <w:r>
-              <w:rPr>
-                <w:rFonts w:ascii="Times New Roman" w:hAnsi="Times New Roman" w:cs="Times New Roman"/>
+              </w:rPr>
+            </w:r>
+            <w:r>
+              <w:rPr>
                 <w:noProof/>
                 <w:webHidden/>
-                <w:sz w:val="24"/>
-                <w:szCs w:val="24"/>
               </w:rPr>
               <w:fldChar w:fldCharType="separate"/>
             </w:r>
             <w:r>
               <w:rPr>
-                <w:rFonts w:ascii="Times New Roman" w:hAnsi="Times New Roman" w:cs="Times New Roman"/>
                 <w:noProof/>
                 <w:webHidden/>
-                <w:sz w:val="24"/>
-                <w:szCs w:val="24"/>
               </w:rPr>
               <w:t>3</w:t>
             </w:r>
             <w:r>
               <w:rPr>
-                <w:rFonts w:ascii="Times New Roman" w:hAnsi="Times New Roman" w:cs="Times New Roman"/>
                 <w:noProof/>
                 <w:webHidden/>
-                <w:sz w:val="24"/>
-                <w:szCs w:val="24"/>
               </w:rPr>
               <w:fldChar w:fldCharType="end"/>
             </w:r>
@@ -1561,89 +1291,63 @@
               <w:tab w:val="right" w:leader="dot" w:pos="9350"/>
             </w:tabs>
             <w:rPr>
-              <w:rFonts w:ascii="Times New Roman" w:hAnsi="Times New Roman" w:cs="Times New Roman"/>
               <w:noProof/>
-              <w:sz w:val="24"/>
-              <w:szCs w:val="24"/>
             </w:rPr>
           </w:pPr>
-          <w:hyperlink w:anchor="_Toc118908188" w:history="1">
+          <w:hyperlink w:anchor="_Toc119849119" w:history="1">
             <w:r>
               <w:rPr>
                 <w:rStyle w:val="Hyperlink"/>
-                <w:rFonts w:ascii="Times New Roman" w:hAnsi="Times New Roman" w:cs="Times New Roman"/>
-                <w:noProof/>
-                <w:sz w:val="24"/>
-                <w:szCs w:val="24"/>
+                <w:b/>
+                <w:noProof/>
               </w:rPr>
               <w:t>3.5 NLP with Deep Learning</w:t>
             </w:r>
             <w:r>
               <w:rPr>
-                <w:rFonts w:ascii="Times New Roman" w:hAnsi="Times New Roman" w:cs="Times New Roman"/>
                 <w:noProof/>
                 <w:webHidden/>
-                <w:sz w:val="24"/>
-                <w:szCs w:val="24"/>
               </w:rPr>
               <w:tab/>
             </w:r>
             <w:r>
               <w:rPr>
-                <w:rFonts w:ascii="Times New Roman" w:hAnsi="Times New Roman" w:cs="Times New Roman"/>
                 <w:noProof/>
                 <w:webHidden/>
-                <w:sz w:val="24"/>
-                <w:szCs w:val="24"/>
               </w:rPr>
               <w:fldChar w:fldCharType="begin"/>
             </w:r>
             <w:r>
               <w:rPr>
-                <w:rFonts w:ascii="Times New Roman" w:hAnsi="Times New Roman" w:cs="Times New Roman"/>
                 <w:noProof/>
                 <w:webHidden/>
-                <w:sz w:val="24"/>
-                <w:szCs w:val="24"/>
-              </w:rPr>
-              <w:instrText xml:space="preserve"> PAGEREF _Toc118908188 \h </w:instrText>
-            </w:r>
-            <w:r>
-              <w:rPr>
-                <w:rFonts w:ascii="Times New Roman" w:hAnsi="Times New Roman" w:cs="Times New Roman"/>
+              </w:rPr>
+              <w:instrText xml:space="preserve"> PAGEREF _Toc119849119 \h </w:instrText>
+            </w:r>
+            <w:r>
+              <w:rPr>
                 <w:noProof/>
                 <w:webHidden/>
-                <w:sz w:val="24"/>
-                <w:szCs w:val="24"/>
-              </w:rPr>
-            </w:r>
-            <w:r>
-              <w:rPr>
-                <w:rFonts w:ascii="Times New Roman" w:hAnsi="Times New Roman" w:cs="Times New Roman"/>
+              </w:rPr>
+            </w:r>
+            <w:r>
+              <w:rPr>
                 <w:noProof/>
                 <w:webHidden/>
-                <w:sz w:val="24"/>
-                <w:szCs w:val="24"/>
               </w:rPr>
               <w:fldChar w:fldCharType="separate"/>
             </w:r>
             <w:r>
               <w:rPr>
-                <w:rFonts w:ascii="Times New Roman" w:hAnsi="Times New Roman" w:cs="Times New Roman"/>
                 <w:noProof/>
                 <w:webHidden/>
-                <w:sz w:val="24"/>
-                <w:szCs w:val="24"/>
               </w:rPr>
               <w:t>4</w:t>
             </w:r>
             <w:r>
               <w:rPr>
-                <w:rFonts w:ascii="Times New Roman" w:hAnsi="Times New Roman" w:cs="Times New Roman"/>
                 <w:noProof/>
                 <w:webHidden/>
-                <w:sz w:val="24"/>
-                <w:szCs w:val="24"/>
               </w:rPr>
               <w:fldChar w:fldCharType="end"/>
             </w:r>
@@ -1656,89 +1360,63 @@
               <w:tab w:val="right" w:leader="dot" w:pos="9350"/>
             </w:tabs>
             <w:rPr>
-              <w:rFonts w:ascii="Times New Roman" w:hAnsi="Times New Roman" w:cs="Times New Roman"/>
               <w:noProof/>
-              <w:sz w:val="24"/>
-              <w:szCs w:val="24"/>
             </w:rPr>
           </w:pPr>
-          <w:hyperlink w:anchor="_Toc118908189" w:history="1">
+          <w:hyperlink w:anchor="_Toc119849120" w:history="1">
             <w:r>
               <w:rPr>
                 <w:rStyle w:val="Hyperlink"/>
-                <w:rFonts w:ascii="Times New Roman" w:hAnsi="Times New Roman" w:cs="Times New Roman"/>
-                <w:noProof/>
-                <w:sz w:val="24"/>
-                <w:szCs w:val="24"/>
+                <w:b/>
+                <w:noProof/>
               </w:rPr>
               <w:t>3.6 Transformers</w:t>
             </w:r>
             <w:r>
               <w:rPr>
-                <w:rFonts w:ascii="Times New Roman" w:hAnsi="Times New Roman" w:cs="Times New Roman"/>
                 <w:noProof/>
                 <w:webHidden/>
-                <w:sz w:val="24"/>
-                <w:szCs w:val="24"/>
               </w:rPr>
               <w:tab/>
             </w:r>
             <w:r>
               <w:rPr>
-                <w:rFonts w:ascii="Times New Roman" w:hAnsi="Times New Roman" w:cs="Times New Roman"/>
                 <w:noProof/>
                 <w:webHidden/>
-                <w:sz w:val="24"/>
-                <w:szCs w:val="24"/>
               </w:rPr>
               <w:fldChar w:fldCharType="begin"/>
             </w:r>
             <w:r>
               <w:rPr>
-                <w:rFonts w:ascii="Times New Roman" w:hAnsi="Times New Roman" w:cs="Times New Roman"/>
                 <w:noProof/>
                 <w:webHidden/>
-                <w:sz w:val="24"/>
-                <w:szCs w:val="24"/>
-              </w:rPr>
-              <w:instrText xml:space="preserve"> PAGEREF _Toc118908189 \h </w:instrText>
-            </w:r>
-            <w:r>
-              <w:rPr>
-                <w:rFonts w:ascii="Times New Roman" w:hAnsi="Times New Roman" w:cs="Times New Roman"/>
+              </w:rPr>
+              <w:instrText xml:space="preserve"> PAGEREF _Toc119849120 \h </w:instrText>
+            </w:r>
+            <w:r>
+              <w:rPr>
                 <w:noProof/>
                 <w:webHidden/>
-                <w:sz w:val="24"/>
-                <w:szCs w:val="24"/>
-              </w:rPr>
-            </w:r>
-            <w:r>
-              <w:rPr>
-                <w:rFonts w:ascii="Times New Roman" w:hAnsi="Times New Roman" w:cs="Times New Roman"/>
+              </w:rPr>
+            </w:r>
+            <w:r>
+              <w:rPr>
                 <w:noProof/>
                 <w:webHidden/>
-                <w:sz w:val="24"/>
-                <w:szCs w:val="24"/>
               </w:rPr>
               <w:fldChar w:fldCharType="separate"/>
             </w:r>
             <w:r>
               <w:rPr>
-                <w:rFonts w:ascii="Times New Roman" w:hAnsi="Times New Roman" w:cs="Times New Roman"/>
                 <w:noProof/>
                 <w:webHidden/>
-                <w:sz w:val="24"/>
-                <w:szCs w:val="24"/>
               </w:rPr>
               <w:t>4</w:t>
             </w:r>
             <w:r>
               <w:rPr>
-                <w:rFonts w:ascii="Times New Roman" w:hAnsi="Times New Roman" w:cs="Times New Roman"/>
                 <w:noProof/>
                 <w:webHidden/>
-                <w:sz w:val="24"/>
-                <w:szCs w:val="24"/>
               </w:rPr>
               <w:fldChar w:fldCharType="end"/>
             </w:r>
@@ -1751,89 +1429,63 @@
               <w:tab w:val="right" w:leader="dot" w:pos="9350"/>
             </w:tabs>
             <w:rPr>
-              <w:rFonts w:ascii="Times New Roman" w:hAnsi="Times New Roman" w:cs="Times New Roman"/>
               <w:noProof/>
-              <w:sz w:val="24"/>
-              <w:szCs w:val="24"/>
             </w:rPr>
           </w:pPr>
-          <w:hyperlink w:anchor="_Toc118908190" w:history="1">
+          <w:hyperlink w:anchor="_Toc119849121" w:history="1">
             <w:r>
               <w:rPr>
                 <w:rStyle w:val="Hyperlink"/>
-                <w:rFonts w:ascii="Times New Roman" w:hAnsi="Times New Roman" w:cs="Times New Roman"/>
-                <w:noProof/>
-                <w:sz w:val="24"/>
-                <w:szCs w:val="24"/>
+                <w:b/>
+                <w:noProof/>
               </w:rPr>
               <w:t>3.7 Hyperparameter Tuning</w:t>
             </w:r>
             <w:r>
               <w:rPr>
-                <w:rFonts w:ascii="Times New Roman" w:hAnsi="Times New Roman" w:cs="Times New Roman"/>
                 <w:noProof/>
                 <w:webHidden/>
-                <w:sz w:val="24"/>
-                <w:szCs w:val="24"/>
               </w:rPr>
               <w:tab/>
             </w:r>
             <w:r>
               <w:rPr>
-                <w:rFonts w:ascii="Times New Roman" w:hAnsi="Times New Roman" w:cs="Times New Roman"/>
                 <w:noProof/>
                 <w:webHidden/>
-                <w:sz w:val="24"/>
-                <w:szCs w:val="24"/>
               </w:rPr>
               <w:fldChar w:fldCharType="begin"/>
             </w:r>
             <w:r>
               <w:rPr>
-                <w:rFonts w:ascii="Times New Roman" w:hAnsi="Times New Roman" w:cs="Times New Roman"/>
                 <w:noProof/>
                 <w:webHidden/>
-                <w:sz w:val="24"/>
-                <w:szCs w:val="24"/>
-              </w:rPr>
-              <w:instrText xml:space="preserve"> PAGEREF _Toc118908190 \h </w:instrText>
-            </w:r>
-            <w:r>
-              <w:rPr>
-                <w:rFonts w:ascii="Times New Roman" w:hAnsi="Times New Roman" w:cs="Times New Roman"/>
+              </w:rPr>
+              <w:instrText xml:space="preserve"> PAGEREF _Toc119849121 \h </w:instrText>
+            </w:r>
+            <w:r>
+              <w:rPr>
                 <w:noProof/>
                 <w:webHidden/>
-                <w:sz w:val="24"/>
-                <w:szCs w:val="24"/>
-              </w:rPr>
-            </w:r>
-            <w:r>
-              <w:rPr>
-                <w:rFonts w:ascii="Times New Roman" w:hAnsi="Times New Roman" w:cs="Times New Roman"/>
+              </w:rPr>
+            </w:r>
+            <w:r>
+              <w:rPr>
                 <w:noProof/>
                 <w:webHidden/>
-                <w:sz w:val="24"/>
-                <w:szCs w:val="24"/>
               </w:rPr>
               <w:fldChar w:fldCharType="separate"/>
             </w:r>
             <w:r>
               <w:rPr>
-                <w:rFonts w:ascii="Times New Roman" w:hAnsi="Times New Roman" w:cs="Times New Roman"/>
                 <w:noProof/>
                 <w:webHidden/>
-                <w:sz w:val="24"/>
-                <w:szCs w:val="24"/>
               </w:rPr>
               <w:t>6</w:t>
             </w:r>
             <w:r>
               <w:rPr>
-                <w:rFonts w:ascii="Times New Roman" w:hAnsi="Times New Roman" w:cs="Times New Roman"/>
                 <w:noProof/>
                 <w:webHidden/>
-                <w:sz w:val="24"/>
-                <w:szCs w:val="24"/>
               </w:rPr>
               <w:fldChar w:fldCharType="end"/>
             </w:r>
@@ -1846,89 +1498,63 @@
               <w:tab w:val="right" w:leader="dot" w:pos="9350"/>
             </w:tabs>
             <w:rPr>
-              <w:rFonts w:ascii="Times New Roman" w:hAnsi="Times New Roman" w:cs="Times New Roman"/>
               <w:noProof/>
-              <w:sz w:val="24"/>
-              <w:szCs w:val="24"/>
             </w:rPr>
           </w:pPr>
-          <w:hyperlink w:anchor="_Toc118908191" w:history="1">
+          <w:hyperlink w:anchor="_Toc119849122" w:history="1">
             <w:r>
               <w:rPr>
                 <w:rStyle w:val="Hyperlink"/>
-                <w:rFonts w:ascii="Times New Roman" w:hAnsi="Times New Roman" w:cs="Times New Roman"/>
-                <w:noProof/>
-                <w:sz w:val="24"/>
-                <w:szCs w:val="24"/>
+                <w:b/>
+                <w:noProof/>
               </w:rPr>
               <w:t>3.8 Generalization</w:t>
             </w:r>
             <w:r>
               <w:rPr>
-                <w:rFonts w:ascii="Times New Roman" w:hAnsi="Times New Roman" w:cs="Times New Roman"/>
                 <w:noProof/>
                 <w:webHidden/>
-                <w:sz w:val="24"/>
-                <w:szCs w:val="24"/>
               </w:rPr>
               <w:tab/>
             </w:r>
             <w:r>
               <w:rPr>
-                <w:rFonts w:ascii="Times New Roman" w:hAnsi="Times New Roman" w:cs="Times New Roman"/>
                 <w:noProof/>
                 <w:webHidden/>
-                <w:sz w:val="24"/>
-                <w:szCs w:val="24"/>
               </w:rPr>
               <w:fldChar w:fldCharType="begin"/>
             </w:r>
             <w:r>
               <w:rPr>
-                <w:rFonts w:ascii="Times New Roman" w:hAnsi="Times New Roman" w:cs="Times New Roman"/>
                 <w:noProof/>
                 <w:webHidden/>
-                <w:sz w:val="24"/>
-                <w:szCs w:val="24"/>
-              </w:rPr>
-              <w:instrText xml:space="preserve"> PAGEREF _Toc118908191 \h </w:instrText>
-            </w:r>
-            <w:r>
-              <w:rPr>
-                <w:rFonts w:ascii="Times New Roman" w:hAnsi="Times New Roman" w:cs="Times New Roman"/>
+              </w:rPr>
+              <w:instrText xml:space="preserve"> PAGEREF _Toc119849122 \h </w:instrText>
+            </w:r>
+            <w:r>
+              <w:rPr>
                 <w:noProof/>
                 <w:webHidden/>
-                <w:sz w:val="24"/>
-                <w:szCs w:val="24"/>
-              </w:rPr>
-            </w:r>
-            <w:r>
-              <w:rPr>
-                <w:rFonts w:ascii="Times New Roman" w:hAnsi="Times New Roman" w:cs="Times New Roman"/>
+              </w:rPr>
+            </w:r>
+            <w:r>
+              <w:rPr>
                 <w:noProof/>
                 <w:webHidden/>
-                <w:sz w:val="24"/>
-                <w:szCs w:val="24"/>
               </w:rPr>
               <w:fldChar w:fldCharType="separate"/>
             </w:r>
             <w:r>
               <w:rPr>
-                <w:rFonts w:ascii="Times New Roman" w:hAnsi="Times New Roman" w:cs="Times New Roman"/>
                 <w:noProof/>
                 <w:webHidden/>
-                <w:sz w:val="24"/>
-                <w:szCs w:val="24"/>
               </w:rPr>
               <w:t>6</w:t>
             </w:r>
             <w:r>
               <w:rPr>
-                <w:rFonts w:ascii="Times New Roman" w:hAnsi="Times New Roman" w:cs="Times New Roman"/>
                 <w:noProof/>
                 <w:webHidden/>
-                <w:sz w:val="24"/>
-                <w:szCs w:val="24"/>
               </w:rPr>
               <w:fldChar w:fldCharType="end"/>
             </w:r>
@@ -1941,89 +1567,63 @@
               <w:tab w:val="right" w:leader="dot" w:pos="9350"/>
             </w:tabs>
             <w:rPr>
-              <w:rFonts w:ascii="Times New Roman" w:hAnsi="Times New Roman" w:cs="Times New Roman"/>
               <w:noProof/>
-              <w:sz w:val="24"/>
-              <w:szCs w:val="24"/>
             </w:rPr>
           </w:pPr>
-          <w:hyperlink w:anchor="_Toc118908192" w:history="1">
+          <w:hyperlink w:anchor="_Toc119849123" w:history="1">
             <w:r>
               <w:rPr>
                 <w:rStyle w:val="Hyperlink"/>
-                <w:rFonts w:ascii="Times New Roman" w:hAnsi="Times New Roman" w:cs="Times New Roman"/>
-                <w:noProof/>
-                <w:sz w:val="24"/>
-                <w:szCs w:val="24"/>
+                <w:b/>
+                <w:noProof/>
               </w:rPr>
               <w:t>3.9 Proposed architecture for the generalized text summarization system</w:t>
             </w:r>
             <w:r>
               <w:rPr>
-                <w:rFonts w:ascii="Times New Roman" w:hAnsi="Times New Roman" w:cs="Times New Roman"/>
                 <w:noProof/>
                 <w:webHidden/>
-                <w:sz w:val="24"/>
-                <w:szCs w:val="24"/>
               </w:rPr>
               <w:tab/>
             </w:r>
             <w:r>
               <w:rPr>
-                <w:rFonts w:ascii="Times New Roman" w:hAnsi="Times New Roman" w:cs="Times New Roman"/>
                 <w:noProof/>
                 <w:webHidden/>
-                <w:sz w:val="24"/>
-                <w:szCs w:val="24"/>
               </w:rPr>
               <w:fldChar w:fldCharType="begin"/>
             </w:r>
             <w:r>
               <w:rPr>
-                <w:rFonts w:ascii="Times New Roman" w:hAnsi="Times New Roman" w:cs="Times New Roman"/>
                 <w:noProof/>
                 <w:webHidden/>
-                <w:sz w:val="24"/>
-                <w:szCs w:val="24"/>
-              </w:rPr>
-              <w:instrText xml:space="preserve"> PAGEREF _Toc118908192 \h </w:instrText>
-            </w:r>
-            <w:r>
-              <w:rPr>
-                <w:rFonts w:ascii="Times New Roman" w:hAnsi="Times New Roman" w:cs="Times New Roman"/>
+              </w:rPr>
+              <w:instrText xml:space="preserve"> PAGEREF _Toc119849123 \h </w:instrText>
+            </w:r>
+            <w:r>
+              <w:rPr>
                 <w:noProof/>
                 <w:webHidden/>
-                <w:sz w:val="24"/>
-                <w:szCs w:val="24"/>
-              </w:rPr>
-            </w:r>
-            <w:r>
-              <w:rPr>
-                <w:rFonts w:ascii="Times New Roman" w:hAnsi="Times New Roman" w:cs="Times New Roman"/>
+              </w:rPr>
+            </w:r>
+            <w:r>
+              <w:rPr>
                 <w:noProof/>
                 <w:webHidden/>
-                <w:sz w:val="24"/>
-                <w:szCs w:val="24"/>
               </w:rPr>
               <w:fldChar w:fldCharType="separate"/>
             </w:r>
             <w:r>
               <w:rPr>
-                <w:rFonts w:ascii="Times New Roman" w:hAnsi="Times New Roman" w:cs="Times New Roman"/>
                 <w:noProof/>
                 <w:webHidden/>
-                <w:sz w:val="24"/>
-                <w:szCs w:val="24"/>
-              </w:rPr>
-              <w:t>6</w:t>
-            </w:r>
-            <w:r>
-              <w:rPr>
-                <w:rFonts w:ascii="Times New Roman" w:hAnsi="Times New Roman" w:cs="Times New Roman"/>
+              </w:rPr>
+              <w:t>7</w:t>
+            </w:r>
+            <w:r>
+              <w:rPr>
                 <w:noProof/>
                 <w:webHidden/>
-                <w:sz w:val="24"/>
-                <w:szCs w:val="24"/>
               </w:rPr>
               <w:fldChar w:fldCharType="end"/>
             </w:r>
@@ -2036,108 +1636,75 @@
               <w:tab w:val="left" w:pos="440"/>
             </w:tabs>
             <w:rPr>
-              <w:rFonts w:ascii="Times New Roman" w:hAnsi="Times New Roman" w:cs="Times New Roman"/>
               <w:noProof/>
-              <w:sz w:val="24"/>
-              <w:szCs w:val="24"/>
             </w:rPr>
           </w:pPr>
-          <w:hyperlink w:anchor="_Toc118908193" w:history="1">
+          <w:hyperlink w:anchor="_Toc119849124" w:history="1">
             <w:r>
               <w:rPr>
                 <w:rStyle w:val="Hyperlink"/>
-                <w:rFonts w:ascii="Times New Roman" w:hAnsi="Times New Roman" w:cs="Times New Roman"/>
-                <w:noProof/>
-                <w:sz w:val="24"/>
-                <w:szCs w:val="24"/>
+                <w:noProof/>
               </w:rPr>
               <w:t>4.</w:t>
             </w:r>
             <w:r>
               <w:rPr>
-                <w:rFonts w:ascii="Times New Roman" w:hAnsi="Times New Roman" w:cs="Times New Roman"/>
-                <w:noProof/>
-                <w:sz w:val="24"/>
-                <w:szCs w:val="24"/>
+                <w:noProof/>
               </w:rPr>
               <w:tab/>
             </w:r>
             <w:r>
               <w:rPr>
                 <w:rStyle w:val="Hyperlink"/>
-                <w:rFonts w:ascii="Times New Roman" w:hAnsi="Times New Roman" w:cs="Times New Roman"/>
-                <w:noProof/>
-                <w:sz w:val="24"/>
-                <w:szCs w:val="24"/>
-              </w:rPr>
-              <w:t>Existing Work</w:t>
-            </w:r>
-            <w:r>
-              <w:rPr>
-                <w:rFonts w:ascii="Times New Roman" w:hAnsi="Times New Roman" w:cs="Times New Roman"/>
+                <w:noProof/>
+              </w:rPr>
+              <w:t>EXISTING WORK</w:t>
+            </w:r>
+            <w:r>
+              <w:rPr>
                 <w:noProof/>
                 <w:webHidden/>
-                <w:sz w:val="24"/>
-                <w:szCs w:val="24"/>
               </w:rPr>
               <w:tab/>
             </w:r>
             <w:r>
               <w:rPr>
-                <w:rFonts w:ascii="Times New Roman" w:hAnsi="Times New Roman" w:cs="Times New Roman"/>
                 <w:noProof/>
                 <w:webHidden/>
-                <w:sz w:val="24"/>
-                <w:szCs w:val="24"/>
               </w:rPr>
               <w:fldChar w:fldCharType="begin"/>
             </w:r>
             <w:r>
               <w:rPr>
-                <w:rFonts w:ascii="Times New Roman" w:hAnsi="Times New Roman" w:cs="Times New Roman"/>
                 <w:noProof/>
                 <w:webHidden/>
-                <w:sz w:val="24"/>
-                <w:szCs w:val="24"/>
-              </w:rPr>
-              <w:instrText xml:space="preserve"> PAGEREF _Toc118908193 \h </w:instrText>
-            </w:r>
-            <w:r>
-              <w:rPr>
-                <w:rFonts w:ascii="Times New Roman" w:hAnsi="Times New Roman" w:cs="Times New Roman"/>
+              </w:rPr>
+              <w:instrText xml:space="preserve"> PAGEREF _Toc119849124 \h </w:instrText>
+            </w:r>
+            <w:r>
+              <w:rPr>
                 <w:noProof/>
                 <w:webHidden/>
-                <w:sz w:val="24"/>
-                <w:szCs w:val="24"/>
-              </w:rPr>
-            </w:r>
-            <w:r>
-              <w:rPr>
-                <w:rFonts w:ascii="Times New Roman" w:hAnsi="Times New Roman" w:cs="Times New Roman"/>
+              </w:rPr>
+            </w:r>
+            <w:r>
+              <w:rPr>
                 <w:noProof/>
                 <w:webHidden/>
-                <w:sz w:val="24"/>
-                <w:szCs w:val="24"/>
               </w:rPr>
               <w:fldChar w:fldCharType="separate"/>
             </w:r>
             <w:r>
               <w:rPr>
-                <w:rFonts w:ascii="Times New Roman" w:hAnsi="Times New Roman" w:cs="Times New Roman"/>
                 <w:noProof/>
                 <w:webHidden/>
-                <w:sz w:val="24"/>
-                <w:szCs w:val="24"/>
               </w:rPr>
               <w:t>7</w:t>
             </w:r>
             <w:r>
               <w:rPr>
-                <w:rFonts w:ascii="Times New Roman" w:hAnsi="Times New Roman" w:cs="Times New Roman"/>
                 <w:noProof/>
                 <w:webHidden/>
-                <w:sz w:val="24"/>
-                <w:szCs w:val="24"/>
               </w:rPr>
               <w:fldChar w:fldCharType="end"/>
             </w:r>
@@ -2150,108 +1717,366 @@
               <w:tab w:val="left" w:pos="440"/>
             </w:tabs>
             <w:rPr>
-              <w:rFonts w:ascii="Times New Roman" w:hAnsi="Times New Roman" w:cs="Times New Roman"/>
               <w:noProof/>
-              <w:sz w:val="24"/>
-              <w:szCs w:val="24"/>
             </w:rPr>
           </w:pPr>
-          <w:hyperlink w:anchor="_Toc118908194" w:history="1">
+          <w:hyperlink w:anchor="_Toc119849125" w:history="1">
             <w:r>
               <w:rPr>
                 <w:rStyle w:val="Hyperlink"/>
-                <w:rFonts w:ascii="Times New Roman" w:hAnsi="Times New Roman" w:cs="Times New Roman"/>
-                <w:noProof/>
-                <w:sz w:val="24"/>
-                <w:szCs w:val="24"/>
+                <w:noProof/>
               </w:rPr>
               <w:t>5.</w:t>
             </w:r>
             <w:r>
               <w:rPr>
-                <w:rFonts w:ascii="Times New Roman" w:hAnsi="Times New Roman" w:cs="Times New Roman"/>
-                <w:noProof/>
-                <w:sz w:val="24"/>
-                <w:szCs w:val="24"/>
+                <w:noProof/>
               </w:rPr>
               <w:tab/>
             </w:r>
             <w:r>
               <w:rPr>
                 <w:rStyle w:val="Hyperlink"/>
-                <w:rFonts w:ascii="Times New Roman" w:hAnsi="Times New Roman" w:cs="Times New Roman"/>
-                <w:noProof/>
-                <w:sz w:val="24"/>
-                <w:szCs w:val="24"/>
-              </w:rPr>
-              <w:t>Technological Review</w:t>
-            </w:r>
-            <w:r>
-              <w:rPr>
-                <w:rFonts w:ascii="Times New Roman" w:hAnsi="Times New Roman" w:cs="Times New Roman"/>
+                <w:noProof/>
+              </w:rPr>
+              <w:t>TECHNOLOGICAL REVIEW</w:t>
+            </w:r>
+            <w:r>
+              <w:rPr>
                 <w:noProof/>
                 <w:webHidden/>
-                <w:sz w:val="24"/>
-                <w:szCs w:val="24"/>
               </w:rPr>
               <w:tab/>
             </w:r>
             <w:r>
               <w:rPr>
-                <w:rFonts w:ascii="Times New Roman" w:hAnsi="Times New Roman" w:cs="Times New Roman"/>
                 <w:noProof/>
                 <w:webHidden/>
-                <w:sz w:val="24"/>
-                <w:szCs w:val="24"/>
               </w:rPr>
               <w:fldChar w:fldCharType="begin"/>
             </w:r>
             <w:r>
               <w:rPr>
-                <w:rFonts w:ascii="Times New Roman" w:hAnsi="Times New Roman" w:cs="Times New Roman"/>
                 <w:noProof/>
                 <w:webHidden/>
-                <w:sz w:val="24"/>
-                <w:szCs w:val="24"/>
-              </w:rPr>
-              <w:instrText xml:space="preserve"> PAGEREF _Toc118908194 \h </w:instrText>
-            </w:r>
-            <w:r>
-              <w:rPr>
-                <w:rFonts w:ascii="Times New Roman" w:hAnsi="Times New Roman" w:cs="Times New Roman"/>
+              </w:rPr>
+              <w:instrText xml:space="preserve"> PAGEREF _Toc119849125 \h </w:instrText>
+            </w:r>
+            <w:r>
+              <w:rPr>
                 <w:noProof/>
                 <w:webHidden/>
-                <w:sz w:val="24"/>
-                <w:szCs w:val="24"/>
-              </w:rPr>
-            </w:r>
-            <w:r>
-              <w:rPr>
-                <w:rFonts w:ascii="Times New Roman" w:hAnsi="Times New Roman" w:cs="Times New Roman"/>
+              </w:rPr>
+            </w:r>
+            <w:r>
+              <w:rPr>
                 <w:noProof/>
                 <w:webHidden/>
-                <w:sz w:val="24"/>
-                <w:szCs w:val="24"/>
               </w:rPr>
               <w:fldChar w:fldCharType="separate"/>
             </w:r>
             <w:r>
               <w:rPr>
-                <w:rFonts w:ascii="Times New Roman" w:hAnsi="Times New Roman" w:cs="Times New Roman"/>
                 <w:noProof/>
                 <w:webHidden/>
-                <w:sz w:val="24"/>
-                <w:szCs w:val="24"/>
-              </w:rPr>
-              <w:t>7</w:t>
-            </w:r>
-            <w:r>
-              <w:rPr>
-                <w:rFonts w:ascii="Times New Roman" w:hAnsi="Times New Roman" w:cs="Times New Roman"/>
+              </w:rPr>
+              <w:t>9</w:t>
+            </w:r>
+            <w:r>
+              <w:rPr>
                 <w:noProof/>
                 <w:webHidden/>
-                <w:sz w:val="24"/>
-                <w:szCs w:val="24"/>
+              </w:rPr>
+              <w:fldChar w:fldCharType="end"/>
+            </w:r>
+          </w:hyperlink>
+        </w:p>
+        <w:p>
+          <w:pPr>
+            <w:pStyle w:val="TOC2"/>
+            <w:tabs>
+              <w:tab w:val="left" w:pos="880"/>
+              <w:tab w:val="right" w:leader="dot" w:pos="9350"/>
+            </w:tabs>
+            <w:rPr>
+              <w:noProof/>
+            </w:rPr>
+          </w:pPr>
+          <w:hyperlink w:anchor="_Toc119849126" w:history="1">
+            <w:r>
+              <w:rPr>
+                <w:rStyle w:val="Hyperlink"/>
+                <w:b/>
+                <w:noProof/>
+              </w:rPr>
+              <w:t>5.1</w:t>
+            </w:r>
+            <w:r>
+              <w:rPr>
+                <w:noProof/>
+              </w:rPr>
+              <w:tab/>
+            </w:r>
+            <w:r>
+              <w:rPr>
+                <w:rStyle w:val="Hyperlink"/>
+                <w:b/>
+                <w:noProof/>
+              </w:rPr>
+              <w:t>Machine Learning text summarization techniques.</w:t>
+            </w:r>
+            <w:r>
+              <w:rPr>
+                <w:noProof/>
+                <w:webHidden/>
+              </w:rPr>
+              <w:tab/>
+            </w:r>
+            <w:r>
+              <w:rPr>
+                <w:noProof/>
+                <w:webHidden/>
+              </w:rPr>
+              <w:fldChar w:fldCharType="begin"/>
+            </w:r>
+            <w:r>
+              <w:rPr>
+                <w:noProof/>
+                <w:webHidden/>
+              </w:rPr>
+              <w:instrText xml:space="preserve"> PAGEREF _Toc119849126 \h </w:instrText>
+            </w:r>
+            <w:r>
+              <w:rPr>
+                <w:noProof/>
+                <w:webHidden/>
+              </w:rPr>
+            </w:r>
+            <w:r>
+              <w:rPr>
+                <w:noProof/>
+                <w:webHidden/>
+              </w:rPr>
+              <w:fldChar w:fldCharType="separate"/>
+            </w:r>
+            <w:r>
+              <w:rPr>
+                <w:noProof/>
+                <w:webHidden/>
+              </w:rPr>
+              <w:t>10</w:t>
+            </w:r>
+            <w:r>
+              <w:rPr>
+                <w:noProof/>
+                <w:webHidden/>
+              </w:rPr>
+              <w:fldChar w:fldCharType="end"/>
+            </w:r>
+          </w:hyperlink>
+        </w:p>
+        <w:p>
+          <w:pPr>
+            <w:pStyle w:val="TOC2"/>
+            <w:tabs>
+              <w:tab w:val="right" w:leader="dot" w:pos="9350"/>
+            </w:tabs>
+            <w:rPr>
+              <w:noProof/>
+            </w:rPr>
+          </w:pPr>
+          <w:hyperlink w:anchor="_Toc119849127" w:history="1">
+            <w:r>
+              <w:rPr>
+                <w:rStyle w:val="Hyperlink"/>
+                <w:b/>
+                <w:noProof/>
+              </w:rPr>
+              <w:t>5.2 Deep Learning text summarization techniques.</w:t>
+            </w:r>
+            <w:r>
+              <w:rPr>
+                <w:noProof/>
+                <w:webHidden/>
+              </w:rPr>
+              <w:tab/>
+            </w:r>
+            <w:r>
+              <w:rPr>
+                <w:noProof/>
+                <w:webHidden/>
+              </w:rPr>
+              <w:fldChar w:fldCharType="begin"/>
+            </w:r>
+            <w:r>
+              <w:rPr>
+                <w:noProof/>
+                <w:webHidden/>
+              </w:rPr>
+              <w:instrText xml:space="preserve"> PAGEREF _Toc119849127 \h </w:instrText>
+            </w:r>
+            <w:r>
+              <w:rPr>
+                <w:noProof/>
+                <w:webHidden/>
+              </w:rPr>
+            </w:r>
+            <w:r>
+              <w:rPr>
+                <w:noProof/>
+                <w:webHidden/>
+              </w:rPr>
+              <w:fldChar w:fldCharType="separate"/>
+            </w:r>
+            <w:r>
+              <w:rPr>
+                <w:noProof/>
+                <w:webHidden/>
+              </w:rPr>
+              <w:t>10</w:t>
+            </w:r>
+            <w:r>
+              <w:rPr>
+                <w:noProof/>
+                <w:webHidden/>
+              </w:rPr>
+              <w:fldChar w:fldCharType="end"/>
+            </w:r>
+          </w:hyperlink>
+        </w:p>
+        <w:p>
+          <w:pPr>
+            <w:pStyle w:val="TOC2"/>
+            <w:tabs>
+              <w:tab w:val="right" w:leader="dot" w:pos="9350"/>
+            </w:tabs>
+            <w:rPr>
+              <w:noProof/>
+            </w:rPr>
+          </w:pPr>
+          <w:hyperlink w:anchor="_Toc119849128" w:history="1">
+            <w:r>
+              <w:rPr>
+                <w:rStyle w:val="Hyperlink"/>
+                <w:b/>
+                <w:noProof/>
+              </w:rPr>
+              <w:t>5.3 Available Datasets for generalized text summarization.</w:t>
+            </w:r>
+            <w:r>
+              <w:rPr>
+                <w:noProof/>
+                <w:webHidden/>
+              </w:rPr>
+              <w:tab/>
+            </w:r>
+            <w:r>
+              <w:rPr>
+                <w:noProof/>
+                <w:webHidden/>
+              </w:rPr>
+              <w:fldChar w:fldCharType="begin"/>
+            </w:r>
+            <w:r>
+              <w:rPr>
+                <w:noProof/>
+                <w:webHidden/>
+              </w:rPr>
+              <w:instrText xml:space="preserve"> PAGEREF _Toc119849128 \h </w:instrText>
+            </w:r>
+            <w:r>
+              <w:rPr>
+                <w:noProof/>
+                <w:webHidden/>
+              </w:rPr>
+            </w:r>
+            <w:r>
+              <w:rPr>
+                <w:noProof/>
+                <w:webHidden/>
+              </w:rPr>
+              <w:fldChar w:fldCharType="separate"/>
+            </w:r>
+            <w:r>
+              <w:rPr>
+                <w:noProof/>
+                <w:webHidden/>
+              </w:rPr>
+              <w:t>11</w:t>
+            </w:r>
+            <w:r>
+              <w:rPr>
+                <w:noProof/>
+                <w:webHidden/>
+              </w:rPr>
+              <w:fldChar w:fldCharType="end"/>
+            </w:r>
+          </w:hyperlink>
+        </w:p>
+        <w:p>
+          <w:pPr>
+            <w:pStyle w:val="TOC2"/>
+            <w:tabs>
+              <w:tab w:val="right" w:leader="dot" w:pos="9350"/>
+            </w:tabs>
+            <w:rPr>
+              <w:noProof/>
+            </w:rPr>
+          </w:pPr>
+          <w:hyperlink w:anchor="_Toc119849129" w:history="1">
+            <w:r>
+              <w:rPr>
+                <w:rStyle w:val="Hyperlink"/>
+                <w:b/>
+                <w:noProof/>
+              </w:rPr>
+              <w:t>5.4 Preprocessing techniques used in text summarization.</w:t>
+            </w:r>
+            <w:r>
+              <w:rPr>
+                <w:noProof/>
+                <w:webHidden/>
+              </w:rPr>
+              <w:tab/>
+            </w:r>
+            <w:r>
+              <w:rPr>
+                <w:noProof/>
+                <w:webHidden/>
+              </w:rPr>
+              <w:fldChar w:fldCharType="begin"/>
+            </w:r>
+            <w:r>
+              <w:rPr>
+                <w:noProof/>
+                <w:webHidden/>
+              </w:rPr>
+              <w:instrText xml:space="preserve"> PAGEREF _Toc119849129 \h </w:instrText>
+            </w:r>
+            <w:r>
+              <w:rPr>
+                <w:noProof/>
+                <w:webHidden/>
+              </w:rPr>
+            </w:r>
+            <w:r>
+              <w:rPr>
+                <w:noProof/>
+                <w:webHidden/>
+              </w:rPr>
+              <w:fldChar w:fldCharType="separate"/>
+            </w:r>
+            <w:r>
+              <w:rPr>
+                <w:noProof/>
+                <w:webHidden/>
+              </w:rPr>
+              <w:t>11</w:t>
+            </w:r>
+            <w:r>
+              <w:rPr>
+                <w:noProof/>
+                <w:webHidden/>
               </w:rPr>
               <w:fldChar w:fldCharType="end"/>
             </w:r>
@@ -2264,108 +2089,75 @@
               <w:tab w:val="left" w:pos="440"/>
             </w:tabs>
             <w:rPr>
-              <w:rFonts w:ascii="Times New Roman" w:hAnsi="Times New Roman" w:cs="Times New Roman"/>
               <w:noProof/>
-              <w:sz w:val="24"/>
-              <w:szCs w:val="24"/>
             </w:rPr>
           </w:pPr>
-          <w:hyperlink w:anchor="_Toc118908195" w:history="1">
+          <w:hyperlink w:anchor="_Toc119849130" w:history="1">
             <w:r>
               <w:rPr>
                 <w:rStyle w:val="Hyperlink"/>
-                <w:rFonts w:ascii="Times New Roman" w:hAnsi="Times New Roman" w:cs="Times New Roman"/>
-                <w:noProof/>
-                <w:sz w:val="24"/>
-                <w:szCs w:val="24"/>
+                <w:noProof/>
               </w:rPr>
               <w:t>6.</w:t>
             </w:r>
             <w:r>
               <w:rPr>
-                <w:rFonts w:ascii="Times New Roman" w:hAnsi="Times New Roman" w:cs="Times New Roman"/>
-                <w:noProof/>
-                <w:sz w:val="24"/>
-                <w:szCs w:val="24"/>
+                <w:noProof/>
               </w:rPr>
               <w:tab/>
             </w:r>
             <w:r>
               <w:rPr>
                 <w:rStyle w:val="Hyperlink"/>
-                <w:rFonts w:ascii="Times New Roman" w:hAnsi="Times New Roman" w:cs="Times New Roman"/>
-                <w:noProof/>
-                <w:sz w:val="24"/>
-                <w:szCs w:val="24"/>
-              </w:rPr>
-              <w:t>Evaluation Approaches</w:t>
-            </w:r>
-            <w:r>
-              <w:rPr>
-                <w:rFonts w:ascii="Times New Roman" w:hAnsi="Times New Roman" w:cs="Times New Roman"/>
+                <w:noProof/>
+              </w:rPr>
+              <w:t>EVALUATION APPROACHES</w:t>
+            </w:r>
+            <w:r>
+              <w:rPr>
                 <w:noProof/>
                 <w:webHidden/>
-                <w:sz w:val="24"/>
-                <w:szCs w:val="24"/>
               </w:rPr>
               <w:tab/>
             </w:r>
             <w:r>
               <w:rPr>
-                <w:rFonts w:ascii="Times New Roman" w:hAnsi="Times New Roman" w:cs="Times New Roman"/>
                 <w:noProof/>
                 <w:webHidden/>
-                <w:sz w:val="24"/>
-                <w:szCs w:val="24"/>
               </w:rPr>
               <w:fldChar w:fldCharType="begin"/>
             </w:r>
             <w:r>
               <w:rPr>
-                <w:rFonts w:ascii="Times New Roman" w:hAnsi="Times New Roman" w:cs="Times New Roman"/>
                 <w:noProof/>
                 <w:webHidden/>
-                <w:sz w:val="24"/>
-                <w:szCs w:val="24"/>
-              </w:rPr>
-              <w:instrText xml:space="preserve"> PAGEREF _Toc118908195 \h </w:instrText>
-            </w:r>
-            <w:r>
-              <w:rPr>
-                <w:rFonts w:ascii="Times New Roman" w:hAnsi="Times New Roman" w:cs="Times New Roman"/>
+              </w:rPr>
+              <w:instrText xml:space="preserve"> PAGEREF _Toc119849130 \h </w:instrText>
+            </w:r>
+            <w:r>
+              <w:rPr>
                 <w:noProof/>
                 <w:webHidden/>
-                <w:sz w:val="24"/>
-                <w:szCs w:val="24"/>
-              </w:rPr>
-            </w:r>
-            <w:r>
-              <w:rPr>
-                <w:rFonts w:ascii="Times New Roman" w:hAnsi="Times New Roman" w:cs="Times New Roman"/>
+              </w:rPr>
+            </w:r>
+            <w:r>
+              <w:rPr>
                 <w:noProof/>
                 <w:webHidden/>
-                <w:sz w:val="24"/>
-                <w:szCs w:val="24"/>
               </w:rPr>
               <w:fldChar w:fldCharType="separate"/>
             </w:r>
             <w:r>
               <w:rPr>
-                <w:rFonts w:ascii="Times New Roman" w:hAnsi="Times New Roman" w:cs="Times New Roman"/>
                 <w:noProof/>
                 <w:webHidden/>
-                <w:sz w:val="24"/>
-                <w:szCs w:val="24"/>
-              </w:rPr>
-              <w:t>7</w:t>
-            </w:r>
-            <w:r>
-              <w:rPr>
-                <w:rFonts w:ascii="Times New Roman" w:hAnsi="Times New Roman" w:cs="Times New Roman"/>
+              </w:rPr>
+              <w:t>12</w:t>
+            </w:r>
+            <w:r>
+              <w:rPr>
                 <w:noProof/>
                 <w:webHidden/>
-                <w:sz w:val="24"/>
-                <w:szCs w:val="24"/>
               </w:rPr>
               <w:fldChar w:fldCharType="end"/>
             </w:r>
@@ -2378,108 +2170,75 @@
               <w:tab w:val="left" w:pos="440"/>
             </w:tabs>
             <w:rPr>
-              <w:rFonts w:ascii="Times New Roman" w:hAnsi="Times New Roman" w:cs="Times New Roman"/>
               <w:noProof/>
-              <w:sz w:val="24"/>
-              <w:szCs w:val="24"/>
             </w:rPr>
           </w:pPr>
-          <w:hyperlink w:anchor="_Toc118908196" w:history="1">
+          <w:hyperlink w:anchor="_Toc119849131" w:history="1">
             <w:r>
               <w:rPr>
                 <w:rStyle w:val="Hyperlink"/>
-                <w:rFonts w:ascii="Times New Roman" w:hAnsi="Times New Roman" w:cs="Times New Roman"/>
-                <w:noProof/>
-                <w:sz w:val="24"/>
-                <w:szCs w:val="24"/>
+                <w:noProof/>
               </w:rPr>
               <w:t>7.</w:t>
             </w:r>
             <w:r>
               <w:rPr>
-                <w:rFonts w:ascii="Times New Roman" w:hAnsi="Times New Roman" w:cs="Times New Roman"/>
-                <w:noProof/>
-                <w:sz w:val="24"/>
-                <w:szCs w:val="24"/>
+                <w:noProof/>
               </w:rPr>
               <w:tab/>
             </w:r>
             <w:r>
               <w:rPr>
                 <w:rStyle w:val="Hyperlink"/>
-                <w:rFonts w:ascii="Times New Roman" w:hAnsi="Times New Roman" w:cs="Times New Roman"/>
-                <w:noProof/>
-                <w:sz w:val="24"/>
-                <w:szCs w:val="24"/>
-              </w:rPr>
-              <w:t>Chapter Summary</w:t>
-            </w:r>
-            <w:r>
-              <w:rPr>
-                <w:rFonts w:ascii="Times New Roman" w:hAnsi="Times New Roman" w:cs="Times New Roman"/>
+                <w:noProof/>
+              </w:rPr>
+              <w:t>CHAPTER SUMMARY</w:t>
+            </w:r>
+            <w:r>
+              <w:rPr>
                 <w:noProof/>
                 <w:webHidden/>
-                <w:sz w:val="24"/>
-                <w:szCs w:val="24"/>
               </w:rPr>
               <w:tab/>
             </w:r>
             <w:r>
               <w:rPr>
-                <w:rFonts w:ascii="Times New Roman" w:hAnsi="Times New Roman" w:cs="Times New Roman"/>
                 <w:noProof/>
                 <w:webHidden/>
-                <w:sz w:val="24"/>
-                <w:szCs w:val="24"/>
               </w:rPr>
               <w:fldChar w:fldCharType="begin"/>
             </w:r>
             <w:r>
               <w:rPr>
-                <w:rFonts w:ascii="Times New Roman" w:hAnsi="Times New Roman" w:cs="Times New Roman"/>
                 <w:noProof/>
                 <w:webHidden/>
-                <w:sz w:val="24"/>
-                <w:szCs w:val="24"/>
-              </w:rPr>
-              <w:instrText xml:space="preserve"> PAGEREF _Toc118908196 \h </w:instrText>
-            </w:r>
-            <w:r>
-              <w:rPr>
-                <w:rFonts w:ascii="Times New Roman" w:hAnsi="Times New Roman" w:cs="Times New Roman"/>
+              </w:rPr>
+              <w:instrText xml:space="preserve"> PAGEREF _Toc119849131 \h </w:instrText>
+            </w:r>
+            <w:r>
+              <w:rPr>
                 <w:noProof/>
                 <w:webHidden/>
-                <w:sz w:val="24"/>
-                <w:szCs w:val="24"/>
-              </w:rPr>
-            </w:r>
-            <w:r>
-              <w:rPr>
-                <w:rFonts w:ascii="Times New Roman" w:hAnsi="Times New Roman" w:cs="Times New Roman"/>
+              </w:rPr>
+            </w:r>
+            <w:r>
+              <w:rPr>
                 <w:noProof/>
                 <w:webHidden/>
-                <w:sz w:val="24"/>
-                <w:szCs w:val="24"/>
               </w:rPr>
               <w:fldChar w:fldCharType="separate"/>
             </w:r>
             <w:r>
               <w:rPr>
-                <w:rFonts w:ascii="Times New Roman" w:hAnsi="Times New Roman" w:cs="Times New Roman"/>
                 <w:noProof/>
                 <w:webHidden/>
-                <w:sz w:val="24"/>
-                <w:szCs w:val="24"/>
-              </w:rPr>
-              <w:t>7</w:t>
-            </w:r>
-            <w:r>
-              <w:rPr>
-                <w:rFonts w:ascii="Times New Roman" w:hAnsi="Times New Roman" w:cs="Times New Roman"/>
+              </w:rPr>
+              <w:t>12</w:t>
+            </w:r>
+            <w:r>
+              <w:rPr>
                 <w:noProof/>
                 <w:webHidden/>
-                <w:sz w:val="24"/>
-                <w:szCs w:val="24"/>
               </w:rPr>
               <w:fldChar w:fldCharType="end"/>
             </w:r>
@@ -2489,90 +2248,64 @@
           <w:pPr>
             <w:pStyle w:val="TOC1"/>
             <w:rPr>
-              <w:rFonts w:ascii="Times New Roman" w:hAnsi="Times New Roman" w:cs="Times New Roman"/>
               <w:noProof/>
-              <w:sz w:val="24"/>
-              <w:szCs w:val="24"/>
             </w:rPr>
           </w:pPr>
-          <w:hyperlink w:anchor="_Toc118908197" w:history="1">
+          <w:hyperlink w:anchor="_Toc119849132" w:history="1">
             <w:r>
               <w:rPr>
                 <w:rStyle w:val="Hyperlink"/>
-                <w:rFonts w:ascii="Times New Roman" w:hAnsi="Times New Roman" w:cs="Times New Roman"/>
+                <w:rFonts w:cs="Times New Roman"/>
                 <w:bCs/>
                 <w:noProof/>
-                <w:sz w:val="24"/>
-                <w:szCs w:val="24"/>
-              </w:rPr>
-              <w:t>References</w:t>
-            </w:r>
-            <w:r>
-              <w:rPr>
-                <w:rFonts w:ascii="Times New Roman" w:hAnsi="Times New Roman" w:cs="Times New Roman"/>
+              </w:rPr>
+              <w:t>REFERENCES</w:t>
+            </w:r>
+            <w:r>
+              <w:rPr>
                 <w:noProof/>
                 <w:webHidden/>
-                <w:sz w:val="24"/>
-                <w:szCs w:val="24"/>
               </w:rPr>
               <w:tab/>
             </w:r>
             <w:r>
               <w:rPr>
-                <w:rFonts w:ascii="Times New Roman" w:hAnsi="Times New Roman" w:cs="Times New Roman"/>
                 <w:noProof/>
                 <w:webHidden/>
-                <w:sz w:val="24"/>
-                <w:szCs w:val="24"/>
               </w:rPr>
               <w:fldChar w:fldCharType="begin"/>
             </w:r>
             <w:r>
               <w:rPr>
-                <w:rFonts w:ascii="Times New Roman" w:hAnsi="Times New Roman" w:cs="Times New Roman"/>
                 <w:noProof/>
                 <w:webHidden/>
-                <w:sz w:val="24"/>
-                <w:szCs w:val="24"/>
-              </w:rPr>
-              <w:instrText xml:space="preserve"> PAGEREF _Toc118908197 \h </w:instrText>
-            </w:r>
-            <w:r>
-              <w:rPr>
-                <w:rFonts w:ascii="Times New Roman" w:hAnsi="Times New Roman" w:cs="Times New Roman"/>
+              </w:rPr>
+              <w:instrText xml:space="preserve"> PAGEREF _Toc119849132 \h </w:instrText>
+            </w:r>
+            <w:r>
+              <w:rPr>
                 <w:noProof/>
                 <w:webHidden/>
-                <w:sz w:val="24"/>
-                <w:szCs w:val="24"/>
-              </w:rPr>
-            </w:r>
-            <w:r>
-              <w:rPr>
-                <w:rFonts w:ascii="Times New Roman" w:hAnsi="Times New Roman" w:cs="Times New Roman"/>
+              </w:rPr>
+            </w:r>
+            <w:r>
+              <w:rPr>
                 <w:noProof/>
                 <w:webHidden/>
-                <w:sz w:val="24"/>
-                <w:szCs w:val="24"/>
               </w:rPr>
               <w:fldChar w:fldCharType="separate"/>
             </w:r>
             <w:r>
               <w:rPr>
-                <w:rFonts w:ascii="Times New Roman" w:hAnsi="Times New Roman" w:cs="Times New Roman"/>
                 <w:noProof/>
                 <w:webHidden/>
-                <w:sz w:val="24"/>
-                <w:szCs w:val="24"/>
               </w:rPr>
               <w:t>I</w:t>
             </w:r>
             <w:r>
               <w:rPr>
-                <w:rFonts w:ascii="Times New Roman" w:hAnsi="Times New Roman" w:cs="Times New Roman"/>
                 <w:noProof/>
                 <w:webHidden/>
-                <w:sz w:val="24"/>
-                <w:szCs w:val="24"/>
               </w:rPr>
               <w:fldChar w:fldCharType="end"/>
             </w:r>
@@ -2582,89 +2315,62 @@
           <w:pPr>
             <w:pStyle w:val="TOC1"/>
             <w:rPr>
-              <w:rFonts w:ascii="Times New Roman" w:hAnsi="Times New Roman" w:cs="Times New Roman"/>
               <w:noProof/>
-              <w:sz w:val="24"/>
-              <w:szCs w:val="24"/>
             </w:rPr>
           </w:pPr>
-          <w:hyperlink w:anchor="_Toc118908198" w:history="1">
+          <w:hyperlink w:anchor="_Toc119849133" w:history="1">
             <w:r>
               <w:rPr>
                 <w:rStyle w:val="Hyperlink"/>
-                <w:rFonts w:ascii="Times New Roman" w:hAnsi="Times New Roman" w:cs="Times New Roman"/>
-                <w:noProof/>
-                <w:sz w:val="24"/>
-                <w:szCs w:val="24"/>
-              </w:rPr>
-              <w:t>Appendix A – Concept Map</w:t>
-            </w:r>
-            <w:r>
-              <w:rPr>
-                <w:rFonts w:ascii="Times New Roman" w:hAnsi="Times New Roman" w:cs="Times New Roman"/>
+                <w:noProof/>
+              </w:rPr>
+              <w:t>APPENDIX A – CONCEPT MAP</w:t>
+            </w:r>
+            <w:r>
+              <w:rPr>
                 <w:noProof/>
                 <w:webHidden/>
-                <w:sz w:val="24"/>
-                <w:szCs w:val="24"/>
               </w:rPr>
               <w:tab/>
             </w:r>
             <w:r>
               <w:rPr>
-                <w:rFonts w:ascii="Times New Roman" w:hAnsi="Times New Roman" w:cs="Times New Roman"/>
                 <w:noProof/>
                 <w:webHidden/>
-                <w:sz w:val="24"/>
-                <w:szCs w:val="24"/>
               </w:rPr>
               <w:fldChar w:fldCharType="begin"/>
             </w:r>
             <w:r>
               <w:rPr>
-                <w:rFonts w:ascii="Times New Roman" w:hAnsi="Times New Roman" w:cs="Times New Roman"/>
                 <w:noProof/>
                 <w:webHidden/>
-                <w:sz w:val="24"/>
-                <w:szCs w:val="24"/>
-              </w:rPr>
-              <w:instrText xml:space="preserve"> PAGEREF _Toc118908198 \h </w:instrText>
-            </w:r>
-            <w:r>
-              <w:rPr>
-                <w:rFonts w:ascii="Times New Roman" w:hAnsi="Times New Roman" w:cs="Times New Roman"/>
+              </w:rPr>
+              <w:instrText xml:space="preserve"> PAGEREF _Toc119849133 \h </w:instrText>
+            </w:r>
+            <w:r>
+              <w:rPr>
                 <w:noProof/>
                 <w:webHidden/>
-                <w:sz w:val="24"/>
-                <w:szCs w:val="24"/>
-              </w:rPr>
-            </w:r>
-            <w:r>
-              <w:rPr>
-                <w:rFonts w:ascii="Times New Roman" w:hAnsi="Times New Roman" w:cs="Times New Roman"/>
+              </w:rPr>
+            </w:r>
+            <w:r>
+              <w:rPr>
                 <w:noProof/>
                 <w:webHidden/>
-                <w:sz w:val="24"/>
-                <w:szCs w:val="24"/>
               </w:rPr>
               <w:fldChar w:fldCharType="separate"/>
             </w:r>
             <w:r>
               <w:rPr>
-                <w:rFonts w:ascii="Times New Roman" w:hAnsi="Times New Roman" w:cs="Times New Roman"/>
                 <w:noProof/>
                 <w:webHidden/>
-                <w:sz w:val="24"/>
-                <w:szCs w:val="24"/>
-              </w:rPr>
-              <w:t>Iii</w:t>
-            </w:r>
-            <w:r>
-              <w:rPr>
-                <w:rFonts w:ascii="Times New Roman" w:hAnsi="Times New Roman" w:cs="Times New Roman"/>
+              </w:rPr>
+              <w:t>IV</w:t>
+            </w:r>
+            <w:r>
+              <w:rPr>
                 <w:noProof/>
                 <w:webHidden/>
-                <w:sz w:val="24"/>
-                <w:szCs w:val="24"/>
               </w:rPr>
               <w:fldChar w:fldCharType="end"/>
             </w:r>
@@ -2713,7 +2419,7 @@
         <w:pStyle w:val="Heading1"/>
         <w:spacing w:line="360" w:lineRule="auto"/>
       </w:pPr>
-      <w:bookmarkStart w:id="0" w:name="_Toc118908179"/>
+      <w:bookmarkStart w:id="0" w:name="_Toc119849110"/>
       <w:r>
         <w:lastRenderedPageBreak/>
         <w:t>List of Figures</w:t>
@@ -3112,7 +2818,7 @@
         <w:pStyle w:val="Heading1"/>
         <w:spacing w:line="360" w:lineRule="auto"/>
       </w:pPr>
-      <w:bookmarkStart w:id="1" w:name="_Toc118908180"/>
+      <w:bookmarkStart w:id="1" w:name="_Toc119849111"/>
       <w:r>
         <w:t>List of Tables</w:t>
       </w:r>
@@ -4944,7 +4650,7 @@
           <w:szCs w:val="32"/>
         </w:rPr>
       </w:pPr>
-      <w:bookmarkStart w:id="3" w:name="_Toc118908181"/>
+      <w:bookmarkStart w:id="3" w:name="_Toc119849112"/>
       <w:r>
         <w:rPr>
           <w:rFonts w:cs="Times New Roman"/>
@@ -5032,7 +4738,7 @@
         </w:numPr>
         <w:spacing w:line="360" w:lineRule="auto"/>
       </w:pPr>
-      <w:bookmarkStart w:id="4" w:name="_Toc118908182"/>
+      <w:bookmarkStart w:id="4" w:name="_Toc119849113"/>
       <w:r>
         <w:t>CONCEPT MAP</w:t>
       </w:r>
@@ -5097,7 +4803,7 @@
         </w:numPr>
         <w:spacing w:line="360" w:lineRule="auto"/>
       </w:pPr>
-      <w:bookmarkStart w:id="5" w:name="_Toc118908183"/>
+      <w:bookmarkStart w:id="5" w:name="_Toc119849114"/>
       <w:r>
         <w:t>PROBLEM DOMAIN</w:t>
       </w:r>
@@ -5244,7 +4950,7 @@
           <w:b/>
         </w:rPr>
       </w:pPr>
-      <w:bookmarkStart w:id="6" w:name="_Toc118908184"/>
+      <w:bookmarkStart w:id="6" w:name="_Toc119849115"/>
       <w:r>
         <w:rPr>
           <w:b/>
@@ -5439,7 +5145,7 @@
           <w:b/>
         </w:rPr>
       </w:pPr>
-      <w:bookmarkStart w:id="7" w:name="_Toc118908185"/>
+      <w:bookmarkStart w:id="7" w:name="_Toc119849116"/>
       <w:r>
         <w:rPr>
           <w:b/>
@@ -5625,7 +5331,7 @@
           <w:b/>
         </w:rPr>
       </w:pPr>
-      <w:bookmarkStart w:id="8" w:name="_Toc118908186"/>
+      <w:bookmarkStart w:id="8" w:name="_Toc119849117"/>
       <w:r>
         <w:rPr>
           <w:b/>
@@ -5889,7 +5595,7 @@
           <w:b/>
         </w:rPr>
       </w:pPr>
-      <w:bookmarkStart w:id="9" w:name="_Toc118908187"/>
+      <w:bookmarkStart w:id="9" w:name="_Toc119849118"/>
       <w:r>
         <w:rPr>
           <w:b/>
@@ -6714,7 +6420,7 @@
           <w:b/>
         </w:rPr>
       </w:pPr>
-      <w:bookmarkStart w:id="10" w:name="_Toc118908188"/>
+      <w:bookmarkStart w:id="10" w:name="_Toc119849119"/>
       <w:r>
         <w:rPr>
           <w:b/>
@@ -6844,7 +6550,7 @@
           <w:b/>
         </w:rPr>
       </w:pPr>
-      <w:bookmarkStart w:id="11" w:name="_Toc118908189"/>
+      <w:bookmarkStart w:id="11" w:name="_Toc119849120"/>
       <w:r>
         <w:rPr>
           <w:b/>
@@ -9611,7 +9317,7 @@
           <w:b/>
         </w:rPr>
       </w:pPr>
-      <w:bookmarkStart w:id="12" w:name="_Toc118908190"/>
+      <w:bookmarkStart w:id="12" w:name="_Toc119849121"/>
       <w:r>
         <w:rPr>
           <w:b/>
@@ -9870,7 +9576,7 @@
           <w:b/>
         </w:rPr>
       </w:pPr>
-      <w:bookmarkStart w:id="13" w:name="_Toc118908191"/>
+      <w:bookmarkStart w:id="13" w:name="_Toc119849122"/>
       <w:r>
         <w:rPr>
           <w:b/>
@@ -9998,7 +9704,7 @@
           <w:b/>
         </w:rPr>
       </w:pPr>
-      <w:bookmarkStart w:id="14" w:name="_Toc118908192"/>
+      <w:bookmarkStart w:id="14" w:name="_Toc119849123"/>
       <w:r>
         <w:rPr>
           <w:b/>
@@ -10102,7 +9808,7 @@
         </w:numPr>
         <w:spacing w:line="360" w:lineRule="auto"/>
       </w:pPr>
-      <w:bookmarkStart w:id="15" w:name="_Toc118908193"/>
+      <w:bookmarkStart w:id="15" w:name="_Toc119849124"/>
       <w:r>
         <w:t>EXISTING WORK</w:t>
       </w:r>
@@ -10788,7 +10494,7 @@
         </w:numPr>
         <w:spacing w:line="360" w:lineRule="auto"/>
       </w:pPr>
-      <w:bookmarkStart w:id="16" w:name="_Toc118908194"/>
+      <w:bookmarkStart w:id="16" w:name="_Toc119849125"/>
       <w:r>
         <w:t>TECHNOLOGICAL REVIEW</w:t>
       </w:r>
@@ -10996,12 +10702,14 @@
           <w:b/>
         </w:rPr>
       </w:pPr>
+      <w:bookmarkStart w:id="17" w:name="_Toc119849126"/>
       <w:r>
         <w:rPr>
           <w:b/>
         </w:rPr>
         <w:t>Machine Learning text summarization techniques.</w:t>
       </w:r>
+      <w:bookmarkEnd w:id="17"/>
     </w:p>
     <w:p>
       <w:pPr>
@@ -11171,23 +10879,7 @@
           <w:sz w:val="24"/>
           <w:szCs w:val="24"/>
         </w:rPr>
-        <w:t>The Nave Bayes (NB) classification method, which is regarded as a robust classifier and may achieve greater accuracy, was used to categorize the reviews from negative to positive using supervised ML classification technique</w:t>
-      </w:r>
-      <w:r>
-        <w:rPr>
-          <w:rFonts w:ascii="Times New Roman" w:hAnsi="Times New Roman" w:cs="Times New Roman"/>
-          <w:sz w:val="24"/>
-          <w:szCs w:val="24"/>
-        </w:rPr>
-        <w:t xml:space="preserve">, </w:t>
-      </w:r>
-      <w:r>
-        <w:rPr>
-          <w:rFonts w:ascii="Times New Roman" w:hAnsi="Times New Roman" w:cs="Times New Roman"/>
-          <w:sz w:val="24"/>
-          <w:szCs w:val="24"/>
-        </w:rPr>
-        <w:t>It is clear that an extractive summarization approach was used because the text summarization phase was completed in several stages, starting with the creation of a graph from classified reviews, followed by the ranking of graph nodes and the selection of the top rank sentences for the summary generation.</w:t>
+        <w:t>The Nave Bayes (NB) classification method, which is regarded as a robust classifier and may achieve greater accuracy, was used to categorize the reviews from negative to positive using supervised ML classification technique, It is clear that an extractive summarization approach was used because the text summarization phase was completed in several stages, starting with the creation of a graph from classified reviews, followed by the ranking of graph nodes and the selection of the top rank sentences for the summary generation.</w:t>
       </w:r>
     </w:p>
     <w:p>
@@ -11242,12 +10934,14 @@
           <w:b/>
         </w:rPr>
       </w:pPr>
+      <w:bookmarkStart w:id="18" w:name="_Toc119849127"/>
       <w:r>
         <w:rPr>
           <w:b/>
         </w:rPr>
         <w:t>5.2 Deep Learning text summarization techniques.</w:t>
       </w:r>
+      <w:bookmarkEnd w:id="18"/>
     </w:p>
     <w:p>
       <w:pPr>
@@ -11513,6 +11207,7 @@
           <w:b/>
         </w:rPr>
       </w:pPr>
+      <w:bookmarkStart w:id="19" w:name="_Toc119849128"/>
       <w:r>
         <w:rPr>
           <w:b/>
@@ -11531,6 +11226,7 @@
         </w:rPr>
         <w:t xml:space="preserve"> Available Datasets for generalized text summarization.</w:t>
       </w:r>
+      <w:bookmarkEnd w:id="19"/>
     </w:p>
     <w:p>
       <w:pPr>
@@ -11697,6 +11393,7 @@
           <w:b/>
         </w:rPr>
       </w:pPr>
+      <w:bookmarkStart w:id="20" w:name="_Toc119849129"/>
       <w:r>
         <w:rPr>
           <w:b/>
@@ -11715,6 +11412,7 @@
         </w:rPr>
         <w:t xml:space="preserve"> Preprocessing techniques used in text summarization.</w:t>
       </w:r>
+      <w:bookmarkEnd w:id="20"/>
     </w:p>
     <w:p>
       <w:pPr>
@@ -11974,39 +11672,7 @@
           <w:sz w:val="24"/>
           <w:szCs w:val="24"/>
         </w:rPr>
-        <w:t>, unnecessary HTML tags and URL links are also filtered off from the text as a part of text preprocessing. Contraction mapping is crucial and this will be handling which are converting short word formats into longer such as “</w:t>
-      </w:r>
-      <w:r>
-        <w:rPr>
-          <w:rFonts w:ascii="Times New Roman" w:hAnsi="Times New Roman" w:cs="Times New Roman"/>
-          <w:sz w:val="24"/>
-          <w:szCs w:val="24"/>
-        </w:rPr>
-        <w:t>aren’t</w:t>
-      </w:r>
-      <w:r>
-        <w:rPr>
-          <w:rFonts w:ascii="Times New Roman" w:hAnsi="Times New Roman" w:cs="Times New Roman"/>
-          <w:sz w:val="24"/>
-          <w:szCs w:val="24"/>
-        </w:rPr>
-        <w:t>” into “</w:t>
-      </w:r>
-      <w:r>
-        <w:rPr>
-          <w:rFonts w:ascii="Times New Roman" w:hAnsi="Times New Roman" w:cs="Times New Roman"/>
-          <w:sz w:val="24"/>
-          <w:szCs w:val="24"/>
-        </w:rPr>
-        <w:t>are not</w:t>
-      </w:r>
-      <w:r>
-        <w:rPr>
-          <w:rFonts w:ascii="Times New Roman" w:hAnsi="Times New Roman" w:cs="Times New Roman"/>
-          <w:sz w:val="24"/>
-          <w:szCs w:val="24"/>
-        </w:rPr>
-        <w:t xml:space="preserve">”. Converting the entire text content into a single case most preferably to lowercase, therefore further character filtration would become very simpler </w:t>
+        <w:t xml:space="preserve">, unnecessary HTML tags and URL links are also filtered off from the text as a part of text preprocessing. Contraction mapping is crucial and this will be handling which are converting short word formats into longer such as “aren’t” into “are not”. Converting the entire text content into a single case most preferably to lowercase, therefore further character filtration would become very simpler </w:t>
       </w:r>
       <w:r>
         <w:rPr>
@@ -12065,16 +11731,426 @@
         </w:numPr>
         <w:spacing w:line="360" w:lineRule="auto"/>
       </w:pPr>
-      <w:bookmarkStart w:id="17" w:name="_Toc118908195"/>
-      <w:r>
-        <w:t>EVALUATION APPROACHES</w:t>
-      </w:r>
-      <w:bookmarkStart w:id="18" w:name="_GoBack"/>
-      <w:bookmarkEnd w:id="17"/>
-      <w:bookmarkEnd w:id="18"/>
-    </w:p>
-    <w:p/>
-    <w:p/>
+      <w:bookmarkStart w:id="21" w:name="_Toc119849130"/>
+      <w:r>
+        <w:t xml:space="preserve">EVALUATION </w:t>
+      </w:r>
+      <w:bookmarkEnd w:id="21"/>
+      <w:r>
+        <w:t>TECHNIQUES</w:t>
+      </w:r>
+    </w:p>
+    <w:p>
+      <w:pPr>
+        <w:spacing w:line="360" w:lineRule="auto"/>
+        <w:jc w:val="both"/>
+        <w:rPr>
+          <w:rFonts w:ascii="Times New Roman" w:hAnsi="Times New Roman" w:cs="Times New Roman"/>
+          <w:sz w:val="24"/>
+          <w:szCs w:val="24"/>
+        </w:rPr>
+      </w:pPr>
+      <w:r>
+        <w:rPr>
+          <w:rFonts w:ascii="Times New Roman" w:hAnsi="Times New Roman" w:cs="Times New Roman"/>
+          <w:sz w:val="24"/>
+          <w:szCs w:val="24"/>
+        </w:rPr>
+        <w:t>Model evaluation is one of the essential elements since it serves as a benchmark for the quality of the investigation.</w:t>
+      </w:r>
+      <w:r>
+        <w:rPr>
+          <w:rFonts w:ascii="Times New Roman" w:hAnsi="Times New Roman" w:cs="Times New Roman"/>
+          <w:sz w:val="24"/>
+          <w:szCs w:val="24"/>
+        </w:rPr>
+        <w:t xml:space="preserve"> In the domain of abstractive text summarization, evaluation techniques are quite different and limited. The mostly used evaluation techniques will be discussed below.</w:t>
+      </w:r>
+    </w:p>
+    <w:p>
+      <w:pPr>
+        <w:spacing w:line="360" w:lineRule="auto"/>
+        <w:jc w:val="both"/>
+        <w:rPr>
+          <w:rFonts w:ascii="Times New Roman" w:hAnsi="Times New Roman" w:cs="Times New Roman"/>
+          <w:sz w:val="24"/>
+          <w:szCs w:val="24"/>
+        </w:rPr>
+      </w:pPr>
+      <w:r>
+        <w:rPr>
+          <w:rFonts w:ascii="Times New Roman" w:hAnsi="Times New Roman" w:cs="Times New Roman"/>
+          <w:sz w:val="24"/>
+          <w:szCs w:val="24"/>
+        </w:rPr>
+        <w:tab/>
+      </w:r>
+      <w:r>
+        <w:rPr>
+          <w:rFonts w:ascii="Times New Roman" w:hAnsi="Times New Roman" w:cs="Times New Roman"/>
+          <w:sz w:val="24"/>
+          <w:szCs w:val="24"/>
+        </w:rPr>
+        <w:t>The general evaluation metrics scores in the case of machine translation for text summarization are BLEU and ROUGE. A precision-focused score, BLEU is defined as follows.</w:t>
+      </w:r>
+      <w:r>
+        <w:rPr>
+          <w:rFonts w:ascii="Times New Roman" w:hAnsi="Times New Roman" w:cs="Times New Roman"/>
+          <w:sz w:val="24"/>
+          <w:szCs w:val="24"/>
+        </w:rPr>
+        <w:t xml:space="preserve"> </w:t>
+      </w:r>
+      <w:r>
+        <w:rPr>
+          <w:rFonts w:ascii="Times New Roman" w:hAnsi="Times New Roman" w:cs="Times New Roman"/>
+          <w:sz w:val="24"/>
+          <w:szCs w:val="24"/>
+        </w:rPr>
+        <w:fldChar w:fldCharType="begin"/>
+      </w:r>
+      <w:r>
+        <w:rPr>
+          <w:rFonts w:ascii="Times New Roman" w:hAnsi="Times New Roman" w:cs="Times New Roman"/>
+          <w:sz w:val="24"/>
+          <w:szCs w:val="24"/>
+        </w:rPr>
+        <w:instrText xml:space="preserve"> ADDIN ZOTERO_ITEM CSL_CITATION {"citationID":"vgWO6mTg","properties":{"formattedCitation":"(Etemad, Abidi and Chhabra, 2021)","plainCitation":"(Etemad, Abidi and Chhabra, 2021)","noteIndex":0},"citationItems":[{"id":53,"uris":["http://zotero.org/users/local/70QdCwYM/items/8ZSE9ESV"],"itemData":{"id":53,"type":"paper-conference","container-title":"2021 9th International Conference on Reliability, Infocom Technologies and Optimization (Trends and Future Directions) (ICRITO)","DOI":"10.1109/ICRITO51393.2021.9596500","event-place":"Noida, India","event-title":"2021 9th International Conference on Reliability, Infocom Technologies and Optimization (Trends and Future Directions) (ICRITO)","ISBN":"978-1-66541-703-7","page":"1-6","publisher":"IEEE","publisher-place":"Noida, India","source":"DOI.org (Crossref)","title":"A Review on Abstractive Text Summarization Using Deep Learning","URL":"https://ieeexplore.ieee.org/document/9596500/","author":[{"family":"Etemad","given":"Abdul Ghafoor"},{"family":"Abidi","given":"Ali Imam"},{"family":"Chhabra","given":"Megha"}],"accessed":{"date-parts":[["2022",10,10]]},"issued":{"date-parts":[["2021",9,3]]}}}],"schema":"https://github.com/citation-style-language/schema/raw/master/csl-citation.json"} </w:instrText>
+      </w:r>
+      <w:r>
+        <w:rPr>
+          <w:rFonts w:ascii="Times New Roman" w:hAnsi="Times New Roman" w:cs="Times New Roman"/>
+          <w:sz w:val="24"/>
+          <w:szCs w:val="24"/>
+        </w:rPr>
+        <w:fldChar w:fldCharType="separate"/>
+      </w:r>
+      <w:r>
+        <w:rPr>
+          <w:rFonts w:ascii="Times New Roman" w:hAnsi="Times New Roman" w:cs="Times New Roman"/>
+          <w:sz w:val="24"/>
+        </w:rPr>
+        <w:t>(Etemad, Abidi and Chhabra, 2021)</w:t>
+      </w:r>
+      <w:r>
+        <w:rPr>
+          <w:rFonts w:ascii="Times New Roman" w:hAnsi="Times New Roman" w:cs="Times New Roman"/>
+          <w:sz w:val="24"/>
+          <w:szCs w:val="24"/>
+        </w:rPr>
+        <w:fldChar w:fldCharType="end"/>
+      </w:r>
+      <w:r>
+        <w:rPr>
+          <w:rFonts w:ascii="Times New Roman" w:hAnsi="Times New Roman" w:cs="Times New Roman"/>
+          <w:sz w:val="24"/>
+          <w:szCs w:val="24"/>
+        </w:rPr>
+        <w:t>.</w:t>
+      </w:r>
+    </w:p>
+    <w:p>
+      <w:pPr>
+        <w:spacing w:line="360" w:lineRule="auto"/>
+        <w:jc w:val="both"/>
+        <w:rPr>
+          <w:rFonts w:ascii="Times New Roman" w:hAnsi="Times New Roman" w:cs="Times New Roman"/>
+          <w:sz w:val="24"/>
+          <w:szCs w:val="24"/>
+        </w:rPr>
+      </w:pPr>
+      <m:oMathPara>
+        <m:oMath>
+          <m:r>
+            <w:rPr>
+              <w:rFonts w:ascii="Cambria Math" w:hAnsi="Cambria Math" w:cs="Times New Roman"/>
+              <w:sz w:val="24"/>
+              <w:szCs w:val="24"/>
+            </w:rPr>
+            <m:t>BLEU=</m:t>
+          </m:r>
+          <m:f>
+            <m:fPr>
+              <m:ctrlPr>
+                <w:rPr>
+                  <w:rFonts w:ascii="Cambria Math" w:hAnsi="Cambria Math" w:cs="Times New Roman"/>
+                  <w:i/>
+                  <w:sz w:val="24"/>
+                  <w:szCs w:val="24"/>
+                </w:rPr>
+              </m:ctrlPr>
+            </m:fPr>
+            <m:num>
+              <m:r>
+                <w:rPr>
+                  <w:rFonts w:ascii="Cambria Math" w:hAnsi="Cambria Math" w:cs="Times New Roman"/>
+                  <w:sz w:val="24"/>
+                  <w:szCs w:val="24"/>
+                </w:rPr>
+                <m:t>Number of words in the summary which are in gold standard</m:t>
+              </m:r>
+            </m:num>
+            <m:den>
+              <m:r>
+                <w:rPr>
+                  <w:rFonts w:ascii="Cambria Math" w:hAnsi="Cambria Math" w:cs="Times New Roman"/>
+                  <w:sz w:val="24"/>
+                  <w:szCs w:val="24"/>
+                </w:rPr>
+                <m:t>Total number of words in the summary</m:t>
+              </m:r>
+            </m:den>
+          </m:f>
+        </m:oMath>
+      </m:oMathPara>
+    </w:p>
+    <w:p>
+      <w:pPr>
+        <w:spacing w:line="360" w:lineRule="auto"/>
+        <w:jc w:val="center"/>
+        <w:rPr>
+          <w:rFonts w:ascii="Times New Roman" w:hAnsi="Times New Roman" w:cs="Times New Roman"/>
+          <w:i/>
+          <w:sz w:val="24"/>
+          <w:szCs w:val="24"/>
+        </w:rPr>
+      </w:pPr>
+      <w:r>
+        <w:rPr>
+          <w:rFonts w:ascii="Times New Roman" w:hAnsi="Times New Roman" w:cs="Times New Roman"/>
+          <w:i/>
+          <w:sz w:val="24"/>
+          <w:szCs w:val="24"/>
+        </w:rPr>
+        <w:t>Equation 6.1: Calculating BLEU evaluation metric</w:t>
+      </w:r>
+    </w:p>
+    <w:p>
+      <w:pPr>
+        <w:spacing w:line="360" w:lineRule="auto"/>
+        <w:jc w:val="both"/>
+        <w:rPr>
+          <w:rFonts w:ascii="Times New Roman" w:hAnsi="Times New Roman" w:cs="Times New Roman"/>
+          <w:sz w:val="24"/>
+          <w:szCs w:val="24"/>
+        </w:rPr>
+      </w:pPr>
+      <w:r>
+        <w:rPr>
+          <w:rFonts w:ascii="Times New Roman" w:hAnsi="Times New Roman" w:cs="Times New Roman"/>
+          <w:sz w:val="24"/>
+          <w:szCs w:val="24"/>
+        </w:rPr>
+        <w:tab/>
+      </w:r>
+      <w:r>
+        <w:rPr>
+          <w:rFonts w:ascii="Times New Roman" w:hAnsi="Times New Roman" w:cs="Times New Roman"/>
+          <w:sz w:val="24"/>
+          <w:szCs w:val="24"/>
+        </w:rPr>
+        <w:t xml:space="preserve">Different versions of ROUGE exist, including ROUGE-1, ROUGE-N, ROUGE-L, and ROUGE-S. For example, ROUGE-L considers the longest common sequence, whereas ROUGE-S and ROUGE-SU consider skip sequences. </w:t>
+      </w:r>
+      <w:r>
+        <w:rPr>
+          <w:rFonts w:ascii="Times New Roman" w:hAnsi="Times New Roman" w:cs="Times New Roman"/>
+          <w:sz w:val="24"/>
+          <w:szCs w:val="24"/>
+        </w:rPr>
+        <w:fldChar w:fldCharType="begin"/>
+      </w:r>
+      <w:r>
+        <w:rPr>
+          <w:rFonts w:ascii="Times New Roman" w:hAnsi="Times New Roman" w:cs="Times New Roman"/>
+          <w:sz w:val="24"/>
+          <w:szCs w:val="24"/>
+        </w:rPr>
+        <w:instrText xml:space="preserve"> ADDIN ZOTERO_ITEM CSL_CITATION {"citationID":"GafzfwBm","properties":{"formattedCitation":"(Etemad, Abidi and Chhabra, 2021)","plainCitation":"(Etemad, Abidi and Chhabra, 2021)","noteIndex":0},"citationItems":[{"id":53,"uris":["http://zotero.org/users/local/70QdCwYM/items/8ZSE9ESV"],"itemData":{"id":53,"type":"paper-conference","container-title":"2021 9th International Conference on Reliability, Infocom Technologies and Optimization (Trends and Future Directions) (ICRITO)","DOI":"10.1109/ICRITO51393.2021.9596500","event-place":"Noida, India","event-title":"2021 9th International Conference on Reliability, Infocom Technologies and Optimization (Trends and Future Directions) (ICRITO)","ISBN":"978-1-66541-703-7","page":"1-6","publisher":"IEEE","publisher-place":"Noida, India","source":"DOI.org (Crossref)","title":"A Review on Abstractive Text Summarization Using Deep Learning","URL":"https://ieeexplore.ieee.org/document/9596500/","author":[{"family":"Etemad","given":"Abdul Ghafoor"},{"family":"Abidi","given":"Ali Imam"},{"family":"Chhabra","given":"Megha"}],"accessed":{"date-parts":[["2022",10,10]]},"issued":{"date-parts":[["2021",9,3]]}}}],"schema":"https://github.com/citation-style-language/schema/raw/master/csl-citation.json"} </w:instrText>
+      </w:r>
+      <w:r>
+        <w:rPr>
+          <w:rFonts w:ascii="Times New Roman" w:hAnsi="Times New Roman" w:cs="Times New Roman"/>
+          <w:sz w:val="24"/>
+          <w:szCs w:val="24"/>
+        </w:rPr>
+        <w:fldChar w:fldCharType="separate"/>
+      </w:r>
+      <w:r>
+        <w:rPr>
+          <w:rFonts w:ascii="Times New Roman" w:hAnsi="Times New Roman" w:cs="Times New Roman"/>
+          <w:sz w:val="24"/>
+        </w:rPr>
+        <w:t>(Etemad, Abidi and Chhabra, 2021)</w:t>
+      </w:r>
+      <w:r>
+        <w:rPr>
+          <w:rFonts w:ascii="Times New Roman" w:hAnsi="Times New Roman" w:cs="Times New Roman"/>
+          <w:sz w:val="24"/>
+          <w:szCs w:val="24"/>
+        </w:rPr>
+        <w:fldChar w:fldCharType="end"/>
+      </w:r>
+      <w:r>
+        <w:rPr>
+          <w:rFonts w:ascii="Times New Roman" w:hAnsi="Times New Roman" w:cs="Times New Roman"/>
+          <w:sz w:val="24"/>
+          <w:szCs w:val="24"/>
+        </w:rPr>
+        <w:t>.</w:t>
+      </w:r>
+    </w:p>
+    <w:p>
+      <w:pPr>
+        <w:spacing w:line="360" w:lineRule="auto"/>
+        <w:jc w:val="both"/>
+        <w:rPr>
+          <w:rFonts w:ascii="Times New Roman" w:hAnsi="Times New Roman" w:cs="Times New Roman"/>
+          <w:sz w:val="24"/>
+          <w:szCs w:val="24"/>
+        </w:rPr>
+      </w:pPr>
+      <w:r>
+        <w:rPr>
+          <w:rFonts w:ascii="Times New Roman" w:hAnsi="Times New Roman" w:cs="Times New Roman"/>
+          <w:sz w:val="24"/>
+          <w:szCs w:val="24"/>
+        </w:rPr>
+        <w:tab/>
+      </w:r>
+      <w:r>
+        <w:rPr>
+          <w:rFonts w:ascii="Times New Roman" w:hAnsi="Times New Roman" w:cs="Times New Roman"/>
+          <w:sz w:val="24"/>
+          <w:szCs w:val="24"/>
+        </w:rPr>
+        <w:fldChar w:fldCharType="begin"/>
+      </w:r>
+      <w:r>
+        <w:rPr>
+          <w:rFonts w:ascii="Times New Roman" w:hAnsi="Times New Roman" w:cs="Times New Roman"/>
+          <w:sz w:val="24"/>
+          <w:szCs w:val="24"/>
+        </w:rPr>
+        <w:instrText xml:space="preserve"> ADDIN ZOTERO_ITEM CSL_CITATION {"citationID":"dock4Rgk","properties":{"formattedCitation":"(Steinberger and Jezek, 2009)","plainCitation":"(Steinberger and Jezek, 2009)","noteIndex":0},"citationItems":[{"id":78,"uris":["http://zotero.org/users/local/70QdCwYM/items/ULVLJIHC"],"itemData":{"id":78,"type":"article-journal","container-title":"Comput. Informatics","issue":"2","page":"251–275","title":"Evaluation Measures for Text Summarization","volume":"28","author":[{"family":"Steinberger","given":"Josef"},{"family":"Jezek","given":"Karel"}],"issued":{"date-parts":[["2009"]]}}}],"schema":"https://github.com/citation-style-language/schema/raw/master/csl-citation.json"} </w:instrText>
+      </w:r>
+      <w:r>
+        <w:rPr>
+          <w:rFonts w:ascii="Times New Roman" w:hAnsi="Times New Roman" w:cs="Times New Roman"/>
+          <w:sz w:val="24"/>
+          <w:szCs w:val="24"/>
+        </w:rPr>
+        <w:fldChar w:fldCharType="separate"/>
+      </w:r>
+      <w:r>
+        <w:rPr>
+          <w:rFonts w:ascii="Times New Roman" w:hAnsi="Times New Roman" w:cs="Times New Roman"/>
+          <w:sz w:val="24"/>
+          <w:szCs w:val="24"/>
+        </w:rPr>
+        <w:t>(Steinberger and Jezek, 2009)</w:t>
+      </w:r>
+      <w:r>
+        <w:rPr>
+          <w:rFonts w:ascii="Times New Roman" w:hAnsi="Times New Roman" w:cs="Times New Roman"/>
+          <w:sz w:val="24"/>
+          <w:szCs w:val="24"/>
+        </w:rPr>
+        <w:fldChar w:fldCharType="end"/>
+      </w:r>
+      <w:r>
+        <w:rPr>
+          <w:rFonts w:ascii="Times New Roman" w:hAnsi="Times New Roman" w:cs="Times New Roman"/>
+          <w:sz w:val="24"/>
+          <w:szCs w:val="24"/>
+        </w:rPr>
+        <w:t xml:space="preserve"> Out of both of these evaluation metrics ROUGE score demonstrates the best performance for text summarization as compared to BLEU</w:t>
+      </w:r>
+      <w:r>
+        <w:rPr>
+          <w:rFonts w:ascii="Times New Roman" w:hAnsi="Times New Roman" w:cs="Times New Roman"/>
+          <w:sz w:val="24"/>
+          <w:szCs w:val="24"/>
+        </w:rPr>
+        <w:t>.</w:t>
+      </w:r>
+      <w:r>
+        <w:rPr>
+          <w:rFonts w:ascii="Times New Roman" w:hAnsi="Times New Roman" w:cs="Times New Roman"/>
+          <w:sz w:val="24"/>
+          <w:szCs w:val="24"/>
+        </w:rPr>
+        <w:t xml:space="preserve"> </w:t>
+      </w:r>
+      <w:r>
+        <w:rPr>
+          <w:rFonts w:ascii="Times New Roman" w:hAnsi="Times New Roman" w:cs="Times New Roman"/>
+          <w:b/>
+          <w:sz w:val="24"/>
+          <w:szCs w:val="24"/>
+        </w:rPr>
+        <w:fldChar w:fldCharType="begin"/>
+      </w:r>
+      <w:r>
+        <w:rPr>
+          <w:rFonts w:ascii="Times New Roman" w:hAnsi="Times New Roman" w:cs="Times New Roman"/>
+          <w:b/>
+          <w:sz w:val="24"/>
+          <w:szCs w:val="24"/>
+        </w:rPr>
+        <w:instrText xml:space="preserve"> ADDIN ZOTERO_ITEM CSL_CITATION {"citationID":"KuuKrpnP","properties":{"formattedCitation":"(Lin, 2004)","plainCitation":"(Lin, 2004)","noteIndex":0},"citationItems":[{"id":96,"uris":["http://zotero.org/users/local/70QdCwYM/items/R33H39RT"],"itemData":{"id":96,"type":"article-journal","abstract":"ROUGE stands for Recall-Oriented Understudy for Gisting Evaluation. It includes measures to automatically determine the quality of a summary by comparing it to other (ideal) summaries created by humans. The measures count the number of overlapping units such as n-gram, word sequences, and word pairs between the computer-generated summary to be evaluated and the ideal summaries created by humans. This paper introduces four different ROUGE measures: ROUGE-N, ROUGE-L, ROUGE-W, and ROUGE-S included in the ROUGE summarization evaluation package and their evaluatio ns. Three of them have been used in the Document Understanding Conference (DUC) 2004, a large-scale summarization evaluation sponsored by NIST.","language":"en","page":"8","source":"Zotero","title":"ROUGE: A Package for Automatic Evaluation of Summaries","author":[{"family":"Lin","given":"Chin-Yew"}],"issued":{"date-parts":[["2004",7,25]]}}}],"schema":"https://github.com/citation-style-language/schema/raw/master/csl-citation.json"} </w:instrText>
+      </w:r>
+      <w:r>
+        <w:rPr>
+          <w:rFonts w:ascii="Times New Roman" w:hAnsi="Times New Roman" w:cs="Times New Roman"/>
+          <w:b/>
+          <w:sz w:val="24"/>
+          <w:szCs w:val="24"/>
+        </w:rPr>
+        <w:fldChar w:fldCharType="separate"/>
+      </w:r>
+      <w:r>
+        <w:rPr>
+          <w:rFonts w:ascii="Times New Roman" w:hAnsi="Times New Roman" w:cs="Times New Roman"/>
+          <w:sz w:val="24"/>
+        </w:rPr>
+        <w:t>(Lin, 2004)</w:t>
+      </w:r>
+      <w:r>
+        <w:rPr>
+          <w:rFonts w:ascii="Times New Roman" w:hAnsi="Times New Roman" w:cs="Times New Roman"/>
+          <w:b/>
+          <w:sz w:val="24"/>
+          <w:szCs w:val="24"/>
+        </w:rPr>
+        <w:fldChar w:fldCharType="end"/>
+      </w:r>
+      <w:r>
+        <w:rPr>
+          <w:rFonts w:ascii="Times New Roman" w:hAnsi="Times New Roman" w:cs="Times New Roman"/>
+          <w:b/>
+          <w:sz w:val="24"/>
+          <w:szCs w:val="24"/>
+        </w:rPr>
+        <w:t xml:space="preserve"> </w:t>
+      </w:r>
+      <w:r>
+        <w:rPr>
+          <w:rFonts w:ascii="Times New Roman" w:hAnsi="Times New Roman" w:cs="Times New Roman"/>
+          <w:sz w:val="24"/>
+          <w:szCs w:val="24"/>
+        </w:rPr>
+        <w:t xml:space="preserve">claims that they introduced ROUGE, an evaluation package for summarization, and carried out </w:t>
+      </w:r>
+      <w:r>
+        <w:rPr>
+          <w:rFonts w:ascii="Times New Roman" w:hAnsi="Times New Roman" w:cs="Times New Roman"/>
+          <w:sz w:val="24"/>
+          <w:szCs w:val="24"/>
+        </w:rPr>
+        <w:lastRenderedPageBreak/>
+        <w:t>thorough evaluations of the automated measures present in the ROUGE package using three years' worth of DUC data.</w:t>
+      </w:r>
+    </w:p>
     <w:p>
       <w:pPr>
         <w:pStyle w:val="Heading1"/>
@@ -12082,6 +12158,24 @@
           <w:ilvl w:val="0"/>
           <w:numId w:val="15"/>
         </w:numPr>
+        <w:spacing w:line="360" w:lineRule="auto"/>
+      </w:pPr>
+      <w:bookmarkStart w:id="22" w:name="_Toc119849131"/>
+      <w:r>
+        <w:t>CHAPTER SUMMAR</w:t>
+      </w:r>
+      <w:r>
+        <w:t>Y</w:t>
+      </w:r>
+      <w:bookmarkEnd w:id="22"/>
+    </w:p>
+    <w:p>
+      <w:pPr>
+        <w:spacing w:line="360" w:lineRule="auto"/>
+        <w:jc w:val="both"/>
+        <w:rPr>
+          <w:rFonts w:ascii="Times New Roman" w:hAnsi="Times New Roman" w:cs="Times New Roman"/>
+        </w:rPr>
         <w:sectPr>
           <w:headerReference w:type="default" r:id="rId15"/>
           <w:headerReference w:type="first" r:id="rId16"/>
@@ -12094,14 +12188,24 @@
           <w:docGrid w:linePitch="360"/>
         </w:sectPr>
       </w:pPr>
-      <w:bookmarkStart w:id="19" w:name="_Toc118908196"/>
-      <w:r>
-        <w:t>CHAPTER SUMMAR</w:t>
-      </w:r>
-      <w:r>
-        <w:t>Y</w:t>
-      </w:r>
-      <w:bookmarkEnd w:id="19"/>
+      <w:r>
+        <w:rPr>
+          <w:rFonts w:ascii="Times New Roman" w:hAnsi="Times New Roman" w:cs="Times New Roman"/>
+          <w:sz w:val="24"/>
+          <w:szCs w:val="24"/>
+        </w:rPr>
+        <w:t>The problem, technology domains, prior work, and assessment strategies were all broken down in a concept map at the beginning of this chapter. Then, these four areas were further divided into subtopics and examined based</w:t>
+      </w:r>
+      <w:bookmarkStart w:id="23" w:name="_GoBack"/>
+      <w:bookmarkEnd w:id="23"/>
+      <w:r>
+        <w:rPr>
+          <w:rFonts w:ascii="Times New Roman" w:hAnsi="Times New Roman" w:cs="Times New Roman"/>
+          <w:sz w:val="24"/>
+          <w:szCs w:val="24"/>
+        </w:rPr>
+        <w:t xml:space="preserve"> on the research and ideas presented in earlier works of literature. A critical analysis of all the literature has been conducted, contrasting the likes and dislikes of earlier research, potential future work described in the literature, and unique approaches that the author of this study proposes as potentials not before explored.</w:t>
+      </w:r>
     </w:p>
     <w:p>
       <w:pPr>
@@ -12113,7 +12217,7 @@
           <w:szCs w:val="24"/>
         </w:rPr>
       </w:pPr>
-      <w:bookmarkStart w:id="20" w:name="_Toc118908197"/>
+      <w:bookmarkStart w:id="24" w:name="_Toc119849132"/>
       <w:r>
         <w:rPr>
           <w:rFonts w:cs="Times New Roman"/>
@@ -12123,7 +12227,7 @@
         <w:lastRenderedPageBreak/>
         <w:t>REFERENCES</w:t>
       </w:r>
-      <w:bookmarkEnd w:id="20"/>
+      <w:bookmarkEnd w:id="24"/>
     </w:p>
     <w:p>
       <w:pPr>
@@ -12142,53 +12246,12 @@
       <w:r>
         <w:fldChar w:fldCharType="separate"/>
       </w:r>
-      <w:proofErr w:type="spellStart"/>
-      <w:r>
-        <w:rPr>
-          <w:rFonts w:ascii="Times New Roman" w:hAnsi="Times New Roman" w:cs="Times New Roman"/>
-          <w:sz w:val="24"/>
-        </w:rPr>
-        <w:t>Abolghasemi</w:t>
-      </w:r>
-      <w:proofErr w:type="spellEnd"/>
-      <w:r>
-        <w:rPr>
-          <w:rFonts w:ascii="Times New Roman" w:hAnsi="Times New Roman" w:cs="Times New Roman"/>
-          <w:sz w:val="24"/>
-        </w:rPr>
-        <w:t xml:space="preserve">, M., </w:t>
-      </w:r>
-      <w:proofErr w:type="spellStart"/>
-      <w:r>
-        <w:rPr>
-          <w:rFonts w:ascii="Times New Roman" w:hAnsi="Times New Roman" w:cs="Times New Roman"/>
-          <w:sz w:val="24"/>
-        </w:rPr>
-        <w:t>Dadkhah</w:t>
-      </w:r>
-      <w:proofErr w:type="spellEnd"/>
-      <w:r>
-        <w:rPr>
-          <w:rFonts w:ascii="Times New Roman" w:hAnsi="Times New Roman" w:cs="Times New Roman"/>
-          <w:sz w:val="24"/>
-        </w:rPr>
-        <w:t xml:space="preserve">, C. and </w:t>
-      </w:r>
-      <w:proofErr w:type="spellStart"/>
-      <w:r>
-        <w:rPr>
-          <w:rFonts w:ascii="Times New Roman" w:hAnsi="Times New Roman" w:cs="Times New Roman"/>
-          <w:sz w:val="24"/>
-        </w:rPr>
-        <w:t>Tohidi</w:t>
-      </w:r>
-      <w:proofErr w:type="spellEnd"/>
-      <w:r>
-        <w:rPr>
-          <w:rFonts w:ascii="Times New Roman" w:hAnsi="Times New Roman" w:cs="Times New Roman"/>
-          <w:sz w:val="24"/>
-        </w:rPr>
-        <w:t xml:space="preserve">, N. (2022). HTS-DL: Hybrid Text Summarization System using Deep Learning. </w:t>
+      <w:r>
+        <w:rPr>
+          <w:rFonts w:ascii="Times New Roman" w:hAnsi="Times New Roman" w:cs="Times New Roman"/>
+          <w:sz w:val="24"/>
+        </w:rPr>
+        <w:t xml:space="preserve">Abolghasemi, M., Dadkhah, C. and Tohidi, N. (2022). HTS-DL: Hybrid Text Summarization System using Deep Learning. </w:t>
       </w:r>
       <w:r>
         <w:rPr>
@@ -12215,53 +12278,12 @@
           <w:sz w:val="24"/>
         </w:rPr>
       </w:pPr>
-      <w:proofErr w:type="spellStart"/>
-      <w:r>
-        <w:rPr>
-          <w:rFonts w:ascii="Times New Roman" w:hAnsi="Times New Roman" w:cs="Times New Roman"/>
-          <w:sz w:val="24"/>
-        </w:rPr>
-        <w:t>Alsaqer</w:t>
-      </w:r>
-      <w:proofErr w:type="spellEnd"/>
-      <w:r>
-        <w:rPr>
-          <w:rFonts w:ascii="Times New Roman" w:hAnsi="Times New Roman" w:cs="Times New Roman"/>
-          <w:sz w:val="24"/>
-        </w:rPr>
-        <w:t xml:space="preserve">, A.F. and </w:t>
-      </w:r>
-      <w:proofErr w:type="spellStart"/>
-      <w:r>
-        <w:rPr>
-          <w:rFonts w:ascii="Times New Roman" w:hAnsi="Times New Roman" w:cs="Times New Roman"/>
-          <w:sz w:val="24"/>
-        </w:rPr>
-        <w:t>Sasi</w:t>
-      </w:r>
-      <w:proofErr w:type="spellEnd"/>
-      <w:r>
-        <w:rPr>
-          <w:rFonts w:ascii="Times New Roman" w:hAnsi="Times New Roman" w:cs="Times New Roman"/>
-          <w:sz w:val="24"/>
-        </w:rPr>
-        <w:t xml:space="preserve">, S. (2017). Movie review summarization and sentiment analysis using </w:t>
-      </w:r>
-      <w:proofErr w:type="spellStart"/>
-      <w:r>
-        <w:rPr>
-          <w:rFonts w:ascii="Times New Roman" w:hAnsi="Times New Roman" w:cs="Times New Roman"/>
-          <w:sz w:val="24"/>
-        </w:rPr>
-        <w:t>rapidminer</w:t>
-      </w:r>
-      <w:proofErr w:type="spellEnd"/>
-      <w:r>
-        <w:rPr>
-          <w:rFonts w:ascii="Times New Roman" w:hAnsi="Times New Roman" w:cs="Times New Roman"/>
-          <w:sz w:val="24"/>
-        </w:rPr>
-        <w:t xml:space="preserve">. </w:t>
+      <w:r>
+        <w:rPr>
+          <w:rFonts w:ascii="Times New Roman" w:hAnsi="Times New Roman" w:cs="Times New Roman"/>
+          <w:sz w:val="24"/>
+        </w:rPr>
+        <w:t xml:space="preserve">Alsaqer, A.F. and Sasi, S. (2017). Movie review summarization and sentiment analysis using rapidminer. </w:t>
       </w:r>
       <w:r>
         <w:rPr>
@@ -12270,9 +12292,31 @@
           <w:iCs/>
           <w:sz w:val="24"/>
         </w:rPr>
-        <w:t>2017 International Conference on Networks &amp; Advances in Computational Technologies (</w:t>
-      </w:r>
-      <w:proofErr w:type="spellStart"/>
+        <w:t>2017 International Conference on Networks &amp; Advances in Computational Technologies (NetACT)</w:t>
+      </w:r>
+      <w:r>
+        <w:rPr>
+          <w:rFonts w:ascii="Times New Roman" w:hAnsi="Times New Roman" w:cs="Times New Roman"/>
+          <w:sz w:val="24"/>
+        </w:rPr>
+        <w:t>. July 2017. Thiruvanthapuram, India: IEEE, 329–335. Available from https://doi.org/10.1109/NETACT.2017.8076790 [Accessed 10 October 2022].</w:t>
+      </w:r>
+    </w:p>
+    <w:p>
+      <w:pPr>
+        <w:pStyle w:val="Bibliography"/>
+        <w:rPr>
+          <w:rFonts w:ascii="Times New Roman" w:hAnsi="Times New Roman" w:cs="Times New Roman"/>
+          <w:sz w:val="24"/>
+        </w:rPr>
+      </w:pPr>
+      <w:r>
+        <w:rPr>
+          <w:rFonts w:ascii="Times New Roman" w:hAnsi="Times New Roman" w:cs="Times New Roman"/>
+          <w:sz w:val="24"/>
+        </w:rPr>
+        <w:t xml:space="preserve">Barna, N.H. and Heickal, H. (2022). An Automatic Abstractive Text Summarization System. </w:t>
+      </w:r>
       <w:r>
         <w:rPr>
           <w:rFonts w:ascii="Times New Roman" w:hAnsi="Times New Roman" w:cs="Times New Roman"/>
@@ -12280,9 +12324,31 @@
           <w:iCs/>
           <w:sz w:val="24"/>
         </w:rPr>
-        <w:t>NetACT</w:t>
-      </w:r>
-      <w:proofErr w:type="spellEnd"/>
+        <w:t>Dhaka University Journal of Applied Science and Engineering</w:t>
+      </w:r>
+      <w:r>
+        <w:rPr>
+          <w:rFonts w:ascii="Times New Roman" w:hAnsi="Times New Roman" w:cs="Times New Roman"/>
+          <w:sz w:val="24"/>
+        </w:rPr>
+        <w:t>, 6 (2), 39–48. Available from https://doi.org/10.3329/dujase.v6i2.59217.</w:t>
+      </w:r>
+    </w:p>
+    <w:p>
+      <w:pPr>
+        <w:pStyle w:val="Bibliography"/>
+        <w:rPr>
+          <w:rFonts w:ascii="Times New Roman" w:hAnsi="Times New Roman" w:cs="Times New Roman"/>
+          <w:sz w:val="24"/>
+        </w:rPr>
+      </w:pPr>
+      <w:r>
+        <w:rPr>
+          <w:rFonts w:ascii="Times New Roman" w:hAnsi="Times New Roman" w:cs="Times New Roman"/>
+          <w:sz w:val="24"/>
+        </w:rPr>
+        <w:t xml:space="preserve">Boorugu, R., Ramesh, G. and Madhavi, K. (2019). Summarizing Product Reviews Using Nlp Based Text Summarization. </w:t>
+      </w:r>
       <w:r>
         <w:rPr>
           <w:rFonts w:ascii="Times New Roman" w:hAnsi="Times New Roman" w:cs="Times New Roman"/>
@@ -12290,30 +12356,14 @@
           <w:iCs/>
           <w:sz w:val="24"/>
         </w:rPr>
-        <w:t>)</w:t>
-      </w:r>
-      <w:r>
-        <w:rPr>
-          <w:rFonts w:ascii="Times New Roman" w:hAnsi="Times New Roman" w:cs="Times New Roman"/>
-          <w:sz w:val="24"/>
-        </w:rPr>
-        <w:t xml:space="preserve">. July 2017. </w:t>
-      </w:r>
-      <w:proofErr w:type="spellStart"/>
-      <w:r>
-        <w:rPr>
-          <w:rFonts w:ascii="Times New Roman" w:hAnsi="Times New Roman" w:cs="Times New Roman"/>
-          <w:sz w:val="24"/>
-        </w:rPr>
-        <w:t>Thiruvanthapuram</w:t>
-      </w:r>
-      <w:proofErr w:type="spellEnd"/>
-      <w:r>
-        <w:rPr>
-          <w:rFonts w:ascii="Times New Roman" w:hAnsi="Times New Roman" w:cs="Times New Roman"/>
-          <w:sz w:val="24"/>
-        </w:rPr>
-        <w:t>, India: IEEE, 329–335. Available from https://doi.org/10.1109/NETACT.2017.8076790 [Accessed 10 October 2022].</w:t>
+        <w:t>International Journal of Scientific &amp; Technology Research Volume</w:t>
+      </w:r>
+      <w:r>
+        <w:rPr>
+          <w:rFonts w:ascii="Times New Roman" w:hAnsi="Times New Roman" w:cs="Times New Roman"/>
+          <w:sz w:val="24"/>
+        </w:rPr>
+        <w:t>, 8 (10), 1127–1133.</w:t>
       </w:r>
     </w:p>
     <w:p>
@@ -12329,7 +12379,7 @@
           <w:rFonts w:ascii="Times New Roman" w:hAnsi="Times New Roman" w:cs="Times New Roman"/>
           <w:sz w:val="24"/>
         </w:rPr>
-        <w:t xml:space="preserve">Barna, N.H. and Heickal, H. (2022). An Automatic Abstractive Text Summarization System. </w:t>
+        <w:t xml:space="preserve">Brasoveanu, A.M.P. and Andonie, R. (2020). Visualizing Transformers for NLP: A Brief Survey. </w:t>
       </w:r>
       <w:r>
         <w:rPr>
@@ -12338,14 +12388,14 @@
           <w:iCs/>
           <w:sz w:val="24"/>
         </w:rPr>
-        <w:t>Dhaka University Journal of Applied Science and Engineering</w:t>
-      </w:r>
-      <w:r>
-        <w:rPr>
-          <w:rFonts w:ascii="Times New Roman" w:hAnsi="Times New Roman" w:cs="Times New Roman"/>
-          <w:sz w:val="24"/>
-        </w:rPr>
-        <w:t>, 6 (2), 39–48. Available from https://doi.org/10.3329/dujase.v6i2.59217.</w:t>
+        <w:t>2020 24th International Conference Information Visualisation (IV)</w:t>
+      </w:r>
+      <w:r>
+        <w:rPr>
+          <w:rFonts w:ascii="Times New Roman" w:hAnsi="Times New Roman" w:cs="Times New Roman"/>
+          <w:sz w:val="24"/>
+        </w:rPr>
+        <w:t>. September 2020. Melbourne, Australia: IEEE, 270–279. Available from https://doi.org/10.1109/IV51561.2020.00051 [Accessed 2 November 2022].</w:t>
       </w:r>
     </w:p>
     <w:p>
@@ -12361,23 +12411,7 @@
           <w:rFonts w:ascii="Times New Roman" w:hAnsi="Times New Roman" w:cs="Times New Roman"/>
           <w:sz w:val="24"/>
         </w:rPr>
-        <w:t xml:space="preserve">Boorugu, R., Ramesh, G. and Madhavi, K. (2019). Summarizing Product Reviews Using </w:t>
-      </w:r>
-      <w:proofErr w:type="spellStart"/>
-      <w:r>
-        <w:rPr>
-          <w:rFonts w:ascii="Times New Roman" w:hAnsi="Times New Roman" w:cs="Times New Roman"/>
-          <w:sz w:val="24"/>
-        </w:rPr>
-        <w:t>Nlp</w:t>
-      </w:r>
-      <w:proofErr w:type="spellEnd"/>
-      <w:r>
-        <w:rPr>
-          <w:rFonts w:ascii="Times New Roman" w:hAnsi="Times New Roman" w:cs="Times New Roman"/>
-          <w:sz w:val="24"/>
-        </w:rPr>
-        <w:t xml:space="preserve"> Based Text Summarization. </w:t>
+        <w:t xml:space="preserve">Etemad, A.G., Abidi, A.I. and Chhabra, M. (2021). A Review on Abstractive Text Summarization Using Deep Learning. </w:t>
       </w:r>
       <w:r>
         <w:rPr>
@@ -12386,14 +12420,14 @@
           <w:iCs/>
           <w:sz w:val="24"/>
         </w:rPr>
-        <w:t>International Journal of Scientific &amp; Technology Research Volume</w:t>
-      </w:r>
-      <w:r>
-        <w:rPr>
-          <w:rFonts w:ascii="Times New Roman" w:hAnsi="Times New Roman" w:cs="Times New Roman"/>
-          <w:sz w:val="24"/>
-        </w:rPr>
-        <w:t>, 8 (10), 1127–1133.</w:t>
+        <w:t>2021 9th International Conference on Reliability, Infocom Technologies and Optimization (Trends and Future Directions) (ICRITO)</w:t>
+      </w:r>
+      <w:r>
+        <w:rPr>
+          <w:rFonts w:ascii="Times New Roman" w:hAnsi="Times New Roman" w:cs="Times New Roman"/>
+          <w:sz w:val="24"/>
+        </w:rPr>
+        <w:t>. 3 September 2021. Noida, India: IEEE, 1–6. Available from https://doi.org/10.1109/ICRITO51393.2021.9596500 [Accessed 10 October 2022].</w:t>
       </w:r>
     </w:p>
     <w:p>
@@ -12404,37 +12438,12 @@
           <w:sz w:val="24"/>
         </w:rPr>
       </w:pPr>
-      <w:proofErr w:type="spellStart"/>
-      <w:r>
-        <w:rPr>
-          <w:rFonts w:ascii="Times New Roman" w:hAnsi="Times New Roman" w:cs="Times New Roman"/>
-          <w:sz w:val="24"/>
-        </w:rPr>
-        <w:t>Brasoveanu</w:t>
-      </w:r>
-      <w:proofErr w:type="spellEnd"/>
-      <w:r>
-        <w:rPr>
-          <w:rFonts w:ascii="Times New Roman" w:hAnsi="Times New Roman" w:cs="Times New Roman"/>
-          <w:sz w:val="24"/>
-        </w:rPr>
-        <w:t xml:space="preserve">, A.M.P. and </w:t>
-      </w:r>
-      <w:proofErr w:type="spellStart"/>
-      <w:r>
-        <w:rPr>
-          <w:rFonts w:ascii="Times New Roman" w:hAnsi="Times New Roman" w:cs="Times New Roman"/>
-          <w:sz w:val="24"/>
-        </w:rPr>
-        <w:t>Andonie</w:t>
-      </w:r>
-      <w:proofErr w:type="spellEnd"/>
-      <w:r>
-        <w:rPr>
-          <w:rFonts w:ascii="Times New Roman" w:hAnsi="Times New Roman" w:cs="Times New Roman"/>
-          <w:sz w:val="24"/>
-        </w:rPr>
-        <w:t xml:space="preserve">, R. (2020). Visualizing Transformers for NLP: A Brief Survey. </w:t>
+      <w:r>
+        <w:rPr>
+          <w:rFonts w:ascii="Times New Roman" w:hAnsi="Times New Roman" w:cs="Times New Roman"/>
+          <w:sz w:val="24"/>
+        </w:rPr>
+        <w:t xml:space="preserve">Gupta, A. et al. (2021). Automated News Summarization Using Transformers. </w:t>
       </w:r>
       <w:r>
         <w:rPr>
@@ -12443,9 +12452,31 @@
           <w:iCs/>
           <w:sz w:val="24"/>
         </w:rPr>
-        <w:t xml:space="preserve">2020 24th International Conference Information </w:t>
-      </w:r>
-      <w:proofErr w:type="spellStart"/>
+        <w:t>ArXiv</w:t>
+      </w:r>
+      <w:r>
+        <w:rPr>
+          <w:rFonts w:ascii="Times New Roman" w:hAnsi="Times New Roman" w:cs="Times New Roman"/>
+          <w:sz w:val="24"/>
+        </w:rPr>
+        <w:t>, abs/2108.01064.</w:t>
+      </w:r>
+    </w:p>
+    <w:p>
+      <w:pPr>
+        <w:pStyle w:val="Bibliography"/>
+        <w:rPr>
+          <w:rFonts w:ascii="Times New Roman" w:hAnsi="Times New Roman" w:cs="Times New Roman"/>
+          <w:sz w:val="24"/>
+        </w:rPr>
+      </w:pPr>
+      <w:r>
+        <w:rPr>
+          <w:rFonts w:ascii="Times New Roman" w:hAnsi="Times New Roman" w:cs="Times New Roman"/>
+          <w:sz w:val="24"/>
+        </w:rPr>
+        <w:t xml:space="preserve">Gupta, V. and Lehal, G.S. (2010). A Survey of Text Summarization Extractive Techniques. </w:t>
+      </w:r>
       <w:r>
         <w:rPr>
           <w:rFonts w:ascii="Times New Roman" w:hAnsi="Times New Roman" w:cs="Times New Roman"/>
@@ -12453,9 +12484,31 @@
           <w:iCs/>
           <w:sz w:val="24"/>
         </w:rPr>
-        <w:t>Visualisation</w:t>
-      </w:r>
-      <w:proofErr w:type="spellEnd"/>
+        <w:t>Journal of Emerging Technologies in Web Intelligence</w:t>
+      </w:r>
+      <w:r>
+        <w:rPr>
+          <w:rFonts w:ascii="Times New Roman" w:hAnsi="Times New Roman" w:cs="Times New Roman"/>
+          <w:sz w:val="24"/>
+        </w:rPr>
+        <w:t>, 2 (3), 258–268. Available from https://doi.org/10.4304/jetwi.2.3.258-268.</w:t>
+      </w:r>
+    </w:p>
+    <w:p>
+      <w:pPr>
+        <w:pStyle w:val="Bibliography"/>
+        <w:rPr>
+          <w:rFonts w:ascii="Times New Roman" w:hAnsi="Times New Roman" w:cs="Times New Roman"/>
+          <w:sz w:val="24"/>
+        </w:rPr>
+      </w:pPr>
+      <w:r>
+        <w:rPr>
+          <w:rFonts w:ascii="Times New Roman" w:hAnsi="Times New Roman" w:cs="Times New Roman"/>
+          <w:sz w:val="24"/>
+        </w:rPr>
+        <w:t xml:space="preserve">Joy, J. and Selvan, M.P. (2022). A comprehensive study on the performance of different Multi-class Classification Algorithms and Hyperparameter Tuning Techniques using Optuna. </w:t>
+      </w:r>
       <w:r>
         <w:rPr>
           <w:rFonts w:ascii="Times New Roman" w:hAnsi="Times New Roman" w:cs="Times New Roman"/>
@@ -12463,14 +12516,14 @@
           <w:iCs/>
           <w:sz w:val="24"/>
         </w:rPr>
-        <w:t xml:space="preserve"> (IV)</w:t>
-      </w:r>
-      <w:r>
-        <w:rPr>
-          <w:rFonts w:ascii="Times New Roman" w:hAnsi="Times New Roman" w:cs="Times New Roman"/>
-          <w:sz w:val="24"/>
-        </w:rPr>
-        <w:t>. September 2020. Melbourne, Australia: IEEE, 270–279. Available from https://doi.org/10.1109/IV51561.2020.00051 [Accessed 2 November 2022].</w:t>
+        <w:t>2022 International Conference on Computing, Communication, Security and Intelligent Systems (IC3SIS)</w:t>
+      </w:r>
+      <w:r>
+        <w:rPr>
+          <w:rFonts w:ascii="Times New Roman" w:hAnsi="Times New Roman" w:cs="Times New Roman"/>
+          <w:sz w:val="24"/>
+        </w:rPr>
+        <w:t>. 23 June 2022. Kochi, India: IEEE, 1–5. Available from https://doi.org/10.1109/IC3SIS54991.2022.9885695 [Accessed 24 October 2022].</w:t>
       </w:r>
     </w:p>
     <w:p>
@@ -12486,7 +12539,8 @@
           <w:rFonts w:ascii="Times New Roman" w:hAnsi="Times New Roman" w:cs="Times New Roman"/>
           <w:sz w:val="24"/>
         </w:rPr>
-        <w:t xml:space="preserve">Etemad, A.G., Abidi, A.I. and Chhabra, M. (2021). A Review on Abstractive Text Summarization Using Deep Learning. </w:t>
+        <w:lastRenderedPageBreak/>
+        <w:t xml:space="preserve">Khan, A. et al. (2020). Movie Review Summarization Using Supervised Learning and Graph-Based Ranking Algorithm. </w:t>
       </w:r>
       <w:r>
         <w:rPr>
@@ -12495,14 +12549,14 @@
           <w:iCs/>
           <w:sz w:val="24"/>
         </w:rPr>
-        <w:t>2021 9th International Conference on Reliability, Infocom Technologies and Optimization (Trends and Future Directions) (ICRITO)</w:t>
-      </w:r>
-      <w:r>
-        <w:rPr>
-          <w:rFonts w:ascii="Times New Roman" w:hAnsi="Times New Roman" w:cs="Times New Roman"/>
-          <w:sz w:val="24"/>
-        </w:rPr>
-        <w:t>. 3 September 2021. Noida, India: IEEE, 1–6. Available from https://doi.org/10.1109/ICRITO51393.2021.9596500 [Accessed 10 October 2022].</w:t>
+        <w:t>Computational Intelligence and Neuroscience</w:t>
+      </w:r>
+      <w:r>
+        <w:rPr>
+          <w:rFonts w:ascii="Times New Roman" w:hAnsi="Times New Roman" w:cs="Times New Roman"/>
+          <w:sz w:val="24"/>
+        </w:rPr>
+        <w:t>, 2020, 7526580. Available from https://doi.org/10.1155/2020/7526580.</w:t>
       </w:r>
     </w:p>
     <w:p>
@@ -12518,9 +12572,8 @@
           <w:rFonts w:ascii="Times New Roman" w:hAnsi="Times New Roman" w:cs="Times New Roman"/>
           <w:sz w:val="24"/>
         </w:rPr>
-        <w:t xml:space="preserve">Gupta, A. et al. (2021). Automated News Summarization Using Transformers. </w:t>
-      </w:r>
-      <w:proofErr w:type="spellStart"/>
+        <w:t xml:space="preserve">Kirmani, M. et al. (2019). Hybrid Text Summarization: A Survey. In: Ray, K. Sharma, T.K. Rawat, S. et al. (eds.). </w:t>
+      </w:r>
       <w:r>
         <w:rPr>
           <w:rFonts w:ascii="Times New Roman" w:hAnsi="Times New Roman" w:cs="Times New Roman"/>
@@ -12528,15 +12581,14 @@
           <w:iCs/>
           <w:sz w:val="24"/>
         </w:rPr>
-        <w:t>ArXiv</w:t>
-      </w:r>
-      <w:proofErr w:type="spellEnd"/>
-      <w:r>
-        <w:rPr>
-          <w:rFonts w:ascii="Times New Roman" w:hAnsi="Times New Roman" w:cs="Times New Roman"/>
-          <w:sz w:val="24"/>
-        </w:rPr>
-        <w:t>, abs/2108.01064.</w:t>
+        <w:t>Soft Computing: Theories and Applications</w:t>
+      </w:r>
+      <w:r>
+        <w:rPr>
+          <w:rFonts w:ascii="Times New Roman" w:hAnsi="Times New Roman" w:cs="Times New Roman"/>
+          <w:sz w:val="24"/>
+        </w:rPr>
+        <w:t>. Advances in Intelligent Systems and Computing. Singapore: Springer Singapore, 63–73. Available from https://doi.org/10.1007/978-981-13-0589-4_7 [Accessed 1 November 2022].</w:t>
       </w:r>
     </w:p>
     <w:p>
@@ -12552,23 +12604,7 @@
           <w:rFonts w:ascii="Times New Roman" w:hAnsi="Times New Roman" w:cs="Times New Roman"/>
           <w:sz w:val="24"/>
         </w:rPr>
-        <w:t xml:space="preserve">Gupta, V. and </w:t>
-      </w:r>
-      <w:proofErr w:type="spellStart"/>
-      <w:r>
-        <w:rPr>
-          <w:rFonts w:ascii="Times New Roman" w:hAnsi="Times New Roman" w:cs="Times New Roman"/>
-          <w:sz w:val="24"/>
-        </w:rPr>
-        <w:t>Lehal</w:t>
-      </w:r>
-      <w:proofErr w:type="spellEnd"/>
-      <w:r>
-        <w:rPr>
-          <w:rFonts w:ascii="Times New Roman" w:hAnsi="Times New Roman" w:cs="Times New Roman"/>
-          <w:sz w:val="24"/>
-        </w:rPr>
-        <w:t xml:space="preserve">, G.S. (2010). A Survey of Text Summarization Extractive Techniques. </w:t>
+        <w:t xml:space="preserve">Kouris, P., Alexandridis, G. and Stafylopatis, A. (2019). Abstractive Text Summarization Based on Deep Learning and Semantic Content Generalization. </w:t>
       </w:r>
       <w:r>
         <w:rPr>
@@ -12577,14 +12613,14 @@
           <w:iCs/>
           <w:sz w:val="24"/>
         </w:rPr>
-        <w:t>Journal of Emerging Technologies in Web Intelligence</w:t>
-      </w:r>
-      <w:r>
-        <w:rPr>
-          <w:rFonts w:ascii="Times New Roman" w:hAnsi="Times New Roman" w:cs="Times New Roman"/>
-          <w:sz w:val="24"/>
-        </w:rPr>
-        <w:t>, 2 (3), 258–268. Available from https://doi.org/10.4304/jetwi.2.3.258-268.</w:t>
+        <w:t>Proceedings of the 57th Annual Meeting of the Association for Computational Linguistics</w:t>
+      </w:r>
+      <w:r>
+        <w:rPr>
+          <w:rFonts w:ascii="Times New Roman" w:hAnsi="Times New Roman" w:cs="Times New Roman"/>
+          <w:sz w:val="24"/>
+        </w:rPr>
+        <w:t>. 2019. Florence, Italy: Association for Computational Linguistics, 5082–5092. Available from https://doi.org/10.18653/v1/P19-1501 [Accessed 24 October 2022].</w:t>
       </w:r>
     </w:p>
     <w:p>
@@ -12600,23 +12636,7 @@
           <w:rFonts w:ascii="Times New Roman" w:hAnsi="Times New Roman" w:cs="Times New Roman"/>
           <w:sz w:val="24"/>
         </w:rPr>
-        <w:t xml:space="preserve">Joy, J. and Selvan, M.P. (2022). A comprehensive study on the performance of different Multi-class Classification Algorithms and Hyperparameter Tuning Techniques using </w:t>
-      </w:r>
-      <w:proofErr w:type="spellStart"/>
-      <w:r>
-        <w:rPr>
-          <w:rFonts w:ascii="Times New Roman" w:hAnsi="Times New Roman" w:cs="Times New Roman"/>
-          <w:sz w:val="24"/>
-        </w:rPr>
-        <w:t>Optuna</w:t>
-      </w:r>
-      <w:proofErr w:type="spellEnd"/>
-      <w:r>
-        <w:rPr>
-          <w:rFonts w:ascii="Times New Roman" w:hAnsi="Times New Roman" w:cs="Times New Roman"/>
-          <w:sz w:val="24"/>
-        </w:rPr>
-        <w:t xml:space="preserve">. </w:t>
+        <w:t xml:space="preserve">Lackermair, G., Kailer, D. and Kanmaz, K. (2013). Importance of Online Product Reviews from a Consumer’s Perspective. </w:t>
       </w:r>
       <w:r>
         <w:rPr>
@@ -12625,14 +12645,14 @@
           <w:iCs/>
           <w:sz w:val="24"/>
         </w:rPr>
-        <w:t>2022 International Conference on Computing, Communication, Security and Intelligent Systems (IC3SIS)</w:t>
-      </w:r>
-      <w:r>
-        <w:rPr>
-          <w:rFonts w:ascii="Times New Roman" w:hAnsi="Times New Roman" w:cs="Times New Roman"/>
-          <w:sz w:val="24"/>
-        </w:rPr>
-        <w:t>. 23 June 2022. Kochi, India: IEEE, 1–5. Available from https://doi.org/10.1109/IC3SIS54991.2022.9885695 [Accessed 24 October 2022].</w:t>
+        <w:t>Advances in Economics and Business</w:t>
+      </w:r>
+      <w:r>
+        <w:rPr>
+          <w:rFonts w:ascii="Times New Roman" w:hAnsi="Times New Roman" w:cs="Times New Roman"/>
+          <w:sz w:val="24"/>
+        </w:rPr>
+        <w:t>, 1 (1), 1–5. Available from https://doi.org/10.13189/aeb.2013.010101.</w:t>
       </w:r>
     </w:p>
     <w:p>
@@ -12648,8 +12668,39 @@
           <w:rFonts w:ascii="Times New Roman" w:hAnsi="Times New Roman" w:cs="Times New Roman"/>
           <w:sz w:val="24"/>
         </w:rPr>
-        <w:lastRenderedPageBreak/>
-        <w:t xml:space="preserve">Khan, A. et al. (2020). Movie Review Summarization Using Supervised Learning and Graph-Based Ranking Algorithm. </w:t>
+        <w:t>Lin, C.-Y. (2004). ROUGE: A Package for Automatic Evaluation of Summaries. 8.</w:t>
+      </w:r>
+    </w:p>
+    <w:p>
+      <w:pPr>
+        <w:pStyle w:val="Bibliography"/>
+        <w:rPr>
+          <w:rFonts w:ascii="Times New Roman" w:hAnsi="Times New Roman" w:cs="Times New Roman"/>
+          <w:sz w:val="24"/>
+        </w:rPr>
+      </w:pPr>
+      <w:r>
+        <w:rPr>
+          <w:rFonts w:ascii="Times New Roman" w:hAnsi="Times New Roman" w:cs="Times New Roman"/>
+          <w:sz w:val="24"/>
+        </w:rPr>
+        <w:t>Liu, X. and Wang, C. (2021). An Empirical Study on Hyperparameter Optimization for Fine-Tuning Pre-trained Language Models. Available from http://arxiv.org/abs/2106.09204 [Accessed 24 October 2022].</w:t>
+      </w:r>
+    </w:p>
+    <w:p>
+      <w:pPr>
+        <w:pStyle w:val="Bibliography"/>
+        <w:rPr>
+          <w:rFonts w:ascii="Times New Roman" w:hAnsi="Times New Roman" w:cs="Times New Roman"/>
+          <w:sz w:val="24"/>
+        </w:rPr>
+      </w:pPr>
+      <w:r>
+        <w:rPr>
+          <w:rFonts w:ascii="Times New Roman" w:hAnsi="Times New Roman" w:cs="Times New Roman"/>
+          <w:sz w:val="24"/>
+        </w:rPr>
+        <w:t xml:space="preserve">Mahajan, R. et al. (2021). Text Summarization Using Deep Learning. </w:t>
       </w:r>
       <w:r>
         <w:rPr>
@@ -12658,14 +12709,14 @@
           <w:iCs/>
           <w:sz w:val="24"/>
         </w:rPr>
-        <w:t>Computational Intelligence and Neuroscience</w:t>
-      </w:r>
-      <w:r>
-        <w:rPr>
-          <w:rFonts w:ascii="Times New Roman" w:hAnsi="Times New Roman" w:cs="Times New Roman"/>
-          <w:sz w:val="24"/>
-        </w:rPr>
-        <w:t>, 2020, 7526580. Available from https://doi.org/10.1155/2020/7526580.</w:t>
+        <w:t>International Research Journal of Engineering and Technology (IRJET)</w:t>
+      </w:r>
+      <w:r>
+        <w:rPr>
+          <w:rFonts w:ascii="Times New Roman" w:hAnsi="Times New Roman" w:cs="Times New Roman"/>
+          <w:sz w:val="24"/>
+        </w:rPr>
+        <w:t>, 08 (05th May 2021), 1737–1740.</w:t>
       </w:r>
     </w:p>
     <w:p>
@@ -12676,21 +12727,12 @@
           <w:sz w:val="24"/>
         </w:rPr>
       </w:pPr>
-      <w:proofErr w:type="spellStart"/>
-      <w:r>
-        <w:rPr>
-          <w:rFonts w:ascii="Times New Roman" w:hAnsi="Times New Roman" w:cs="Times New Roman"/>
-          <w:sz w:val="24"/>
-        </w:rPr>
-        <w:t>Kirmani</w:t>
-      </w:r>
-      <w:proofErr w:type="spellEnd"/>
-      <w:r>
-        <w:rPr>
-          <w:rFonts w:ascii="Times New Roman" w:hAnsi="Times New Roman" w:cs="Times New Roman"/>
-          <w:sz w:val="24"/>
-        </w:rPr>
-        <w:t xml:space="preserve">, M. et al. (2019). Hybrid Text Summarization: A Survey. In: Ray, K. Sharma, T.K. Rawat, S. et al. (eds.). </w:t>
+      <w:r>
+        <w:rPr>
+          <w:rFonts w:ascii="Times New Roman" w:hAnsi="Times New Roman" w:cs="Times New Roman"/>
+          <w:sz w:val="24"/>
+        </w:rPr>
+        <w:t xml:space="preserve">McAuley, J.J. and Leskovec, J. (2013). From amateurs to connoisseurs: modeling the evolution of user expertise through online reviews. </w:t>
       </w:r>
       <w:r>
         <w:rPr>
@@ -12699,14 +12741,14 @@
           <w:iCs/>
           <w:sz w:val="24"/>
         </w:rPr>
-        <w:t>Soft Computing: Theories and Applications</w:t>
-      </w:r>
-      <w:r>
-        <w:rPr>
-          <w:rFonts w:ascii="Times New Roman" w:hAnsi="Times New Roman" w:cs="Times New Roman"/>
-          <w:sz w:val="24"/>
-        </w:rPr>
-        <w:t>. Advances in Intelligent Systems and Computing. Singapore: Springer Singapore, 63–73. Available from https://doi.org/10.1007/978-981-13-0589-4_7 [Accessed 1 November 2022].</w:t>
+        <w:t>Proceedings of the 22nd international conference on World Wide Web - WWW ’13</w:t>
+      </w:r>
+      <w:r>
+        <w:rPr>
+          <w:rFonts w:ascii="Times New Roman" w:hAnsi="Times New Roman" w:cs="Times New Roman"/>
+          <w:sz w:val="24"/>
+        </w:rPr>
+        <w:t>. 2013. Rio de Janeiro, Brazil: ACM Press, 897–908. Available from https://doi.org/10.1145/2488388.2488466 [Accessed 19 November 2022].</w:t>
       </w:r>
     </w:p>
     <w:p>
@@ -12722,7 +12764,7 @@
           <w:rFonts w:ascii="Times New Roman" w:hAnsi="Times New Roman" w:cs="Times New Roman"/>
           <w:sz w:val="24"/>
         </w:rPr>
-        <w:t xml:space="preserve">Kouris, P., Alexandridis, G. and Stafylopatis, A. (2019). Abstractive Text Summarization Based on Deep Learning and Semantic Content Generalization. </w:t>
+        <w:t xml:space="preserve">Mukherjee, R. et al. (2020). Read what you need: Controllable Aspect-based Opinion Summarization of Tourist Reviews. </w:t>
       </w:r>
       <w:r>
         <w:rPr>
@@ -12731,14 +12773,14 @@
           <w:iCs/>
           <w:sz w:val="24"/>
         </w:rPr>
-        <w:t>Proceedings of the 57th Annual Meeting of the Association for Computational Linguistics</w:t>
-      </w:r>
-      <w:r>
-        <w:rPr>
-          <w:rFonts w:ascii="Times New Roman" w:hAnsi="Times New Roman" w:cs="Times New Roman"/>
-          <w:sz w:val="24"/>
-        </w:rPr>
-        <w:t>. 2019. Florence, Italy: Association for Computational Linguistics, 5082–5092. Available from https://doi.org/10.18653/v1/P19-1501 [Accessed 24 October 2022].</w:t>
+        <w:t>Proceedings of the 43rd International ACM SIGIR Conference on Research and Development in Information Retrieval</w:t>
+      </w:r>
+      <w:r>
+        <w:rPr>
+          <w:rFonts w:ascii="Times New Roman" w:hAnsi="Times New Roman" w:cs="Times New Roman"/>
+          <w:sz w:val="24"/>
+        </w:rPr>
+        <w:t>. 25 July 2020. 1825–1828. Available from https://doi.org/10.1145/3397271.3401269 [Accessed 10 October 2022].</w:t>
       </w:r>
     </w:p>
     <w:p>
@@ -12749,53 +12791,12 @@
           <w:sz w:val="24"/>
         </w:rPr>
       </w:pPr>
-      <w:proofErr w:type="spellStart"/>
-      <w:r>
-        <w:rPr>
-          <w:rFonts w:ascii="Times New Roman" w:hAnsi="Times New Roman" w:cs="Times New Roman"/>
-          <w:sz w:val="24"/>
-        </w:rPr>
-        <w:t>Lackermair</w:t>
-      </w:r>
-      <w:proofErr w:type="spellEnd"/>
-      <w:r>
-        <w:rPr>
-          <w:rFonts w:ascii="Times New Roman" w:hAnsi="Times New Roman" w:cs="Times New Roman"/>
-          <w:sz w:val="24"/>
-        </w:rPr>
-        <w:t xml:space="preserve">, G., </w:t>
-      </w:r>
-      <w:proofErr w:type="spellStart"/>
-      <w:r>
-        <w:rPr>
-          <w:rFonts w:ascii="Times New Roman" w:hAnsi="Times New Roman" w:cs="Times New Roman"/>
-          <w:sz w:val="24"/>
-        </w:rPr>
-        <w:t>Kailer</w:t>
-      </w:r>
-      <w:proofErr w:type="spellEnd"/>
-      <w:r>
-        <w:rPr>
-          <w:rFonts w:ascii="Times New Roman" w:hAnsi="Times New Roman" w:cs="Times New Roman"/>
-          <w:sz w:val="24"/>
-        </w:rPr>
-        <w:t xml:space="preserve">, D. and </w:t>
-      </w:r>
-      <w:proofErr w:type="spellStart"/>
-      <w:r>
-        <w:rPr>
-          <w:rFonts w:ascii="Times New Roman" w:hAnsi="Times New Roman" w:cs="Times New Roman"/>
-          <w:sz w:val="24"/>
-        </w:rPr>
-        <w:t>Kanmaz</w:t>
-      </w:r>
-      <w:proofErr w:type="spellEnd"/>
-      <w:r>
-        <w:rPr>
-          <w:rFonts w:ascii="Times New Roman" w:hAnsi="Times New Roman" w:cs="Times New Roman"/>
-          <w:sz w:val="24"/>
-        </w:rPr>
-        <w:t xml:space="preserve">, K. (2013). Importance of Online Product Reviews from a Consumer’s Perspective. </w:t>
+      <w:r>
+        <w:rPr>
+          <w:rFonts w:ascii="Times New Roman" w:hAnsi="Times New Roman" w:cs="Times New Roman"/>
+          <w:sz w:val="24"/>
+        </w:rPr>
+        <w:t xml:space="preserve">Neyshabur, B. et al. (2017). Exploring Generalization in Deep Learning. </w:t>
       </w:r>
       <w:r>
         <w:rPr>
@@ -12804,14 +12805,14 @@
           <w:iCs/>
           <w:sz w:val="24"/>
         </w:rPr>
-        <w:t>Advances in Economics and Business</w:t>
-      </w:r>
-      <w:r>
-        <w:rPr>
-          <w:rFonts w:ascii="Times New Roman" w:hAnsi="Times New Roman" w:cs="Times New Roman"/>
-          <w:sz w:val="24"/>
-        </w:rPr>
-        <w:t>, 1 (1), 1–5. Available from https://doi.org/10.13189/aeb.2013.010101.</w:t>
+        <w:t>undefined</w:t>
+      </w:r>
+      <w:r>
+        <w:rPr>
+          <w:rFonts w:ascii="Times New Roman" w:hAnsi="Times New Roman" w:cs="Times New Roman"/>
+          <w:sz w:val="24"/>
+        </w:rPr>
+        <w:t>. Available from https://www.semanticscholar.org/reader/d53fb3feeeab07a0d70bf466dd473ec6052ecc07 [Accessed 9 November 2022].</w:t>
       </w:r>
     </w:p>
     <w:p>
@@ -12827,23 +12828,7 @@
           <w:rFonts w:ascii="Times New Roman" w:hAnsi="Times New Roman" w:cs="Times New Roman"/>
           <w:sz w:val="24"/>
         </w:rPr>
-        <w:t>Liu, X. and Wang, C. (2021). An Empirical Study on Hyperparameter Optimization for Fine-Tuning Pre-trained Language Models. Available from http://arxiv.org/abs/2106.09204 [Accessed 24 October 2022].</w:t>
-      </w:r>
-    </w:p>
-    <w:p>
-      <w:pPr>
-        <w:pStyle w:val="Bibliography"/>
-        <w:rPr>
-          <w:rFonts w:ascii="Times New Roman" w:hAnsi="Times New Roman" w:cs="Times New Roman"/>
-          <w:sz w:val="24"/>
-        </w:rPr>
-      </w:pPr>
-      <w:r>
-        <w:rPr>
-          <w:rFonts w:ascii="Times New Roman" w:hAnsi="Times New Roman" w:cs="Times New Roman"/>
-          <w:sz w:val="24"/>
-        </w:rPr>
-        <w:t xml:space="preserve">Mahajan, R. et al. (2021). Text Summarization Using Deep Learning. </w:t>
+        <w:t xml:space="preserve">Pai, A. (2014). Summarizer Using Abstractive and Extractive Method. </w:t>
       </w:r>
       <w:r>
         <w:rPr>
@@ -12852,14 +12837,14 @@
           <w:iCs/>
           <w:sz w:val="24"/>
         </w:rPr>
-        <w:t>International Research Journal of Engineering and Technology (IRJET)</w:t>
-      </w:r>
-      <w:r>
-        <w:rPr>
-          <w:rFonts w:ascii="Times New Roman" w:hAnsi="Times New Roman" w:cs="Times New Roman"/>
-          <w:sz w:val="24"/>
-        </w:rPr>
-        <w:t>, 08 (05th May 2021), 1737–1740.</w:t>
+        <w:t>International Journal of Engineering Research</w:t>
+      </w:r>
+      <w:r>
+        <w:rPr>
+          <w:rFonts w:ascii="Times New Roman" w:hAnsi="Times New Roman" w:cs="Times New Roman"/>
+          <w:sz w:val="24"/>
+        </w:rPr>
+        <w:t>, 3 (5), 5.</w:t>
       </w:r>
     </w:p>
     <w:p>
@@ -12875,7 +12860,8 @@
           <w:rFonts w:ascii="Times New Roman" w:hAnsi="Times New Roman" w:cs="Times New Roman"/>
           <w:sz w:val="24"/>
         </w:rPr>
-        <w:t xml:space="preserve">McAuley, J.J. and Leskovec, J. (2013). From amateurs to connoisseurs: modeling the evolution of user expertise through online reviews. </w:t>
+        <w:lastRenderedPageBreak/>
+        <w:t xml:space="preserve">Pizam, A. and Ellis, T. (1999). Customer satisfaction and its measurement in hospitality enterprises. </w:t>
       </w:r>
       <w:r>
         <w:rPr>
@@ -12884,14 +12870,14 @@
           <w:iCs/>
           <w:sz w:val="24"/>
         </w:rPr>
-        <w:t>Proceedings of the 22nd international conference on World Wide Web - WWW ’13</w:t>
-      </w:r>
-      <w:r>
-        <w:rPr>
-          <w:rFonts w:ascii="Times New Roman" w:hAnsi="Times New Roman" w:cs="Times New Roman"/>
-          <w:sz w:val="24"/>
-        </w:rPr>
-        <w:t>. 2013. Rio de Janeiro, Brazil: ACM Press, 897–908. Available from https://doi.org/10.1145/2488388.2488466 [Accessed 19 November 2022].</w:t>
+        <w:t>International Journal of Contemporary Hospitality Management</w:t>
+      </w:r>
+      <w:r>
+        <w:rPr>
+          <w:rFonts w:ascii="Times New Roman" w:hAnsi="Times New Roman" w:cs="Times New Roman"/>
+          <w:sz w:val="24"/>
+        </w:rPr>
+        <w:t>, 11 (7), 326–339. Available from https://doi.org/10.1108/09596119910293231.</w:t>
       </w:r>
     </w:p>
     <w:p>
@@ -12907,7 +12893,23 @@
           <w:rFonts w:ascii="Times New Roman" w:hAnsi="Times New Roman" w:cs="Times New Roman"/>
           <w:sz w:val="24"/>
         </w:rPr>
-        <w:t xml:space="preserve">Mukherjee, R. et al. (2020). Read what you need: Controllable Aspect-based Opinion Summarization of Tourist Reviews. </w:t>
+        <w:t>Shi, T. et al. (2020). Neural Abstractive Text Summarization with Sequence-to-Sequence Models. Available from http://arxiv.org/abs/1812.02303 [Accessed 10 October 2022].</w:t>
+      </w:r>
+    </w:p>
+    <w:p>
+      <w:pPr>
+        <w:pStyle w:val="Bibliography"/>
+        <w:rPr>
+          <w:rFonts w:ascii="Times New Roman" w:hAnsi="Times New Roman" w:cs="Times New Roman"/>
+          <w:sz w:val="24"/>
+        </w:rPr>
+      </w:pPr>
+      <w:r>
+        <w:rPr>
+          <w:rFonts w:ascii="Times New Roman" w:hAnsi="Times New Roman" w:cs="Times New Roman"/>
+          <w:sz w:val="24"/>
+        </w:rPr>
+        <w:t xml:space="preserve">Socher, R., Bengio, Y. and Manning, C.D. (2012). Deep Learning for NLP (without Magic). </w:t>
       </w:r>
       <w:r>
         <w:rPr>
@@ -12916,14 +12918,14 @@
           <w:iCs/>
           <w:sz w:val="24"/>
         </w:rPr>
-        <w:t>Proceedings of the 43rd International ACM SIGIR Conference on Research and Development in Information Retrieval</w:t>
-      </w:r>
-      <w:r>
-        <w:rPr>
-          <w:rFonts w:ascii="Times New Roman" w:hAnsi="Times New Roman" w:cs="Times New Roman"/>
-          <w:sz w:val="24"/>
-        </w:rPr>
-        <w:t>. 25 July 2020. 1825–1828. Available from https://doi.org/10.1145/3397271.3401269 [Accessed 10 October 2022].</w:t>
+        <w:t>Proceedings of the 50th Annual Meeting of the Association for Computational Linguistics: Tutorial Abstracts</w:t>
+      </w:r>
+      <w:r>
+        <w:rPr>
+          <w:rFonts w:ascii="Times New Roman" w:hAnsi="Times New Roman" w:cs="Times New Roman"/>
+          <w:sz w:val="24"/>
+        </w:rPr>
+        <w:t>. July 2012. Jeju Island, Korea: Association for Computational Linguistics, 5. Available from https://aclanthology.org/P12-4005 [Accessed 2 November 2022].</w:t>
       </w:r>
     </w:p>
     <w:p>
@@ -12934,21 +12936,12 @@
           <w:sz w:val="24"/>
         </w:rPr>
       </w:pPr>
-      <w:proofErr w:type="spellStart"/>
-      <w:r>
-        <w:rPr>
-          <w:rFonts w:ascii="Times New Roman" w:hAnsi="Times New Roman" w:cs="Times New Roman"/>
-          <w:sz w:val="24"/>
-        </w:rPr>
-        <w:t>Neyshabur</w:t>
-      </w:r>
-      <w:proofErr w:type="spellEnd"/>
-      <w:r>
-        <w:rPr>
-          <w:rFonts w:ascii="Times New Roman" w:hAnsi="Times New Roman" w:cs="Times New Roman"/>
-          <w:sz w:val="24"/>
-        </w:rPr>
-        <w:t xml:space="preserve">, B. et al. (2017). Exploring Generalization in Deep Learning. </w:t>
+      <w:r>
+        <w:rPr>
+          <w:rFonts w:ascii="Times New Roman" w:hAnsi="Times New Roman" w:cs="Times New Roman"/>
+          <w:sz w:val="24"/>
+        </w:rPr>
+        <w:t xml:space="preserve">Steinberger, J. and Jezek, K. (2009). Evaluation Measures for Text Summarization. </w:t>
       </w:r>
       <w:r>
         <w:rPr>
@@ -12957,177 +12950,14 @@
           <w:iCs/>
           <w:sz w:val="24"/>
         </w:rPr>
-        <w:t>undefined</w:t>
-      </w:r>
-      <w:r>
-        <w:rPr>
-          <w:rFonts w:ascii="Times New Roman" w:hAnsi="Times New Roman" w:cs="Times New Roman"/>
-          <w:sz w:val="24"/>
-        </w:rPr>
-        <w:t>. Available from https://www.semanticscholar.org/reader/d53fb3feeeab07a0d70bf466dd473ec6052ecc07 [Accessed 9 November 2022].</w:t>
-      </w:r>
-    </w:p>
-    <w:p>
-      <w:pPr>
-        <w:pStyle w:val="Bibliography"/>
-        <w:rPr>
-          <w:rFonts w:ascii="Times New Roman" w:hAnsi="Times New Roman" w:cs="Times New Roman"/>
-          <w:sz w:val="24"/>
-        </w:rPr>
-      </w:pPr>
-      <w:r>
-        <w:rPr>
-          <w:rFonts w:ascii="Times New Roman" w:hAnsi="Times New Roman" w:cs="Times New Roman"/>
-          <w:sz w:val="24"/>
-        </w:rPr>
-        <w:t xml:space="preserve">Pai, A. (2014). Summarizer Using Abstractive and Extractive Method. </w:t>
-      </w:r>
-      <w:r>
-        <w:rPr>
-          <w:rFonts w:ascii="Times New Roman" w:hAnsi="Times New Roman" w:cs="Times New Roman"/>
-          <w:i/>
-          <w:iCs/>
-          <w:sz w:val="24"/>
-        </w:rPr>
-        <w:t>International Journal of Engineering Research</w:t>
-      </w:r>
-      <w:r>
-        <w:rPr>
-          <w:rFonts w:ascii="Times New Roman" w:hAnsi="Times New Roman" w:cs="Times New Roman"/>
-          <w:sz w:val="24"/>
-        </w:rPr>
-        <w:t>, 3 (5), 5.</w:t>
-      </w:r>
-    </w:p>
-    <w:p>
-      <w:pPr>
-        <w:pStyle w:val="Bibliography"/>
-        <w:rPr>
-          <w:rFonts w:ascii="Times New Roman" w:hAnsi="Times New Roman" w:cs="Times New Roman"/>
-          <w:sz w:val="24"/>
-        </w:rPr>
-      </w:pPr>
-      <w:proofErr w:type="spellStart"/>
-      <w:r>
-        <w:rPr>
-          <w:rFonts w:ascii="Times New Roman" w:hAnsi="Times New Roman" w:cs="Times New Roman"/>
-          <w:sz w:val="24"/>
-        </w:rPr>
-        <w:lastRenderedPageBreak/>
-        <w:t>Pizam</w:t>
-      </w:r>
-      <w:proofErr w:type="spellEnd"/>
-      <w:r>
-        <w:rPr>
-          <w:rFonts w:ascii="Times New Roman" w:hAnsi="Times New Roman" w:cs="Times New Roman"/>
-          <w:sz w:val="24"/>
-        </w:rPr>
-        <w:t xml:space="preserve">, A. and Ellis, T. (1999). Customer satisfaction and its measurement in hospitality enterprises. </w:t>
-      </w:r>
-      <w:r>
-        <w:rPr>
-          <w:rFonts w:ascii="Times New Roman" w:hAnsi="Times New Roman" w:cs="Times New Roman"/>
-          <w:i/>
-          <w:iCs/>
-          <w:sz w:val="24"/>
-        </w:rPr>
-        <w:t>International Journal of Contemporary Hospitality Management</w:t>
-      </w:r>
-      <w:r>
-        <w:rPr>
-          <w:rFonts w:ascii="Times New Roman" w:hAnsi="Times New Roman" w:cs="Times New Roman"/>
-          <w:sz w:val="24"/>
-        </w:rPr>
-        <w:t>, 11 (7), 326–339. Available from https://doi.org/10.1108/09596119910293231.</w:t>
-      </w:r>
-    </w:p>
-    <w:p>
-      <w:pPr>
-        <w:pStyle w:val="Bibliography"/>
-        <w:rPr>
-          <w:rFonts w:ascii="Times New Roman" w:hAnsi="Times New Roman" w:cs="Times New Roman"/>
-          <w:sz w:val="24"/>
-        </w:rPr>
-      </w:pPr>
-      <w:r>
-        <w:rPr>
-          <w:rFonts w:ascii="Times New Roman" w:hAnsi="Times New Roman" w:cs="Times New Roman"/>
-          <w:sz w:val="24"/>
-        </w:rPr>
-        <w:t>Shi, T. et al. (2020). Neural Abstractive Text Summarization with Sequence-to-Sequence Models. Available from http://arxiv.org/abs/1812.02303 [Accessed 10 October 2022].</w:t>
-      </w:r>
-    </w:p>
-    <w:p>
-      <w:pPr>
-        <w:pStyle w:val="Bibliography"/>
-        <w:rPr>
-          <w:rFonts w:ascii="Times New Roman" w:hAnsi="Times New Roman" w:cs="Times New Roman"/>
-          <w:sz w:val="24"/>
-        </w:rPr>
-      </w:pPr>
-      <w:proofErr w:type="spellStart"/>
-      <w:r>
-        <w:rPr>
-          <w:rFonts w:ascii="Times New Roman" w:hAnsi="Times New Roman" w:cs="Times New Roman"/>
-          <w:sz w:val="24"/>
-        </w:rPr>
-        <w:t>Socher</w:t>
-      </w:r>
-      <w:proofErr w:type="spellEnd"/>
-      <w:r>
-        <w:rPr>
-          <w:rFonts w:ascii="Times New Roman" w:hAnsi="Times New Roman" w:cs="Times New Roman"/>
-          <w:sz w:val="24"/>
-        </w:rPr>
-        <w:t xml:space="preserve">, R., </w:t>
-      </w:r>
-      <w:proofErr w:type="spellStart"/>
-      <w:r>
-        <w:rPr>
-          <w:rFonts w:ascii="Times New Roman" w:hAnsi="Times New Roman" w:cs="Times New Roman"/>
-          <w:sz w:val="24"/>
-        </w:rPr>
-        <w:t>Bengio</w:t>
-      </w:r>
-      <w:proofErr w:type="spellEnd"/>
-      <w:r>
-        <w:rPr>
-          <w:rFonts w:ascii="Times New Roman" w:hAnsi="Times New Roman" w:cs="Times New Roman"/>
-          <w:sz w:val="24"/>
-        </w:rPr>
-        <w:t xml:space="preserve">, Y. and Manning, C.D. (2012). Deep Learning for NLP (without Magic). </w:t>
-      </w:r>
-      <w:r>
-        <w:rPr>
-          <w:rFonts w:ascii="Times New Roman" w:hAnsi="Times New Roman" w:cs="Times New Roman"/>
-          <w:i/>
-          <w:iCs/>
-          <w:sz w:val="24"/>
-        </w:rPr>
-        <w:t>Proceedings of the 50th Annual Meeting of the Association for Computational Linguistics: Tutorial Abstracts</w:t>
-      </w:r>
-      <w:r>
-        <w:rPr>
-          <w:rFonts w:ascii="Times New Roman" w:hAnsi="Times New Roman" w:cs="Times New Roman"/>
-          <w:sz w:val="24"/>
-        </w:rPr>
-        <w:t xml:space="preserve">. July 2012. </w:t>
-      </w:r>
-      <w:proofErr w:type="spellStart"/>
-      <w:r>
-        <w:rPr>
-          <w:rFonts w:ascii="Times New Roman" w:hAnsi="Times New Roman" w:cs="Times New Roman"/>
-          <w:sz w:val="24"/>
-        </w:rPr>
-        <w:t>Jeju</w:t>
-      </w:r>
-      <w:proofErr w:type="spellEnd"/>
-      <w:r>
-        <w:rPr>
-          <w:rFonts w:ascii="Times New Roman" w:hAnsi="Times New Roman" w:cs="Times New Roman"/>
-          <w:sz w:val="24"/>
-        </w:rPr>
-        <w:t xml:space="preserve"> Island, Korea: Association for Computational Linguistics, 5. Available from https://aclanthology.org/P12-4005 [Accessed 2 November 2022].</w:t>
+        <w:t>Comput. Informatics</w:t>
+      </w:r>
+      <w:r>
+        <w:rPr>
+          <w:rFonts w:ascii="Times New Roman" w:hAnsi="Times New Roman" w:cs="Times New Roman"/>
+          <w:sz w:val="24"/>
+        </w:rPr>
+        <w:t>, 28 (2), 251–275.</w:t>
       </w:r>
     </w:p>
     <w:p>
@@ -13401,70 +13231,16 @@
           <w:szCs w:val="24"/>
         </w:rPr>
       </w:pPr>
-      <w:bookmarkStart w:id="21" w:name="_Toc118908198"/>
-      <w:bookmarkStart w:id="22" w:name="ConceptMap"/>
+      <w:bookmarkStart w:id="25" w:name="_Toc119849133"/>
+      <w:bookmarkStart w:id="26" w:name="ConceptMap"/>
       <w:r>
         <w:t>APPENDIX A – CONCEPT MAP</w:t>
       </w:r>
-      <w:bookmarkEnd w:id="21"/>
-    </w:p>
-    <w:bookmarkEnd w:id="22"/>
+      <w:bookmarkEnd w:id="25"/>
+    </w:p>
+    <w:bookmarkEnd w:id="26"/>
     <w:p/>
-    <w:p>
-      <w:r>
-        <w:rPr>
-          <w:noProof/>
-        </w:rPr>
-        <w:drawing>
-          <wp:inline distT="0" distB="0" distL="0" distR="0" wp14:anchorId="07D99793" wp14:editId="454DF85E">
-            <wp:extent cx="5943600" cy="4867275"/>
-            <wp:effectExtent l="0" t="0" r="0" b="9525"/>
-            <wp:docPr id="3" name="Picture 3"/>
-            <wp:cNvGraphicFramePr>
-              <a:graphicFrameLocks xmlns:a="http://schemas.openxmlformats.org/drawingml/2006/main" noChangeAspect="1"/>
-            </wp:cNvGraphicFramePr>
-            <a:graphic xmlns:a="http://schemas.openxmlformats.org/drawingml/2006/main">
-              <a:graphicData uri="http://schemas.openxmlformats.org/drawingml/2006/picture">
-                <pic:pic xmlns:pic="http://schemas.openxmlformats.org/drawingml/2006/picture">
-                  <pic:nvPicPr>
-                    <pic:cNvPr id="0" name="Picture 2"/>
-                    <pic:cNvPicPr>
-                      <a:picLocks noChangeAspect="1" noChangeArrowheads="1"/>
-                    </pic:cNvPicPr>
-                  </pic:nvPicPr>
-                  <pic:blipFill>
-                    <a:blip r:embed="rId18" cstate="print">
-                      <a:extLst>
-                        <a:ext uri="{28A0092B-C50C-407E-A947-70E740481C1C}">
-                          <a14:useLocalDpi xmlns:a14="http://schemas.microsoft.com/office/drawing/2010/main" val="0"/>
-                        </a:ext>
-                      </a:extLst>
-                    </a:blip>
-                    <a:srcRect/>
-                    <a:stretch>
-                      <a:fillRect/>
-                    </a:stretch>
-                  </pic:blipFill>
-                  <pic:spPr bwMode="auto">
-                    <a:xfrm>
-                      <a:off x="0" y="0"/>
-                      <a:ext cx="5943600" cy="4867275"/>
-                    </a:xfrm>
-                    <a:prstGeom prst="rect">
-                      <a:avLst/>
-                    </a:prstGeom>
-                    <a:noFill/>
-                    <a:ln>
-                      <a:noFill/>
-                    </a:ln>
-                  </pic:spPr>
-                </pic:pic>
-              </a:graphicData>
-            </a:graphic>
-          </wp:inline>
-        </w:drawing>
-      </w:r>
-    </w:p>
+    <w:p/>
     <w:sectPr>
       <w:pgSz w:w="12240" w:h="15840"/>
       <w:pgMar w:top="1440" w:right="1440" w:bottom="1440" w:left="1440" w:header="720" w:footer="720" w:gutter="0"/>
@@ -13840,7 +13616,6 @@
       </w:rPr>
       <w:t xml:space="preserve">Generalized Abstractive Text Summarization Using Optimized Transformers                         </w:t>
     </w:r>
-    <w:proofErr w:type="gramStart"/>
     <w:r>
       <w:rPr>
         <w:rFonts w:ascii="Times New Roman" w:hAnsi="Times New Roman" w:cs="Times New Roman"/>
@@ -13851,7 +13626,6 @@
       <w:tab/>
       <w:t xml:space="preserve">  LR</w:t>
     </w:r>
-    <w:proofErr w:type="gramEnd"/>
   </w:p>
 </w:hdr>
 </file>
@@ -16462,6 +16236,7 @@
   <w:style w:type="character" w:default="1" w:styleId="DefaultParagraphFont">
     <w:name w:val="Default Paragraph Font"/>
     <w:uiPriority w:val="1"/>
+    <w:semiHidden/>
     <w:unhideWhenUsed/>
   </w:style>
   <w:style w:type="table" w:default="1" w:styleId="TableNormal">
@@ -17260,6 +17035,16 @@
       <w:szCs w:val="24"/>
     </w:rPr>
   </w:style>
+  <w:style w:type="character" w:styleId="PlaceholderText">
+    <w:name w:val="Placeholder Text"/>
+    <w:basedOn w:val="DefaultParagraphFont"/>
+    <w:uiPriority w:val="99"/>
+    <w:semiHidden/>
+    <w:rsid w:val="00AA746F"/>
+    <w:rPr>
+      <w:color w:val="808080"/>
+    </w:rPr>
+  </w:style>
 </w:styles>
 </file>
 
@@ -17563,7 +17348,7 @@
 </file>
 
 <file path=customXml/itemProps1.xml><?xml version="1.0" encoding="utf-8"?>
-<ds:datastoreItem xmlns:ds="http://schemas.openxmlformats.org/officeDocument/2006/customXml" ds:itemID="{F3677AB6-E9AB-444F-8CC5-2D44463D2998}">
+<ds:datastoreItem xmlns:ds="http://schemas.openxmlformats.org/officeDocument/2006/customXml" ds:itemID="{469C7E2C-593D-4365-9D85-0AEA9DA6EABA}">
   <ds:schemaRefs>
     <ds:schemaRef ds:uri="http://schemas.openxmlformats.org/officeDocument/2006/bibliography"/>
   </ds:schemaRefs>

</xml_diff>